<commit_message>
user manual almost ready
</commit_message>
<xml_diff>
--- a/Documentacion/Documentos/Manual de usuario.docx
+++ b/Documentacion/Documentos/Manual de usuario.docx
@@ -96,26 +96,6 @@
         </w:rPr>
         <w:t>Manual de usuario</w:t>
       </w:r>
-    </w:p>
-    <w:p>
-      <w:pPr>
-        <w:jc w:val="center"/>
-        <w:rPr>
-          <w:rFonts w:ascii="Arial" w:hAnsi="Arial" w:cs="Arial"/>
-          <w:sz w:val="28"/>
-          <w:szCs w:val="28"/>
-        </w:rPr>
-      </w:pPr>
-    </w:p>
-    <w:p>
-      <w:pPr>
-        <w:jc w:val="center"/>
-        <w:rPr>
-          <w:rFonts w:ascii="Arial" w:hAnsi="Arial" w:cs="Arial"/>
-          <w:sz w:val="28"/>
-          <w:szCs w:val="28"/>
-        </w:rPr>
-      </w:pPr>
     </w:p>
     <w:p>
       <w:pPr>
@@ -397,52 +377,6 @@
     </w:tbl>
     <w:p>
       <w:pPr>
-        <w:jc w:val="center"/>
-        <w:rPr>
-          <w:rFonts w:ascii="Arial" w:hAnsi="Arial" w:cs="Arial"/>
-          <w:sz w:val="28"/>
-          <w:szCs w:val="28"/>
-        </w:rPr>
-      </w:pPr>
-    </w:p>
-    <w:p>
-      <w:pPr>
-        <w:rPr>
-          <w:rFonts w:ascii="Arial" w:hAnsi="Arial" w:cs="Arial"/>
-          <w:sz w:val="28"/>
-          <w:szCs w:val="28"/>
-        </w:rPr>
-      </w:pPr>
-    </w:p>
-    <w:p>
-      <w:pPr>
-        <w:rPr>
-          <w:rFonts w:ascii="Arial" w:hAnsi="Arial" w:cs="Arial"/>
-          <w:sz w:val="28"/>
-          <w:szCs w:val="28"/>
-        </w:rPr>
-      </w:pPr>
-    </w:p>
-    <w:p>
-      <w:pPr>
-        <w:rPr>
-          <w:rFonts w:ascii="Arial" w:hAnsi="Arial" w:cs="Arial"/>
-          <w:sz w:val="28"/>
-          <w:szCs w:val="28"/>
-        </w:rPr>
-      </w:pPr>
-    </w:p>
-    <w:p>
-      <w:pPr>
-        <w:rPr>
-          <w:rFonts w:ascii="Arial" w:hAnsi="Arial" w:cs="Arial"/>
-          <w:sz w:val="28"/>
-          <w:szCs w:val="28"/>
-        </w:rPr>
-      </w:pPr>
-    </w:p>
-    <w:p>
-      <w:pPr>
         <w:rPr>
           <w:rFonts w:ascii="Arial" w:hAnsi="Arial" w:cs="Arial"/>
           <w:color w:val="008080"/>
@@ -457,131 +391,508 @@
           <w:sz w:val="32"/>
           <w:szCs w:val="32"/>
         </w:rPr>
-        <w:t>Tabla de contenidos</w:t>
-      </w:r>
-    </w:p>
-    <w:p>
-      <w:pPr>
-        <w:rPr>
-          <w:rFonts w:ascii="Arial" w:hAnsi="Arial" w:cs="Arial"/>
-          <w:sz w:val="28"/>
-          <w:szCs w:val="28"/>
-        </w:rPr>
-      </w:pPr>
-      <w:r>
-        <w:rPr>
-          <w:rFonts w:ascii="Arial" w:hAnsi="Arial" w:cs="Arial"/>
-          <w:sz w:val="28"/>
-          <w:szCs w:val="28"/>
-        </w:rPr>
-        <w:t>Introducción</w:t>
-      </w:r>
-      <w:r>
-        <w:rPr>
-          <w:rFonts w:ascii="Arial" w:hAnsi="Arial" w:cs="Arial"/>
-          <w:sz w:val="28"/>
-          <w:szCs w:val="28"/>
-        </w:rPr>
-        <w:br/>
-        <w:t>Tipos de usuario</w:t>
-      </w:r>
-      <w:r>
-        <w:rPr>
-          <w:rFonts w:ascii="Arial" w:hAnsi="Arial" w:cs="Arial"/>
-          <w:sz w:val="28"/>
-          <w:szCs w:val="28"/>
-        </w:rPr>
-        <w:br/>
-        <w:t>Páginas principales</w:t>
-      </w:r>
-    </w:p>
-    <w:p>
-      <w:pPr>
+        <w:lastRenderedPageBreak/>
+        <w:t>Tabla de contenido</w:t>
+      </w:r>
+      <w:r>
         <w:rPr>
           <w:rFonts w:ascii="Arial" w:hAnsi="Arial" w:cs="Arial"/>
           <w:color w:val="008080"/>
           <w:sz w:val="32"/>
           <w:szCs w:val="32"/>
         </w:rPr>
-      </w:pPr>
-      <w:r>
-        <w:rPr>
-          <w:rFonts w:ascii="Arial" w:hAnsi="Arial" w:cs="Arial"/>
-          <w:color w:val="008080"/>
+        <w:br/>
+      </w:r>
+      <w:r>
+        <w:rPr>
+          <w:rFonts w:ascii="Arial" w:hAnsi="Arial" w:cs="Arial"/>
+          <w:color w:val="FF0000"/>
           <w:sz w:val="32"/>
           <w:szCs w:val="32"/>
+          <w14:shadow w14:blurRad="38100" w14:dist="32004" w14:dir="5400000" w14:sx="100000" w14:sy="100000" w14:kx="0" w14:ky="0" w14:algn="tl">
+            <w14:srgbClr w14:val="000000">
+              <w14:alpha w14:val="70000"/>
+            </w14:srgbClr>
+          </w14:shadow>
+          <w14:textOutline w14:w="5080" w14:cap="flat" w14:cmpd="sng" w14:algn="ctr">
+            <w14:solidFill>
+              <w14:srgbClr w14:val="008080"/>
+            </w14:solidFill>
+            <w14:prstDash w14:val="solid"/>
+            <w14:round/>
+          </w14:textOutline>
+        </w:rPr>
+        <w:t>_______________________________________________</w:t>
+      </w:r>
+    </w:p>
+    <w:p>
+      <w:pPr>
+        <w:pStyle w:val="Prrafodelista"/>
+        <w:numPr>
+          <w:ilvl w:val="0"/>
+          <w:numId w:val="17"/>
+        </w:numPr>
+        <w:rPr>
+          <w:rFonts w:ascii="Arial" w:hAnsi="Arial" w:cs="Arial"/>
+          <w:sz w:val="28"/>
+          <w:szCs w:val="28"/>
+        </w:rPr>
+      </w:pPr>
+      <w:r>
+        <w:rPr>
+          <w:rFonts w:ascii="Arial" w:hAnsi="Arial" w:cs="Arial"/>
+          <w:sz w:val="28"/>
+          <w:szCs w:val="28"/>
         </w:rPr>
         <w:t>Introducción</w:t>
       </w:r>
     </w:p>
     <w:p>
       <w:pPr>
-        <w:jc w:val="both"/>
-        <w:rPr>
-          <w:rFonts w:ascii="Arial" w:hAnsi="Arial" w:cs="Arial"/>
-          <w:sz w:val="28"/>
-          <w:szCs w:val="28"/>
-        </w:rPr>
-      </w:pPr>
-      <w:r>
-        <w:rPr>
-          <w:rFonts w:ascii="Arial" w:hAnsi="Arial" w:cs="Arial"/>
-          <w:sz w:val="28"/>
-          <w:szCs w:val="28"/>
-        </w:rPr>
-        <w:t>Con este manual se pretende transmitir al usuario de la plataforma web los conceptos básicos para la navegación</w:t>
-      </w:r>
-      <w:r>
-        <w:rPr>
-          <w:rFonts w:ascii="Arial" w:hAnsi="Arial" w:cs="Arial"/>
-          <w:sz w:val="28"/>
-          <w:szCs w:val="28"/>
-        </w:rPr>
-        <w:t xml:space="preserve"> de la misma, empezando por la simple navegación entre las páginas de la aplicación hasta la impresión de un reporte para una institución educativa.</w:t>
-      </w:r>
-    </w:p>
-    <w:p>
-      <w:pPr>
-        <w:jc w:val="both"/>
-        <w:rPr>
-          <w:rFonts w:ascii="Arial" w:hAnsi="Arial" w:cs="Arial"/>
-          <w:sz w:val="28"/>
-          <w:szCs w:val="28"/>
-        </w:rPr>
-      </w:pPr>
-      <w:r>
-        <w:rPr>
-          <w:rFonts w:ascii="Arial" w:hAnsi="Arial" w:cs="Arial"/>
-          <w:sz w:val="28"/>
-          <w:szCs w:val="28"/>
-        </w:rPr>
-        <w:t xml:space="preserve">Durante el manual se verán explicados </w:t>
-      </w:r>
-      <w:r>
-        <w:rPr>
-          <w:rFonts w:ascii="Arial" w:hAnsi="Arial" w:cs="Arial"/>
-          <w:sz w:val="28"/>
-          <w:szCs w:val="28"/>
-        </w:rPr>
-        <w:t>temas con la simple navegación entre el contenido de la plataforma, actualización de datos o editar perfil, búsqueda de instituciones para la generación e impresión de reportes.</w:t>
-      </w:r>
-    </w:p>
-    <w:p>
-      <w:pPr>
-        <w:jc w:val="both"/>
-        <w:rPr>
-          <w:rFonts w:ascii="Arial" w:hAnsi="Arial" w:cs="Arial"/>
-          <w:sz w:val="28"/>
-          <w:szCs w:val="28"/>
-        </w:rPr>
-      </w:pPr>
-      <w:r>
-        <w:rPr>
-          <w:rFonts w:ascii="Arial" w:hAnsi="Arial" w:cs="Arial"/>
-          <w:sz w:val="28"/>
-          <w:szCs w:val="28"/>
-        </w:rPr>
-        <w:t>Para más información, cualquier comentario y/o sugerencia sobre el uso de la plataforma web puede ponerse en contacto con nosotros a través de nuestras direcciones de correo electrónico o teléfonos.</w:t>
+        <w:pStyle w:val="Prrafodelista"/>
+        <w:numPr>
+          <w:ilvl w:val="0"/>
+          <w:numId w:val="17"/>
+        </w:numPr>
+        <w:rPr>
+          <w:rFonts w:ascii="Arial" w:hAnsi="Arial" w:cs="Arial"/>
+          <w:sz w:val="28"/>
+          <w:szCs w:val="28"/>
+        </w:rPr>
+      </w:pPr>
+      <w:r>
+        <w:rPr>
+          <w:rFonts w:ascii="Arial" w:hAnsi="Arial" w:cs="Arial"/>
+          <w:sz w:val="28"/>
+          <w:szCs w:val="28"/>
+        </w:rPr>
+        <w:t>Tipos de usuario</w:t>
+      </w:r>
+    </w:p>
+    <w:p>
+      <w:pPr>
+        <w:pStyle w:val="Prrafodelista"/>
+        <w:numPr>
+          <w:ilvl w:val="0"/>
+          <w:numId w:val="17"/>
+        </w:numPr>
+        <w:rPr>
+          <w:rFonts w:ascii="Arial" w:hAnsi="Arial" w:cs="Arial"/>
+          <w:sz w:val="28"/>
+          <w:szCs w:val="28"/>
+        </w:rPr>
+      </w:pPr>
+      <w:r>
+        <w:rPr>
+          <w:rFonts w:ascii="Arial" w:hAnsi="Arial" w:cs="Arial"/>
+          <w:sz w:val="28"/>
+          <w:szCs w:val="28"/>
+        </w:rPr>
+        <w:t>Páginas principales</w:t>
+      </w:r>
+    </w:p>
+    <w:p>
+      <w:pPr>
+        <w:pStyle w:val="Prrafodelista"/>
+        <w:numPr>
+          <w:ilvl w:val="0"/>
+          <w:numId w:val="17"/>
+        </w:numPr>
+        <w:rPr>
+          <w:rFonts w:ascii="Arial" w:hAnsi="Arial" w:cs="Arial"/>
+          <w:sz w:val="28"/>
+          <w:szCs w:val="28"/>
+        </w:rPr>
+      </w:pPr>
+      <w:r>
+        <w:rPr>
+          <w:rFonts w:ascii="Arial" w:hAnsi="Arial" w:cs="Arial"/>
+          <w:sz w:val="28"/>
+          <w:szCs w:val="28"/>
+        </w:rPr>
+        <w:t>Interacción con la plataf</w:t>
+      </w:r>
+      <w:r>
+        <w:rPr>
+          <w:rFonts w:ascii="Arial" w:hAnsi="Arial" w:cs="Arial"/>
+          <w:sz w:val="28"/>
+          <w:szCs w:val="28"/>
+        </w:rPr>
+        <w:t>orma</w:t>
+      </w:r>
+    </w:p>
+    <w:p>
+      <w:pPr>
+        <w:pStyle w:val="Prrafodelista"/>
+        <w:rPr>
+          <w:rFonts w:ascii="Arial" w:hAnsi="Arial" w:cs="Arial"/>
+          <w:sz w:val="28"/>
+          <w:szCs w:val="28"/>
+        </w:rPr>
+      </w:pPr>
+      <w:r>
+        <w:rPr>
+          <w:rFonts w:ascii="Arial" w:hAnsi="Arial" w:cs="Arial"/>
+          <w:sz w:val="28"/>
+          <w:szCs w:val="28"/>
+        </w:rPr>
+        <w:tab/>
+      </w:r>
+      <w:r>
+        <w:rPr>
+          <w:rFonts w:ascii="Arial" w:hAnsi="Arial" w:cs="Arial"/>
+          <w:sz w:val="28"/>
+          <w:szCs w:val="28"/>
+        </w:rPr>
+        <w:t xml:space="preserve">- </w:t>
+      </w:r>
+      <w:r>
+        <w:rPr>
+          <w:rFonts w:ascii="Arial" w:hAnsi="Arial" w:cs="Arial"/>
+          <w:sz w:val="28"/>
+          <w:szCs w:val="28"/>
+        </w:rPr>
+        <w:t>Ingreso</w:t>
+      </w:r>
+      <w:r>
+        <w:rPr>
+          <w:rFonts w:ascii="Arial" w:hAnsi="Arial" w:cs="Arial"/>
+          <w:sz w:val="28"/>
+          <w:szCs w:val="28"/>
+        </w:rPr>
+        <w:br/>
+      </w:r>
+      <w:r>
+        <w:rPr>
+          <w:rFonts w:ascii="Arial" w:hAnsi="Arial" w:cs="Arial"/>
+          <w:sz w:val="28"/>
+          <w:szCs w:val="28"/>
+        </w:rPr>
+        <w:tab/>
+      </w:r>
+      <w:r>
+        <w:rPr>
+          <w:rFonts w:ascii="Arial" w:hAnsi="Arial" w:cs="Arial"/>
+          <w:sz w:val="28"/>
+          <w:szCs w:val="28"/>
+        </w:rPr>
+        <w:t xml:space="preserve">- </w:t>
+      </w:r>
+      <w:r>
+        <w:rPr>
+          <w:rFonts w:ascii="Arial" w:hAnsi="Arial" w:cs="Arial"/>
+          <w:sz w:val="28"/>
+          <w:szCs w:val="28"/>
+        </w:rPr>
+        <w:t>Página de inicio</w:t>
+      </w:r>
+      <w:r>
+        <w:rPr>
+          <w:rFonts w:ascii="Arial" w:hAnsi="Arial" w:cs="Arial"/>
+          <w:sz w:val="28"/>
+          <w:szCs w:val="28"/>
+        </w:rPr>
+        <w:br/>
+      </w:r>
+      <w:r>
+        <w:rPr>
+          <w:rFonts w:ascii="Arial" w:hAnsi="Arial" w:cs="Arial"/>
+          <w:sz w:val="28"/>
+          <w:szCs w:val="28"/>
+        </w:rPr>
+        <w:tab/>
+      </w:r>
+      <w:r>
+        <w:rPr>
+          <w:rFonts w:ascii="Arial" w:hAnsi="Arial" w:cs="Arial"/>
+          <w:sz w:val="28"/>
+          <w:szCs w:val="28"/>
+        </w:rPr>
+        <w:t xml:space="preserve">- </w:t>
+      </w:r>
+      <w:proofErr w:type="spellStart"/>
+      <w:r>
+        <w:rPr>
+          <w:rFonts w:ascii="Arial" w:hAnsi="Arial" w:cs="Arial"/>
+          <w:sz w:val="28"/>
+          <w:szCs w:val="28"/>
+        </w:rPr>
+        <w:t>Footer</w:t>
+      </w:r>
+      <w:proofErr w:type="spellEnd"/>
+      <w:r>
+        <w:rPr>
+          <w:rFonts w:ascii="Arial" w:hAnsi="Arial" w:cs="Arial"/>
+          <w:sz w:val="28"/>
+          <w:szCs w:val="28"/>
+        </w:rPr>
+        <w:br/>
+      </w:r>
+      <w:r>
+        <w:rPr>
+          <w:rFonts w:ascii="Arial" w:hAnsi="Arial" w:cs="Arial"/>
+          <w:sz w:val="28"/>
+          <w:szCs w:val="28"/>
+        </w:rPr>
+        <w:tab/>
+      </w:r>
+      <w:r>
+        <w:rPr>
+          <w:rFonts w:ascii="Arial" w:hAnsi="Arial" w:cs="Arial"/>
+          <w:sz w:val="28"/>
+          <w:szCs w:val="28"/>
+        </w:rPr>
+        <w:t xml:space="preserve">- </w:t>
+      </w:r>
+      <w:r>
+        <w:rPr>
+          <w:rFonts w:ascii="Arial" w:hAnsi="Arial" w:cs="Arial"/>
+          <w:sz w:val="28"/>
+          <w:szCs w:val="28"/>
+        </w:rPr>
+        <w:t>Página participantes</w:t>
+      </w:r>
+      <w:r>
+        <w:rPr>
+          <w:rFonts w:ascii="Arial" w:hAnsi="Arial" w:cs="Arial"/>
+          <w:sz w:val="28"/>
+          <w:szCs w:val="28"/>
+        </w:rPr>
+        <w:br/>
+      </w:r>
+      <w:r>
+        <w:rPr>
+          <w:rFonts w:ascii="Arial" w:hAnsi="Arial" w:cs="Arial"/>
+          <w:sz w:val="28"/>
+          <w:szCs w:val="28"/>
+        </w:rPr>
+        <w:tab/>
+      </w:r>
+      <w:r>
+        <w:rPr>
+          <w:rFonts w:ascii="Arial" w:hAnsi="Arial" w:cs="Arial"/>
+          <w:sz w:val="28"/>
+          <w:szCs w:val="28"/>
+        </w:rPr>
+        <w:t xml:space="preserve">- </w:t>
+      </w:r>
+      <w:r>
+        <w:rPr>
+          <w:rFonts w:ascii="Arial" w:hAnsi="Arial" w:cs="Arial"/>
+          <w:sz w:val="28"/>
+          <w:szCs w:val="28"/>
+        </w:rPr>
+        <w:t>Página antecedentes</w:t>
+      </w:r>
+      <w:r>
+        <w:rPr>
+          <w:rFonts w:ascii="Arial" w:hAnsi="Arial" w:cs="Arial"/>
+          <w:sz w:val="28"/>
+          <w:szCs w:val="28"/>
+        </w:rPr>
+        <w:br/>
+      </w:r>
+      <w:r>
+        <w:rPr>
+          <w:rFonts w:ascii="Arial" w:hAnsi="Arial" w:cs="Arial"/>
+          <w:sz w:val="28"/>
+          <w:szCs w:val="28"/>
+        </w:rPr>
+        <w:tab/>
+      </w:r>
+      <w:r>
+        <w:rPr>
+          <w:rFonts w:ascii="Arial" w:hAnsi="Arial" w:cs="Arial"/>
+          <w:sz w:val="28"/>
+          <w:szCs w:val="28"/>
+        </w:rPr>
+        <w:t xml:space="preserve">- </w:t>
+      </w:r>
+      <w:r>
+        <w:rPr>
+          <w:rFonts w:ascii="Arial" w:hAnsi="Arial" w:cs="Arial"/>
+          <w:sz w:val="28"/>
+          <w:szCs w:val="28"/>
+        </w:rPr>
+        <w:t>Página acerca de</w:t>
+      </w:r>
+      <w:r>
+        <w:rPr>
+          <w:rFonts w:ascii="Arial" w:hAnsi="Arial" w:cs="Arial"/>
+          <w:sz w:val="28"/>
+          <w:szCs w:val="28"/>
+        </w:rPr>
+        <w:br/>
+      </w:r>
+      <w:r>
+        <w:rPr>
+          <w:rFonts w:ascii="Arial" w:hAnsi="Arial" w:cs="Arial"/>
+          <w:sz w:val="28"/>
+          <w:szCs w:val="28"/>
+        </w:rPr>
+        <w:tab/>
+      </w:r>
+      <w:r>
+        <w:rPr>
+          <w:rFonts w:ascii="Arial" w:hAnsi="Arial" w:cs="Arial"/>
+          <w:sz w:val="28"/>
+          <w:szCs w:val="28"/>
+        </w:rPr>
+        <w:t xml:space="preserve">- </w:t>
+      </w:r>
+      <w:r>
+        <w:rPr>
+          <w:rFonts w:ascii="Arial" w:hAnsi="Arial" w:cs="Arial"/>
+          <w:sz w:val="28"/>
+          <w:szCs w:val="28"/>
+        </w:rPr>
+        <w:t xml:space="preserve">Página de </w:t>
+      </w:r>
+      <w:proofErr w:type="spellStart"/>
+      <w:r>
+        <w:rPr>
+          <w:rFonts w:ascii="Arial" w:hAnsi="Arial" w:cs="Arial"/>
+          <w:sz w:val="28"/>
+          <w:szCs w:val="28"/>
+        </w:rPr>
+        <w:t>Sign</w:t>
+      </w:r>
+      <w:proofErr w:type="spellEnd"/>
+      <w:r>
+        <w:rPr>
+          <w:rFonts w:ascii="Arial" w:hAnsi="Arial" w:cs="Arial"/>
+          <w:sz w:val="28"/>
+          <w:szCs w:val="28"/>
+        </w:rPr>
+        <w:t xml:space="preserve"> in</w:t>
+      </w:r>
+      <w:r>
+        <w:rPr>
+          <w:rFonts w:ascii="Arial" w:hAnsi="Arial" w:cs="Arial"/>
+          <w:sz w:val="28"/>
+          <w:szCs w:val="28"/>
+        </w:rPr>
+        <w:br/>
+      </w:r>
+      <w:r>
+        <w:rPr>
+          <w:rFonts w:ascii="Arial" w:hAnsi="Arial" w:cs="Arial"/>
+          <w:sz w:val="28"/>
+          <w:szCs w:val="28"/>
+        </w:rPr>
+        <w:tab/>
+      </w:r>
+      <w:r>
+        <w:rPr>
+          <w:rFonts w:ascii="Arial" w:hAnsi="Arial" w:cs="Arial"/>
+          <w:sz w:val="28"/>
+          <w:szCs w:val="28"/>
+        </w:rPr>
+        <w:t xml:space="preserve">- </w:t>
+      </w:r>
+      <w:r>
+        <w:rPr>
+          <w:rFonts w:ascii="Arial" w:hAnsi="Arial" w:cs="Arial"/>
+          <w:sz w:val="28"/>
+          <w:szCs w:val="28"/>
+        </w:rPr>
+        <w:t>Perfil de usuario</w:t>
+      </w:r>
+      <w:r>
+        <w:rPr>
+          <w:rFonts w:ascii="Arial" w:hAnsi="Arial" w:cs="Arial"/>
+          <w:sz w:val="28"/>
+          <w:szCs w:val="28"/>
+        </w:rPr>
+        <w:br/>
+      </w:r>
+      <w:r>
+        <w:rPr>
+          <w:rFonts w:ascii="Arial" w:hAnsi="Arial" w:cs="Arial"/>
+          <w:sz w:val="28"/>
+          <w:szCs w:val="28"/>
+        </w:rPr>
+        <w:tab/>
+      </w:r>
+      <w:r>
+        <w:rPr>
+          <w:rFonts w:ascii="Arial" w:hAnsi="Arial" w:cs="Arial"/>
+          <w:sz w:val="28"/>
+          <w:szCs w:val="28"/>
+        </w:rPr>
+        <w:t xml:space="preserve">- </w:t>
+      </w:r>
+      <w:r>
+        <w:rPr>
+          <w:rFonts w:ascii="Arial" w:hAnsi="Arial" w:cs="Arial"/>
+          <w:sz w:val="28"/>
+          <w:szCs w:val="28"/>
+        </w:rPr>
+        <w:t>Actualizar datos</w:t>
+      </w:r>
+      <w:r>
+        <w:rPr>
+          <w:rFonts w:ascii="Arial" w:hAnsi="Arial" w:cs="Arial"/>
+          <w:sz w:val="28"/>
+          <w:szCs w:val="28"/>
+        </w:rPr>
+        <w:br/>
+      </w:r>
+      <w:r>
+        <w:rPr>
+          <w:rFonts w:ascii="Arial" w:hAnsi="Arial" w:cs="Arial"/>
+          <w:sz w:val="28"/>
+          <w:szCs w:val="28"/>
+        </w:rPr>
+        <w:tab/>
+      </w:r>
+      <w:r>
+        <w:rPr>
+          <w:rFonts w:ascii="Arial" w:hAnsi="Arial" w:cs="Arial"/>
+          <w:sz w:val="28"/>
+          <w:szCs w:val="28"/>
+        </w:rPr>
+        <w:t xml:space="preserve">- </w:t>
+      </w:r>
+      <w:r>
+        <w:rPr>
+          <w:rFonts w:ascii="Arial" w:hAnsi="Arial" w:cs="Arial"/>
+          <w:sz w:val="28"/>
+          <w:szCs w:val="28"/>
+        </w:rPr>
+        <w:t>Reportes – Instituciones Educativas</w:t>
+      </w:r>
+      <w:r>
+        <w:rPr>
+          <w:rFonts w:ascii="Arial" w:hAnsi="Arial" w:cs="Arial"/>
+          <w:sz w:val="28"/>
+          <w:szCs w:val="28"/>
+        </w:rPr>
+        <w:br/>
+      </w:r>
+      <w:r>
+        <w:rPr>
+          <w:rFonts w:ascii="Arial" w:hAnsi="Arial" w:cs="Arial"/>
+          <w:sz w:val="28"/>
+          <w:szCs w:val="28"/>
+        </w:rPr>
+        <w:tab/>
+      </w:r>
+      <w:r>
+        <w:rPr>
+          <w:rFonts w:ascii="Arial" w:hAnsi="Arial" w:cs="Arial"/>
+          <w:sz w:val="28"/>
+          <w:szCs w:val="28"/>
+        </w:rPr>
+        <w:t xml:space="preserve">- </w:t>
+      </w:r>
+      <w:r>
+        <w:rPr>
+          <w:rFonts w:ascii="Arial" w:hAnsi="Arial" w:cs="Arial"/>
+          <w:sz w:val="28"/>
+          <w:szCs w:val="28"/>
+        </w:rPr>
+        <w:t>Generación de reporte</w:t>
       </w:r>
     </w:p>
     <w:p>
@@ -656,7 +967,6 @@
     </w:p>
     <w:p>
       <w:pPr>
-        <w:jc w:val="center"/>
         <w:rPr>
           <w:rFonts w:ascii="Arial" w:hAnsi="Arial" w:cs="Arial"/>
           <w:color w:val="008080"/>
@@ -664,25 +974,297 @@
           <w:szCs w:val="32"/>
         </w:rPr>
       </w:pPr>
-      <w:r>
-        <w:rPr>
-          <w:rFonts w:ascii="Arial" w:hAnsi="Arial" w:cs="Arial"/>
-          <w:color w:val="008080"/>
+    </w:p>
+    <w:p>
+      <w:pPr>
+        <w:rPr>
+          <w:rFonts w:ascii="Arial" w:hAnsi="Arial" w:cs="Arial"/>
+          <w:color w:val="FF0000"/>
           <w:sz w:val="32"/>
           <w:szCs w:val="32"/>
+          <w14:shadow w14:blurRad="38100" w14:dist="32004" w14:dir="5400000" w14:sx="100000" w14:sy="100000" w14:kx="0" w14:ky="0" w14:algn="tl">
+            <w14:srgbClr w14:val="000000">
+              <w14:alpha w14:val="70000"/>
+            </w14:srgbClr>
+          </w14:shadow>
+          <w14:textOutline w14:w="5080" w14:cap="flat" w14:cmpd="sng" w14:algn="ctr">
+            <w14:solidFill>
+              <w14:schemeClr w14:val="accent1"/>
+            </w14:solidFill>
+            <w14:prstDash w14:val="solid"/>
+            <w14:round/>
+          </w14:textOutline>
+        </w:rPr>
+      </w:pPr>
+      <w:r>
+        <w:rPr>
+          <w:rFonts w:ascii="Arial" w:hAnsi="Arial" w:cs="Arial"/>
+          <w:color w:val="008080"/>
+          <w:sz w:val="32"/>
+          <w:szCs w:val="32"/>
+        </w:rPr>
+        <w:lastRenderedPageBreak/>
+        <w:t>Introducción</w:t>
+      </w:r>
+      <w:r>
+        <w:rPr>
+          <w:rFonts w:ascii="Arial" w:hAnsi="Arial" w:cs="Arial"/>
+          <w:color w:val="008080"/>
+          <w:sz w:val="32"/>
+          <w:szCs w:val="32"/>
+        </w:rPr>
+        <w:br/>
+      </w:r>
+      <w:r>
+        <w:rPr>
+          <w:rFonts w:ascii="Arial" w:hAnsi="Arial" w:cs="Arial"/>
+          <w:color w:val="FF0000"/>
+          <w:sz w:val="32"/>
+          <w:szCs w:val="32"/>
+          <w14:shadow w14:blurRad="38100" w14:dist="32004" w14:dir="5400000" w14:sx="100000" w14:sy="100000" w14:kx="0" w14:ky="0" w14:algn="tl">
+            <w14:srgbClr w14:val="000000">
+              <w14:alpha w14:val="70000"/>
+            </w14:srgbClr>
+          </w14:shadow>
+          <w14:textOutline w14:w="5080" w14:cap="flat" w14:cmpd="sng" w14:algn="ctr">
+            <w14:solidFill>
+              <w14:srgbClr w14:val="008080"/>
+            </w14:solidFill>
+            <w14:prstDash w14:val="solid"/>
+            <w14:round/>
+          </w14:textOutline>
+        </w:rPr>
+        <w:t>_______________________________________________</w:t>
+      </w:r>
+    </w:p>
+    <w:p>
+      <w:pPr>
+        <w:jc w:val="both"/>
+        <w:rPr>
+          <w:rFonts w:ascii="Arial" w:hAnsi="Arial" w:cs="Arial"/>
+          <w:sz w:val="28"/>
+          <w:szCs w:val="28"/>
+        </w:rPr>
+      </w:pPr>
+      <w:r>
+        <w:rPr>
+          <w:rFonts w:ascii="Arial" w:hAnsi="Arial" w:cs="Arial"/>
+          <w:sz w:val="28"/>
+          <w:szCs w:val="28"/>
+        </w:rPr>
+        <w:t>Con este manual se pretende transmitir al usuario de la plataforma web los conceptos básicos para la navegación</w:t>
+      </w:r>
+      <w:r>
+        <w:rPr>
+          <w:rFonts w:ascii="Arial" w:hAnsi="Arial" w:cs="Arial"/>
+          <w:sz w:val="28"/>
+          <w:szCs w:val="28"/>
+        </w:rPr>
+        <w:t xml:space="preserve"> de la misma, empezando por la simple navegación entre las páginas de la aplicación hasta la impresión de un reporte para una institución educativa.</w:t>
+      </w:r>
+    </w:p>
+    <w:p>
+      <w:pPr>
+        <w:jc w:val="both"/>
+        <w:rPr>
+          <w:rFonts w:ascii="Arial" w:hAnsi="Arial" w:cs="Arial"/>
+          <w:sz w:val="28"/>
+          <w:szCs w:val="28"/>
+        </w:rPr>
+      </w:pPr>
+      <w:r>
+        <w:rPr>
+          <w:rFonts w:ascii="Arial" w:hAnsi="Arial" w:cs="Arial"/>
+          <w:sz w:val="28"/>
+          <w:szCs w:val="28"/>
+        </w:rPr>
+        <w:t xml:space="preserve">Durante el manual se verán explicados </w:t>
+      </w:r>
+      <w:r>
+        <w:rPr>
+          <w:rFonts w:ascii="Arial" w:hAnsi="Arial" w:cs="Arial"/>
+          <w:sz w:val="28"/>
+          <w:szCs w:val="28"/>
+        </w:rPr>
+        <w:t>temas con la simple navegación entre el contenido de la plataforma, actualización de datos o editar perfil, búsqueda de instituciones para la generación e impresión de reportes.</w:t>
+      </w:r>
+    </w:p>
+    <w:p>
+      <w:pPr>
+        <w:jc w:val="both"/>
+        <w:rPr>
+          <w:rFonts w:ascii="Arial" w:hAnsi="Arial" w:cs="Arial"/>
+          <w:sz w:val="28"/>
+          <w:szCs w:val="28"/>
+        </w:rPr>
+      </w:pPr>
+      <w:r>
+        <w:rPr>
+          <w:rFonts w:ascii="Arial" w:hAnsi="Arial" w:cs="Arial"/>
+          <w:sz w:val="28"/>
+          <w:szCs w:val="28"/>
+        </w:rPr>
+        <w:t>Para más información, cualquier comentario y/o sugerencia sobre el uso de la plataforma web puede ponerse en contacto con nosotros a través de nuestras direcciones de correo electrónico o teléfonos.</w:t>
+      </w:r>
+    </w:p>
+    <w:p>
+      <w:pPr>
+        <w:rPr>
+          <w:rFonts w:ascii="Arial" w:hAnsi="Arial" w:cs="Arial"/>
+          <w:color w:val="008080"/>
+          <w:sz w:val="32"/>
+          <w:szCs w:val="32"/>
+        </w:rPr>
+      </w:pPr>
+    </w:p>
+    <w:p>
+      <w:pPr>
+        <w:rPr>
+          <w:rFonts w:ascii="Arial" w:hAnsi="Arial" w:cs="Arial"/>
+          <w:color w:val="008080"/>
+          <w:sz w:val="32"/>
+          <w:szCs w:val="32"/>
+        </w:rPr>
+      </w:pPr>
+    </w:p>
+    <w:p>
+      <w:pPr>
+        <w:rPr>
+          <w:rFonts w:ascii="Arial" w:hAnsi="Arial" w:cs="Arial"/>
+          <w:color w:val="008080"/>
+          <w:sz w:val="32"/>
+          <w:szCs w:val="32"/>
+        </w:rPr>
+      </w:pPr>
+    </w:p>
+    <w:p>
+      <w:pPr>
+        <w:rPr>
+          <w:rFonts w:ascii="Arial" w:hAnsi="Arial" w:cs="Arial"/>
+          <w:color w:val="008080"/>
+          <w:sz w:val="32"/>
+          <w:szCs w:val="32"/>
+        </w:rPr>
+      </w:pPr>
+    </w:p>
+    <w:p>
+      <w:pPr>
+        <w:rPr>
+          <w:rFonts w:ascii="Arial" w:hAnsi="Arial" w:cs="Arial"/>
+          <w:color w:val="008080"/>
+          <w:sz w:val="32"/>
+          <w:szCs w:val="32"/>
+        </w:rPr>
+      </w:pPr>
+    </w:p>
+    <w:p>
+      <w:pPr>
+        <w:rPr>
+          <w:rFonts w:ascii="Arial" w:hAnsi="Arial" w:cs="Arial"/>
+          <w:color w:val="008080"/>
+          <w:sz w:val="32"/>
+          <w:szCs w:val="32"/>
+        </w:rPr>
+      </w:pPr>
+    </w:p>
+    <w:p>
+      <w:pPr>
+        <w:rPr>
+          <w:rFonts w:ascii="Arial" w:hAnsi="Arial" w:cs="Arial"/>
+          <w:color w:val="008080"/>
+          <w:sz w:val="32"/>
+          <w:szCs w:val="32"/>
+        </w:rPr>
+      </w:pPr>
+    </w:p>
+    <w:p>
+      <w:pPr>
+        <w:rPr>
+          <w:rFonts w:ascii="Arial" w:hAnsi="Arial" w:cs="Arial"/>
+          <w:color w:val="008080"/>
+          <w:sz w:val="32"/>
+          <w:szCs w:val="32"/>
+        </w:rPr>
+      </w:pPr>
+    </w:p>
+    <w:p>
+      <w:pPr>
+        <w:rPr>
+          <w:rFonts w:ascii="Arial" w:hAnsi="Arial" w:cs="Arial"/>
+          <w:color w:val="008080"/>
+          <w:sz w:val="32"/>
+          <w:szCs w:val="32"/>
+        </w:rPr>
+      </w:pPr>
+    </w:p>
+    <w:p>
+      <w:pPr>
+        <w:rPr>
+          <w:rFonts w:ascii="Arial" w:hAnsi="Arial" w:cs="Arial"/>
+          <w:color w:val="008080"/>
+          <w:sz w:val="32"/>
+          <w:szCs w:val="32"/>
+        </w:rPr>
+      </w:pPr>
+    </w:p>
+    <w:p>
+      <w:pPr>
+        <w:rPr>
+          <w:rFonts w:ascii="Arial" w:hAnsi="Arial" w:cs="Arial"/>
+          <w:color w:val="008080"/>
+          <w:sz w:val="32"/>
+          <w:szCs w:val="32"/>
+        </w:rPr>
+      </w:pPr>
+      <w:r>
+        <w:rPr>
+          <w:rFonts w:ascii="Arial" w:hAnsi="Arial" w:cs="Arial"/>
+          <w:color w:val="008080"/>
+          <w:sz w:val="32"/>
+          <w:szCs w:val="32"/>
         </w:rPr>
         <w:lastRenderedPageBreak/>
         <w:t>Tipos de usuario</w:t>
       </w:r>
-    </w:p>
-    <w:p>
-      <w:pPr>
+      <w:r>
         <w:rPr>
           <w:rFonts w:ascii="Arial" w:hAnsi="Arial" w:cs="Arial"/>
           <w:color w:val="008080"/>
           <w:sz w:val="32"/>
           <w:szCs w:val="32"/>
         </w:rPr>
+        <w:br/>
+      </w:r>
+      <w:r>
+        <w:rPr>
+          <w:rFonts w:ascii="Arial" w:hAnsi="Arial" w:cs="Arial"/>
+          <w:color w:val="FF0000"/>
+          <w:sz w:val="32"/>
+          <w:szCs w:val="32"/>
+          <w14:shadow w14:blurRad="38100" w14:dist="32004" w14:dir="5400000" w14:sx="100000" w14:sy="100000" w14:kx="0" w14:ky="0" w14:algn="tl">
+            <w14:srgbClr w14:val="000000">
+              <w14:alpha w14:val="70000"/>
+            </w14:srgbClr>
+          </w14:shadow>
+          <w14:textOutline w14:w="5080" w14:cap="flat" w14:cmpd="sng" w14:algn="ctr">
+            <w14:solidFill>
+              <w14:srgbClr w14:val="008080"/>
+            </w14:solidFill>
+            <w14:prstDash w14:val="solid"/>
+            <w14:round/>
+          </w14:textOutline>
+        </w:rPr>
+        <w:t>_______________________________________________</w:t>
+      </w:r>
+    </w:p>
+    <w:p>
+      <w:pPr>
+        <w:rPr>
+          <w:rFonts w:ascii="Arial" w:hAnsi="Arial" w:cs="Arial"/>
+          <w:color w:val="008080"/>
+          <w:sz w:val="32"/>
+          <w:szCs w:val="32"/>
+        </w:rPr>
       </w:pPr>
       <w:r>
         <w:rPr>
@@ -986,7 +1568,6 @@
     </w:p>
     <w:p>
       <w:pPr>
-        <w:jc w:val="center"/>
         <w:rPr>
           <w:rFonts w:ascii="Arial" w:hAnsi="Arial" w:cs="Arial"/>
           <w:color w:val="008080"/>
@@ -994,14 +1575,175 @@
           <w:szCs w:val="32"/>
         </w:rPr>
       </w:pPr>
-      <w:r>
+    </w:p>
+    <w:p>
+      <w:pPr>
         <w:rPr>
           <w:rFonts w:ascii="Arial" w:hAnsi="Arial" w:cs="Arial"/>
           <w:color w:val="008080"/>
           <w:sz w:val="32"/>
           <w:szCs w:val="32"/>
         </w:rPr>
+      </w:pPr>
+    </w:p>
+    <w:p>
+      <w:pPr>
+        <w:rPr>
+          <w:rFonts w:ascii="Arial" w:hAnsi="Arial" w:cs="Arial"/>
+          <w:color w:val="008080"/>
+          <w:sz w:val="32"/>
+          <w:szCs w:val="32"/>
+        </w:rPr>
+      </w:pPr>
+    </w:p>
+    <w:p>
+      <w:pPr>
+        <w:rPr>
+          <w:rFonts w:ascii="Arial" w:hAnsi="Arial" w:cs="Arial"/>
+          <w:color w:val="008080"/>
+          <w:sz w:val="32"/>
+          <w:szCs w:val="32"/>
+        </w:rPr>
+      </w:pPr>
+    </w:p>
+    <w:p>
+      <w:pPr>
+        <w:rPr>
+          <w:rFonts w:ascii="Arial" w:hAnsi="Arial" w:cs="Arial"/>
+          <w:color w:val="008080"/>
+          <w:sz w:val="32"/>
+          <w:szCs w:val="32"/>
+        </w:rPr>
+      </w:pPr>
+    </w:p>
+    <w:p>
+      <w:pPr>
+        <w:rPr>
+          <w:rFonts w:ascii="Arial" w:hAnsi="Arial" w:cs="Arial"/>
+          <w:color w:val="008080"/>
+          <w:sz w:val="32"/>
+          <w:szCs w:val="32"/>
+        </w:rPr>
+      </w:pPr>
+    </w:p>
+    <w:p>
+      <w:pPr>
+        <w:rPr>
+          <w:rFonts w:ascii="Arial" w:hAnsi="Arial" w:cs="Arial"/>
+          <w:color w:val="008080"/>
+          <w:sz w:val="32"/>
+          <w:szCs w:val="32"/>
+        </w:rPr>
+      </w:pPr>
+    </w:p>
+    <w:p>
+      <w:pPr>
+        <w:rPr>
+          <w:rFonts w:ascii="Arial" w:hAnsi="Arial" w:cs="Arial"/>
+          <w:color w:val="008080"/>
+          <w:sz w:val="32"/>
+          <w:szCs w:val="32"/>
+        </w:rPr>
+      </w:pPr>
+    </w:p>
+    <w:p>
+      <w:pPr>
+        <w:rPr>
+          <w:rFonts w:ascii="Arial" w:hAnsi="Arial" w:cs="Arial"/>
+          <w:color w:val="008080"/>
+          <w:sz w:val="32"/>
+          <w:szCs w:val="32"/>
+        </w:rPr>
+      </w:pPr>
+    </w:p>
+    <w:p>
+      <w:pPr>
+        <w:rPr>
+          <w:rFonts w:ascii="Arial" w:hAnsi="Arial" w:cs="Arial"/>
+          <w:color w:val="008080"/>
+          <w:sz w:val="32"/>
+          <w:szCs w:val="32"/>
+        </w:rPr>
+      </w:pPr>
+    </w:p>
+    <w:p>
+      <w:pPr>
+        <w:rPr>
+          <w:rFonts w:ascii="Arial" w:hAnsi="Arial" w:cs="Arial"/>
+          <w:color w:val="008080"/>
+          <w:sz w:val="32"/>
+          <w:szCs w:val="32"/>
+        </w:rPr>
+      </w:pPr>
+    </w:p>
+    <w:p>
+      <w:pPr>
+        <w:rPr>
+          <w:rFonts w:ascii="Arial" w:hAnsi="Arial" w:cs="Arial"/>
+          <w:color w:val="008080"/>
+          <w:sz w:val="32"/>
+          <w:szCs w:val="32"/>
+        </w:rPr>
+      </w:pPr>
+    </w:p>
+    <w:p>
+      <w:pPr>
+        <w:rPr>
+          <w:rFonts w:ascii="Arial" w:hAnsi="Arial" w:cs="Arial"/>
+          <w:color w:val="008080"/>
+          <w:sz w:val="32"/>
+          <w:szCs w:val="32"/>
+        </w:rPr>
+      </w:pPr>
+    </w:p>
+    <w:p>
+      <w:pPr>
+        <w:rPr>
+          <w:rFonts w:ascii="Arial" w:hAnsi="Arial" w:cs="Arial"/>
+          <w:color w:val="008080"/>
+          <w:sz w:val="32"/>
+          <w:szCs w:val="32"/>
+        </w:rPr>
+      </w:pPr>
+      <w:r>
+        <w:rPr>
+          <w:rFonts w:ascii="Arial" w:hAnsi="Arial" w:cs="Arial"/>
+          <w:color w:val="008080"/>
+          <w:sz w:val="32"/>
+          <w:szCs w:val="32"/>
+        </w:rPr>
+        <w:lastRenderedPageBreak/>
         <w:t>Páginas principales</w:t>
+      </w:r>
+      <w:r>
+        <w:rPr>
+          <w:rFonts w:ascii="Arial" w:hAnsi="Arial" w:cs="Arial"/>
+          <w:color w:val="008080"/>
+          <w:sz w:val="32"/>
+          <w:szCs w:val="32"/>
+        </w:rPr>
+        <w:br/>
+      </w:r>
+      <w:r>
+        <w:rPr>
+          <w:rFonts w:ascii="Arial" w:hAnsi="Arial" w:cs="Arial"/>
+          <w:color w:val="FF0000"/>
+          <w:sz w:val="32"/>
+          <w:szCs w:val="32"/>
+          <w14:shadow w14:blurRad="38100" w14:dist="32004" w14:dir="5400000" w14:sx="100000" w14:sy="100000" w14:kx="0" w14:ky="0" w14:algn="tl">
+            <w14:srgbClr w14:val="000000">
+              <w14:alpha w14:val="70000"/>
+            </w14:srgbClr>
+          </w14:shadow>
+          <w14:textOutline w14:w="5080" w14:cap="flat" w14:cmpd="sng" w14:algn="ctr">
+            <w14:solidFill>
+              <w14:srgbClr w14:val="008080"/>
+            </w14:solidFill>
+            <w14:prstDash w14:val="solid"/>
+            <w14:round/>
+          </w14:textOutline>
+        </w:rPr>
+        <w:t>_______________________________________________</w:t>
       </w:r>
     </w:p>
     <w:p>
@@ -1049,7 +1791,7 @@
           <w:lang w:eastAsia="es-ES"/>
         </w:rPr>
         <w:drawing>
-          <wp:inline distT="0" distB="0" distL="0" distR="0" wp14:anchorId="5F2B59D1" wp14:editId="1D21A21C">
+          <wp:inline distT="0" distB="0" distL="0" distR="0" wp14:anchorId="08C0B839" wp14:editId="64681CB3">
             <wp:extent cx="6190192" cy="3143250"/>
             <wp:effectExtent l="0" t="0" r="1270" b="0"/>
             <wp:docPr id="1" name="Imagen 1"/>
@@ -1267,7 +2009,6 @@
     </w:p>
     <w:p>
       <w:pPr>
-        <w:jc w:val="center"/>
         <w:rPr>
           <w:rFonts w:ascii="Arial" w:hAnsi="Arial" w:cs="Arial"/>
           <w:color w:val="008080"/>
@@ -1275,15 +2016,91 @@
           <w:szCs w:val="32"/>
         </w:rPr>
       </w:pPr>
-      <w:r>
+    </w:p>
+    <w:p>
+      <w:pPr>
         <w:rPr>
           <w:rFonts w:ascii="Arial" w:hAnsi="Arial" w:cs="Arial"/>
           <w:color w:val="008080"/>
           <w:sz w:val="32"/>
           <w:szCs w:val="32"/>
         </w:rPr>
+      </w:pPr>
+    </w:p>
+    <w:p>
+      <w:pPr>
+        <w:rPr>
+          <w:rFonts w:ascii="Arial" w:hAnsi="Arial" w:cs="Arial"/>
+          <w:color w:val="008080"/>
+          <w:sz w:val="32"/>
+          <w:szCs w:val="32"/>
+        </w:rPr>
+      </w:pPr>
+    </w:p>
+    <w:p>
+      <w:pPr>
+        <w:rPr>
+          <w:rFonts w:ascii="Arial" w:hAnsi="Arial" w:cs="Arial"/>
+          <w:sz w:val="32"/>
+          <w:szCs w:val="32"/>
+          <w14:shadow w14:blurRad="63500" w14:dist="0" w14:dir="3600000" w14:sx="100000" w14:sy="100000" w14:kx="0" w14:ky="0" w14:algn="tl">
+            <w14:srgbClr w14:val="000000">
+              <w14:alpha w14:val="30000"/>
+            </w14:srgbClr>
+          </w14:shadow>
+          <w14:textOutline w14:w="9207" w14:cap="flat" w14:cmpd="sng" w14:algn="ctr">
+            <w14:solidFill>
+              <w14:srgbClr w14:val="FFFFFF"/>
+            </w14:solidFill>
+            <w14:prstDash w14:val="solid"/>
+            <w14:round/>
+          </w14:textOutline>
+          <w14:textFill>
+            <w14:solidFill>
+              <w14:srgbClr w14:val="FFFFFF"/>
+            </w14:solidFill>
+          </w14:textFill>
+        </w:rPr>
+      </w:pPr>
+      <w:r>
+        <w:rPr>
+          <w:rFonts w:ascii="Arial" w:hAnsi="Arial" w:cs="Arial"/>
+          <w:color w:val="008080"/>
+          <w:sz w:val="32"/>
+          <w:szCs w:val="32"/>
+        </w:rPr>
         <w:lastRenderedPageBreak/>
         <w:t>Interacción con la plataforma</w:t>
+      </w:r>
+      <w:r>
+        <w:rPr>
+          <w:rFonts w:ascii="Arial" w:hAnsi="Arial" w:cs="Arial"/>
+          <w:color w:val="008080"/>
+          <w:sz w:val="32"/>
+          <w:szCs w:val="32"/>
+        </w:rPr>
+        <w:br/>
+      </w:r>
+      <w:r>
+        <w:rPr>
+          <w:rFonts w:ascii="Arial" w:hAnsi="Arial" w:cs="Arial"/>
+          <w:color w:val="FF0000"/>
+          <w:sz w:val="32"/>
+          <w:szCs w:val="32"/>
+          <w14:shadow w14:blurRad="38100" w14:dist="32004" w14:dir="5400000" w14:sx="100000" w14:sy="100000" w14:kx="0" w14:ky="0" w14:algn="tl">
+            <w14:srgbClr w14:val="000000">
+              <w14:alpha w14:val="70000"/>
+            </w14:srgbClr>
+          </w14:shadow>
+          <w14:textOutline w14:w="5080" w14:cap="flat" w14:cmpd="sng" w14:algn="ctr">
+            <w14:solidFill>
+              <w14:srgbClr w14:val="008080"/>
+            </w14:solidFill>
+            <w14:prstDash w14:val="solid"/>
+            <w14:round/>
+          </w14:textOutline>
+        </w:rPr>
+        <w:t>_______________________________________________</w:t>
       </w:r>
     </w:p>
     <w:p>
@@ -1336,9 +2153,9 @@
           <w:lang w:eastAsia="es-ES"/>
         </w:rPr>
         <w:drawing>
-          <wp:inline distT="0" distB="0" distL="0" distR="0">
+          <wp:inline distT="0" distB="0" distL="0" distR="0" wp14:anchorId="0921EF80" wp14:editId="75EDA743">
             <wp:extent cx="5391150" cy="257175"/>
-            <wp:effectExtent l="0" t="0" r="0" b="9525"/>
+            <wp:effectExtent l="19050" t="19050" r="19050" b="28575"/>
             <wp:docPr id="4" name="Imagen 4"/>
             <wp:cNvGraphicFramePr>
               <a:graphicFrameLocks xmlns:a="http://schemas.openxmlformats.org/drawingml/2006/main" noChangeAspect="1"/>
@@ -1375,7 +2192,9 @@
                     </a:prstGeom>
                     <a:noFill/>
                     <a:ln>
-                      <a:noFill/>
+                      <a:solidFill>
+                        <a:schemeClr val="accent1"/>
+                      </a:solidFill>
                     </a:ln>
                   </pic:spPr>
                 </pic:pic>
@@ -1438,7 +2257,7 @@
           <w:lang w:eastAsia="es-ES"/>
         </w:rPr>
         <w:drawing>
-          <wp:inline distT="0" distB="0" distL="0" distR="0">
+          <wp:inline distT="0" distB="0" distL="0" distR="0" wp14:anchorId="3936A429" wp14:editId="00448540">
             <wp:extent cx="6080760" cy="3800475"/>
             <wp:effectExtent l="0" t="0" r="0" b="9525"/>
             <wp:docPr id="2" name="Imagen 2" descr="C:\Users\mateo\Desktop\Pantallazos\1[1].png"/>
@@ -1504,7 +2323,7 @@
           <w:lang w:eastAsia="es-ES"/>
         </w:rPr>
         <w:drawing>
-          <wp:inline distT="0" distB="0" distL="0" distR="0" wp14:anchorId="7CC58EE0" wp14:editId="420723AE">
+          <wp:inline distT="0" distB="0" distL="0" distR="0" wp14:anchorId="5FB89F3F" wp14:editId="48C21A2A">
             <wp:extent cx="1323975" cy="361950"/>
             <wp:effectExtent l="0" t="0" r="9525" b="0"/>
             <wp:docPr id="5" name="Imagen 5"/>
@@ -1616,6 +2435,34 @@
     </w:p>
     <w:p>
       <w:pPr>
+        <w:rPr>
+          <w:rFonts w:ascii="Arial" w:hAnsi="Arial" w:cs="Arial"/>
+          <w:sz w:val="28"/>
+          <w:szCs w:val="28"/>
+        </w:rPr>
+      </w:pPr>
+    </w:p>
+    <w:p>
+      <w:pPr>
+        <w:rPr>
+          <w:rFonts w:ascii="Arial" w:hAnsi="Arial" w:cs="Arial"/>
+          <w:sz w:val="28"/>
+          <w:szCs w:val="28"/>
+        </w:rPr>
+      </w:pPr>
+    </w:p>
+    <w:p>
+      <w:pPr>
+        <w:pStyle w:val="Prrafodelista"/>
+        <w:rPr>
+          <w:rFonts w:ascii="Arial" w:hAnsi="Arial" w:cs="Arial"/>
+          <w:sz w:val="28"/>
+          <w:szCs w:val="28"/>
+        </w:rPr>
+      </w:pPr>
+    </w:p>
+    <w:p>
+      <w:pPr>
         <w:pStyle w:val="Prrafodelista"/>
         <w:numPr>
           <w:ilvl w:val="0"/>
@@ -1636,6 +2483,7 @@
           <w:sz w:val="28"/>
           <w:szCs w:val="28"/>
         </w:rPr>
+        <w:lastRenderedPageBreak/>
         <w:t>Footer</w:t>
       </w:r>
       <w:proofErr w:type="spellEnd"/>
@@ -1659,7 +2507,7 @@
           <w:lang w:eastAsia="es-ES"/>
         </w:rPr>
         <w:drawing>
-          <wp:inline distT="0" distB="0" distL="0" distR="0">
+          <wp:inline distT="0" distB="0" distL="0" distR="0" wp14:anchorId="5972A329" wp14:editId="1DEA36EF">
             <wp:extent cx="5400675" cy="1362075"/>
             <wp:effectExtent l="0" t="0" r="9525" b="9525"/>
             <wp:docPr id="8" name="Imagen 8"/>
@@ -1710,6 +2558,7 @@
     </w:p>
     <w:p>
       <w:pPr>
+        <w:jc w:val="both"/>
         <w:rPr>
           <w:rFonts w:ascii="Arial" w:hAnsi="Arial" w:cs="Arial"/>
           <w:sz w:val="28"/>
@@ -1746,12 +2595,12 @@
           <w:sz w:val="28"/>
           <w:szCs w:val="28"/>
         </w:rPr>
-        <w:lastRenderedPageBreak/>
         <w:t>Página de participantes</w:t>
       </w:r>
     </w:p>
     <w:p>
       <w:pPr>
+        <w:jc w:val="both"/>
         <w:rPr>
           <w:rFonts w:ascii="Arial" w:hAnsi="Arial" w:cs="Arial"/>
           <w:sz w:val="28"/>
@@ -1786,7 +2635,7 @@
           <w:lang w:eastAsia="es-ES"/>
         </w:rPr>
         <w:drawing>
-          <wp:inline distT="0" distB="0" distL="0" distR="0">
+          <wp:inline distT="0" distB="0" distL="0" distR="0" wp14:anchorId="3D4A3CE6" wp14:editId="640F27BB">
             <wp:extent cx="5400040" cy="3375025"/>
             <wp:effectExtent l="0" t="0" r="0" b="0"/>
             <wp:docPr id="9" name="Imagen 9" descr="C:\Users\mateo\Desktop\Pantallazos\3[1].png"/>
@@ -1837,6 +2686,36 @@
     </w:p>
     <w:p>
       <w:pPr>
+        <w:rPr>
+          <w:rFonts w:ascii="Arial" w:hAnsi="Arial" w:cs="Arial"/>
+          <w:color w:val="008080"/>
+          <w:sz w:val="28"/>
+          <w:szCs w:val="28"/>
+        </w:rPr>
+      </w:pPr>
+    </w:p>
+    <w:p>
+      <w:pPr>
+        <w:rPr>
+          <w:rFonts w:ascii="Arial" w:hAnsi="Arial" w:cs="Arial"/>
+          <w:color w:val="008080"/>
+          <w:sz w:val="28"/>
+          <w:szCs w:val="28"/>
+        </w:rPr>
+      </w:pPr>
+    </w:p>
+    <w:p>
+      <w:pPr>
+        <w:rPr>
+          <w:rFonts w:ascii="Arial" w:hAnsi="Arial" w:cs="Arial"/>
+          <w:color w:val="008080"/>
+          <w:sz w:val="28"/>
+          <w:szCs w:val="28"/>
+        </w:rPr>
+      </w:pPr>
+    </w:p>
+    <w:p>
+      <w:pPr>
         <w:pStyle w:val="Prrafodelista"/>
         <w:numPr>
           <w:ilvl w:val="0"/>
@@ -1856,6 +2735,7 @@
           <w:sz w:val="28"/>
           <w:szCs w:val="28"/>
         </w:rPr>
+        <w:lastRenderedPageBreak/>
         <w:t xml:space="preserve">Página de </w:t>
       </w:r>
       <w:proofErr w:type="spellStart"/>
@@ -1916,7 +2796,7 @@
           <w:lang w:eastAsia="es-ES"/>
         </w:rPr>
         <w:drawing>
-          <wp:inline distT="0" distB="0" distL="0" distR="0">
+          <wp:inline distT="0" distB="0" distL="0" distR="0" wp14:anchorId="4542EC03" wp14:editId="33650B07">
             <wp:extent cx="5958841" cy="3724275"/>
             <wp:effectExtent l="0" t="0" r="3810" b="9525"/>
             <wp:docPr id="6" name="Imagen 6" descr="C:\Users\mateo\Desktop\Pantallazos\4[1].png"/>
@@ -1982,11 +2862,10 @@
           <w:szCs w:val="28"/>
           <w:lang w:eastAsia="es-ES"/>
         </w:rPr>
-        <w:lastRenderedPageBreak/>
         <w:drawing>
-          <wp:inline distT="0" distB="0" distL="0" distR="0" wp14:anchorId="03A8AAD7" wp14:editId="78AE9C58">
+          <wp:inline distT="0" distB="0" distL="0" distR="0" wp14:anchorId="56D1F28E" wp14:editId="4F530A13">
             <wp:extent cx="2247900" cy="1181100"/>
-            <wp:effectExtent l="0" t="0" r="0" b="0"/>
+            <wp:effectExtent l="19050" t="19050" r="19050" b="19050"/>
             <wp:docPr id="7" name="Imagen 7"/>
             <wp:cNvGraphicFramePr>
               <a:graphicFrameLocks xmlns:a="http://schemas.openxmlformats.org/drawingml/2006/main" noChangeAspect="1"/>
@@ -2023,6 +2902,181 @@
                     </a:prstGeom>
                     <a:noFill/>
                     <a:ln>
+                      <a:solidFill>
+                        <a:schemeClr val="accent1"/>
+                      </a:solidFill>
+                    </a:ln>
+                  </pic:spPr>
+                </pic:pic>
+              </a:graphicData>
+            </a:graphic>
+          </wp:inline>
+        </w:drawing>
+      </w:r>
+    </w:p>
+    <w:p>
+      <w:pPr>
+        <w:jc w:val="both"/>
+        <w:rPr>
+          <w:rFonts w:ascii="Arial" w:hAnsi="Arial" w:cs="Arial"/>
+          <w:sz w:val="28"/>
+          <w:szCs w:val="28"/>
+        </w:rPr>
+      </w:pPr>
+      <w:r>
+        <w:rPr>
+          <w:rFonts w:ascii="Arial" w:hAnsi="Arial" w:cs="Arial"/>
+          <w:sz w:val="28"/>
+          <w:szCs w:val="28"/>
+        </w:rPr>
+        <w:t xml:space="preserve">El anterior espacio es para el ingreso del email y </w:t>
+      </w:r>
+      <w:proofErr w:type="spellStart"/>
+      <w:r>
+        <w:rPr>
+          <w:rFonts w:ascii="Arial" w:hAnsi="Arial" w:cs="Arial"/>
+          <w:sz w:val="28"/>
+          <w:szCs w:val="28"/>
+        </w:rPr>
+        <w:t>password</w:t>
+      </w:r>
+      <w:proofErr w:type="spellEnd"/>
+      <w:r>
+        <w:rPr>
+          <w:rFonts w:ascii="Arial" w:hAnsi="Arial" w:cs="Arial"/>
+          <w:sz w:val="28"/>
+          <w:szCs w:val="28"/>
+        </w:rPr>
+        <w:t>, y con esto se valida el tipo de usuario a ingresar en la plataforma.</w:t>
+      </w:r>
+    </w:p>
+    <w:p>
+      <w:pPr>
+        <w:pStyle w:val="Prrafodelista"/>
+        <w:numPr>
+          <w:ilvl w:val="0"/>
+          <w:numId w:val="16"/>
+        </w:numPr>
+        <w:rPr>
+          <w:rFonts w:ascii="Arial" w:hAnsi="Arial" w:cs="Arial"/>
+          <w:color w:val="008080"/>
+          <w:sz w:val="28"/>
+          <w:szCs w:val="28"/>
+        </w:rPr>
+      </w:pPr>
+      <w:r>
+        <w:rPr>
+          <w:rFonts w:ascii="Arial" w:hAnsi="Arial" w:cs="Arial"/>
+          <w:color w:val="008080"/>
+          <w:sz w:val="28"/>
+          <w:szCs w:val="28"/>
+        </w:rPr>
+        <w:t>Perfil de usuario</w:t>
+      </w:r>
+    </w:p>
+    <w:p>
+      <w:pPr>
+        <w:jc w:val="both"/>
+        <w:rPr>
+          <w:rFonts w:ascii="Arial" w:hAnsi="Arial" w:cs="Arial"/>
+          <w:sz w:val="28"/>
+          <w:szCs w:val="28"/>
+        </w:rPr>
+      </w:pPr>
+      <w:r>
+        <w:rPr>
+          <w:rFonts w:ascii="Arial" w:hAnsi="Arial" w:cs="Arial"/>
+          <w:sz w:val="28"/>
+          <w:szCs w:val="28"/>
+        </w:rPr>
+        <w:t xml:space="preserve">Para llegar a la siguiente página, el usuario se debe </w:t>
+      </w:r>
+      <w:proofErr w:type="spellStart"/>
+      <w:r>
+        <w:rPr>
+          <w:rFonts w:ascii="Arial" w:hAnsi="Arial" w:cs="Arial"/>
+          <w:sz w:val="28"/>
+          <w:szCs w:val="28"/>
+        </w:rPr>
+        <w:t>loguear</w:t>
+      </w:r>
+      <w:proofErr w:type="spellEnd"/>
+      <w:r>
+        <w:rPr>
+          <w:rFonts w:ascii="Arial" w:hAnsi="Arial" w:cs="Arial"/>
+          <w:sz w:val="28"/>
+          <w:szCs w:val="28"/>
+        </w:rPr>
+        <w:t xml:space="preserve"> en la plataforma.</w:t>
+      </w:r>
+    </w:p>
+    <w:p>
+      <w:pPr>
+        <w:jc w:val="both"/>
+        <w:rPr>
+          <w:rFonts w:ascii="Arial" w:hAnsi="Arial" w:cs="Arial"/>
+          <w:sz w:val="28"/>
+          <w:szCs w:val="28"/>
+        </w:rPr>
+      </w:pPr>
+      <w:r>
+        <w:rPr>
+          <w:rFonts w:ascii="Arial" w:hAnsi="Arial" w:cs="Arial"/>
+          <w:sz w:val="28"/>
+          <w:szCs w:val="28"/>
+        </w:rPr>
+        <w:lastRenderedPageBreak/>
+        <w:br/>
+      </w:r>
+      <w:r>
+        <w:rPr>
+          <w:rFonts w:ascii="Arial" w:hAnsi="Arial" w:cs="Arial"/>
+          <w:noProof/>
+          <w:color w:val="008080"/>
+          <w:sz w:val="28"/>
+          <w:szCs w:val="28"/>
+          <w:lang w:eastAsia="es-ES"/>
+        </w:rPr>
+        <w:drawing>
+          <wp:inline distT="0" distB="0" distL="0" distR="0" wp14:anchorId="251C10AA" wp14:editId="40B804BA">
+            <wp:extent cx="6000750" cy="3750469"/>
+            <wp:effectExtent l="0" t="0" r="0" b="2540"/>
+            <wp:docPr id="3" name="Imagen 3" descr="C:\Users\mateo\Desktop\Pantallazos\11.png"/>
+            <wp:cNvGraphicFramePr>
+              <a:graphicFrameLocks xmlns:a="http://schemas.openxmlformats.org/drawingml/2006/main" noChangeAspect="1"/>
+            </wp:cNvGraphicFramePr>
+            <a:graphic xmlns:a="http://schemas.openxmlformats.org/drawingml/2006/main">
+              <a:graphicData uri="http://schemas.openxmlformats.org/drawingml/2006/picture">
+                <pic:pic xmlns:pic="http://schemas.openxmlformats.org/drawingml/2006/picture">
+                  <pic:nvPicPr>
+                    <pic:cNvPr id="0" name="Picture 1" descr="C:\Users\mateo\Desktop\Pantallazos\11.png"/>
+                    <pic:cNvPicPr>
+                      <a:picLocks noChangeAspect="1" noChangeArrowheads="1"/>
+                    </pic:cNvPicPr>
+                  </pic:nvPicPr>
+                  <pic:blipFill>
+                    <a:blip r:embed="rId17">
+                      <a:extLst>
+                        <a:ext uri="{28A0092B-C50C-407E-A947-70E740481C1C}">
+                          <a14:useLocalDpi xmlns:a14="http://schemas.microsoft.com/office/drawing/2010/main" val="0"/>
+                        </a:ext>
+                      </a:extLst>
+                    </a:blip>
+                    <a:srcRect/>
+                    <a:stretch>
+                      <a:fillRect/>
+                    </a:stretch>
+                  </pic:blipFill>
+                  <pic:spPr bwMode="auto">
+                    <a:xfrm>
+                      <a:off x="0" y="0"/>
+                      <a:ext cx="6006400" cy="3754001"/>
+                    </a:xfrm>
+                    <a:prstGeom prst="rect">
+                      <a:avLst/>
+                    </a:prstGeom>
+                    <a:noFill/>
+                    <a:ln>
                       <a:noFill/>
                     </a:ln>
                   </pic:spPr>
@@ -2035,35 +3089,106 @@
     </w:p>
     <w:p>
       <w:pPr>
-        <w:rPr>
-          <w:rFonts w:ascii="Arial" w:hAnsi="Arial" w:cs="Arial"/>
-          <w:sz w:val="28"/>
-          <w:szCs w:val="28"/>
-        </w:rPr>
-      </w:pPr>
-      <w:r>
-        <w:rPr>
-          <w:rFonts w:ascii="Arial" w:hAnsi="Arial" w:cs="Arial"/>
-          <w:sz w:val="28"/>
-          <w:szCs w:val="28"/>
-        </w:rPr>
-        <w:t xml:space="preserve">El </w:t>
-      </w:r>
-      <w:r>
-        <w:rPr>
-          <w:rFonts w:ascii="Arial" w:hAnsi="Arial" w:cs="Arial"/>
-          <w:sz w:val="28"/>
-          <w:szCs w:val="28"/>
-        </w:rPr>
-        <w:t>anterior</w:t>
-      </w:r>
-      <w:r>
-        <w:rPr>
-          <w:rFonts w:ascii="Arial" w:hAnsi="Arial" w:cs="Arial"/>
-          <w:sz w:val="28"/>
-          <w:szCs w:val="28"/>
-        </w:rPr>
-        <w:t xml:space="preserve"> espacio es para el ingreso del email y </w:t>
+        <w:jc w:val="both"/>
+        <w:rPr>
+          <w:rFonts w:ascii="Arial" w:hAnsi="Arial" w:cs="Arial"/>
+          <w:sz w:val="28"/>
+          <w:szCs w:val="28"/>
+        </w:rPr>
+      </w:pPr>
+      <w:r>
+        <w:rPr>
+          <w:rFonts w:ascii="Arial" w:hAnsi="Arial" w:cs="Arial"/>
+          <w:sz w:val="28"/>
+          <w:szCs w:val="28"/>
+        </w:rPr>
+        <w:t>En el perfil se puede observar el email y un link “Editar” donde el usuario puede actualizar los datos.</w:t>
+      </w:r>
+    </w:p>
+    <w:p>
+      <w:pPr>
+        <w:jc w:val="center"/>
+        <w:rPr>
+          <w:rFonts w:ascii="Arial" w:hAnsi="Arial" w:cs="Arial"/>
+          <w:sz w:val="28"/>
+          <w:szCs w:val="28"/>
+        </w:rPr>
+      </w:pPr>
+      <w:r>
+        <w:rPr>
+          <w:rFonts w:ascii="Arial" w:hAnsi="Arial" w:cs="Arial"/>
+          <w:noProof/>
+          <w:sz w:val="28"/>
+          <w:szCs w:val="28"/>
+          <w:lang w:eastAsia="es-ES"/>
+        </w:rPr>
+        <w:drawing>
+          <wp:inline distT="0" distB="0" distL="0" distR="0" wp14:anchorId="200E6CD4" wp14:editId="6471CA25">
+            <wp:extent cx="2152650" cy="1066800"/>
+            <wp:effectExtent l="19050" t="19050" r="19050" b="19050"/>
+            <wp:docPr id="10" name="Imagen 10"/>
+            <wp:cNvGraphicFramePr>
+              <a:graphicFrameLocks xmlns:a="http://schemas.openxmlformats.org/drawingml/2006/main" noChangeAspect="1"/>
+            </wp:cNvGraphicFramePr>
+            <a:graphic xmlns:a="http://schemas.openxmlformats.org/drawingml/2006/main">
+              <a:graphicData uri="http://schemas.openxmlformats.org/drawingml/2006/picture">
+                <pic:pic xmlns:pic="http://schemas.openxmlformats.org/drawingml/2006/picture">
+                  <pic:nvPicPr>
+                    <pic:cNvPr id="0" name="Picture 2"/>
+                    <pic:cNvPicPr>
+                      <a:picLocks noChangeAspect="1" noChangeArrowheads="1"/>
+                    </pic:cNvPicPr>
+                  </pic:nvPicPr>
+                  <pic:blipFill>
+                    <a:blip r:embed="rId18">
+                      <a:extLst>
+                        <a:ext uri="{28A0092B-C50C-407E-A947-70E740481C1C}">
+                          <a14:useLocalDpi xmlns:a14="http://schemas.microsoft.com/office/drawing/2010/main" val="0"/>
+                        </a:ext>
+                      </a:extLst>
+                    </a:blip>
+                    <a:srcRect/>
+                    <a:stretch>
+                      <a:fillRect/>
+                    </a:stretch>
+                  </pic:blipFill>
+                  <pic:spPr bwMode="auto">
+                    <a:xfrm>
+                      <a:off x="0" y="0"/>
+                      <a:ext cx="2152650" cy="1066800"/>
+                    </a:xfrm>
+                    <a:prstGeom prst="rect">
+                      <a:avLst/>
+                    </a:prstGeom>
+                    <a:noFill/>
+                    <a:ln>
+                      <a:solidFill>
+                        <a:schemeClr val="accent1"/>
+                      </a:solidFill>
+                    </a:ln>
+                  </pic:spPr>
+                </pic:pic>
+              </a:graphicData>
+            </a:graphic>
+          </wp:inline>
+        </w:drawing>
+      </w:r>
+    </w:p>
+    <w:p>
+      <w:pPr>
+        <w:rPr>
+          <w:rFonts w:ascii="Arial" w:hAnsi="Arial" w:cs="Arial"/>
+          <w:sz w:val="28"/>
+          <w:szCs w:val="28"/>
+        </w:rPr>
+      </w:pPr>
+      <w:r>
+        <w:rPr>
+          <w:rFonts w:ascii="Arial" w:hAnsi="Arial" w:cs="Arial"/>
+          <w:sz w:val="28"/>
+          <w:szCs w:val="28"/>
+        </w:rPr>
+        <w:t xml:space="preserve">Ya </w:t>
       </w:r>
       <w:proofErr w:type="spellStart"/>
       <w:r>
@@ -2072,7 +3197,7 @@
           <w:sz w:val="28"/>
           <w:szCs w:val="28"/>
         </w:rPr>
-        <w:t>password</w:t>
+        <w:t>logueado</w:t>
       </w:r>
       <w:proofErr w:type="spellEnd"/>
       <w:r>
@@ -2081,23 +3206,233 @@
           <w:sz w:val="28"/>
           <w:szCs w:val="28"/>
         </w:rPr>
-        <w:t xml:space="preserve">, y con esto se valida el </w:t>
-      </w:r>
-      <w:r>
-        <w:rPr>
-          <w:rFonts w:ascii="Arial" w:hAnsi="Arial" w:cs="Arial"/>
-          <w:sz w:val="28"/>
-          <w:szCs w:val="28"/>
-        </w:rPr>
-        <w:t>tipo de usuario a ingresar en la plataforma</w:t>
-      </w:r>
-      <w:r>
-        <w:rPr>
-          <w:rFonts w:ascii="Arial" w:hAnsi="Arial" w:cs="Arial"/>
-          <w:sz w:val="28"/>
-          <w:szCs w:val="28"/>
-        </w:rPr>
-        <w:t>.</w:t>
+        <w:t xml:space="preserve"> en la plataforma cambia el menú de navegación:</w:t>
+      </w:r>
+    </w:p>
+    <w:p>
+      <w:pPr>
+        <w:jc w:val="center"/>
+        <w:rPr>
+          <w:rFonts w:ascii="Arial" w:hAnsi="Arial" w:cs="Arial"/>
+          <w:sz w:val="28"/>
+          <w:szCs w:val="28"/>
+        </w:rPr>
+      </w:pPr>
+      <w:r>
+        <w:rPr>
+          <w:rFonts w:ascii="Arial" w:hAnsi="Arial" w:cs="Arial"/>
+          <w:noProof/>
+          <w:sz w:val="28"/>
+          <w:szCs w:val="28"/>
+          <w:lang w:eastAsia="es-ES"/>
+        </w:rPr>
+        <w:drawing>
+          <wp:inline distT="0" distB="0" distL="0" distR="0">
+            <wp:extent cx="2628900" cy="381000"/>
+            <wp:effectExtent l="0" t="0" r="0" b="0"/>
+            <wp:docPr id="12" name="Imagen 12"/>
+            <wp:cNvGraphicFramePr>
+              <a:graphicFrameLocks xmlns:a="http://schemas.openxmlformats.org/drawingml/2006/main" noChangeAspect="1"/>
+            </wp:cNvGraphicFramePr>
+            <a:graphic xmlns:a="http://schemas.openxmlformats.org/drawingml/2006/main">
+              <a:graphicData uri="http://schemas.openxmlformats.org/drawingml/2006/picture">
+                <pic:pic xmlns:pic="http://schemas.openxmlformats.org/drawingml/2006/picture">
+                  <pic:nvPicPr>
+                    <pic:cNvPr id="0" name="Picture 4"/>
+                    <pic:cNvPicPr>
+                      <a:picLocks noChangeAspect="1" noChangeArrowheads="1"/>
+                    </pic:cNvPicPr>
+                  </pic:nvPicPr>
+                  <pic:blipFill>
+                    <a:blip r:embed="rId19">
+                      <a:extLst>
+                        <a:ext uri="{28A0092B-C50C-407E-A947-70E740481C1C}">
+                          <a14:useLocalDpi xmlns:a14="http://schemas.microsoft.com/office/drawing/2010/main" val="0"/>
+                        </a:ext>
+                      </a:extLst>
+                    </a:blip>
+                    <a:srcRect/>
+                    <a:stretch>
+                      <a:fillRect/>
+                    </a:stretch>
+                  </pic:blipFill>
+                  <pic:spPr bwMode="auto">
+                    <a:xfrm>
+                      <a:off x="0" y="0"/>
+                      <a:ext cx="2628900" cy="381000"/>
+                    </a:xfrm>
+                    <a:prstGeom prst="rect">
+                      <a:avLst/>
+                    </a:prstGeom>
+                    <a:noFill/>
+                    <a:ln>
+                      <a:noFill/>
+                    </a:ln>
+                  </pic:spPr>
+                </pic:pic>
+              </a:graphicData>
+            </a:graphic>
+          </wp:inline>
+        </w:drawing>
+      </w:r>
+    </w:p>
+    <w:p>
+      <w:pPr>
+        <w:rPr>
+          <w:rFonts w:ascii="Arial" w:hAnsi="Arial" w:cs="Arial"/>
+          <w:sz w:val="28"/>
+          <w:szCs w:val="28"/>
+        </w:rPr>
+      </w:pPr>
+      <w:r>
+        <w:rPr>
+          <w:rFonts w:ascii="Arial" w:hAnsi="Arial" w:cs="Arial"/>
+          <w:color w:val="008080"/>
+          <w:sz w:val="28"/>
+          <w:szCs w:val="28"/>
+        </w:rPr>
+        <w:t>Lorenzo:</w:t>
+      </w:r>
+      <w:r>
+        <w:rPr>
+          <w:rFonts w:ascii="Arial" w:hAnsi="Arial" w:cs="Arial"/>
+          <w:sz w:val="28"/>
+          <w:szCs w:val="28"/>
+        </w:rPr>
+        <w:t xml:space="preserve"> Link para ir al perfil del usuario.</w:t>
+      </w:r>
+      <w:r>
+        <w:rPr>
+          <w:rFonts w:ascii="Arial" w:hAnsi="Arial" w:cs="Arial"/>
+          <w:sz w:val="28"/>
+          <w:szCs w:val="28"/>
+        </w:rPr>
+        <w:br/>
+      </w:r>
+      <w:r>
+        <w:rPr>
+          <w:rFonts w:ascii="Arial" w:hAnsi="Arial" w:cs="Arial"/>
+          <w:color w:val="008080"/>
+          <w:sz w:val="28"/>
+          <w:szCs w:val="28"/>
+        </w:rPr>
+        <w:t xml:space="preserve">Inicio: </w:t>
+      </w:r>
+      <w:r>
+        <w:rPr>
+          <w:rFonts w:ascii="Arial" w:hAnsi="Arial" w:cs="Arial"/>
+          <w:sz w:val="28"/>
+          <w:szCs w:val="28"/>
+        </w:rPr>
+        <w:t>Link para ir a la página de inicio.</w:t>
+      </w:r>
+      <w:r>
+        <w:rPr>
+          <w:rFonts w:ascii="Arial" w:hAnsi="Arial" w:cs="Arial"/>
+          <w:sz w:val="28"/>
+          <w:szCs w:val="28"/>
+        </w:rPr>
+        <w:br/>
+      </w:r>
+      <w:r>
+        <w:rPr>
+          <w:rFonts w:ascii="Arial" w:hAnsi="Arial" w:cs="Arial"/>
+          <w:color w:val="008080"/>
+          <w:sz w:val="28"/>
+          <w:szCs w:val="28"/>
+        </w:rPr>
+        <w:t xml:space="preserve">Reportes: </w:t>
+      </w:r>
+      <w:r>
+        <w:rPr>
+          <w:rFonts w:ascii="Arial" w:hAnsi="Arial" w:cs="Arial"/>
+          <w:sz w:val="28"/>
+          <w:szCs w:val="28"/>
+        </w:rPr>
+        <w:t>Link para ir a la zona de los reportes de las instituciones.</w:t>
+      </w:r>
+      <w:r>
+        <w:rPr>
+          <w:rFonts w:ascii="Arial" w:hAnsi="Arial" w:cs="Arial"/>
+          <w:sz w:val="28"/>
+          <w:szCs w:val="28"/>
+        </w:rPr>
+        <w:br/>
+      </w:r>
+      <w:proofErr w:type="spellStart"/>
+      <w:r>
+        <w:rPr>
+          <w:rFonts w:ascii="Arial" w:hAnsi="Arial" w:cs="Arial"/>
+          <w:color w:val="008080"/>
+          <w:sz w:val="28"/>
+          <w:szCs w:val="28"/>
+        </w:rPr>
+        <w:t>Sign</w:t>
+      </w:r>
+      <w:proofErr w:type="spellEnd"/>
+      <w:r>
+        <w:rPr>
+          <w:rFonts w:ascii="Arial" w:hAnsi="Arial" w:cs="Arial"/>
+          <w:color w:val="008080"/>
+          <w:sz w:val="28"/>
+          <w:szCs w:val="28"/>
+        </w:rPr>
+        <w:t xml:space="preserve"> </w:t>
+      </w:r>
+      <w:proofErr w:type="spellStart"/>
+      <w:r>
+        <w:rPr>
+          <w:rFonts w:ascii="Arial" w:hAnsi="Arial" w:cs="Arial"/>
+          <w:color w:val="008080"/>
+          <w:sz w:val="28"/>
+          <w:szCs w:val="28"/>
+        </w:rPr>
+        <w:t>out</w:t>
+      </w:r>
+      <w:proofErr w:type="spellEnd"/>
+      <w:r>
+        <w:rPr>
+          <w:rFonts w:ascii="Arial" w:hAnsi="Arial" w:cs="Arial"/>
+          <w:color w:val="008080"/>
+          <w:sz w:val="28"/>
+          <w:szCs w:val="28"/>
+        </w:rPr>
+        <w:t>:</w:t>
+      </w:r>
+      <w:r>
+        <w:rPr>
+          <w:rFonts w:ascii="Arial" w:hAnsi="Arial" w:cs="Arial"/>
+          <w:color w:val="008080"/>
+          <w:sz w:val="28"/>
+          <w:szCs w:val="28"/>
+        </w:rPr>
+        <w:t xml:space="preserve"> </w:t>
+      </w:r>
+      <w:r>
+        <w:rPr>
+          <w:rFonts w:ascii="Arial" w:hAnsi="Arial" w:cs="Arial"/>
+          <w:sz w:val="28"/>
+          <w:szCs w:val="28"/>
+        </w:rPr>
+        <w:t xml:space="preserve">Link </w:t>
+      </w:r>
+      <w:proofErr w:type="spellStart"/>
+      <w:r>
+        <w:rPr>
+          <w:rFonts w:ascii="Arial" w:hAnsi="Arial" w:cs="Arial"/>
+          <w:sz w:val="28"/>
+          <w:szCs w:val="28"/>
+        </w:rPr>
+        <w:t>desloguear</w:t>
+      </w:r>
+      <w:proofErr w:type="spellEnd"/>
+      <w:r>
+        <w:rPr>
+          <w:rFonts w:ascii="Arial" w:hAnsi="Arial" w:cs="Arial"/>
+          <w:sz w:val="28"/>
+          <w:szCs w:val="28"/>
+        </w:rPr>
+        <w:t xml:space="preserve"> de la plataforma.</w:t>
       </w:r>
     </w:p>
     <w:p>
@@ -2114,61 +3449,527 @@
           <w:szCs w:val="28"/>
         </w:rPr>
       </w:pPr>
+      <w:r>
+        <w:rPr>
+          <w:rFonts w:ascii="Arial" w:hAnsi="Arial" w:cs="Arial"/>
+          <w:color w:val="008080"/>
+          <w:sz w:val="28"/>
+          <w:szCs w:val="28"/>
+        </w:rPr>
+        <w:lastRenderedPageBreak/>
+        <w:t>Actualizar datos</w:t>
+      </w:r>
+    </w:p>
+    <w:p>
+      <w:pPr>
+        <w:jc w:val="both"/>
+        <w:rPr>
+          <w:rFonts w:ascii="Arial" w:hAnsi="Arial" w:cs="Arial"/>
+          <w:sz w:val="28"/>
+          <w:szCs w:val="28"/>
+        </w:rPr>
+      </w:pPr>
+      <w:r>
+        <w:rPr>
+          <w:rFonts w:ascii="Arial" w:hAnsi="Arial" w:cs="Arial"/>
+          <w:sz w:val="28"/>
+          <w:szCs w:val="28"/>
+        </w:rPr>
+        <w:t>A esta página se accede desde el perfil haciendo clic en el botón “Editar”</w:t>
+      </w:r>
+      <w:r>
+        <w:rPr>
+          <w:rFonts w:ascii="Arial" w:hAnsi="Arial" w:cs="Arial"/>
+          <w:sz w:val="28"/>
+          <w:szCs w:val="28"/>
+        </w:rPr>
+        <w:t>.</w:t>
+      </w:r>
+    </w:p>
+    <w:p>
+      <w:pPr>
+        <w:rPr>
+          <w:rFonts w:ascii="Arial" w:hAnsi="Arial" w:cs="Arial"/>
+          <w:color w:val="008080"/>
+          <w:sz w:val="28"/>
+          <w:szCs w:val="28"/>
+        </w:rPr>
+      </w:pPr>
+      <w:r>
+        <w:rPr>
+          <w:rFonts w:ascii="Arial" w:hAnsi="Arial" w:cs="Arial"/>
+          <w:noProof/>
+          <w:color w:val="008080"/>
+          <w:sz w:val="28"/>
+          <w:szCs w:val="28"/>
+          <w:lang w:eastAsia="es-ES"/>
+        </w:rPr>
+        <w:drawing>
+          <wp:inline distT="0" distB="0" distL="0" distR="0">
+            <wp:extent cx="6080760" cy="3800475"/>
+            <wp:effectExtent l="0" t="0" r="0" b="9525"/>
+            <wp:docPr id="13" name="Imagen 13" descr="C:\Users\mateo\Desktop\Pantallazos\123.png"/>
+            <wp:cNvGraphicFramePr>
+              <a:graphicFrameLocks xmlns:a="http://schemas.openxmlformats.org/drawingml/2006/main" noChangeAspect="1"/>
+            </wp:cNvGraphicFramePr>
+            <a:graphic xmlns:a="http://schemas.openxmlformats.org/drawingml/2006/main">
+              <a:graphicData uri="http://schemas.openxmlformats.org/drawingml/2006/picture">
+                <pic:pic xmlns:pic="http://schemas.openxmlformats.org/drawingml/2006/picture">
+                  <pic:nvPicPr>
+                    <pic:cNvPr id="0" name="Picture 5" descr="C:\Users\mateo\Desktop\Pantallazos\123.png"/>
+                    <pic:cNvPicPr>
+                      <a:picLocks noChangeAspect="1" noChangeArrowheads="1"/>
+                    </pic:cNvPicPr>
+                  </pic:nvPicPr>
+                  <pic:blipFill>
+                    <a:blip r:embed="rId20">
+                      <a:extLst>
+                        <a:ext uri="{28A0092B-C50C-407E-A947-70E740481C1C}">
+                          <a14:useLocalDpi xmlns:a14="http://schemas.microsoft.com/office/drawing/2010/main" val="0"/>
+                        </a:ext>
+                      </a:extLst>
+                    </a:blip>
+                    <a:srcRect/>
+                    <a:stretch>
+                      <a:fillRect/>
+                    </a:stretch>
+                  </pic:blipFill>
+                  <pic:spPr bwMode="auto">
+                    <a:xfrm>
+                      <a:off x="0" y="0"/>
+                      <a:ext cx="6086486" cy="3804054"/>
+                    </a:xfrm>
+                    <a:prstGeom prst="rect">
+                      <a:avLst/>
+                    </a:prstGeom>
+                    <a:noFill/>
+                    <a:ln>
+                      <a:noFill/>
+                    </a:ln>
+                  </pic:spPr>
+                </pic:pic>
+              </a:graphicData>
+            </a:graphic>
+          </wp:inline>
+        </w:drawing>
+      </w:r>
+    </w:p>
+    <w:p>
+      <w:pPr>
+        <w:jc w:val="both"/>
+        <w:rPr>
+          <w:rFonts w:ascii="Arial" w:hAnsi="Arial" w:cs="Arial"/>
+          <w:sz w:val="28"/>
+          <w:szCs w:val="28"/>
+        </w:rPr>
+      </w:pPr>
+      <w:r>
+        <w:rPr>
+          <w:rFonts w:ascii="Arial" w:hAnsi="Arial" w:cs="Arial"/>
+          <w:sz w:val="28"/>
+          <w:szCs w:val="28"/>
+        </w:rPr>
+        <w:t>En el siguiente campo el usuario llena el formulario de actualización de datos y haciendo clic en el botón “</w:t>
+      </w:r>
+      <w:proofErr w:type="spellStart"/>
+      <w:r>
+        <w:rPr>
+          <w:rFonts w:ascii="Arial" w:hAnsi="Arial" w:cs="Arial"/>
+          <w:sz w:val="28"/>
+          <w:szCs w:val="28"/>
+        </w:rPr>
+        <w:t>Update</w:t>
+      </w:r>
+      <w:proofErr w:type="spellEnd"/>
+      <w:r>
+        <w:rPr>
+          <w:rFonts w:ascii="Arial" w:hAnsi="Arial" w:cs="Arial"/>
+          <w:sz w:val="28"/>
+          <w:szCs w:val="28"/>
+        </w:rPr>
+        <w:t>”.</w:t>
+      </w:r>
+    </w:p>
+    <w:p>
+      <w:pPr>
+        <w:jc w:val="center"/>
+        <w:rPr>
+          <w:rFonts w:ascii="Arial" w:hAnsi="Arial" w:cs="Arial"/>
+          <w:color w:val="008080"/>
+          <w:sz w:val="28"/>
+          <w:szCs w:val="28"/>
+        </w:rPr>
+      </w:pPr>
+      <w:r>
+        <w:rPr>
+          <w:rFonts w:ascii="Arial" w:hAnsi="Arial" w:cs="Arial"/>
+          <w:noProof/>
+          <w:color w:val="008080"/>
+          <w:sz w:val="28"/>
+          <w:szCs w:val="28"/>
+          <w:lang w:eastAsia="es-ES"/>
+        </w:rPr>
+        <w:drawing>
+          <wp:inline distT="0" distB="0" distL="0" distR="0">
+            <wp:extent cx="3181350" cy="2038350"/>
+            <wp:effectExtent l="19050" t="19050" r="19050" b="19050"/>
+            <wp:docPr id="14" name="Imagen 14"/>
+            <wp:cNvGraphicFramePr>
+              <a:graphicFrameLocks xmlns:a="http://schemas.openxmlformats.org/drawingml/2006/main" noChangeAspect="1"/>
+            </wp:cNvGraphicFramePr>
+            <a:graphic xmlns:a="http://schemas.openxmlformats.org/drawingml/2006/main">
+              <a:graphicData uri="http://schemas.openxmlformats.org/drawingml/2006/picture">
+                <pic:pic xmlns:pic="http://schemas.openxmlformats.org/drawingml/2006/picture">
+                  <pic:nvPicPr>
+                    <pic:cNvPr id="0" name="Picture 6"/>
+                    <pic:cNvPicPr>
+                      <a:picLocks noChangeAspect="1" noChangeArrowheads="1"/>
+                    </pic:cNvPicPr>
+                  </pic:nvPicPr>
+                  <pic:blipFill>
+                    <a:blip r:embed="rId21">
+                      <a:extLst>
+                        <a:ext uri="{28A0092B-C50C-407E-A947-70E740481C1C}">
+                          <a14:useLocalDpi xmlns:a14="http://schemas.microsoft.com/office/drawing/2010/main" val="0"/>
+                        </a:ext>
+                      </a:extLst>
+                    </a:blip>
+                    <a:srcRect/>
+                    <a:stretch>
+                      <a:fillRect/>
+                    </a:stretch>
+                  </pic:blipFill>
+                  <pic:spPr bwMode="auto">
+                    <a:xfrm>
+                      <a:off x="0" y="0"/>
+                      <a:ext cx="3181350" cy="2038350"/>
+                    </a:xfrm>
+                    <a:prstGeom prst="rect">
+                      <a:avLst/>
+                    </a:prstGeom>
+                    <a:noFill/>
+                    <a:ln>
+                      <a:solidFill>
+                        <a:schemeClr val="accent1"/>
+                      </a:solidFill>
+                    </a:ln>
+                  </pic:spPr>
+                </pic:pic>
+              </a:graphicData>
+            </a:graphic>
+          </wp:inline>
+        </w:drawing>
+      </w:r>
+    </w:p>
+    <w:p>
+      <w:pPr>
+        <w:jc w:val="center"/>
+        <w:rPr>
+          <w:rFonts w:ascii="Arial" w:hAnsi="Arial" w:cs="Arial"/>
+          <w:color w:val="008080"/>
+          <w:sz w:val="28"/>
+          <w:szCs w:val="28"/>
+        </w:rPr>
+      </w:pPr>
+    </w:p>
+    <w:p>
+      <w:pPr>
+        <w:pStyle w:val="Prrafodelista"/>
+        <w:numPr>
+          <w:ilvl w:val="0"/>
+          <w:numId w:val="16"/>
+        </w:numPr>
+        <w:rPr>
+          <w:rFonts w:ascii="Arial" w:hAnsi="Arial" w:cs="Arial"/>
+          <w:color w:val="008080"/>
+          <w:sz w:val="28"/>
+          <w:szCs w:val="28"/>
+        </w:rPr>
+      </w:pPr>
+      <w:r>
+        <w:rPr>
+          <w:rFonts w:ascii="Arial" w:hAnsi="Arial" w:cs="Arial"/>
+          <w:color w:val="008080"/>
+          <w:sz w:val="28"/>
+          <w:szCs w:val="28"/>
+        </w:rPr>
+        <w:lastRenderedPageBreak/>
+        <w:t>Reportes – Instituciones Educativas</w:t>
+      </w:r>
+    </w:p>
+    <w:p>
+      <w:pPr>
+        <w:rPr>
+          <w:rFonts w:ascii="Arial" w:hAnsi="Arial" w:cs="Arial"/>
+          <w:sz w:val="28"/>
+          <w:szCs w:val="28"/>
+        </w:rPr>
+      </w:pPr>
+      <w:r>
+        <w:rPr>
+          <w:rFonts w:ascii="Arial" w:hAnsi="Arial" w:cs="Arial"/>
+          <w:sz w:val="28"/>
+          <w:szCs w:val="28"/>
+        </w:rPr>
+        <w:t>A esta página se accede haciendo clic en el botón “Reportes”</w:t>
+      </w:r>
+      <w:r>
+        <w:rPr>
+          <w:rFonts w:ascii="Arial" w:hAnsi="Arial" w:cs="Arial"/>
+          <w:sz w:val="28"/>
+          <w:szCs w:val="28"/>
+        </w:rPr>
+        <w:t xml:space="preserve"> del menú de navegación</w:t>
+      </w:r>
+      <w:r>
+        <w:rPr>
+          <w:rFonts w:ascii="Arial" w:hAnsi="Arial" w:cs="Arial"/>
+          <w:sz w:val="28"/>
+          <w:szCs w:val="28"/>
+        </w:rPr>
+        <w:t xml:space="preserve">, aquí se </w:t>
+      </w:r>
+      <w:r>
+        <w:rPr>
+          <w:rFonts w:ascii="Arial" w:hAnsi="Arial" w:cs="Arial"/>
+          <w:sz w:val="28"/>
+          <w:szCs w:val="28"/>
+        </w:rPr>
+        <w:t>puede observar información de la</w:t>
+      </w:r>
+      <w:r>
+        <w:rPr>
+          <w:rFonts w:ascii="Arial" w:hAnsi="Arial" w:cs="Arial"/>
+          <w:sz w:val="28"/>
+          <w:szCs w:val="28"/>
+        </w:rPr>
+        <w:t xml:space="preserve">s </w:t>
+      </w:r>
+      <w:r>
+        <w:rPr>
+          <w:rFonts w:ascii="Arial" w:hAnsi="Arial" w:cs="Arial"/>
+          <w:sz w:val="28"/>
+          <w:szCs w:val="28"/>
+        </w:rPr>
+        <w:t>instituciones educativas evaluadas y las respectiva</w:t>
+      </w:r>
+      <w:r>
+        <w:rPr>
+          <w:rFonts w:ascii="Arial" w:hAnsi="Arial" w:cs="Arial"/>
+          <w:sz w:val="28"/>
+          <w:szCs w:val="28"/>
+        </w:rPr>
+        <w:t xml:space="preserve">s </w:t>
+      </w:r>
+      <w:r>
+        <w:rPr>
+          <w:rFonts w:ascii="Arial" w:hAnsi="Arial" w:cs="Arial"/>
+          <w:sz w:val="28"/>
+          <w:szCs w:val="28"/>
+        </w:rPr>
+        <w:t>instituciones.</w:t>
+      </w:r>
+    </w:p>
+    <w:p>
+      <w:pPr>
+        <w:rPr>
+          <w:rFonts w:ascii="Arial" w:hAnsi="Arial" w:cs="Arial"/>
+          <w:sz w:val="28"/>
+          <w:szCs w:val="28"/>
+        </w:rPr>
+      </w:pPr>
+      <w:r>
+        <w:rPr>
+          <w:rFonts w:ascii="Arial" w:hAnsi="Arial" w:cs="Arial"/>
+          <w:noProof/>
+          <w:sz w:val="28"/>
+          <w:szCs w:val="28"/>
+          <w:lang w:eastAsia="es-ES"/>
+        </w:rPr>
+        <w:drawing>
+          <wp:inline distT="0" distB="0" distL="0" distR="0">
+            <wp:extent cx="5943600" cy="3714750"/>
+            <wp:effectExtent l="0" t="0" r="0" b="0"/>
+            <wp:docPr id="15" name="Imagen 15" descr="C:\Users\mateo\Desktop\Pantallazos\10[1].png"/>
+            <wp:cNvGraphicFramePr>
+              <a:graphicFrameLocks xmlns:a="http://schemas.openxmlformats.org/drawingml/2006/main" noChangeAspect="1"/>
+            </wp:cNvGraphicFramePr>
+            <a:graphic xmlns:a="http://schemas.openxmlformats.org/drawingml/2006/main">
+              <a:graphicData uri="http://schemas.openxmlformats.org/drawingml/2006/picture">
+                <pic:pic xmlns:pic="http://schemas.openxmlformats.org/drawingml/2006/picture">
+                  <pic:nvPicPr>
+                    <pic:cNvPr id="0" name="Picture 7" descr="C:\Users\mateo\Desktop\Pantallazos\10[1].png"/>
+                    <pic:cNvPicPr>
+                      <a:picLocks noChangeAspect="1" noChangeArrowheads="1"/>
+                    </pic:cNvPicPr>
+                  </pic:nvPicPr>
+                  <pic:blipFill>
+                    <a:blip r:embed="rId22">
+                      <a:extLst>
+                        <a:ext uri="{28A0092B-C50C-407E-A947-70E740481C1C}">
+                          <a14:useLocalDpi xmlns:a14="http://schemas.microsoft.com/office/drawing/2010/main" val="0"/>
+                        </a:ext>
+                      </a:extLst>
+                    </a:blip>
+                    <a:srcRect/>
+                    <a:stretch>
+                      <a:fillRect/>
+                    </a:stretch>
+                  </pic:blipFill>
+                  <pic:spPr bwMode="auto">
+                    <a:xfrm>
+                      <a:off x="0" y="0"/>
+                      <a:ext cx="5949197" cy="3718248"/>
+                    </a:xfrm>
+                    <a:prstGeom prst="rect">
+                      <a:avLst/>
+                    </a:prstGeom>
+                    <a:noFill/>
+                    <a:ln>
+                      <a:noFill/>
+                    </a:ln>
+                  </pic:spPr>
+                </pic:pic>
+              </a:graphicData>
+            </a:graphic>
+          </wp:inline>
+        </w:drawing>
+      </w:r>
+    </w:p>
+    <w:p>
+      <w:pPr>
+        <w:jc w:val="both"/>
+        <w:rPr>
+          <w:rFonts w:ascii="Arial" w:hAnsi="Arial" w:cs="Arial"/>
+          <w:sz w:val="28"/>
+          <w:szCs w:val="28"/>
+        </w:rPr>
+      </w:pPr>
+      <w:r>
+        <w:rPr>
+          <w:rFonts w:ascii="Arial" w:hAnsi="Arial" w:cs="Arial"/>
+          <w:sz w:val="28"/>
+          <w:szCs w:val="28"/>
+        </w:rPr>
+        <w:t xml:space="preserve">Para generar el reporte, el usuario debe seleccionar </w:t>
+      </w:r>
+      <w:r>
+        <w:rPr>
+          <w:rFonts w:ascii="Arial" w:hAnsi="Arial" w:cs="Arial"/>
+          <w:sz w:val="28"/>
+          <w:szCs w:val="28"/>
+        </w:rPr>
+        <w:t>la institución educativa y luego hacer clic en el botón “Generar”.</w:t>
+      </w:r>
+    </w:p>
+    <w:p>
+      <w:pPr>
+        <w:jc w:val="center"/>
+        <w:rPr>
+          <w:rFonts w:ascii="Arial" w:hAnsi="Arial" w:cs="Arial"/>
+          <w:sz w:val="28"/>
+          <w:szCs w:val="28"/>
+        </w:rPr>
+      </w:pPr>
+      <w:r>
+        <w:rPr>
+          <w:rFonts w:ascii="Arial" w:hAnsi="Arial" w:cs="Arial"/>
+          <w:noProof/>
+          <w:sz w:val="28"/>
+          <w:szCs w:val="28"/>
+          <w:lang w:eastAsia="es-ES"/>
+        </w:rPr>
+        <w:drawing>
+          <wp:inline distT="0" distB="0" distL="0" distR="0" wp14:anchorId="64E7ADA1" wp14:editId="26FCF4E6">
+            <wp:extent cx="5391150" cy="428625"/>
+            <wp:effectExtent l="19050" t="19050" r="19050" b="28575"/>
+            <wp:docPr id="17" name="Imagen 17"/>
+            <wp:cNvGraphicFramePr>
+              <a:graphicFrameLocks xmlns:a="http://schemas.openxmlformats.org/drawingml/2006/main" noChangeAspect="1"/>
+            </wp:cNvGraphicFramePr>
+            <a:graphic xmlns:a="http://schemas.openxmlformats.org/drawingml/2006/main">
+              <a:graphicData uri="http://schemas.openxmlformats.org/drawingml/2006/picture">
+                <pic:pic xmlns:pic="http://schemas.openxmlformats.org/drawingml/2006/picture">
+                  <pic:nvPicPr>
+                    <pic:cNvPr id="0" name="Picture 9"/>
+                    <pic:cNvPicPr>
+                      <a:picLocks noChangeAspect="1" noChangeArrowheads="1"/>
+                    </pic:cNvPicPr>
+                  </pic:nvPicPr>
+                  <pic:blipFill>
+                    <a:blip r:embed="rId23">
+                      <a:extLst>
+                        <a:ext uri="{28A0092B-C50C-407E-A947-70E740481C1C}">
+                          <a14:useLocalDpi xmlns:a14="http://schemas.microsoft.com/office/drawing/2010/main" val="0"/>
+                        </a:ext>
+                      </a:extLst>
+                    </a:blip>
+                    <a:srcRect/>
+                    <a:stretch>
+                      <a:fillRect/>
+                    </a:stretch>
+                  </pic:blipFill>
+                  <pic:spPr bwMode="auto">
+                    <a:xfrm>
+                      <a:off x="0" y="0"/>
+                      <a:ext cx="5391150" cy="428625"/>
+                    </a:xfrm>
+                    <a:prstGeom prst="rect">
+                      <a:avLst/>
+                    </a:prstGeom>
+                    <a:noFill/>
+                    <a:ln>
+                      <a:solidFill>
+                        <a:schemeClr val="accent1"/>
+                      </a:solidFill>
+                    </a:ln>
+                  </pic:spPr>
+                </pic:pic>
+              </a:graphicData>
+            </a:graphic>
+          </wp:inline>
+        </w:drawing>
+      </w:r>
       <w:bookmarkStart w:id="0" w:name="_GoBack"/>
       <w:bookmarkEnd w:id="0"/>
     </w:p>
     <w:p>
       <w:pPr>
-        <w:jc w:val="center"/>
-        <w:rPr>
-          <w:rFonts w:ascii="Arial" w:hAnsi="Arial" w:cs="Arial"/>
-          <w:sz w:val="28"/>
-          <w:szCs w:val="28"/>
-        </w:rPr>
-      </w:pPr>
-    </w:p>
-    <w:p>
-      <w:pPr>
-        <w:rPr>
-          <w:rFonts w:ascii="Arial" w:hAnsi="Arial" w:cs="Arial"/>
-          <w:sz w:val="28"/>
-          <w:szCs w:val="28"/>
-        </w:rPr>
-      </w:pPr>
-    </w:p>
-    <w:p>
-      <w:pPr>
-        <w:rPr>
-          <w:rFonts w:ascii="Arial" w:hAnsi="Arial" w:cs="Arial"/>
-          <w:sz w:val="28"/>
-          <w:szCs w:val="28"/>
-        </w:rPr>
-      </w:pPr>
-    </w:p>
-    <w:p>
-      <w:pPr>
-        <w:jc w:val="center"/>
-        <w:rPr>
-          <w:rFonts w:ascii="Arial" w:hAnsi="Arial" w:cs="Arial"/>
-          <w:sz w:val="28"/>
-          <w:szCs w:val="28"/>
-        </w:rPr>
-      </w:pPr>
-    </w:p>
-    <w:p>
-      <w:pPr>
-        <w:jc w:val="center"/>
-        <w:rPr>
-          <w:rFonts w:ascii="Arial" w:hAnsi="Arial" w:cs="Arial"/>
-          <w:sz w:val="36"/>
-          <w:szCs w:val="36"/>
+        <w:pStyle w:val="Prrafodelista"/>
+        <w:numPr>
+          <w:ilvl w:val="0"/>
+          <w:numId w:val="16"/>
+        </w:numPr>
+        <w:rPr>
+          <w:rFonts w:ascii="Arial" w:hAnsi="Arial" w:cs="Arial"/>
+          <w:color w:val="008080"/>
+          <w:sz w:val="28"/>
+          <w:szCs w:val="28"/>
+        </w:rPr>
+      </w:pPr>
+      <w:r>
+        <w:rPr>
+          <w:rFonts w:ascii="Arial" w:hAnsi="Arial" w:cs="Arial"/>
+          <w:color w:val="008080"/>
+          <w:sz w:val="28"/>
+          <w:szCs w:val="28"/>
+        </w:rPr>
+        <w:t>Generación de reportes</w:t>
+      </w:r>
+    </w:p>
+    <w:p>
+      <w:pPr>
+        <w:rPr>
+          <w:rFonts w:ascii="Arial" w:hAnsi="Arial" w:cs="Arial"/>
+          <w:sz w:val="28"/>
+          <w:szCs w:val="28"/>
         </w:rPr>
       </w:pPr>
     </w:p>
     <w:sectPr>
-      <w:headerReference w:type="default" r:id="rId17"/>
+      <w:headerReference w:type="default" r:id="rId24"/>
       <w:pgSz w:w="11906" w:h="16838"/>
-      <w:pgMar w:top="1417" w:right="1701" w:bottom="1417" w:left="1701" w:header="708" w:footer="708" w:gutter="0"/>
+      <w:pgMar w:top="2835" w:right="1701" w:bottom="1418" w:left="1701" w:header="709" w:footer="709" w:gutter="0"/>
       <w:cols w:space="708"/>
       <w:docGrid w:linePitch="360"/>
     </w:sectPr>
@@ -2452,6 +4253,118 @@
     </w:lvl>
   </w:abstractNum>
   <w:abstractNum w:abstractNumId="2">
+    <w:nsid w:val="174F5AFA"/>
+    <w:multiLevelType w:val="hybridMultilevel"/>
+    <w:tmpl w:val="78363F1A"/>
+    <w:lvl w:ilvl="0" w:tplc="C0C6118C">
+      <w:numFmt w:val="bullet"/>
+      <w:lvlText w:val="-"/>
+      <w:lvlJc w:val="left"/>
+      <w:pPr>
+        <w:ind w:left="720" w:hanging="360"/>
+      </w:pPr>
+      <w:rPr>
+        <w:rFonts w:ascii="Arial" w:eastAsiaTheme="minorHAnsi" w:hAnsi="Arial" w:cs="Arial" w:hint="default"/>
+      </w:rPr>
+    </w:lvl>
+    <w:lvl w:ilvl="1" w:tplc="0C0A0003" w:tentative="1">
+      <w:start w:val="1"/>
+      <w:numFmt w:val="bullet"/>
+      <w:lvlText w:val="o"/>
+      <w:lvlJc w:val="left"/>
+      <w:pPr>
+        <w:ind w:left="1440" w:hanging="360"/>
+      </w:pPr>
+      <w:rPr>
+        <w:rFonts w:ascii="Courier New" w:hAnsi="Courier New" w:cs="Courier New" w:hint="default"/>
+      </w:rPr>
+    </w:lvl>
+    <w:lvl w:ilvl="2" w:tplc="0C0A0005" w:tentative="1">
+      <w:start w:val="1"/>
+      <w:numFmt w:val="bullet"/>
+      <w:lvlText w:val=""/>
+      <w:lvlJc w:val="left"/>
+      <w:pPr>
+        <w:ind w:left="2160" w:hanging="360"/>
+      </w:pPr>
+      <w:rPr>
+        <w:rFonts w:ascii="Wingdings" w:hAnsi="Wingdings" w:hint="default"/>
+      </w:rPr>
+    </w:lvl>
+    <w:lvl w:ilvl="3" w:tplc="0C0A0001" w:tentative="1">
+      <w:start w:val="1"/>
+      <w:numFmt w:val="bullet"/>
+      <w:lvlText w:val=""/>
+      <w:lvlJc w:val="left"/>
+      <w:pPr>
+        <w:ind w:left="2880" w:hanging="360"/>
+      </w:pPr>
+      <w:rPr>
+        <w:rFonts w:ascii="Symbol" w:hAnsi="Symbol" w:hint="default"/>
+      </w:rPr>
+    </w:lvl>
+    <w:lvl w:ilvl="4" w:tplc="0C0A0003" w:tentative="1">
+      <w:start w:val="1"/>
+      <w:numFmt w:val="bullet"/>
+      <w:lvlText w:val="o"/>
+      <w:lvlJc w:val="left"/>
+      <w:pPr>
+        <w:ind w:left="3600" w:hanging="360"/>
+      </w:pPr>
+      <w:rPr>
+        <w:rFonts w:ascii="Courier New" w:hAnsi="Courier New" w:cs="Courier New" w:hint="default"/>
+      </w:rPr>
+    </w:lvl>
+    <w:lvl w:ilvl="5" w:tplc="0C0A0005" w:tentative="1">
+      <w:start w:val="1"/>
+      <w:numFmt w:val="bullet"/>
+      <w:lvlText w:val=""/>
+      <w:lvlJc w:val="left"/>
+      <w:pPr>
+        <w:ind w:left="4320" w:hanging="360"/>
+      </w:pPr>
+      <w:rPr>
+        <w:rFonts w:ascii="Wingdings" w:hAnsi="Wingdings" w:hint="default"/>
+      </w:rPr>
+    </w:lvl>
+    <w:lvl w:ilvl="6" w:tplc="0C0A0001" w:tentative="1">
+      <w:start w:val="1"/>
+      <w:numFmt w:val="bullet"/>
+      <w:lvlText w:val=""/>
+      <w:lvlJc w:val="left"/>
+      <w:pPr>
+        <w:ind w:left="5040" w:hanging="360"/>
+      </w:pPr>
+      <w:rPr>
+        <w:rFonts w:ascii="Symbol" w:hAnsi="Symbol" w:hint="default"/>
+      </w:rPr>
+    </w:lvl>
+    <w:lvl w:ilvl="7" w:tplc="0C0A0003" w:tentative="1">
+      <w:start w:val="1"/>
+      <w:numFmt w:val="bullet"/>
+      <w:lvlText w:val="o"/>
+      <w:lvlJc w:val="left"/>
+      <w:pPr>
+        <w:ind w:left="5760" w:hanging="360"/>
+      </w:pPr>
+      <w:rPr>
+        <w:rFonts w:ascii="Courier New" w:hAnsi="Courier New" w:cs="Courier New" w:hint="default"/>
+      </w:rPr>
+    </w:lvl>
+    <w:lvl w:ilvl="8" w:tplc="0C0A0005" w:tentative="1">
+      <w:start w:val="1"/>
+      <w:numFmt w:val="bullet"/>
+      <w:lvlText w:val=""/>
+      <w:lvlJc w:val="left"/>
+      <w:pPr>
+        <w:ind w:left="6480" w:hanging="360"/>
+      </w:pPr>
+      <w:rPr>
+        <w:rFonts w:ascii="Wingdings" w:hAnsi="Wingdings" w:hint="default"/>
+      </w:rPr>
+    </w:lvl>
+  </w:abstractNum>
+  <w:abstractNum w:abstractNumId="3">
     <w:nsid w:val="2CBD10E7"/>
     <w:multiLevelType w:val="hybridMultilevel"/>
     <w:tmpl w:val="75885424"/>
@@ -2540,7 +4453,7 @@
       </w:pPr>
     </w:lvl>
   </w:abstractNum>
-  <w:abstractNum w:abstractNumId="3">
+  <w:abstractNum w:abstractNumId="4">
     <w:nsid w:val="39872773"/>
     <w:multiLevelType w:val="hybridMultilevel"/>
     <w:tmpl w:val="62221FD2"/>
@@ -2652,7 +4565,7 @@
       </w:rPr>
     </w:lvl>
   </w:abstractNum>
-  <w:abstractNum w:abstractNumId="4">
+  <w:abstractNum w:abstractNumId="5">
     <w:nsid w:val="3D547E3A"/>
     <w:multiLevelType w:val="hybridMultilevel"/>
     <w:tmpl w:val="9DD45970"/>
@@ -2765,7 +4678,7 @@
       </w:rPr>
     </w:lvl>
   </w:abstractNum>
-  <w:abstractNum w:abstractNumId="5">
+  <w:abstractNum w:abstractNumId="6">
     <w:nsid w:val="40611A9E"/>
     <w:multiLevelType w:val="hybridMultilevel"/>
     <w:tmpl w:val="BE7AE934"/>
@@ -2854,7 +4767,7 @@
       </w:pPr>
     </w:lvl>
   </w:abstractNum>
-  <w:abstractNum w:abstractNumId="6">
+  <w:abstractNum w:abstractNumId="7">
     <w:nsid w:val="454B0E19"/>
     <w:multiLevelType w:val="hybridMultilevel"/>
     <w:tmpl w:val="48543F00"/>
@@ -2944,7 +4857,7 @@
       </w:pPr>
     </w:lvl>
   </w:abstractNum>
-  <w:abstractNum w:abstractNumId="7">
+  <w:abstractNum w:abstractNumId="8">
     <w:nsid w:val="49AF76E3"/>
     <w:multiLevelType w:val="hybridMultilevel"/>
     <w:tmpl w:val="945C21F6"/>
@@ -3057,7 +4970,7 @@
       </w:rPr>
     </w:lvl>
   </w:abstractNum>
-  <w:abstractNum w:abstractNumId="8">
+  <w:abstractNum w:abstractNumId="9">
     <w:nsid w:val="4B49738A"/>
     <w:multiLevelType w:val="hybridMultilevel"/>
     <w:tmpl w:val="84844A58"/>
@@ -3147,7 +5060,7 @@
       </w:pPr>
     </w:lvl>
   </w:abstractNum>
-  <w:abstractNum w:abstractNumId="9">
+  <w:abstractNum w:abstractNumId="10">
     <w:nsid w:val="508F3388"/>
     <w:multiLevelType w:val="hybridMultilevel"/>
     <w:tmpl w:val="EA984B5E"/>
@@ -3236,7 +5149,7 @@
       </w:pPr>
     </w:lvl>
   </w:abstractNum>
-  <w:abstractNum w:abstractNumId="10">
+  <w:abstractNum w:abstractNumId="11">
     <w:nsid w:val="51EB6628"/>
     <w:multiLevelType w:val="hybridMultilevel"/>
     <w:tmpl w:val="C29EA15A"/>
@@ -3348,7 +5261,7 @@
       </w:rPr>
     </w:lvl>
   </w:abstractNum>
-  <w:abstractNum w:abstractNumId="11">
+  <w:abstractNum w:abstractNumId="12">
     <w:nsid w:val="56012235"/>
     <w:multiLevelType w:val="hybridMultilevel"/>
     <w:tmpl w:val="90DCAFA6"/>
@@ -3437,7 +5350,7 @@
       </w:pPr>
     </w:lvl>
   </w:abstractNum>
-  <w:abstractNum w:abstractNumId="12">
+  <w:abstractNum w:abstractNumId="13">
     <w:nsid w:val="609B7631"/>
     <w:multiLevelType w:val="hybridMultilevel"/>
     <w:tmpl w:val="ED5A28C0"/>
@@ -3550,7 +5463,7 @@
       </w:rPr>
     </w:lvl>
   </w:abstractNum>
-  <w:abstractNum w:abstractNumId="13">
+  <w:abstractNum w:abstractNumId="14">
     <w:nsid w:val="69467ED7"/>
     <w:multiLevelType w:val="hybridMultilevel"/>
     <w:tmpl w:val="682AA8E4"/>
@@ -3662,7 +5575,7 @@
       </w:rPr>
     </w:lvl>
   </w:abstractNum>
-  <w:abstractNum w:abstractNumId="14">
+  <w:abstractNum w:abstractNumId="15">
     <w:nsid w:val="6E574F75"/>
     <w:multiLevelType w:val="hybridMultilevel"/>
     <w:tmpl w:val="E4D2E65A"/>
@@ -3774,7 +5687,7 @@
       </w:rPr>
     </w:lvl>
   </w:abstractNum>
-  <w:abstractNum w:abstractNumId="15">
+  <w:abstractNum w:abstractNumId="16">
     <w:nsid w:val="76B3759C"/>
     <w:multiLevelType w:val="hybridMultilevel"/>
     <w:tmpl w:val="83C831C4"/>
@@ -3866,52 +5779,55 @@
     </w:lvl>
   </w:abstractNum>
   <w:num w:numId="1">
+    <w:abstractNumId w:val="15"/>
+  </w:num>
+  <w:num w:numId="2">
+    <w:abstractNumId w:val="13"/>
+  </w:num>
+  <w:num w:numId="3">
     <w:abstractNumId w:val="14"/>
   </w:num>
-  <w:num w:numId="2">
-    <w:abstractNumId w:val="12"/>
-  </w:num>
-  <w:num w:numId="3">
-    <w:abstractNumId w:val="13"/>
-  </w:num>
   <w:num w:numId="4">
-    <w:abstractNumId w:val="10"/>
+    <w:abstractNumId w:val="11"/>
   </w:num>
   <w:num w:numId="5">
-    <w:abstractNumId w:val="3"/>
+    <w:abstractNumId w:val="4"/>
   </w:num>
   <w:num w:numId="6">
     <w:abstractNumId w:val="0"/>
   </w:num>
   <w:num w:numId="7">
-    <w:abstractNumId w:val="7"/>
+    <w:abstractNumId w:val="8"/>
   </w:num>
   <w:num w:numId="8">
-    <w:abstractNumId w:val="5"/>
+    <w:abstractNumId w:val="6"/>
   </w:num>
   <w:num w:numId="9">
-    <w:abstractNumId w:val="11"/>
+    <w:abstractNumId w:val="12"/>
   </w:num>
   <w:num w:numId="10">
-    <w:abstractNumId w:val="2"/>
+    <w:abstractNumId w:val="3"/>
   </w:num>
   <w:num w:numId="11">
-    <w:abstractNumId w:val="9"/>
+    <w:abstractNumId w:val="10"/>
   </w:num>
   <w:num w:numId="12">
     <w:abstractNumId w:val="1"/>
   </w:num>
   <w:num w:numId="13">
-    <w:abstractNumId w:val="6"/>
+    <w:abstractNumId w:val="7"/>
   </w:num>
   <w:num w:numId="14">
-    <w:abstractNumId w:val="8"/>
+    <w:abstractNumId w:val="9"/>
   </w:num>
   <w:num w:numId="15">
-    <w:abstractNumId w:val="15"/>
+    <w:abstractNumId w:val="16"/>
   </w:num>
   <w:num w:numId="16">
-    <w:abstractNumId w:val="4"/>
+    <w:abstractNumId w:val="5"/>
+  </w:num>
+  <w:num w:numId="17">
+    <w:abstractNumId w:val="2"/>
   </w:num>
 </w:numbering>
 </file>
@@ -4403,6 +6319,31 @@
       <w:contextualSpacing/>
     </w:pPr>
   </w:style>
+  <w:style w:type="paragraph" w:styleId="Sinespaciado">
+    <w:name w:val="No Spacing"/>
+    <w:link w:val="SinespaciadoCar"/>
+    <w:uiPriority w:val="1"/>
+    <w:qFormat/>
+    <w:rsid w:val="002379EE"/>
+    <w:pPr>
+      <w:spacing w:after="0" w:line="240" w:lineRule="auto"/>
+    </w:pPr>
+    <w:rPr>
+      <w:rFonts w:eastAsiaTheme="minorEastAsia"/>
+      <w:lang w:eastAsia="es-ES"/>
+    </w:rPr>
+  </w:style>
+  <w:style w:type="character" w:customStyle="1" w:styleId="SinespaciadoCar">
+    <w:name w:val="Sin espaciado Car"/>
+    <w:basedOn w:val="Fuentedeprrafopredeter"/>
+    <w:link w:val="Sinespaciado"/>
+    <w:uiPriority w:val="1"/>
+    <w:rsid w:val="002379EE"/>
+    <w:rPr>
+      <w:rFonts w:eastAsiaTheme="minorEastAsia"/>
+      <w:lang w:eastAsia="es-ES"/>
+    </w:rPr>
+  </w:style>
 </w:styles>
 </file>
 
@@ -4892,6 +6833,31 @@
       <w:ind w:left="720"/>
       <w:contextualSpacing/>
     </w:pPr>
+  </w:style>
+  <w:style w:type="paragraph" w:styleId="Sinespaciado">
+    <w:name w:val="No Spacing"/>
+    <w:link w:val="SinespaciadoCar"/>
+    <w:uiPriority w:val="1"/>
+    <w:qFormat/>
+    <w:rsid w:val="002379EE"/>
+    <w:pPr>
+      <w:spacing w:after="0" w:line="240" w:lineRule="auto"/>
+    </w:pPr>
+    <w:rPr>
+      <w:rFonts w:eastAsiaTheme="minorEastAsia"/>
+      <w:lang w:eastAsia="es-ES"/>
+    </w:rPr>
+  </w:style>
+  <w:style w:type="character" w:customStyle="1" w:styleId="SinespaciadoCar">
+    <w:name w:val="Sin espaciado Car"/>
+    <w:basedOn w:val="Fuentedeprrafopredeter"/>
+    <w:link w:val="Sinespaciado"/>
+    <w:uiPriority w:val="1"/>
+    <w:rsid w:val="002379EE"/>
+    <w:rPr>
+      <w:rFonts w:eastAsiaTheme="minorEastAsia"/>
+      <w:lang w:eastAsia="es-ES"/>
+    </w:rPr>
   </w:style>
 </w:styles>
 </file>
@@ -5186,7 +7152,7 @@
 </file>
 
 <file path=customXml/itemProps1.xml><?xml version="1.0" encoding="utf-8"?>
-<ds:datastoreItem xmlns:ds="http://schemas.openxmlformats.org/officeDocument/2006/customXml" ds:itemID="{954A3FF4-914D-4C2D-B95B-73896201813E}">
+<ds:datastoreItem xmlns:ds="http://schemas.openxmlformats.org/officeDocument/2006/customXml" ds:itemID="{5A7C8EB5-AC46-401A-BCA5-AA1C4B264317}">
   <ds:schemaRefs>
     <ds:schemaRef ds:uri="http://schemas.openxmlformats.org/officeDocument/2006/bibliography"/>
   </ds:schemaRefs>

</xml_diff>

<commit_message>
user manual v.5 and admi manual
</commit_message>
<xml_diff>
--- a/Documentacion/Documentos/Manual de usuario.docx
+++ b/Documentacion/Documentos/Manual de usuario.docx
@@ -286,8 +286,6 @@
                 <w:rFonts w:ascii="Arial" w:hAnsi="Arial" w:cs="Arial"/>
               </w:rPr>
             </w:pPr>
-            <w:bookmarkStart w:id="0" w:name="_GoBack"/>
-            <w:bookmarkEnd w:id="0"/>
           </w:p>
         </w:tc>
         <w:tc>
@@ -4039,6 +4037,56 @@
     </w:p>
     <w:p>
       <w:pPr>
+        <w:jc w:val="center"/>
+        <w:rPr>
+          <w:rFonts w:ascii="Arial" w:hAnsi="Arial" w:cs="Arial"/>
+          <w:sz w:val="28"/>
+          <w:szCs w:val="28"/>
+        </w:rPr>
+      </w:pPr>
+    </w:p>
+    <w:p>
+      <w:pPr>
+        <w:jc w:val="center"/>
+        <w:rPr>
+          <w:rFonts w:ascii="Arial" w:hAnsi="Arial" w:cs="Arial"/>
+          <w:sz w:val="28"/>
+          <w:szCs w:val="28"/>
+        </w:rPr>
+      </w:pPr>
+    </w:p>
+    <w:p>
+      <w:pPr>
+        <w:jc w:val="center"/>
+        <w:rPr>
+          <w:rFonts w:ascii="Arial" w:hAnsi="Arial" w:cs="Arial"/>
+          <w:sz w:val="28"/>
+          <w:szCs w:val="28"/>
+        </w:rPr>
+      </w:pPr>
+    </w:p>
+    <w:p>
+      <w:pPr>
+        <w:jc w:val="center"/>
+        <w:rPr>
+          <w:rFonts w:ascii="Arial" w:hAnsi="Arial" w:cs="Arial"/>
+          <w:sz w:val="28"/>
+          <w:szCs w:val="28"/>
+        </w:rPr>
+      </w:pPr>
+    </w:p>
+    <w:p>
+      <w:pPr>
+        <w:jc w:val="center"/>
+        <w:rPr>
+          <w:rFonts w:ascii="Arial" w:hAnsi="Arial" w:cs="Arial"/>
+          <w:sz w:val="28"/>
+          <w:szCs w:val="28"/>
+        </w:rPr>
+      </w:pPr>
+    </w:p>
+    <w:p>
+      <w:pPr>
         <w:pStyle w:val="Prrafodelista"/>
         <w:numPr>
           <w:ilvl w:val="0"/>
@@ -4058,20 +4106,97 @@
           <w:sz w:val="28"/>
           <w:szCs w:val="28"/>
         </w:rPr>
-        <w:t>Generación de reportes</w:t>
-      </w:r>
-    </w:p>
-    <w:p>
-      <w:pPr>
-        <w:rPr>
-          <w:rFonts w:ascii="Arial" w:hAnsi="Arial" w:cs="Arial"/>
-          <w:sz w:val="28"/>
-          <w:szCs w:val="28"/>
-        </w:rPr>
-      </w:pPr>
+        <w:lastRenderedPageBreak/>
+        <w:t>Generación de reporte</w:t>
+      </w:r>
+    </w:p>
+    <w:p>
+      <w:pPr>
+        <w:rPr>
+          <w:rFonts w:ascii="Arial" w:hAnsi="Arial" w:cs="Arial"/>
+          <w:sz w:val="28"/>
+          <w:szCs w:val="28"/>
+        </w:rPr>
+      </w:pPr>
+      <w:r>
+        <w:rPr>
+          <w:rFonts w:ascii="Arial" w:hAnsi="Arial" w:cs="Arial"/>
+          <w:noProof/>
+          <w:sz w:val="28"/>
+          <w:szCs w:val="28"/>
+          <w:lang w:eastAsia="es-ES"/>
+        </w:rPr>
+        <w:drawing>
+          <wp:inline distT="0" distB="0" distL="0" distR="0">
+            <wp:extent cx="5867400" cy="3667125"/>
+            <wp:effectExtent l="0" t="0" r="0" b="9525"/>
+            <wp:docPr id="11" name="Imagen 11" descr="C:\Users\mateo\Desktop\Trabajo\Documentacion\Pantallazos\reporte.png"/>
+            <wp:cNvGraphicFramePr>
+              <a:graphicFrameLocks xmlns:a="http://schemas.openxmlformats.org/drawingml/2006/main" noChangeAspect="1"/>
+            </wp:cNvGraphicFramePr>
+            <a:graphic xmlns:a="http://schemas.openxmlformats.org/drawingml/2006/main">
+              <a:graphicData uri="http://schemas.openxmlformats.org/drawingml/2006/picture">
+                <pic:pic xmlns:pic="http://schemas.openxmlformats.org/drawingml/2006/picture">
+                  <pic:nvPicPr>
+                    <pic:cNvPr id="0" name="Picture 1" descr="C:\Users\mateo\Desktop\Trabajo\Documentacion\Pantallazos\reporte.png"/>
+                    <pic:cNvPicPr>
+                      <a:picLocks noChangeAspect="1" noChangeArrowheads="1"/>
+                    </pic:cNvPicPr>
+                  </pic:nvPicPr>
+                  <pic:blipFill>
+                    <a:blip r:embed="rId24">
+                      <a:extLst>
+                        <a:ext uri="{28A0092B-C50C-407E-A947-70E740481C1C}">
+                          <a14:useLocalDpi xmlns:a14="http://schemas.microsoft.com/office/drawing/2010/main" val="0"/>
+                        </a:ext>
+                      </a:extLst>
+                    </a:blip>
+                    <a:srcRect/>
+                    <a:stretch>
+                      <a:fillRect/>
+                    </a:stretch>
+                  </pic:blipFill>
+                  <pic:spPr bwMode="auto">
+                    <a:xfrm>
+                      <a:off x="0" y="0"/>
+                      <a:ext cx="5872925" cy="3670578"/>
+                    </a:xfrm>
+                    <a:prstGeom prst="rect">
+                      <a:avLst/>
+                    </a:prstGeom>
+                    <a:noFill/>
+                    <a:ln>
+                      <a:noFill/>
+                    </a:ln>
+                  </pic:spPr>
+                </pic:pic>
+              </a:graphicData>
+            </a:graphic>
+          </wp:inline>
+        </w:drawing>
+      </w:r>
+    </w:p>
+    <w:p>
+      <w:pPr>
+        <w:rPr>
+          <w:rFonts w:ascii="Arial" w:hAnsi="Arial" w:cs="Arial"/>
+          <w:sz w:val="28"/>
+          <w:szCs w:val="28"/>
+        </w:rPr>
+      </w:pPr>
+      <w:r>
+        <w:rPr>
+          <w:rFonts w:ascii="Arial" w:hAnsi="Arial" w:cs="Arial"/>
+          <w:sz w:val="28"/>
+          <w:szCs w:val="28"/>
+        </w:rPr>
+        <w:t>En esta página se puede observar toda la información básica de la institución educativa con sus respectivos datos del modelo.</w:t>
+      </w:r>
+      <w:bookmarkStart w:id="0" w:name="_GoBack"/>
+      <w:bookmarkEnd w:id="0"/>
     </w:p>
     <w:sectPr>
-      <w:headerReference w:type="default" r:id="rId24"/>
+      <w:headerReference w:type="default" r:id="rId25"/>
       <w:pgSz w:w="11906" w:h="16838"/>
       <w:pgMar w:top="2835" w:right="1701" w:bottom="1418" w:left="1701" w:header="709" w:footer="709" w:gutter="0"/>
       <w:cols w:space="708"/>
@@ -7256,7 +7381,7 @@
 </file>
 
 <file path=customXml/itemProps1.xml><?xml version="1.0" encoding="utf-8"?>
-<ds:datastoreItem xmlns:ds="http://schemas.openxmlformats.org/officeDocument/2006/customXml" ds:itemID="{80EE6E56-DA07-4F32-BCFD-DBEDD019F7D6}">
+<ds:datastoreItem xmlns:ds="http://schemas.openxmlformats.org/officeDocument/2006/customXml" ds:itemID="{4996BB2A-7EFD-4FBF-966C-C790DAA82A6D}">
   <ds:schemaRefs>
     <ds:schemaRef ds:uri="http://schemas.openxmlformats.org/officeDocument/2006/bibliography"/>
   </ds:schemaRefs>

</xml_diff>

<commit_message>
actualizacion manual de usuario
</commit_message>
<xml_diff>
--- a/Documentacion/Documentos/Manual de usuario.docx
+++ b/Documentacion/Documentos/Manual de usuario.docx
@@ -1,6 +1,6 @@
 
 <file path=word/document.xml><?xml version="1.0" encoding="utf-8"?>
-<w:document xmlns:wpc="http://schemas.microsoft.com/office/word/2010/wordprocessingCanvas" xmlns:mc="http://schemas.openxmlformats.org/markup-compatibility/2006" xmlns:o="urn:schemas-microsoft-com:office:office" xmlns:r="http://schemas.openxmlformats.org/officeDocument/2006/relationships" xmlns:m="http://schemas.openxmlformats.org/officeDocument/2006/math" xmlns:v="urn:schemas-microsoft-com:vml" xmlns:wp14="http://schemas.microsoft.com/office/word/2010/wordprocessingDrawing" xmlns:wp="http://schemas.openxmlformats.org/drawingml/2006/wordprocessingDrawing" xmlns:w10="urn:schemas-microsoft-com:office:word" xmlns:w="http://schemas.openxmlformats.org/wordprocessingml/2006/main" xmlns:w14="http://schemas.microsoft.com/office/word/2010/wordml" xmlns:wpg="http://schemas.microsoft.com/office/word/2010/wordprocessingGroup" xmlns:wpi="http://schemas.microsoft.com/office/word/2010/wordprocessingInk" xmlns:wne="http://schemas.microsoft.com/office/word/2006/wordml" xmlns:wps="http://schemas.microsoft.com/office/word/2010/wordprocessingShape" mc:Ignorable="w14 wp14">
+<w:document xmlns:wpc="http://schemas.microsoft.com/office/word/2010/wordprocessingCanvas" xmlns:mo="http://schemas.microsoft.com/office/mac/office/2008/main" xmlns:mc="http://schemas.openxmlformats.org/markup-compatibility/2006" xmlns:mv="urn:schemas-microsoft-com:mac:vml" xmlns:o="urn:schemas-microsoft-com:office:office" xmlns:r="http://schemas.openxmlformats.org/officeDocument/2006/relationships" xmlns:m="http://schemas.openxmlformats.org/officeDocument/2006/math" xmlns:v="urn:schemas-microsoft-com:vml" xmlns:wp14="http://schemas.microsoft.com/office/word/2010/wordprocessingDrawing" xmlns:wp="http://schemas.openxmlformats.org/drawingml/2006/wordprocessingDrawing" xmlns:w10="urn:schemas-microsoft-com:office:word" xmlns:w="http://schemas.openxmlformats.org/wordprocessingml/2006/main" xmlns:w14="http://schemas.microsoft.com/office/word/2010/wordml" xmlns:wpg="http://schemas.microsoft.com/office/word/2010/wordprocessingGroup" xmlns:wpi="http://schemas.microsoft.com/office/word/2010/wordprocessingInk" xmlns:wne="http://schemas.microsoft.com/office/word/2006/wordml" xmlns:wps="http://schemas.microsoft.com/office/word/2010/wordprocessingShape" mc:Ignorable="w14 wp14">
   <w:body>
     <w:sdt>
       <w:sdtPr>
@@ -24,7 +24,7 @@
       <w:sdtContent>
         <w:p>
           <w:pPr>
-            <w:pStyle w:val="Sinespaciado"/>
+            <w:pStyle w:val="NoSpacing"/>
             <w:rPr>
               <w:rFonts w:asciiTheme="majorHAnsi" w:eastAsiaTheme="majorEastAsia" w:hAnsiTheme="majorHAnsi" w:cstheme="majorBidi"/>
               <w:sz w:val="72"/>
@@ -34,11 +34,12 @@
           <w:r>
             <w:rPr>
               <w:noProof/>
+              <w:lang w:val="en-US" w:eastAsia="en-US"/>
             </w:rPr>
             <mc:AlternateContent>
               <mc:Choice Requires="wps">
                 <w:drawing>
-                  <wp:anchor distT="0" distB="0" distL="114300" distR="114300" simplePos="0" relativeHeight="251660288" behindDoc="0" locked="0" layoutInCell="0" allowOverlap="1" wp14:anchorId="10CD5A11" wp14:editId="31050296">
+                  <wp:anchor distT="0" distB="0" distL="114300" distR="114300" simplePos="0" relativeHeight="251660288" behindDoc="0" locked="0" layoutInCell="0" allowOverlap="1" wp14:anchorId="5224F56E" wp14:editId="6EE8535A">
                     <wp:simplePos x="0" y="0"/>
                     <wp:positionH relativeFrom="page">
                       <wp:align>center</wp:align>
@@ -106,7 +107,7 @@
         </w:p>
         <w:p>
           <w:pPr>
-            <w:pStyle w:val="Sinespaciado"/>
+            <w:pStyle w:val="NoSpacing"/>
             <w:rPr>
               <w:rFonts w:asciiTheme="majorHAnsi" w:eastAsiaTheme="majorEastAsia" w:hAnsiTheme="majorHAnsi" w:cstheme="majorBidi"/>
               <w:sz w:val="72"/>
@@ -116,7 +117,7 @@
         </w:p>
         <w:p>
           <w:pPr>
-            <w:pStyle w:val="Sinespaciado"/>
+            <w:pStyle w:val="NoSpacing"/>
             <w:rPr>
               <w:rFonts w:asciiTheme="majorHAnsi" w:eastAsiaTheme="majorEastAsia" w:hAnsiTheme="majorHAnsi" w:cstheme="majorBidi"/>
               <w:sz w:val="72"/>
@@ -129,9 +130,10 @@
               <w:noProof/>
               <w:sz w:val="36"/>
               <w:szCs w:val="36"/>
+              <w:lang w:val="en-US" w:eastAsia="en-US"/>
             </w:rPr>
             <w:drawing>
-              <wp:anchor distT="0" distB="0" distL="114300" distR="114300" simplePos="0" relativeHeight="251664384" behindDoc="1" locked="0" layoutInCell="1" allowOverlap="1" wp14:anchorId="743D4642" wp14:editId="6DBD4357">
+              <wp:anchor distT="0" distB="0" distL="114300" distR="114300" simplePos="0" relativeHeight="251664384" behindDoc="1" locked="0" layoutInCell="1" allowOverlap="1" wp14:anchorId="61D28E17" wp14:editId="65A205DC">
                 <wp:simplePos x="0" y="0"/>
                 <wp:positionH relativeFrom="column">
                   <wp:posOffset>-1059815</wp:posOffset>
@@ -196,7 +198,7 @@
         </w:p>
         <w:p>
           <w:pPr>
-            <w:pStyle w:val="Sinespaciado"/>
+            <w:pStyle w:val="NoSpacing"/>
             <w:rPr>
               <w:rFonts w:asciiTheme="majorHAnsi" w:eastAsiaTheme="majorEastAsia" w:hAnsiTheme="majorHAnsi" w:cstheme="majorBidi"/>
               <w:sz w:val="72"/>
@@ -206,7 +208,7 @@
         </w:p>
         <w:p>
           <w:pPr>
-            <w:pStyle w:val="Sinespaciado"/>
+            <w:pStyle w:val="NoSpacing"/>
             <w:rPr>
               <w:rFonts w:asciiTheme="majorHAnsi" w:eastAsiaTheme="majorEastAsia" w:hAnsiTheme="majorHAnsi" w:cstheme="majorBidi"/>
               <w:sz w:val="72"/>
@@ -216,11 +218,12 @@
           <w:r>
             <w:rPr>
               <w:noProof/>
+              <w:lang w:val="en-US" w:eastAsia="en-US"/>
             </w:rPr>
             <mc:AlternateContent>
               <mc:Choice Requires="wps">
                 <w:drawing>
-                  <wp:anchor distT="0" distB="0" distL="114300" distR="114300" simplePos="0" relativeHeight="251662336" behindDoc="0" locked="0" layoutInCell="0" allowOverlap="1" wp14:anchorId="2841081D" wp14:editId="61E10F48">
+                  <wp:anchor distT="0" distB="0" distL="114300" distR="114300" simplePos="0" relativeHeight="251662336" behindDoc="0" locked="0" layoutInCell="0" allowOverlap="1" wp14:anchorId="13C7AC48" wp14:editId="6E28F416">
                     <wp:simplePos x="0" y="0"/>
                     <wp:positionH relativeFrom="leftMargin">
                       <wp:align>center</wp:align>
@@ -288,11 +291,12 @@
           <w:r>
             <w:rPr>
               <w:noProof/>
+              <w:lang w:val="en-US" w:eastAsia="en-US"/>
             </w:rPr>
             <mc:AlternateContent>
               <mc:Choice Requires="wps">
                 <w:drawing>
-                  <wp:anchor distT="0" distB="0" distL="114300" distR="114300" simplePos="0" relativeHeight="251661312" behindDoc="0" locked="0" layoutInCell="0" allowOverlap="1" wp14:anchorId="121439B1" wp14:editId="2CF5EA6F">
+                  <wp:anchor distT="0" distB="0" distL="114300" distR="114300" simplePos="0" relativeHeight="251661312" behindDoc="0" locked="0" layoutInCell="0" allowOverlap="1" wp14:anchorId="3428D718" wp14:editId="1DD08B2A">
                     <wp:simplePos x="0" y="0"/>
                     <wp:positionH relativeFrom="rightMargin">
                       <wp:align>center</wp:align>
@@ -373,11 +377,10 @@
             <w:dataBinding w:prefixMappings="xmlns:ns0='http://schemas.openxmlformats.org/package/2006/metadata/core-properties' xmlns:ns1='http://purl.org/dc/elements/1.1/'" w:xpath="/ns0:coreProperties[1]/ns1:title[1]" w:storeItemID="{6C3C8BC8-F283-45AE-878A-BAB7291924A1}"/>
             <w:text/>
           </w:sdtPr>
-          <w:sdtEndPr/>
           <w:sdtContent>
             <w:p>
               <w:pPr>
-                <w:pStyle w:val="Sinespaciado"/>
+                <w:pStyle w:val="NoSpacing"/>
                 <w:rPr>
                   <w:rFonts w:asciiTheme="majorHAnsi" w:eastAsiaTheme="majorEastAsia" w:hAnsiTheme="majorHAnsi" w:cstheme="majorBidi"/>
                   <w:sz w:val="72"/>
@@ -407,17 +410,13 @@
             </w:rPr>
             <w:alias w:val="Subtítulo"/>
             <w:id w:val="14700077"/>
-            <w:placeholder>
-              <w:docPart w:val="0A991ACEE249458FA070F75DD01B8D3A"/>
-            </w:placeholder>
             <w:dataBinding w:prefixMappings="xmlns:ns0='http://schemas.openxmlformats.org/package/2006/metadata/core-properties' xmlns:ns1='http://purl.org/dc/elements/1.1/'" w:xpath="/ns0:coreProperties[1]/ns1:subject[1]" w:storeItemID="{6C3C8BC8-F283-45AE-878A-BAB7291924A1}"/>
             <w:text/>
           </w:sdtPr>
-          <w:sdtEndPr/>
           <w:sdtContent>
             <w:p>
               <w:pPr>
-                <w:pStyle w:val="Sinespaciado"/>
+                <w:pStyle w:val="NoSpacing"/>
                 <w:rPr>
                   <w:rFonts w:asciiTheme="majorHAnsi" w:eastAsiaTheme="majorEastAsia" w:hAnsiTheme="majorHAnsi" w:cstheme="majorBidi"/>
                   <w:sz w:val="36"/>
@@ -440,7 +439,7 @@
         </w:sdt>
         <w:p>
           <w:pPr>
-            <w:pStyle w:val="Sinespaciado"/>
+            <w:pStyle w:val="NoSpacing"/>
             <w:rPr>
               <w:rFonts w:asciiTheme="majorHAnsi" w:eastAsiaTheme="majorEastAsia" w:hAnsiTheme="majorHAnsi" w:cstheme="majorBidi"/>
               <w:sz w:val="24"/>
@@ -508,10 +507,10 @@
               <w:noProof/>
               <w:sz w:val="72"/>
               <w:szCs w:val="72"/>
-              <w:lang w:eastAsia="es-ES"/>
+              <w:lang w:val="en-US"/>
             </w:rPr>
             <w:drawing>
-              <wp:inline distT="0" distB="0" distL="0" distR="0" wp14:anchorId="712F6177" wp14:editId="41BAF476">
+              <wp:inline distT="0" distB="0" distL="0" distR="0" wp14:anchorId="64777CC2" wp14:editId="56FA08A6">
                 <wp:extent cx="1072661" cy="1009650"/>
                 <wp:effectExtent l="0" t="0" r="0" b="0"/>
                 <wp:docPr id="11" name="Imagen 11" descr="C:\Users\mateo\Desktop\Trabajo\SE\app\assets\images\anibalLogo.jpeg"/>
@@ -568,10 +567,10 @@
               <w:noProof/>
               <w:sz w:val="72"/>
               <w:szCs w:val="72"/>
-              <w:lang w:eastAsia="es-ES"/>
+              <w:lang w:val="en-US"/>
             </w:rPr>
             <w:drawing>
-              <wp:inline distT="0" distB="0" distL="0" distR="0" wp14:anchorId="3C4131CD" wp14:editId="2C2064A2">
+              <wp:inline distT="0" distB="0" distL="0" distR="0" wp14:anchorId="512AB0E7" wp14:editId="6DD17DA2">
                 <wp:extent cx="1181100" cy="925195"/>
                 <wp:effectExtent l="0" t="0" r="0" b="8255"/>
                 <wp:docPr id="17" name="Imagen 17" descr="C:\Users\mateo\Desktop\Trabajo\SE\app\assets\images\cice.png"/>
@@ -628,10 +627,10 @@
               <w:noProof/>
               <w:sz w:val="72"/>
               <w:szCs w:val="72"/>
-              <w:lang w:eastAsia="es-ES"/>
+              <w:lang w:val="en-US"/>
             </w:rPr>
             <w:drawing>
-              <wp:inline distT="0" distB="0" distL="0" distR="0" wp14:anchorId="71C1688D" wp14:editId="23D4D0ED">
+              <wp:inline distT="0" distB="0" distL="0" distR="0" wp14:anchorId="18CDA963" wp14:editId="24E8066B">
                 <wp:extent cx="1598702" cy="923925"/>
                 <wp:effectExtent l="0" t="0" r="1905" b="0"/>
                 <wp:docPr id="13" name="Imagen 13" descr="C:\Users\mateo\Desktop\Trabajo\SE\app\assets\images\NewLogo.jpeg"/>
@@ -691,12 +690,12 @@
           <w:r>
             <w:rPr>
               <w:noProof/>
-              <w:lang w:eastAsia="es-ES"/>
+              <w:lang w:val="en-US"/>
             </w:rPr>
             <mc:AlternateContent>
               <mc:Choice Requires="wps">
                 <w:drawing>
-                  <wp:anchor distT="0" distB="0" distL="114300" distR="114300" simplePos="0" relativeHeight="251659264" behindDoc="0" locked="0" layoutInCell="0" allowOverlap="1" wp14:anchorId="365FD68F" wp14:editId="15B70A36">
+                  <wp:anchor distT="0" distB="0" distL="114300" distR="114300" simplePos="0" relativeHeight="251659264" behindDoc="0" locked="0" layoutInCell="0" allowOverlap="1" wp14:anchorId="744B0D56" wp14:editId="7E4B8D9B">
                     <wp:simplePos x="0" y="0"/>
                     <wp:positionH relativeFrom="page">
                       <wp:align>center</wp:align>
@@ -787,11 +786,11 @@
           <w:color w:val="FF0000"/>
           <w:sz w:val="32"/>
           <w:szCs w:val="32"/>
-          <w:lang w:eastAsia="es-ES"/>
+          <w:lang w:val="en-US"/>
         </w:rPr>
         <w:lastRenderedPageBreak/>
         <w:drawing>
-          <wp:anchor distT="0" distB="0" distL="114300" distR="114300" simplePos="0" relativeHeight="251666432" behindDoc="1" locked="0" layoutInCell="1" allowOverlap="1" wp14:anchorId="7F4F9703" wp14:editId="2B6139D7">
+          <wp:anchor distT="0" distB="0" distL="114300" distR="114300" simplePos="0" relativeHeight="251666432" behindDoc="1" locked="0" layoutInCell="1" allowOverlap="1" wp14:anchorId="33846CC5" wp14:editId="7A4D85F9">
             <wp:simplePos x="0" y="0"/>
             <wp:positionH relativeFrom="column">
               <wp:posOffset>-768408</wp:posOffset>
@@ -1862,7 +1861,7 @@
             <w:szCs w:val="24"/>
           </w:rPr>
           <w:tab/>
-          <w:t>Página de participantes</w:t>
+          <w:t>Páginas footer</w:t>
         </w:r>
         <w:r>
           <w:rPr>
@@ -2771,17 +2770,17 @@
           <w:color w:val="FF0000"/>
           <w:sz w:val="32"/>
           <w:szCs w:val="32"/>
-          <w:lang w:eastAsia="es-ES"/>
+          <w:lang w:val="en-US"/>
         </w:rPr>
         <w:lastRenderedPageBreak/>
         <w:drawing>
-          <wp:anchor distT="0" distB="0" distL="114300" distR="114300" simplePos="0" relativeHeight="251668480" behindDoc="1" locked="0" layoutInCell="1" allowOverlap="1" wp14:anchorId="1D3FE0C2" wp14:editId="369E3C82">
+          <wp:anchor distT="0" distB="0" distL="114300" distR="114300" simplePos="0" relativeHeight="251668480" behindDoc="1" locked="0" layoutInCell="1" allowOverlap="1" wp14:anchorId="0B199B72" wp14:editId="7F762B03">
             <wp:simplePos x="0" y="0"/>
             <wp:positionH relativeFrom="column">
-              <wp:posOffset>-795755</wp:posOffset>
+              <wp:posOffset>-800100</wp:posOffset>
             </wp:positionH>
             <wp:positionV relativeFrom="paragraph">
-              <wp:posOffset>-101196</wp:posOffset>
+              <wp:posOffset>-228600</wp:posOffset>
             </wp:positionV>
             <wp:extent cx="6933062" cy="9150824"/>
             <wp:effectExtent l="0" t="0" r="1270" b="0"/>
@@ -3088,11 +3087,11 @@
           <w:color w:val="FF0000"/>
           <w:sz w:val="32"/>
           <w:szCs w:val="32"/>
-          <w:lang w:eastAsia="es-ES"/>
+          <w:lang w:val="en-US"/>
         </w:rPr>
         <w:lastRenderedPageBreak/>
         <w:drawing>
-          <wp:anchor distT="0" distB="0" distL="114300" distR="114300" simplePos="0" relativeHeight="251670528" behindDoc="1" locked="0" layoutInCell="1" allowOverlap="1" wp14:anchorId="185B5DE1" wp14:editId="042D37E4">
+          <wp:anchor distT="0" distB="0" distL="114300" distR="114300" simplePos="0" relativeHeight="251670528" behindDoc="1" locked="0" layoutInCell="1" allowOverlap="1" wp14:anchorId="2290EAA4" wp14:editId="2C866B39">
             <wp:simplePos x="0" y="0"/>
             <wp:positionH relativeFrom="column">
               <wp:posOffset>-752801</wp:posOffset>
@@ -3218,12 +3217,28 @@
           <w:sz w:val="24"/>
           <w:szCs w:val="24"/>
         </w:rPr>
-        <w:t>En la aplicación se identifican diferentes tipos de usuarios, cada uno de los cuales puede llevar a cabo un conjunto limitado de tareas:</w:t>
-      </w:r>
-    </w:p>
-    <w:p>
-      <w:pPr>
-        <w:pStyle w:val="Prrafodelista"/>
+        <w:t xml:space="preserve">En la aplicación se identifican diferentes tipos de usuarios, cada uno de los cuales puede llevar a cabo un conjunto </w:t>
+      </w:r>
+      <w:r>
+        <w:rPr>
+          <w:rFonts w:cstheme="minorHAnsi"/>
+          <w:sz w:val="24"/>
+          <w:szCs w:val="24"/>
+        </w:rPr>
+        <w:t>diferente</w:t>
+      </w:r>
+      <w:r>
+        <w:rPr>
+          <w:rFonts w:cstheme="minorHAnsi"/>
+          <w:sz w:val="24"/>
+          <w:szCs w:val="24"/>
+        </w:rPr>
+        <w:t xml:space="preserve"> de tareas:</w:t>
+      </w:r>
+    </w:p>
+    <w:p>
+      <w:pPr>
+        <w:pStyle w:val="ListParagraph"/>
         <w:numPr>
           <w:ilvl w:val="0"/>
           <w:numId w:val="18"/>
@@ -3255,7 +3270,7 @@
     </w:p>
     <w:p>
       <w:pPr>
-        <w:pStyle w:val="Prrafodelista"/>
+        <w:pStyle w:val="ListParagraph"/>
         <w:jc w:val="both"/>
         <w:rPr>
           <w:rFonts w:cstheme="minorHAnsi"/>
@@ -3266,7 +3281,7 @@
     </w:p>
     <w:p>
       <w:pPr>
-        <w:pStyle w:val="Prrafodelista"/>
+        <w:pStyle w:val="ListParagraph"/>
         <w:numPr>
           <w:ilvl w:val="0"/>
           <w:numId w:val="18"/>
@@ -3298,7 +3313,7 @@
     </w:p>
     <w:p>
       <w:pPr>
-        <w:pStyle w:val="Prrafodelista"/>
+        <w:pStyle w:val="ListParagraph"/>
         <w:jc w:val="both"/>
         <w:rPr>
           <w:rFonts w:cstheme="minorHAnsi"/>
@@ -3309,7 +3324,7 @@
     </w:p>
     <w:p>
       <w:pPr>
-        <w:pStyle w:val="Prrafodelista"/>
+        <w:pStyle w:val="ListParagraph"/>
         <w:numPr>
           <w:ilvl w:val="0"/>
           <w:numId w:val="18"/>
@@ -3337,7 +3352,15 @@
           <w:sz w:val="24"/>
           <w:szCs w:val="24"/>
         </w:rPr>
-        <w:t>: Usuario que ha ingresado a la plataforma y tiene permisos para administrar usuarios.</w:t>
+        <w:t>: Usuario que ha ingresado a la plataforma y tiene permisos para administrar usuarios</w:t>
+      </w:r>
+      <w:r>
+        <w:rPr>
+          <w:rFonts w:cstheme="minorHAnsi"/>
+          <w:sz w:val="24"/>
+          <w:szCs w:val="24"/>
+        </w:rPr>
+        <w:t xml:space="preserve"> y además también tiene permisos para el acceso a la generación de reportes.</w:t>
       </w:r>
     </w:p>
     <w:p>
@@ -3511,11 +3534,11 @@
           <w:color w:val="FF0000"/>
           <w:sz w:val="32"/>
           <w:szCs w:val="32"/>
-          <w:lang w:eastAsia="es-ES"/>
+          <w:lang w:val="en-US"/>
         </w:rPr>
         <w:lastRenderedPageBreak/>
         <w:drawing>
-          <wp:anchor distT="0" distB="0" distL="114300" distR="114300" simplePos="0" relativeHeight="251672576" behindDoc="1" locked="0" layoutInCell="1" allowOverlap="1" wp14:anchorId="2046D4D9" wp14:editId="586052DC">
+          <wp:anchor distT="0" distB="0" distL="114300" distR="114300" simplePos="0" relativeHeight="251672576" behindDoc="1" locked="0" layoutInCell="1" allowOverlap="1" wp14:anchorId="3BCC34C9" wp14:editId="2411DD03">
             <wp:simplePos x="0" y="0"/>
             <wp:positionH relativeFrom="column">
               <wp:posOffset>-765810</wp:posOffset>
@@ -3668,10 +3691,10 @@
           <w:color w:val="008080"/>
           <w:sz w:val="32"/>
           <w:szCs w:val="32"/>
-          <w:lang w:eastAsia="es-ES"/>
+          <w:lang w:val="en-US"/>
         </w:rPr>
         <w:drawing>
-          <wp:inline distT="0" distB="0" distL="0" distR="0" wp14:anchorId="147DE488" wp14:editId="3CB4F7DE">
+          <wp:inline distT="0" distB="0" distL="0" distR="0" wp14:anchorId="5C587555" wp14:editId="489A3564">
             <wp:extent cx="5486386" cy="2785872"/>
             <wp:effectExtent l="19050" t="19050" r="19685" b="14605"/>
             <wp:docPr id="1" name="Imagen 1"/>
@@ -3985,17 +4008,17 @@
           <w:color w:val="FF0000"/>
           <w:sz w:val="32"/>
           <w:szCs w:val="32"/>
-          <w:lang w:eastAsia="es-ES"/>
+          <w:lang w:val="en-US"/>
         </w:rPr>
         <w:lastRenderedPageBreak/>
         <w:drawing>
-          <wp:anchor distT="0" distB="0" distL="114300" distR="114300" simplePos="0" relativeHeight="251674624" behindDoc="1" locked="0" layoutInCell="1" allowOverlap="1" wp14:anchorId="0356B3AA" wp14:editId="30372A58">
+          <wp:anchor distT="0" distB="0" distL="114300" distR="114300" simplePos="0" relativeHeight="251674624" behindDoc="1" locked="0" layoutInCell="1" allowOverlap="1" wp14:anchorId="5EFF0C4D" wp14:editId="7987D10B">
             <wp:simplePos x="0" y="0"/>
             <wp:positionH relativeFrom="column">
               <wp:posOffset>-765810</wp:posOffset>
             </wp:positionH>
             <wp:positionV relativeFrom="paragraph">
-              <wp:posOffset>-211917</wp:posOffset>
+              <wp:posOffset>-228600</wp:posOffset>
             </wp:positionV>
             <wp:extent cx="6932930" cy="9150350"/>
             <wp:effectExtent l="0" t="0" r="1270" b="0"/>
@@ -4102,7 +4125,7 @@
     </w:p>
     <w:p>
       <w:pPr>
-        <w:pStyle w:val="Prrafodelista"/>
+        <w:pStyle w:val="ListParagraph"/>
         <w:numPr>
           <w:ilvl w:val="1"/>
           <w:numId w:val="19"/>
@@ -4126,7 +4149,7 @@
     </w:p>
     <w:p>
       <w:pPr>
-        <w:pStyle w:val="Prrafodelista"/>
+        <w:pStyle w:val="ListParagraph"/>
         <w:ind w:left="405"/>
         <w:rPr>
           <w:rFonts w:cstheme="minorHAnsi"/>
@@ -4178,7 +4201,7 @@
     </w:p>
     <w:p>
       <w:pPr>
-        <w:pStyle w:val="Prrafodelista"/>
+        <w:pStyle w:val="ListParagraph"/>
         <w:rPr>
           <w:rFonts w:ascii="Arial" w:hAnsi="Arial" w:cs="Arial"/>
           <w:sz w:val="28"/>
@@ -4191,10 +4214,10 @@
           <w:noProof/>
           <w:sz w:val="28"/>
           <w:szCs w:val="28"/>
-          <w:lang w:eastAsia="es-ES"/>
+          <w:lang w:val="en-US"/>
         </w:rPr>
         <w:drawing>
-          <wp:inline distT="0" distB="0" distL="0" distR="0" wp14:anchorId="0595DDEA" wp14:editId="616EFA73">
+          <wp:inline distT="0" distB="0" distL="0" distR="0" wp14:anchorId="6A6B827D" wp14:editId="3979DA0A">
             <wp:extent cx="4779264" cy="227986"/>
             <wp:effectExtent l="19050" t="19050" r="21590" b="19685"/>
             <wp:docPr id="4" name="Imagen 4"/>
@@ -4247,7 +4270,7 @@
     </w:p>
     <w:p>
       <w:pPr>
-        <w:pStyle w:val="Prrafodelista"/>
+        <w:pStyle w:val="ListParagraph"/>
         <w:rPr>
           <w:rFonts w:ascii="Arial" w:hAnsi="Arial" w:cs="Arial"/>
           <w:sz w:val="28"/>
@@ -4257,7 +4280,7 @@
     </w:p>
     <w:p>
       <w:pPr>
-        <w:pStyle w:val="Prrafodelista"/>
+        <w:pStyle w:val="ListParagraph"/>
         <w:numPr>
           <w:ilvl w:val="1"/>
           <w:numId w:val="19"/>
@@ -4280,28 +4303,16 @@
       </w:r>
     </w:p>
     <w:p>
-      <w:pPr>
-        <w:rPr>
-          <w:rFonts w:ascii="Arial" w:hAnsi="Arial" w:cs="Arial"/>
-          <w:color w:val="008080"/>
-          <w:sz w:val="32"/>
-          <w:szCs w:val="32"/>
-        </w:rPr>
-      </w:pPr>
-      <w:r>
-        <w:rPr>
-          <w:rFonts w:ascii="Arial" w:hAnsi="Arial" w:cs="Arial"/>
+      <w:r>
+        <w:rPr>
           <w:noProof/>
-          <w:color w:val="008080"/>
-          <w:sz w:val="32"/>
-          <w:szCs w:val="32"/>
-          <w:lang w:eastAsia="es-ES"/>
+          <w:lang w:val="en-US"/>
         </w:rPr>
         <w:drawing>
-          <wp:inline distT="0" distB="0" distL="0" distR="0" wp14:anchorId="798B0090" wp14:editId="64A19F01">
-            <wp:extent cx="5510784" cy="3444240"/>
-            <wp:effectExtent l="19050" t="19050" r="13970" b="22860"/>
-            <wp:docPr id="18" name="Imagen 18" descr="C:\Users\mateo\Desktop\Trabajo\Documentacion\Pantallazos\Home.png"/>
+          <wp:inline distT="0" distB="0" distL="0" distR="0" wp14:anchorId="12AE894D" wp14:editId="4CD61661">
+            <wp:extent cx="5400040" cy="2820035"/>
+            <wp:effectExtent l="25400" t="25400" r="111760" b="100965"/>
+            <wp:docPr id="40" name="Picture 40"/>
             <wp:cNvGraphicFramePr>
               <a:graphicFrameLocks xmlns:a="http://schemas.openxmlformats.org/drawingml/2006/main" noChangeAspect="1"/>
             </wp:cNvGraphicFramePr>
@@ -4309,10 +4320,8 @@
               <a:graphicData uri="http://schemas.openxmlformats.org/drawingml/2006/picture">
                 <pic:pic xmlns:pic="http://schemas.openxmlformats.org/drawingml/2006/picture">
                   <pic:nvPicPr>
-                    <pic:cNvPr id="0" name="Picture 2" descr="C:\Users\mateo\Desktop\Trabajo\Documentacion\Pantallazos\Home.png"/>
-                    <pic:cNvPicPr>
-                      <a:picLocks noChangeAspect="1" noChangeArrowheads="1"/>
-                    </pic:cNvPicPr>
+                    <pic:cNvPr id="1" name="Captura de pantalla 2013-05-14 a la(s) 21.30.25.png"/>
+                    <pic:cNvPicPr/>
                   </pic:nvPicPr>
                   <pic:blipFill>
                     <a:blip r:embed="rId15">
@@ -4322,25 +4331,25 @@
                         </a:ext>
                       </a:extLst>
                     </a:blip>
-                    <a:srcRect/>
                     <a:stretch>
                       <a:fillRect/>
                     </a:stretch>
                   </pic:blipFill>
-                  <pic:spPr bwMode="auto">
+                  <pic:spPr>
                     <a:xfrm>
                       <a:off x="0" y="0"/>
-                      <a:ext cx="5516117" cy="3447573"/>
+                      <a:ext cx="5400040" cy="2820035"/>
                     </a:xfrm>
                     <a:prstGeom prst="rect">
                       <a:avLst/>
                     </a:prstGeom>
-                    <a:noFill/>
-                    <a:ln>
-                      <a:solidFill>
-                        <a:schemeClr val="tx1"/>
-                      </a:solidFill>
-                    </a:ln>
+                    <a:effectLst>
+                      <a:outerShdw blurRad="50800" dist="38100" dir="2700000" algn="tl" rotWithShape="0">
+                        <a:srgbClr val="000000">
+                          <a:alpha val="43000"/>
+                        </a:srgbClr>
+                      </a:outerShdw>
+                    </a:effectLst>
                   </pic:spPr>
                 </pic:pic>
               </a:graphicData>
@@ -4358,19 +4367,30 @@
           <w:szCs w:val="32"/>
         </w:rPr>
       </w:pPr>
+    </w:p>
+    <w:p>
+      <w:pPr>
+        <w:rPr>
+          <w:rFonts w:ascii="Arial" w:hAnsi="Arial" w:cs="Arial"/>
+          <w:color w:val="008080"/>
+          <w:sz w:val="32"/>
+          <w:szCs w:val="32"/>
+        </w:rPr>
+      </w:pPr>
       <w:r>
         <w:rPr>
           <w:rFonts w:ascii="Arial" w:hAnsi="Arial" w:cs="Arial"/>
           <w:noProof/>
-          <w:sz w:val="28"/>
-          <w:szCs w:val="28"/>
-          <w:lang w:eastAsia="es-ES"/>
+          <w:color w:val="008080"/>
+          <w:sz w:val="32"/>
+          <w:szCs w:val="32"/>
+          <w:lang w:val="en-US"/>
         </w:rPr>
         <w:drawing>
-          <wp:inline distT="0" distB="0" distL="0" distR="0" wp14:anchorId="275DCB99" wp14:editId="54586514">
-            <wp:extent cx="1323975" cy="361950"/>
-            <wp:effectExtent l="0" t="0" r="9525" b="0"/>
-            <wp:docPr id="5" name="Imagen 5"/>
+          <wp:inline distT="0" distB="0" distL="0" distR="0" wp14:anchorId="4C25650C" wp14:editId="51A26715">
+            <wp:extent cx="1490664" cy="378836"/>
+            <wp:effectExtent l="0" t="0" r="8255" b="2540"/>
+            <wp:docPr id="41" name="Picture 1"/>
             <wp:cNvGraphicFramePr>
               <a:graphicFrameLocks xmlns:a="http://schemas.openxmlformats.org/drawingml/2006/main" noChangeAspect="1"/>
             </wp:cNvGraphicFramePr>
@@ -4378,7 +4398,7 @@
               <a:graphicData uri="http://schemas.openxmlformats.org/drawingml/2006/picture">
                 <pic:pic xmlns:pic="http://schemas.openxmlformats.org/drawingml/2006/picture">
                   <pic:nvPicPr>
-                    <pic:cNvPr id="0" name="Picture 2"/>
+                    <pic:cNvPr id="0" name="Picture 1"/>
                     <pic:cNvPicPr>
                       <a:picLocks noChangeAspect="1" noChangeArrowheads="1"/>
                     </pic:cNvPicPr>
@@ -4399,7 +4419,7 @@
                   <pic:spPr bwMode="auto">
                     <a:xfrm>
                       <a:off x="0" y="0"/>
-                      <a:ext cx="1323975" cy="361950"/>
+                      <a:ext cx="1490664" cy="378836"/>
                     </a:xfrm>
                     <a:prstGeom prst="rect">
                       <a:avLst/>
@@ -4439,49 +4459,23 @@
           <w:sz w:val="24"/>
           <w:szCs w:val="24"/>
         </w:rPr>
-        <w:t>Con la opción “</w:t>
-      </w:r>
-      <w:proofErr w:type="spellStart"/>
-      <w:r>
-        <w:rPr>
-          <w:rFonts w:cstheme="minorHAnsi"/>
-          <w:sz w:val="24"/>
-          <w:szCs w:val="24"/>
-        </w:rPr>
-        <w:t>Sing</w:t>
-      </w:r>
-      <w:proofErr w:type="spellEnd"/>
-      <w:r>
-        <w:rPr>
-          <w:rFonts w:cstheme="minorHAnsi"/>
-          <w:sz w:val="24"/>
-          <w:szCs w:val="24"/>
-        </w:rPr>
-        <w:t xml:space="preserve"> in” es para </w:t>
-      </w:r>
-      <w:r>
-        <w:rPr>
-          <w:rFonts w:cstheme="minorHAnsi"/>
-          <w:sz w:val="24"/>
-          <w:szCs w:val="24"/>
-        </w:rPr>
-        <w:t>ingresar</w:t>
-      </w:r>
-      <w:r>
-        <w:rPr>
-          <w:rFonts w:cstheme="minorHAnsi"/>
-          <w:sz w:val="24"/>
-          <w:szCs w:val="24"/>
-        </w:rPr>
-        <w:t xml:space="preserve"> en la plataforma</w:t>
-      </w:r>
-      <w:r>
-        <w:rPr>
-          <w:rFonts w:cstheme="minorHAnsi"/>
-          <w:sz w:val="24"/>
-          <w:szCs w:val="24"/>
-        </w:rPr>
-        <w:t>.</w:t>
+        <w:t>Con la opción “Ingresar</w:t>
+      </w:r>
+      <w:r>
+        <w:rPr>
+          <w:rFonts w:cstheme="minorHAnsi"/>
+          <w:sz w:val="24"/>
+          <w:szCs w:val="24"/>
+        </w:rPr>
+        <w:t xml:space="preserve">” </w:t>
+      </w:r>
+      <w:r>
+        <w:rPr>
+          <w:rFonts w:cstheme="minorHAnsi"/>
+          <w:sz w:val="24"/>
+          <w:szCs w:val="24"/>
+        </w:rPr>
+        <w:t>es para acceder como un usuario a la plataforma.</w:t>
       </w:r>
     </w:p>
     <w:p>
@@ -4504,7 +4498,7 @@
     </w:p>
     <w:p>
       <w:pPr>
-        <w:pStyle w:val="Prrafodelista"/>
+        <w:pStyle w:val="ListParagraph"/>
         <w:rPr>
           <w:rFonts w:ascii="Arial" w:hAnsi="Arial" w:cs="Arial"/>
           <w:sz w:val="28"/>
@@ -4514,7 +4508,7 @@
     </w:p>
     <w:p>
       <w:pPr>
-        <w:pStyle w:val="Prrafodelista"/>
+        <w:pStyle w:val="ListParagraph"/>
         <w:rPr>
           <w:rFonts w:ascii="Arial" w:hAnsi="Arial" w:cs="Arial"/>
           <w:sz w:val="28"/>
@@ -4524,7 +4518,7 @@
     </w:p>
     <w:p>
       <w:pPr>
-        <w:pStyle w:val="Prrafodelista"/>
+        <w:pStyle w:val="ListParagraph"/>
         <w:rPr>
           <w:rFonts w:ascii="Arial" w:hAnsi="Arial" w:cs="Arial"/>
           <w:sz w:val="28"/>
@@ -4534,7 +4528,7 @@
     </w:p>
     <w:p>
       <w:pPr>
-        <w:pStyle w:val="Prrafodelista"/>
+        <w:pStyle w:val="ListParagraph"/>
         <w:rPr>
           <w:rFonts w:ascii="Arial" w:hAnsi="Arial" w:cs="Arial"/>
           <w:sz w:val="28"/>
@@ -4544,7 +4538,7 @@
     </w:p>
     <w:p>
       <w:pPr>
-        <w:pStyle w:val="Prrafodelista"/>
+        <w:pStyle w:val="ListParagraph"/>
         <w:rPr>
           <w:rFonts w:ascii="Arial" w:hAnsi="Arial" w:cs="Arial"/>
           <w:sz w:val="28"/>
@@ -4554,7 +4548,17 @@
     </w:p>
     <w:p>
       <w:pPr>
-        <w:pStyle w:val="Prrafodelista"/>
+        <w:pStyle w:val="ListParagraph"/>
+        <w:rPr>
+          <w:rFonts w:ascii="Arial" w:hAnsi="Arial" w:cs="Arial"/>
+          <w:sz w:val="28"/>
+          <w:szCs w:val="28"/>
+        </w:rPr>
+      </w:pPr>
+    </w:p>
+    <w:p>
+      <w:pPr>
+        <w:pStyle w:val="ListParagraph"/>
         <w:numPr>
           <w:ilvl w:val="1"/>
           <w:numId w:val="19"/>
@@ -4573,17 +4577,17 @@
           <w:color w:val="FF0000"/>
           <w:sz w:val="32"/>
           <w:szCs w:val="32"/>
-          <w:lang w:eastAsia="es-ES"/>
+          <w:lang w:val="en-US"/>
         </w:rPr>
         <w:lastRenderedPageBreak/>
         <w:drawing>
-          <wp:anchor distT="0" distB="0" distL="114300" distR="114300" simplePos="0" relativeHeight="251676672" behindDoc="1" locked="0" layoutInCell="1" allowOverlap="1" wp14:anchorId="1D3FE0C2" wp14:editId="369E3C82">
+          <wp:anchor distT="0" distB="0" distL="114300" distR="114300" simplePos="0" relativeHeight="251676672" behindDoc="1" locked="0" layoutInCell="1" allowOverlap="1" wp14:anchorId="5E5975C8" wp14:editId="51325FFF">
             <wp:simplePos x="0" y="0"/>
             <wp:positionH relativeFrom="column">
-              <wp:posOffset>-766544</wp:posOffset>
+              <wp:posOffset>-800100</wp:posOffset>
             </wp:positionH>
             <wp:positionV relativeFrom="paragraph">
-              <wp:posOffset>-225887</wp:posOffset>
+              <wp:posOffset>-228600</wp:posOffset>
             </wp:positionV>
             <wp:extent cx="6933062" cy="9150824"/>
             <wp:effectExtent l="0" t="0" r="1270" b="0"/>
@@ -4667,13 +4671,13 @@
           <w:color w:val="008080"/>
           <w:sz w:val="28"/>
           <w:szCs w:val="28"/>
-          <w:lang w:eastAsia="es-ES"/>
+          <w:lang w:val="en-US"/>
         </w:rPr>
         <w:drawing>
-          <wp:inline distT="0" distB="0" distL="0" distR="0" wp14:anchorId="5E2A8874" wp14:editId="20C1C254">
-            <wp:extent cx="5462016" cy="1236985"/>
-            <wp:effectExtent l="19050" t="19050" r="24765" b="20320"/>
-            <wp:docPr id="19" name="Imagen 19" descr="C:\Users\mateo\Desktop\Trabajo\Documentacion\Pantallazos\Footer.png"/>
+          <wp:inline distT="0" distB="0" distL="0" distR="0" wp14:anchorId="157FDDBA" wp14:editId="36CC4F3C">
+            <wp:extent cx="5400040" cy="1712271"/>
+            <wp:effectExtent l="25400" t="25400" r="111760" b="91440"/>
+            <wp:docPr id="42" name="Picture 2"/>
             <wp:cNvGraphicFramePr>
               <a:graphicFrameLocks xmlns:a="http://schemas.openxmlformats.org/drawingml/2006/main" noChangeAspect="1"/>
             </wp:cNvGraphicFramePr>
@@ -4681,7 +4685,7 @@
               <a:graphicData uri="http://schemas.openxmlformats.org/drawingml/2006/picture">
                 <pic:pic xmlns:pic="http://schemas.openxmlformats.org/drawingml/2006/picture">
                   <pic:nvPicPr>
-                    <pic:cNvPr id="0" name="Picture 3" descr="C:\Users\mateo\Desktop\Trabajo\Documentacion\Pantallazos\Footer.png"/>
+                    <pic:cNvPr id="2" name="Picture 2"/>
                     <pic:cNvPicPr>
                       <a:picLocks noChangeAspect="1" noChangeArrowheads="1"/>
                     </pic:cNvPicPr>
@@ -4702,17 +4706,22 @@
                   <pic:spPr bwMode="auto">
                     <a:xfrm>
                       <a:off x="0" y="0"/>
-                      <a:ext cx="5481818" cy="1241470"/>
+                      <a:ext cx="5400040" cy="1712271"/>
                     </a:xfrm>
                     <a:prstGeom prst="rect">
                       <a:avLst/>
                     </a:prstGeom>
                     <a:noFill/>
                     <a:ln>
-                      <a:solidFill>
-                        <a:schemeClr val="tx1"/>
-                      </a:solidFill>
+                      <a:noFill/>
                     </a:ln>
+                    <a:effectLst>
+                      <a:outerShdw blurRad="50800" dist="38100" dir="2700000" algn="tl" rotWithShape="0">
+                        <a:srgbClr val="000000">
+                          <a:alpha val="43000"/>
+                        </a:srgbClr>
+                      </a:outerShdw>
+                    </a:effectLst>
                   </pic:spPr>
                 </pic:pic>
               </a:graphicData>
@@ -4736,12 +4745,52 @@
           <w:sz w:val="24"/>
           <w:szCs w:val="24"/>
         </w:rPr>
-        <w:t>Aquí se puede ver la plataforma en otro idioma, participantes y antecedentes del proyecto, contacto y medios sociales.</w:t>
-      </w:r>
-    </w:p>
-    <w:p>
-      <w:pPr>
-        <w:pStyle w:val="Prrafodelista"/>
+        <w:t>Aquí se puede</w:t>
+      </w:r>
+      <w:r>
+        <w:rPr>
+          <w:rFonts w:cstheme="minorHAnsi"/>
+          <w:sz w:val="24"/>
+          <w:szCs w:val="24"/>
+        </w:rPr>
+        <w:t>n</w:t>
+      </w:r>
+      <w:r>
+        <w:rPr>
+          <w:rFonts w:cstheme="minorHAnsi"/>
+          <w:sz w:val="24"/>
+          <w:szCs w:val="24"/>
+        </w:rPr>
+        <w:t xml:space="preserve"> </w:t>
+      </w:r>
+      <w:r>
+        <w:rPr>
+          <w:rFonts w:cstheme="minorHAnsi"/>
+          <w:sz w:val="24"/>
+          <w:szCs w:val="24"/>
+        </w:rPr>
+        <w:t>ver los</w:t>
+      </w:r>
+      <w:r>
+        <w:rPr>
+          <w:rFonts w:cstheme="minorHAnsi"/>
+          <w:sz w:val="24"/>
+          <w:szCs w:val="24"/>
+        </w:rPr>
+        <w:t xml:space="preserve"> participantes y antece</w:t>
+      </w:r>
+      <w:r>
+        <w:rPr>
+          <w:rFonts w:cstheme="minorHAnsi"/>
+          <w:sz w:val="24"/>
+          <w:szCs w:val="24"/>
+        </w:rPr>
+        <w:t>dentes del proyecto, contacto, medios sociales, aliados estratégicos, todo acerca del Sistema y además un contacto directo con los responsables de la plataforma.</w:t>
+      </w:r>
+    </w:p>
+    <w:p>
+      <w:pPr>
+        <w:pStyle w:val="ListParagraph"/>
         <w:numPr>
           <w:ilvl w:val="1"/>
           <w:numId w:val="19"/>
@@ -4760,50 +4809,120 @@
           <w:sz w:val="28"/>
           <w:szCs w:val="28"/>
         </w:rPr>
-        <w:t>Página de participantes</w:t>
-      </w:r>
-    </w:p>
-    <w:p>
-      <w:pPr>
-        <w:jc w:val="both"/>
-        <w:rPr>
-          <w:rFonts w:cstheme="minorHAnsi"/>
-          <w:sz w:val="24"/>
-          <w:szCs w:val="24"/>
-        </w:rPr>
-      </w:pPr>
-      <w:r>
-        <w:rPr>
-          <w:rFonts w:cstheme="minorHAnsi"/>
-          <w:sz w:val="24"/>
-          <w:szCs w:val="24"/>
-        </w:rPr>
-        <w:t>En esta página cualquier tipo de usuario puede ver los participantes del proyecto de la plataforma.</w:t>
-      </w:r>
-    </w:p>
-    <w:p>
-      <w:pPr>
-        <w:rPr>
-          <w:rFonts w:ascii="Arial" w:hAnsi="Arial" w:cs="Arial"/>
+        <w:t xml:space="preserve">Páginas </w:t>
+      </w:r>
+      <w:proofErr w:type="spellStart"/>
+      <w:r>
+        <w:rPr>
+          <w:rFonts w:cstheme="minorHAnsi"/>
           <w:color w:val="008080"/>
           <w:sz w:val="28"/>
           <w:szCs w:val="28"/>
         </w:rPr>
-      </w:pPr>
-      <w:r>
-        <w:rPr>
-          <w:rFonts w:ascii="Arial" w:hAnsi="Arial" w:cs="Arial"/>
-          <w:noProof/>
+        <w:t>footer</w:t>
+      </w:r>
+      <w:proofErr w:type="spellEnd"/>
+    </w:p>
+    <w:p>
+      <w:pPr>
+        <w:jc w:val="both"/>
+        <w:rPr>
+          <w:rFonts w:cstheme="minorHAnsi"/>
+          <w:sz w:val="24"/>
+          <w:szCs w:val="24"/>
+        </w:rPr>
+      </w:pPr>
+      <w:r>
+        <w:rPr>
+          <w:rFonts w:cstheme="minorHAnsi"/>
+          <w:sz w:val="24"/>
+          <w:szCs w:val="24"/>
+        </w:rPr>
+        <w:t>En el anterior pantallazo se pudo observar varios links para ser accedidos, cada uno de ellos lleva a una página distinta en las cuales se despliega información acerca del Sistema SIMCIE, como lo son los administradores y/o aliados de la plataforma, la utilidad del Sistema y demás información que puede ser muy útil para entender a fondo el proyecto.</w:t>
+      </w:r>
+    </w:p>
+    <w:p>
+      <w:pPr>
+        <w:pStyle w:val="ListParagraph"/>
+        <w:numPr>
+          <w:ilvl w:val="1"/>
+          <w:numId w:val="19"/>
+        </w:numPr>
+        <w:rPr>
+          <w:rFonts w:cstheme="minorHAnsi"/>
           <w:color w:val="008080"/>
           <w:sz w:val="28"/>
           <w:szCs w:val="28"/>
-          <w:lang w:eastAsia="es-ES"/>
+        </w:rPr>
+      </w:pPr>
+      <w:r>
+        <w:rPr>
+          <w:rFonts w:cstheme="minorHAnsi"/>
+          <w:color w:val="008080"/>
+          <w:sz w:val="28"/>
+          <w:szCs w:val="28"/>
+        </w:rPr>
+        <w:t>Registro en la plataforma</w:t>
+      </w:r>
+    </w:p>
+    <w:p>
+      <w:pPr>
+        <w:jc w:val="both"/>
+        <w:rPr>
+          <w:rFonts w:cstheme="minorHAnsi"/>
+          <w:sz w:val="24"/>
+          <w:szCs w:val="24"/>
+        </w:rPr>
+      </w:pPr>
+      <w:r>
+        <w:rPr>
+          <w:rFonts w:cstheme="minorHAnsi"/>
+          <w:sz w:val="24"/>
+          <w:szCs w:val="24"/>
+        </w:rPr>
+        <w:t>Para poder acceder a la plataforma debe contactarse con un usuario administrador, y este lo ingresara en el sistema. Usted recibirá un correo de confirmación en donde se le brinda un usuario y contraseña para poder acceder a la plataforma.</w:t>
+      </w:r>
+    </w:p>
+    <w:p>
+      <w:pPr>
+        <w:jc w:val="both"/>
+        <w:rPr>
+          <w:rFonts w:cstheme="minorHAnsi"/>
+          <w:sz w:val="24"/>
+          <w:szCs w:val="24"/>
+        </w:rPr>
+      </w:pPr>
+      <w:r>
+        <w:rPr>
+          <w:rFonts w:cstheme="minorHAnsi"/>
+          <w:sz w:val="24"/>
+          <w:szCs w:val="24"/>
+        </w:rPr>
+        <w:t>La siguiente imagen es un ejemplo de correo:</w:t>
+      </w:r>
+    </w:p>
+    <w:p>
+      <w:pPr>
+        <w:jc w:val="center"/>
+        <w:rPr>
+          <w:rFonts w:cstheme="minorHAnsi"/>
+          <w:sz w:val="24"/>
+          <w:szCs w:val="24"/>
+        </w:rPr>
+      </w:pPr>
+      <w:r>
+        <w:rPr>
+          <w:rFonts w:cstheme="minorHAnsi"/>
+          <w:noProof/>
+          <w:sz w:val="24"/>
+          <w:szCs w:val="24"/>
+          <w:lang w:val="en-US"/>
         </w:rPr>
         <w:drawing>
-          <wp:inline distT="0" distB="0" distL="0" distR="0" wp14:anchorId="4448D17B" wp14:editId="389921AB">
-            <wp:extent cx="5471770" cy="3419856"/>
-            <wp:effectExtent l="19050" t="19050" r="15240" b="28575"/>
-            <wp:docPr id="20" name="Imagen 20" descr="C:\Users\mateo\Desktop\Trabajo\Documentacion\Pantallazos\participantes.png"/>
+          <wp:inline distT="0" distB="0" distL="0" distR="0" wp14:anchorId="3E1C7971" wp14:editId="291CAF58">
+            <wp:extent cx="3198184" cy="1610418"/>
+            <wp:effectExtent l="25400" t="25400" r="104140" b="91440"/>
+            <wp:docPr id="45" name="Picture 5"/>
             <wp:cNvGraphicFramePr>
               <a:graphicFrameLocks xmlns:a="http://schemas.openxmlformats.org/drawingml/2006/main" noChangeAspect="1"/>
             </wp:cNvGraphicFramePr>
@@ -4811,7 +4930,7 @@
               <a:graphicData uri="http://schemas.openxmlformats.org/drawingml/2006/picture">
                 <pic:pic xmlns:pic="http://schemas.openxmlformats.org/drawingml/2006/picture">
                   <pic:nvPicPr>
-                    <pic:cNvPr id="0" name="Picture 4" descr="C:\Users\mateo\Desktop\Trabajo\Documentacion\Pantallazos\participantes.png"/>
+                    <pic:cNvPr id="4" name="Picture 5"/>
                     <pic:cNvPicPr>
                       <a:picLocks noChangeAspect="1" noChangeArrowheads="1"/>
                     </pic:cNvPicPr>
@@ -4832,17 +4951,22 @@
                   <pic:spPr bwMode="auto">
                     <a:xfrm>
                       <a:off x="0" y="0"/>
-                      <a:ext cx="5474205" cy="3421378"/>
+                      <a:ext cx="3198271" cy="1610462"/>
                     </a:xfrm>
                     <a:prstGeom prst="rect">
                       <a:avLst/>
                     </a:prstGeom>
                     <a:noFill/>
                     <a:ln>
-                      <a:solidFill>
-                        <a:schemeClr val="tx1"/>
-                      </a:solidFill>
+                      <a:noFill/>
                     </a:ln>
+                    <a:effectLst>
+                      <a:outerShdw blurRad="50800" dist="38100" dir="2700000" algn="tl" rotWithShape="0">
+                        <a:srgbClr val="000000">
+                          <a:alpha val="43000"/>
+                        </a:srgbClr>
+                      </a:outerShdw>
+                    </a:effectLst>
                   </pic:spPr>
                 </pic:pic>
               </a:graphicData>
@@ -4853,66 +4977,31 @@
     </w:p>
     <w:p>
       <w:pPr>
-        <w:rPr>
-          <w:rFonts w:ascii="Arial" w:hAnsi="Arial" w:cs="Arial"/>
-          <w:color w:val="008080"/>
-          <w:sz w:val="28"/>
-          <w:szCs w:val="28"/>
-        </w:rPr>
-      </w:pPr>
-    </w:p>
-    <w:p>
-      <w:pPr>
-        <w:rPr>
-          <w:rFonts w:ascii="Arial" w:hAnsi="Arial" w:cs="Arial"/>
-          <w:color w:val="008080"/>
-          <w:sz w:val="28"/>
-          <w:szCs w:val="28"/>
-        </w:rPr>
-      </w:pPr>
-    </w:p>
-    <w:p>
-      <w:pPr>
-        <w:rPr>
-          <w:rFonts w:ascii="Arial" w:hAnsi="Arial" w:cs="Arial"/>
-          <w:color w:val="008080"/>
-          <w:sz w:val="28"/>
-          <w:szCs w:val="28"/>
-        </w:rPr>
-      </w:pPr>
-    </w:p>
-    <w:p>
-      <w:pPr>
-        <w:rPr>
-          <w:rFonts w:ascii="Arial" w:hAnsi="Arial" w:cs="Arial"/>
-          <w:color w:val="008080"/>
-          <w:sz w:val="28"/>
-          <w:szCs w:val="28"/>
-        </w:rPr>
-      </w:pPr>
-    </w:p>
-    <w:p>
-      <w:pPr>
-        <w:rPr>
-          <w:rFonts w:ascii="Arial" w:hAnsi="Arial" w:cs="Arial"/>
-          <w:color w:val="008080"/>
-          <w:sz w:val="28"/>
-          <w:szCs w:val="28"/>
-        </w:rPr>
-      </w:pPr>
-    </w:p>
-    <w:p>
-      <w:pPr>
-        <w:pStyle w:val="Prrafodelista"/>
-        <w:numPr>
-          <w:ilvl w:val="1"/>
-          <w:numId w:val="19"/>
-        </w:numPr>
-        <w:rPr>
-          <w:rFonts w:cstheme="minorHAnsi"/>
-          <w:color w:val="008080"/>
-          <w:sz w:val="28"/>
-          <w:szCs w:val="28"/>
+        <w:jc w:val="center"/>
+        <w:rPr>
+          <w:rFonts w:cstheme="minorHAnsi"/>
+          <w:sz w:val="24"/>
+          <w:szCs w:val="24"/>
+        </w:rPr>
+      </w:pPr>
+    </w:p>
+    <w:p>
+      <w:pPr>
+        <w:jc w:val="center"/>
+        <w:rPr>
+          <w:rFonts w:cstheme="minorHAnsi"/>
+          <w:sz w:val="24"/>
+          <w:szCs w:val="24"/>
+        </w:rPr>
+      </w:pPr>
+    </w:p>
+    <w:p>
+      <w:pPr>
+        <w:jc w:val="center"/>
+        <w:rPr>
+          <w:rFonts w:cstheme="minorHAnsi"/>
+          <w:sz w:val="24"/>
+          <w:szCs w:val="24"/>
         </w:rPr>
       </w:pPr>
       <w:r>
@@ -4922,20 +5011,20 @@
           <w:color w:val="FF0000"/>
           <w:sz w:val="32"/>
           <w:szCs w:val="32"/>
-          <w:lang w:eastAsia="es-ES"/>
+          <w:lang w:val="en-US"/>
         </w:rPr>
         <w:lastRenderedPageBreak/>
         <w:drawing>
-          <wp:anchor distT="0" distB="0" distL="114300" distR="114300" simplePos="0" relativeHeight="251678720" behindDoc="1" locked="0" layoutInCell="1" allowOverlap="1" wp14:anchorId="1D3FE0C2" wp14:editId="369E3C82">
+          <wp:anchor distT="0" distB="0" distL="114300" distR="114300" simplePos="0" relativeHeight="251678720" behindDoc="1" locked="0" layoutInCell="1" allowOverlap="1" wp14:anchorId="12A5454A" wp14:editId="66EFA099">
             <wp:simplePos x="0" y="0"/>
             <wp:positionH relativeFrom="column">
-              <wp:posOffset>-746125</wp:posOffset>
+              <wp:posOffset>-800100</wp:posOffset>
             </wp:positionH>
             <wp:positionV relativeFrom="paragraph">
-              <wp:posOffset>-80819</wp:posOffset>
+              <wp:posOffset>-228600</wp:posOffset>
             </wp:positionV>
-            <wp:extent cx="6927892" cy="9027886"/>
-            <wp:effectExtent l="0" t="0" r="6350" b="1905"/>
+            <wp:extent cx="6927850" cy="9027795"/>
+            <wp:effectExtent l="0" t="0" r="6350" b="0"/>
             <wp:wrapNone/>
             <wp:docPr id="34" name="Imagen 34" descr="C:\Users\mateo\Desktop\Trabajo\SE\app\assets\images\fondo.gif"/>
             <wp:cNvGraphicFramePr>
@@ -4966,7 +5055,7 @@
                   <pic:spPr bwMode="auto">
                     <a:xfrm>
                       <a:off x="0" y="0"/>
-                      <a:ext cx="6927892" cy="9027886"/>
+                      <a:ext cx="6927850" cy="9027795"/>
                     </a:xfrm>
                     <a:prstGeom prst="rect">
                       <a:avLst/>
@@ -4988,16 +5077,21 @@
           </wp:anchor>
         </w:drawing>
       </w:r>
-      <w:r>
+    </w:p>
+    <w:p>
+      <w:pPr>
+        <w:pStyle w:val="ListParagraph"/>
+        <w:numPr>
+          <w:ilvl w:val="1"/>
+          <w:numId w:val="19"/>
+        </w:numPr>
         <w:rPr>
           <w:rFonts w:cstheme="minorHAnsi"/>
           <w:color w:val="008080"/>
           <w:sz w:val="28"/>
           <w:szCs w:val="28"/>
         </w:rPr>
-        <w:t xml:space="preserve">Página de </w:t>
-      </w:r>
-      <w:proofErr w:type="spellStart"/>
+      </w:pPr>
       <w:r>
         <w:rPr>
           <w:rFonts w:cstheme="minorHAnsi"/>
@@ -5005,35 +5099,7 @@
           <w:sz w:val="28"/>
           <w:szCs w:val="28"/>
         </w:rPr>
-        <w:t>Si</w:t>
-      </w:r>
-      <w:r>
-        <w:rPr>
-          <w:rFonts w:cstheme="minorHAnsi"/>
-          <w:color w:val="008080"/>
-          <w:sz w:val="28"/>
-          <w:szCs w:val="28"/>
-        </w:rPr>
-        <w:t>g</w:t>
-      </w:r>
-      <w:r>
-        <w:rPr>
-          <w:rFonts w:cstheme="minorHAnsi"/>
-          <w:color w:val="008080"/>
-          <w:sz w:val="28"/>
-          <w:szCs w:val="28"/>
-        </w:rPr>
-        <w:t>n</w:t>
-      </w:r>
-      <w:proofErr w:type="spellEnd"/>
-      <w:r>
-        <w:rPr>
-          <w:rFonts w:cstheme="minorHAnsi"/>
-          <w:color w:val="008080"/>
-          <w:sz w:val="28"/>
-          <w:szCs w:val="28"/>
-        </w:rPr>
-        <w:t xml:space="preserve"> in</w:t>
+        <w:t>Página de ingreso</w:t>
       </w:r>
     </w:p>
     <w:p>
@@ -5052,13 +5118,13 @@
           <w:color w:val="008080"/>
           <w:sz w:val="28"/>
           <w:szCs w:val="28"/>
-          <w:lang w:eastAsia="es-ES"/>
+          <w:lang w:val="en-US"/>
         </w:rPr>
         <w:drawing>
-          <wp:inline distT="0" distB="0" distL="0" distR="0" wp14:anchorId="65AD699F" wp14:editId="48B9E40F">
-            <wp:extent cx="5559552" cy="3474720"/>
-            <wp:effectExtent l="19050" t="19050" r="22225" b="11430"/>
-            <wp:docPr id="21" name="Imagen 21" descr="C:\Users\mateo\Desktop\Trabajo\Documentacion\Pantallazos\Sing in.png"/>
+          <wp:inline distT="0" distB="0" distL="0" distR="0" wp14:anchorId="24A7FC60" wp14:editId="23C56E95">
+            <wp:extent cx="5400040" cy="2516590"/>
+            <wp:effectExtent l="25400" t="25400" r="111760" b="99695"/>
+            <wp:docPr id="43" name="Picture 3"/>
             <wp:cNvGraphicFramePr>
               <a:graphicFrameLocks xmlns:a="http://schemas.openxmlformats.org/drawingml/2006/main" noChangeAspect="1"/>
             </wp:cNvGraphicFramePr>
@@ -5066,7 +5132,7 @@
               <a:graphicData uri="http://schemas.openxmlformats.org/drawingml/2006/picture">
                 <pic:pic xmlns:pic="http://schemas.openxmlformats.org/drawingml/2006/picture">
                   <pic:nvPicPr>
-                    <pic:cNvPr id="0" name="Picture 5" descr="C:\Users\mateo\Desktop\Trabajo\Documentacion\Pantallazos\Sing in.png"/>
+                    <pic:cNvPr id="3" name="Picture 3"/>
                     <pic:cNvPicPr>
                       <a:picLocks noChangeAspect="1" noChangeArrowheads="1"/>
                     </pic:cNvPicPr>
@@ -5087,17 +5153,22 @@
                   <pic:spPr bwMode="auto">
                     <a:xfrm>
                       <a:off x="0" y="0"/>
-                      <a:ext cx="5563958" cy="3477474"/>
+                      <a:ext cx="5400040" cy="2516590"/>
                     </a:xfrm>
                     <a:prstGeom prst="rect">
                       <a:avLst/>
                     </a:prstGeom>
                     <a:noFill/>
                     <a:ln>
-                      <a:solidFill>
-                        <a:schemeClr val="tx1"/>
-                      </a:solidFill>
+                      <a:noFill/>
                     </a:ln>
+                    <a:effectLst>
+                      <a:outerShdw blurRad="50800" dist="38100" dir="2700000" algn="tl" rotWithShape="0">
+                        <a:srgbClr val="000000">
+                          <a:alpha val="43000"/>
+                        </a:srgbClr>
+                      </a:outerShdw>
+                    </a:effectLst>
                   </pic:spPr>
                 </pic:pic>
               </a:graphicData>
@@ -5121,13 +5192,13 @@
           <w:noProof/>
           <w:sz w:val="28"/>
           <w:szCs w:val="28"/>
-          <w:lang w:eastAsia="es-ES"/>
+          <w:lang w:val="en-US"/>
         </w:rPr>
         <w:drawing>
-          <wp:inline distT="0" distB="0" distL="0" distR="0" wp14:anchorId="1E6EF17D" wp14:editId="2132FA51">
-            <wp:extent cx="2190750" cy="1743075"/>
-            <wp:effectExtent l="19050" t="19050" r="19050" b="28575"/>
-            <wp:docPr id="22" name="Imagen 22"/>
+          <wp:inline distT="0" distB="0" distL="0" distR="0" wp14:anchorId="45E14C5B" wp14:editId="3C2BEFEF">
+            <wp:extent cx="2626684" cy="1272972"/>
+            <wp:effectExtent l="0" t="0" r="0" b="0"/>
+            <wp:docPr id="44" name="Picture 4"/>
             <wp:cNvGraphicFramePr>
               <a:graphicFrameLocks xmlns:a="http://schemas.openxmlformats.org/drawingml/2006/main" noChangeAspect="1"/>
             </wp:cNvGraphicFramePr>
@@ -5135,7 +5206,7 @@
               <a:graphicData uri="http://schemas.openxmlformats.org/drawingml/2006/picture">
                 <pic:pic xmlns:pic="http://schemas.openxmlformats.org/drawingml/2006/picture">
                   <pic:nvPicPr>
-                    <pic:cNvPr id="0" name="Picture 6"/>
+                    <pic:cNvPr id="0" name="Picture 4"/>
                     <pic:cNvPicPr>
                       <a:picLocks noChangeAspect="1" noChangeArrowheads="1"/>
                     </pic:cNvPicPr>
@@ -5156,16 +5227,14 @@
                   <pic:spPr bwMode="auto">
                     <a:xfrm>
                       <a:off x="0" y="0"/>
-                      <a:ext cx="2190750" cy="1743075"/>
+                      <a:ext cx="2626876" cy="1273065"/>
                     </a:xfrm>
                     <a:prstGeom prst="rect">
                       <a:avLst/>
                     </a:prstGeom>
                     <a:noFill/>
                     <a:ln>
-                      <a:solidFill>
-                        <a:schemeClr val="tx1"/>
-                      </a:solidFill>
+                      <a:noFill/>
                     </a:ln>
                   </pic:spPr>
                 </pic:pic>
@@ -5190,34 +5259,136 @@
           <w:sz w:val="24"/>
           <w:szCs w:val="24"/>
         </w:rPr>
-        <w:t xml:space="preserve">En esta página se le solicita la información al usuario para autorizar su ingreso al sistema. La identificación es mediante email y </w:t>
-      </w:r>
-      <w:proofErr w:type="spellStart"/>
-      <w:r>
-        <w:rPr>
-          <w:rFonts w:cstheme="minorHAnsi"/>
-          <w:sz w:val="24"/>
-          <w:szCs w:val="24"/>
-        </w:rPr>
-        <w:t>password</w:t>
-      </w:r>
-      <w:proofErr w:type="spellEnd"/>
-      <w:r>
-        <w:rPr>
-          <w:rFonts w:cstheme="minorHAnsi"/>
-          <w:sz w:val="24"/>
-          <w:szCs w:val="24"/>
-        </w:rPr>
-        <w:t>, y con esto se valida el tipo de usuario a utilizar en la plataforma.</w:t>
+        <w:t xml:space="preserve">Esta página se despliega haciendo clic en el link “Ingresar” que esta en la parte derecha y arriba de la página. Aquí se ingresar </w:t>
+      </w:r>
+      <w:r>
+        <w:rPr>
+          <w:rFonts w:cstheme="minorHAnsi"/>
+          <w:sz w:val="24"/>
+          <w:szCs w:val="24"/>
+        </w:rPr>
+        <w:t xml:space="preserve">la información </w:t>
+      </w:r>
+      <w:r>
+        <w:rPr>
+          <w:rFonts w:cstheme="minorHAnsi"/>
+          <w:sz w:val="24"/>
+          <w:szCs w:val="24"/>
+        </w:rPr>
+        <w:t>pertinente del usuario para</w:t>
+      </w:r>
+      <w:r>
+        <w:rPr>
+          <w:rFonts w:cstheme="minorHAnsi"/>
+          <w:sz w:val="24"/>
+          <w:szCs w:val="24"/>
+        </w:rPr>
+        <w:t xml:space="preserve"> su ingreso al sistema</w:t>
+      </w:r>
+      <w:r>
+        <w:rPr>
+          <w:rFonts w:cstheme="minorHAnsi"/>
+          <w:sz w:val="24"/>
+          <w:szCs w:val="24"/>
+        </w:rPr>
+        <w:t xml:space="preserve">. Los datos necesarios son el </w:t>
+      </w:r>
+      <w:r>
+        <w:rPr>
+          <w:rFonts w:cstheme="minorHAnsi"/>
+          <w:sz w:val="24"/>
+          <w:szCs w:val="24"/>
+        </w:rPr>
+        <w:t xml:space="preserve">email </w:t>
+      </w:r>
+      <w:r>
+        <w:rPr>
+          <w:rFonts w:cstheme="minorHAnsi"/>
+          <w:sz w:val="24"/>
+          <w:szCs w:val="24"/>
+        </w:rPr>
+        <w:t xml:space="preserve">o nombre de usuario </w:t>
+      </w:r>
+      <w:r>
+        <w:rPr>
+          <w:rFonts w:cstheme="minorHAnsi"/>
+          <w:sz w:val="24"/>
+          <w:szCs w:val="24"/>
+        </w:rPr>
+        <w:t xml:space="preserve">y </w:t>
+      </w:r>
+      <w:r>
+        <w:rPr>
+          <w:rFonts w:cstheme="minorHAnsi"/>
+          <w:sz w:val="24"/>
+          <w:szCs w:val="24"/>
+        </w:rPr>
+        <w:t>contraseña</w:t>
+      </w:r>
+      <w:r>
+        <w:rPr>
+          <w:rFonts w:cstheme="minorHAnsi"/>
+          <w:sz w:val="24"/>
+          <w:szCs w:val="24"/>
+        </w:rPr>
+        <w:t xml:space="preserve"> (que le fueron enviados al correo)</w:t>
+      </w:r>
+      <w:r>
+        <w:rPr>
+          <w:rFonts w:cstheme="minorHAnsi"/>
+          <w:sz w:val="24"/>
+          <w:szCs w:val="24"/>
+        </w:rPr>
+        <w:t>, y con esto se valida</w:t>
+      </w:r>
+      <w:r>
+        <w:rPr>
+          <w:rFonts w:cstheme="minorHAnsi"/>
+          <w:sz w:val="24"/>
+          <w:szCs w:val="24"/>
+        </w:rPr>
+        <w:t>n los permisos</w:t>
+      </w:r>
+      <w:r>
+        <w:rPr>
+          <w:rFonts w:cstheme="minorHAnsi"/>
+          <w:sz w:val="24"/>
+          <w:szCs w:val="24"/>
+        </w:rPr>
+        <w:t xml:space="preserve"> </w:t>
+      </w:r>
+      <w:r>
+        <w:rPr>
+          <w:rFonts w:cstheme="minorHAnsi"/>
+          <w:sz w:val="24"/>
+          <w:szCs w:val="24"/>
+        </w:rPr>
+        <w:t>del</w:t>
+      </w:r>
+      <w:r>
+        <w:rPr>
+          <w:rFonts w:cstheme="minorHAnsi"/>
+          <w:sz w:val="24"/>
+          <w:szCs w:val="24"/>
+        </w:rPr>
+        <w:t xml:space="preserve"> usuario </w:t>
+      </w:r>
+      <w:r>
+        <w:rPr>
+          <w:rFonts w:cstheme="minorHAnsi"/>
+          <w:sz w:val="24"/>
+          <w:szCs w:val="24"/>
+        </w:rPr>
+        <w:t>en la plataforma y se restringen o no funcionalidades.</w:t>
       </w:r>
     </w:p>
     <w:p>
       <w:pPr>
         <w:jc w:val="both"/>
         <w:rPr>
-          <w:rFonts w:ascii="Arial" w:hAnsi="Arial" w:cs="Arial"/>
-          <w:sz w:val="28"/>
-          <w:szCs w:val="28"/>
+          <w:rFonts w:cstheme="minorHAnsi"/>
+          <w:sz w:val="24"/>
+          <w:szCs w:val="24"/>
         </w:rPr>
       </w:pPr>
     </w:p>
@@ -5225,9 +5396,9 @@
       <w:pPr>
         <w:jc w:val="both"/>
         <w:rPr>
-          <w:rFonts w:ascii="Arial" w:hAnsi="Arial" w:cs="Arial"/>
-          <w:sz w:val="28"/>
-          <w:szCs w:val="28"/>
+          <w:rFonts w:cstheme="minorHAnsi"/>
+          <w:sz w:val="24"/>
+          <w:szCs w:val="24"/>
         </w:rPr>
       </w:pPr>
     </w:p>
@@ -5235,9 +5406,9 @@
       <w:pPr>
         <w:jc w:val="both"/>
         <w:rPr>
-          <w:rFonts w:ascii="Arial" w:hAnsi="Arial" w:cs="Arial"/>
-          <w:sz w:val="28"/>
-          <w:szCs w:val="28"/>
+          <w:rFonts w:cstheme="minorHAnsi"/>
+          <w:sz w:val="24"/>
+          <w:szCs w:val="24"/>
         </w:rPr>
       </w:pPr>
     </w:p>
@@ -5245,9 +5416,9 @@
       <w:pPr>
         <w:jc w:val="both"/>
         <w:rPr>
-          <w:rFonts w:ascii="Arial" w:hAnsi="Arial" w:cs="Arial"/>
-          <w:sz w:val="28"/>
-          <w:szCs w:val="28"/>
+          <w:rFonts w:cstheme="minorHAnsi"/>
+          <w:sz w:val="24"/>
+          <w:szCs w:val="24"/>
         </w:rPr>
       </w:pPr>
     </w:p>
@@ -5255,9 +5426,9 @@
       <w:pPr>
         <w:jc w:val="both"/>
         <w:rPr>
-          <w:rFonts w:ascii="Arial" w:hAnsi="Arial" w:cs="Arial"/>
-          <w:sz w:val="28"/>
-          <w:szCs w:val="28"/>
+          <w:rFonts w:cstheme="minorHAnsi"/>
+          <w:sz w:val="24"/>
+          <w:szCs w:val="24"/>
         </w:rPr>
       </w:pPr>
     </w:p>
@@ -5265,15 +5436,35 @@
       <w:pPr>
         <w:jc w:val="both"/>
         <w:rPr>
-          <w:rFonts w:ascii="Arial" w:hAnsi="Arial" w:cs="Arial"/>
-          <w:sz w:val="28"/>
-          <w:szCs w:val="28"/>
-        </w:rPr>
-      </w:pPr>
-    </w:p>
-    <w:p>
-      <w:pPr>
-        <w:pStyle w:val="Prrafodelista"/>
+          <w:rFonts w:cstheme="minorHAnsi"/>
+          <w:sz w:val="24"/>
+          <w:szCs w:val="24"/>
+        </w:rPr>
+      </w:pPr>
+    </w:p>
+    <w:p>
+      <w:pPr>
+        <w:jc w:val="both"/>
+        <w:rPr>
+          <w:rFonts w:cstheme="minorHAnsi"/>
+          <w:sz w:val="24"/>
+          <w:szCs w:val="24"/>
+        </w:rPr>
+      </w:pPr>
+    </w:p>
+    <w:p>
+      <w:pPr>
+        <w:jc w:val="both"/>
+        <w:rPr>
+          <w:rFonts w:cstheme="minorHAnsi"/>
+          <w:sz w:val="24"/>
+          <w:szCs w:val="24"/>
+        </w:rPr>
+      </w:pPr>
+    </w:p>
+    <w:p>
+      <w:pPr>
+        <w:pStyle w:val="ListParagraph"/>
         <w:numPr>
           <w:ilvl w:val="1"/>
           <w:numId w:val="19"/>
@@ -5292,11 +5483,11 @@
           <w:color w:val="FF0000"/>
           <w:sz w:val="32"/>
           <w:szCs w:val="32"/>
-          <w:lang w:eastAsia="es-ES"/>
+          <w:lang w:val="en-US"/>
         </w:rPr>
         <w:lastRenderedPageBreak/>
         <w:drawing>
-          <wp:anchor distT="0" distB="0" distL="114300" distR="114300" simplePos="0" relativeHeight="251680768" behindDoc="1" locked="0" layoutInCell="1" allowOverlap="1" wp14:anchorId="1D3FE0C2" wp14:editId="369E3C82">
+          <wp:anchor distT="0" distB="0" distL="114300" distR="114300" simplePos="0" relativeHeight="251680768" behindDoc="1" locked="0" layoutInCell="1" allowOverlap="1" wp14:anchorId="162BD29C" wp14:editId="2A3B6019">
             <wp:simplePos x="0" y="0"/>
             <wp:positionH relativeFrom="column">
               <wp:posOffset>-746125</wp:posOffset>
@@ -5365,60 +5556,93 @@
           <w:sz w:val="24"/>
           <w:szCs w:val="24"/>
         </w:rPr>
-        <w:t>Perfil de usuario</w:t>
-      </w:r>
-    </w:p>
-    <w:p>
-      <w:pPr>
-        <w:pStyle w:val="Prrafodelista"/>
-        <w:ind w:left="405"/>
+        <w:t>Perf</w:t>
+      </w:r>
+      <w:r>
+        <w:rPr>
+          <w:rFonts w:cstheme="minorHAnsi"/>
+          <w:color w:val="008080"/>
+          <w:sz w:val="24"/>
+          <w:szCs w:val="24"/>
+        </w:rPr>
+        <w:t>i</w:t>
+      </w:r>
+      <w:r>
+        <w:rPr>
+          <w:rFonts w:cstheme="minorHAnsi"/>
+          <w:color w:val="008080"/>
+          <w:sz w:val="24"/>
+          <w:szCs w:val="24"/>
+        </w:rPr>
+        <w:t>l de usuario</w:t>
+      </w:r>
+    </w:p>
+    <w:p>
+      <w:pPr>
+        <w:jc w:val="both"/>
+        <w:rPr>
+          <w:rFonts w:cstheme="minorHAnsi"/>
+          <w:sz w:val="24"/>
+          <w:szCs w:val="24"/>
+        </w:rPr>
+      </w:pPr>
+      <w:r>
+        <w:rPr>
+          <w:rFonts w:cstheme="minorHAnsi"/>
+          <w:sz w:val="24"/>
+          <w:szCs w:val="24"/>
+        </w:rPr>
+        <w:t>Esta página sólo está disponible para los usuarios que han ingresado a la plataforma.</w:t>
+      </w:r>
+      <w:r>
+        <w:rPr>
+          <w:rFonts w:cstheme="minorHAnsi"/>
+          <w:sz w:val="24"/>
+          <w:szCs w:val="24"/>
+        </w:rPr>
+        <w:br/>
+      </w:r>
+      <w:r>
+        <w:rPr>
+          <w:rFonts w:cstheme="minorHAnsi"/>
+          <w:sz w:val="24"/>
+          <w:szCs w:val="24"/>
+        </w:rPr>
+        <w:t>Ahora el menú de la parte de arriba a la derecha ha cambiado, el primer link  despliega el perfil del usuario, el segundo “Inicio” despliega el inicio de la página web, en el link “Reportes” se despliega la página respectiva para generar los reportes del sistema y el último “Salir”, es para cerrar sesión en la plataforma.</w:t>
+      </w:r>
+      <w:r>
         <w:rPr>
           <w:rFonts w:ascii="Arial" w:hAnsi="Arial" w:cs="Arial"/>
           <w:sz w:val="28"/>
           <w:szCs w:val="28"/>
         </w:rPr>
-      </w:pPr>
-    </w:p>
-    <w:p>
-      <w:pPr>
-        <w:pStyle w:val="Prrafodelista"/>
+        <w:br/>
+      </w:r>
+    </w:p>
+    <w:p>
+      <w:pPr>
+        <w:pStyle w:val="ListParagraph"/>
         <w:ind w:left="405"/>
-        <w:jc w:val="both"/>
-        <w:rPr>
-          <w:rFonts w:cstheme="minorHAnsi"/>
-          <w:sz w:val="24"/>
-          <w:szCs w:val="24"/>
-        </w:rPr>
-      </w:pPr>
-      <w:r>
-        <w:rPr>
-          <w:rFonts w:cstheme="minorHAnsi"/>
-          <w:sz w:val="24"/>
-          <w:szCs w:val="24"/>
-        </w:rPr>
-        <w:t>Esta página sólo está disponible para los usuarios que han ingresado a la plataforma.</w:t>
-      </w:r>
-      <w:r>
-        <w:rPr>
-          <w:rFonts w:ascii="Arial" w:hAnsi="Arial" w:cs="Arial"/>
-          <w:sz w:val="28"/>
-          <w:szCs w:val="28"/>
-        </w:rPr>
-        <w:br/>
-      </w:r>
-      <w:r>
-        <w:rPr>
-          <w:rFonts w:ascii="Arial" w:hAnsi="Arial" w:cs="Arial"/>
+        <w:jc w:val="center"/>
+        <w:rPr>
+          <w:rFonts w:cstheme="minorHAnsi"/>
+          <w:sz w:val="24"/>
+          <w:szCs w:val="24"/>
+        </w:rPr>
+      </w:pPr>
+      <w:r>
+        <w:rPr>
+          <w:rFonts w:cstheme="minorHAnsi"/>
           <w:noProof/>
-          <w:sz w:val="28"/>
-          <w:szCs w:val="28"/>
-          <w:lang w:eastAsia="es-ES"/>
+          <w:sz w:val="24"/>
+          <w:szCs w:val="24"/>
+          <w:lang w:val="en-US"/>
         </w:rPr>
         <w:drawing>
-          <wp:inline distT="0" distB="0" distL="0" distR="0" wp14:anchorId="3BB9A7DA" wp14:editId="5C693966">
-            <wp:extent cx="5140149" cy="3212592"/>
-            <wp:effectExtent l="19050" t="19050" r="22860" b="26035"/>
-            <wp:docPr id="24" name="Imagen 24" descr="C:\Users\mateo\Desktop\Trabajo\Documentacion\Pantallazos\userPerfil.png"/>
+          <wp:inline distT="0" distB="0" distL="0" distR="0" wp14:anchorId="1809AD8E" wp14:editId="616B25B5">
+            <wp:extent cx="2394974" cy="381621"/>
+            <wp:effectExtent l="0" t="0" r="0" b="0"/>
+            <wp:docPr id="46" name="Picture 6"/>
             <wp:cNvGraphicFramePr>
               <a:graphicFrameLocks xmlns:a="http://schemas.openxmlformats.org/drawingml/2006/main" noChangeAspect="1"/>
             </wp:cNvGraphicFramePr>
@@ -5426,13 +5650,13 @@
               <a:graphicData uri="http://schemas.openxmlformats.org/drawingml/2006/picture">
                 <pic:pic xmlns:pic="http://schemas.openxmlformats.org/drawingml/2006/picture">
                   <pic:nvPicPr>
-                    <pic:cNvPr id="0" name="Picture 8" descr="C:\Users\mateo\Desktop\Trabajo\Documentacion\Pantallazos\userPerfil.png"/>
+                    <pic:cNvPr id="0" name="Picture 6"/>
                     <pic:cNvPicPr>
                       <a:picLocks noChangeAspect="1" noChangeArrowheads="1"/>
                     </pic:cNvPicPr>
                   </pic:nvPicPr>
                   <pic:blipFill>
-                    <a:blip r:embed="rId21" cstate="print">
+                    <a:blip r:embed="rId21">
                       <a:extLst>
                         <a:ext uri="{28A0092B-C50C-407E-A947-70E740481C1C}">
                           <a14:useLocalDpi xmlns:a14="http://schemas.microsoft.com/office/drawing/2010/main" val="0"/>
@@ -5447,16 +5671,14 @@
                   <pic:spPr bwMode="auto">
                     <a:xfrm>
                       <a:off x="0" y="0"/>
-                      <a:ext cx="5145630" cy="3216018"/>
+                      <a:ext cx="2398258" cy="382144"/>
                     </a:xfrm>
                     <a:prstGeom prst="rect">
                       <a:avLst/>
                     </a:prstGeom>
                     <a:noFill/>
                     <a:ln>
-                      <a:solidFill>
-                        <a:schemeClr val="tx1"/>
-                      </a:solidFill>
+                      <a:noFill/>
                     </a:ln>
                   </pic:spPr>
                 </pic:pic>
@@ -5468,44 +5690,42 @@
     </w:p>
     <w:p>
       <w:pPr>
-        <w:jc w:val="both"/>
-        <w:rPr>
-          <w:rFonts w:cstheme="minorHAnsi"/>
-          <w:sz w:val="24"/>
-          <w:szCs w:val="24"/>
-        </w:rPr>
-      </w:pPr>
-      <w:r>
-        <w:rPr>
-          <w:rFonts w:cstheme="minorHAnsi"/>
-          <w:sz w:val="24"/>
-          <w:szCs w:val="24"/>
-        </w:rPr>
-        <w:t>En el perfil se puede observar el email y un link “Editar” donde el usuario puede actualizar los datos.</w:t>
-      </w:r>
-    </w:p>
-    <w:p>
-      <w:pPr>
-        <w:jc w:val="center"/>
-        <w:rPr>
-          <w:rFonts w:ascii="Arial" w:hAnsi="Arial" w:cs="Arial"/>
-          <w:sz w:val="28"/>
-          <w:szCs w:val="28"/>
-        </w:rPr>
-      </w:pPr>
-      <w:r>
-        <w:rPr>
-          <w:rFonts w:ascii="Arial" w:hAnsi="Arial" w:cs="Arial"/>
+        <w:rPr>
+          <w:rFonts w:cstheme="minorHAnsi"/>
+          <w:sz w:val="24"/>
+          <w:szCs w:val="24"/>
+        </w:rPr>
+      </w:pPr>
+      <w:r>
+        <w:rPr>
+          <w:rFonts w:cstheme="minorHAnsi"/>
+          <w:sz w:val="24"/>
+          <w:szCs w:val="24"/>
+        </w:rPr>
+        <w:t>Si se hace clic en el primer link, que es el respectivo nombre de la persona que ingreso al sistema, se despliega una página como la siguiente:</w:t>
+      </w:r>
+    </w:p>
+    <w:p>
+      <w:pPr>
+        <w:rPr>
+          <w:rFonts w:cstheme="minorHAnsi"/>
+          <w:sz w:val="24"/>
+          <w:szCs w:val="24"/>
+        </w:rPr>
+      </w:pPr>
+      <w:r>
+        <w:rPr>
+          <w:rFonts w:cstheme="minorHAnsi"/>
           <w:noProof/>
-          <w:sz w:val="28"/>
-          <w:szCs w:val="28"/>
-          <w:lang w:eastAsia="es-ES"/>
+          <w:sz w:val="24"/>
+          <w:szCs w:val="24"/>
+          <w:lang w:val="en-US"/>
         </w:rPr>
         <w:drawing>
-          <wp:inline distT="0" distB="0" distL="0" distR="0" wp14:anchorId="4BCBEAC6" wp14:editId="68FA9D45">
-            <wp:extent cx="1933575" cy="1257300"/>
-            <wp:effectExtent l="19050" t="19050" r="28575" b="19050"/>
-            <wp:docPr id="25" name="Imagen 25"/>
+          <wp:inline distT="0" distB="0" distL="0" distR="0" wp14:anchorId="18E94E61" wp14:editId="51CC8B1A">
+            <wp:extent cx="5400040" cy="1950720"/>
+            <wp:effectExtent l="25400" t="25400" r="111760" b="106680"/>
+            <wp:docPr id="47" name="Picture 7"/>
             <wp:cNvGraphicFramePr>
               <a:graphicFrameLocks xmlns:a="http://schemas.openxmlformats.org/drawingml/2006/main" noChangeAspect="1"/>
             </wp:cNvGraphicFramePr>
@@ -5513,7 +5733,7 @@
               <a:graphicData uri="http://schemas.openxmlformats.org/drawingml/2006/picture">
                 <pic:pic xmlns:pic="http://schemas.openxmlformats.org/drawingml/2006/picture">
                   <pic:nvPicPr>
-                    <pic:cNvPr id="0" name="Picture 9"/>
+                    <pic:cNvPr id="5" name="Picture 7"/>
                     <pic:cNvPicPr>
                       <a:picLocks noChangeAspect="1" noChangeArrowheads="1"/>
                     </pic:cNvPicPr>
@@ -5534,110 +5754,7 @@
                   <pic:spPr bwMode="auto">
                     <a:xfrm>
                       <a:off x="0" y="0"/>
-                      <a:ext cx="1933575" cy="1257300"/>
-                    </a:xfrm>
-                    <a:prstGeom prst="rect">
-                      <a:avLst/>
-                    </a:prstGeom>
-                    <a:noFill/>
-                    <a:ln>
-                      <a:solidFill>
-                        <a:schemeClr val="tx1"/>
-                      </a:solidFill>
-                    </a:ln>
-                  </pic:spPr>
-                </pic:pic>
-              </a:graphicData>
-            </a:graphic>
-          </wp:inline>
-        </w:drawing>
-      </w:r>
-    </w:p>
-    <w:p>
-      <w:pPr>
-        <w:rPr>
-          <w:rFonts w:cstheme="minorHAnsi"/>
-          <w:sz w:val="24"/>
-          <w:szCs w:val="24"/>
-        </w:rPr>
-      </w:pPr>
-      <w:r>
-        <w:rPr>
-          <w:rFonts w:cstheme="minorHAnsi"/>
-          <w:sz w:val="24"/>
-          <w:szCs w:val="24"/>
-        </w:rPr>
-        <w:t>En el perfil se puede observar el email y un link “Editar” donde el usuario puede actualizar los datos.</w:t>
-      </w:r>
-    </w:p>
-    <w:p>
-      <w:pPr>
-        <w:rPr>
-          <w:rFonts w:cstheme="minorHAnsi"/>
-          <w:sz w:val="24"/>
-          <w:szCs w:val="24"/>
-        </w:rPr>
-      </w:pPr>
-      <w:r>
-        <w:rPr>
-          <w:rFonts w:cstheme="minorHAnsi"/>
-          <w:sz w:val="24"/>
-          <w:szCs w:val="24"/>
-        </w:rPr>
-        <w:t>Cuando entre a la plataforma en menú de navegación cambia.</w:t>
-      </w:r>
-    </w:p>
-    <w:p>
-      <w:pPr>
-        <w:jc w:val="center"/>
-        <w:rPr>
-          <w:rFonts w:ascii="Arial" w:hAnsi="Arial" w:cs="Arial"/>
-          <w:sz w:val="28"/>
-          <w:szCs w:val="28"/>
-        </w:rPr>
-      </w:pPr>
-      <w:r>
-        <w:rPr>
-          <w:rFonts w:ascii="Arial" w:hAnsi="Arial" w:cs="Arial"/>
-          <w:noProof/>
-          <w:sz w:val="28"/>
-          <w:szCs w:val="28"/>
-          <w:lang w:eastAsia="es-ES"/>
-        </w:rPr>
-        <w:drawing>
-          <wp:inline distT="0" distB="0" distL="0" distR="0" wp14:anchorId="71705D1E" wp14:editId="7EB14E2B">
-            <wp:extent cx="2628900" cy="381000"/>
-            <wp:effectExtent l="0" t="0" r="0" b="0"/>
-            <wp:docPr id="12" name="Imagen 12"/>
-            <wp:cNvGraphicFramePr>
-              <a:graphicFrameLocks xmlns:a="http://schemas.openxmlformats.org/drawingml/2006/main" noChangeAspect="1"/>
-            </wp:cNvGraphicFramePr>
-            <a:graphic xmlns:a="http://schemas.openxmlformats.org/drawingml/2006/main">
-              <a:graphicData uri="http://schemas.openxmlformats.org/drawingml/2006/picture">
-                <pic:pic xmlns:pic="http://schemas.openxmlformats.org/drawingml/2006/picture">
-                  <pic:nvPicPr>
-                    <pic:cNvPr id="0" name="Picture 4"/>
-                    <pic:cNvPicPr>
-                      <a:picLocks noChangeAspect="1" noChangeArrowheads="1"/>
-                    </pic:cNvPicPr>
-                  </pic:nvPicPr>
-                  <pic:blipFill>
-                    <a:blip r:embed="rId23">
-                      <a:extLst>
-                        <a:ext uri="{28A0092B-C50C-407E-A947-70E740481C1C}">
-                          <a14:useLocalDpi xmlns:a14="http://schemas.microsoft.com/office/drawing/2010/main" val="0"/>
-                        </a:ext>
-                      </a:extLst>
-                    </a:blip>
-                    <a:srcRect/>
-                    <a:stretch>
-                      <a:fillRect/>
-                    </a:stretch>
-                  </pic:blipFill>
-                  <pic:spPr bwMode="auto">
-                    <a:xfrm>
-                      <a:off x="0" y="0"/>
-                      <a:ext cx="2628900" cy="381000"/>
+                      <a:ext cx="5400040" cy="1950720"/>
                     </a:xfrm>
                     <a:prstGeom prst="rect">
                       <a:avLst/>
@@ -5646,6 +5763,13 @@
                     <a:ln>
                       <a:noFill/>
                     </a:ln>
+                    <a:effectLst>
+                      <a:outerShdw blurRad="50800" dist="38100" dir="2700000" algn="tl" rotWithShape="0">
+                        <a:srgbClr val="000000">
+                          <a:alpha val="43000"/>
+                        </a:srgbClr>
+                      </a:outerShdw>
+                    </a:effectLst>
                   </pic:spPr>
                 </pic:pic>
               </a:graphicData>
@@ -5656,9 +5780,35 @@
     </w:p>
     <w:p>
       <w:pPr>
-        <w:pStyle w:val="Prrafodelista"/>
-        <w:ind w:left="405"/>
         <w:jc w:val="both"/>
+        <w:rPr>
+          <w:rFonts w:cstheme="minorHAnsi"/>
+          <w:sz w:val="24"/>
+          <w:szCs w:val="24"/>
+        </w:rPr>
+      </w:pPr>
+      <w:r>
+        <w:rPr>
+          <w:rFonts w:cstheme="minorHAnsi"/>
+          <w:sz w:val="24"/>
+          <w:szCs w:val="24"/>
+        </w:rPr>
+        <w:t>Este es el respectivo perfil del usuario que ha iniciado sesión en la plataforma, aquí se puede ver el pertinente nombre de usuario y correo electrónico, y un botón Editar, este es por si deseo hacer algún cambio en los datos o si requiere cambiar la contraseña de ingreso al sistema.</w:t>
+      </w:r>
+    </w:p>
+    <w:p>
+      <w:pPr>
+        <w:jc w:val="both"/>
+        <w:rPr>
+          <w:rFonts w:cstheme="minorHAnsi"/>
+          <w:sz w:val="24"/>
+          <w:szCs w:val="24"/>
+        </w:rPr>
+      </w:pPr>
+    </w:p>
+    <w:p>
+      <w:pPr>
+        <w:jc w:val="center"/>
         <w:rPr>
           <w:rFonts w:ascii="Arial" w:hAnsi="Arial" w:cs="Arial"/>
           <w:sz w:val="28"/>
@@ -5668,154 +5818,61 @@
     </w:p>
     <w:p>
       <w:pPr>
-        <w:pStyle w:val="Prrafodelista"/>
-        <w:ind w:left="405"/>
-        <w:jc w:val="both"/>
-        <w:rPr>
-          <w:rFonts w:cstheme="minorHAnsi"/>
-          <w:sz w:val="24"/>
-          <w:szCs w:val="24"/>
-        </w:rPr>
-      </w:pPr>
-      <w:r>
-        <w:rPr>
-          <w:rFonts w:cstheme="minorHAnsi"/>
-          <w:color w:val="008080"/>
-          <w:sz w:val="24"/>
-          <w:szCs w:val="24"/>
-        </w:rPr>
-        <w:t>Nombre usuario:</w:t>
-      </w:r>
-      <w:r>
-        <w:rPr>
-          <w:rFonts w:cstheme="minorHAnsi"/>
-          <w:sz w:val="24"/>
-          <w:szCs w:val="24"/>
-        </w:rPr>
-        <w:t xml:space="preserve"> Enlace para ir al perfil del usuario.</w:t>
-      </w:r>
-    </w:p>
-    <w:p>
-      <w:pPr>
-        <w:pStyle w:val="Prrafodelista"/>
-        <w:ind w:left="405"/>
-        <w:jc w:val="both"/>
-        <w:rPr>
-          <w:rFonts w:cstheme="minorHAnsi"/>
-          <w:sz w:val="24"/>
-          <w:szCs w:val="24"/>
-        </w:rPr>
-      </w:pPr>
-      <w:r>
-        <w:rPr>
-          <w:rFonts w:cstheme="minorHAnsi"/>
-          <w:color w:val="008080"/>
-          <w:sz w:val="24"/>
-          <w:szCs w:val="24"/>
-        </w:rPr>
-        <w:t xml:space="preserve">Inicio: </w:t>
-      </w:r>
-      <w:r>
-        <w:rPr>
-          <w:rFonts w:cstheme="minorHAnsi"/>
-          <w:sz w:val="24"/>
-          <w:szCs w:val="24"/>
-        </w:rPr>
-        <w:t>Enlace para ir a la página de inicio.</w:t>
-      </w:r>
-    </w:p>
-    <w:p>
-      <w:pPr>
-        <w:pStyle w:val="Prrafodelista"/>
-        <w:ind w:left="405"/>
-        <w:jc w:val="both"/>
-        <w:rPr>
-          <w:rFonts w:cstheme="minorHAnsi"/>
-          <w:sz w:val="24"/>
-          <w:szCs w:val="24"/>
-        </w:rPr>
-      </w:pPr>
-      <w:r>
-        <w:rPr>
-          <w:rFonts w:cstheme="minorHAnsi"/>
-          <w:color w:val="008080"/>
-          <w:sz w:val="24"/>
-          <w:szCs w:val="24"/>
-        </w:rPr>
-        <w:t xml:space="preserve">Reportes: </w:t>
-      </w:r>
-      <w:r>
-        <w:rPr>
-          <w:rFonts w:cstheme="minorHAnsi"/>
-          <w:sz w:val="24"/>
-          <w:szCs w:val="24"/>
-        </w:rPr>
-        <w:t>Enlace para ir a la zona de los reportes de las instituciones.</w:t>
-      </w:r>
-    </w:p>
-    <w:p>
-      <w:pPr>
-        <w:pStyle w:val="Prrafodelista"/>
-        <w:ind w:left="405"/>
-        <w:jc w:val="both"/>
-        <w:rPr>
-          <w:rFonts w:cstheme="minorHAnsi"/>
-          <w:sz w:val="24"/>
-          <w:szCs w:val="24"/>
-        </w:rPr>
-      </w:pPr>
-      <w:proofErr w:type="spellStart"/>
-      <w:r>
-        <w:rPr>
-          <w:rFonts w:cstheme="minorHAnsi"/>
-          <w:color w:val="008080"/>
-          <w:sz w:val="24"/>
-          <w:szCs w:val="24"/>
-        </w:rPr>
-        <w:t>Sign</w:t>
-      </w:r>
-      <w:proofErr w:type="spellEnd"/>
-      <w:r>
-        <w:rPr>
-          <w:rFonts w:cstheme="minorHAnsi"/>
-          <w:color w:val="008080"/>
-          <w:sz w:val="24"/>
-          <w:szCs w:val="24"/>
-        </w:rPr>
-        <w:t xml:space="preserve"> </w:t>
-      </w:r>
-      <w:proofErr w:type="spellStart"/>
-      <w:r>
-        <w:rPr>
-          <w:rFonts w:cstheme="minorHAnsi"/>
-          <w:color w:val="008080"/>
-          <w:sz w:val="24"/>
-          <w:szCs w:val="24"/>
-        </w:rPr>
-        <w:t>out</w:t>
-      </w:r>
-      <w:proofErr w:type="spellEnd"/>
-      <w:r>
-        <w:rPr>
-          <w:rFonts w:cstheme="minorHAnsi"/>
-          <w:color w:val="008080"/>
-          <w:sz w:val="24"/>
-          <w:szCs w:val="24"/>
-        </w:rPr>
-        <w:t xml:space="preserve">: </w:t>
-      </w:r>
-      <w:r>
-        <w:rPr>
-          <w:rFonts w:cstheme="minorHAnsi"/>
-          <w:sz w:val="24"/>
-          <w:szCs w:val="24"/>
-        </w:rPr>
-        <w:t>Enlace salir de la plataforma.</w:t>
-      </w:r>
-    </w:p>
-    <w:p>
-      <w:pPr>
-        <w:pStyle w:val="Prrafodelista"/>
+        <w:rPr>
+          <w:rFonts w:cstheme="minorHAnsi"/>
+          <w:sz w:val="24"/>
+          <w:szCs w:val="24"/>
+        </w:rPr>
+      </w:pPr>
+    </w:p>
+    <w:p>
+      <w:pPr>
+        <w:rPr>
+          <w:rFonts w:cstheme="minorHAnsi"/>
+          <w:sz w:val="24"/>
+          <w:szCs w:val="24"/>
+        </w:rPr>
+      </w:pPr>
+    </w:p>
+    <w:p>
+      <w:pPr>
+        <w:rPr>
+          <w:rFonts w:cstheme="minorHAnsi"/>
+          <w:sz w:val="24"/>
+          <w:szCs w:val="24"/>
+        </w:rPr>
+      </w:pPr>
+    </w:p>
+    <w:p>
+      <w:pPr>
+        <w:rPr>
+          <w:rFonts w:cstheme="minorHAnsi"/>
+          <w:sz w:val="24"/>
+          <w:szCs w:val="24"/>
+        </w:rPr>
+      </w:pPr>
+    </w:p>
+    <w:p>
+      <w:pPr>
+        <w:rPr>
+          <w:rFonts w:cstheme="minorHAnsi"/>
+          <w:sz w:val="24"/>
+          <w:szCs w:val="24"/>
+        </w:rPr>
+      </w:pPr>
+    </w:p>
+    <w:p>
+      <w:pPr>
+        <w:rPr>
+          <w:rFonts w:cstheme="minorHAnsi"/>
+          <w:sz w:val="24"/>
+          <w:szCs w:val="24"/>
+        </w:rPr>
+      </w:pPr>
+    </w:p>
+    <w:p>
+      <w:pPr>
+        <w:pStyle w:val="ListParagraph"/>
         <w:numPr>
           <w:ilvl w:val="1"/>
           <w:numId w:val="19"/>
@@ -5834,11 +5891,11 @@
           <w:color w:val="FF0000"/>
           <w:sz w:val="32"/>
           <w:szCs w:val="32"/>
-          <w:lang w:eastAsia="es-ES"/>
+          <w:lang w:val="en-US"/>
         </w:rPr>
         <w:lastRenderedPageBreak/>
         <w:drawing>
-          <wp:anchor distT="0" distB="0" distL="114300" distR="114300" simplePos="0" relativeHeight="251682816" behindDoc="1" locked="0" layoutInCell="1" allowOverlap="1" wp14:anchorId="1365F163" wp14:editId="48EA147E">
+          <wp:anchor distT="0" distB="0" distL="114300" distR="114300" simplePos="0" relativeHeight="251682816" behindDoc="1" locked="0" layoutInCell="1" allowOverlap="1" wp14:anchorId="29E52CF5" wp14:editId="57FA8F50">
             <wp:simplePos x="0" y="0"/>
             <wp:positionH relativeFrom="column">
               <wp:posOffset>-726844</wp:posOffset>
@@ -5907,39 +5964,13 @@
           <w:sz w:val="28"/>
           <w:szCs w:val="28"/>
         </w:rPr>
-        <w:t>Actualizar datos</w:t>
-      </w:r>
-    </w:p>
-    <w:p>
-      <w:pPr>
-        <w:jc w:val="both"/>
-        <w:rPr>
-          <w:rFonts w:cstheme="minorHAnsi"/>
-          <w:sz w:val="24"/>
-          <w:szCs w:val="24"/>
-        </w:rPr>
-      </w:pPr>
-      <w:r>
-        <w:rPr>
-          <w:rFonts w:cstheme="minorHAnsi"/>
-          <w:sz w:val="24"/>
-          <w:szCs w:val="24"/>
-        </w:rPr>
-        <w:t>A esta página se accede desde el perfil haciendo clic en el botón “Editar”</w:t>
-      </w:r>
-      <w:r>
-        <w:rPr>
-          <w:rFonts w:cstheme="minorHAnsi"/>
-          <w:sz w:val="24"/>
-          <w:szCs w:val="24"/>
-        </w:rPr>
-        <w:t>.</w:t>
-      </w:r>
-    </w:p>
-    <w:p>
-      <w:pPr>
-        <w:rPr>
-          <w:rFonts w:ascii="Arial" w:hAnsi="Arial" w:cs="Arial"/>
+        <w:t>Editar información</w:t>
+      </w:r>
+    </w:p>
+    <w:p>
+      <w:pPr>
+        <w:rPr>
+          <w:rFonts w:cstheme="minorHAnsi"/>
           <w:color w:val="008080"/>
           <w:sz w:val="28"/>
           <w:szCs w:val="28"/>
@@ -5947,18 +5978,18 @@
       </w:pPr>
       <w:r>
         <w:rPr>
-          <w:rFonts w:ascii="Arial" w:hAnsi="Arial" w:cs="Arial"/>
+          <w:rFonts w:cstheme="minorHAnsi"/>
           <w:noProof/>
           <w:color w:val="008080"/>
           <w:sz w:val="28"/>
           <w:szCs w:val="28"/>
-          <w:lang w:eastAsia="es-ES"/>
+          <w:lang w:val="en-US"/>
         </w:rPr>
         <w:drawing>
-          <wp:inline distT="0" distB="0" distL="0" distR="0" wp14:anchorId="7310B4A4" wp14:editId="62EEDC81">
-            <wp:extent cx="5432757" cy="3395472"/>
-            <wp:effectExtent l="19050" t="19050" r="15875" b="14605"/>
-            <wp:docPr id="26" name="Imagen 26" descr="C:\Users\mateo\Desktop\Trabajo\Documentacion\Pantallazos\UserEditar.png"/>
+          <wp:inline distT="0" distB="0" distL="0" distR="0" wp14:anchorId="0D1EB296" wp14:editId="36928B10">
+            <wp:extent cx="5400040" cy="2229457"/>
+            <wp:effectExtent l="25400" t="25400" r="111760" b="107950"/>
+            <wp:docPr id="48" name="Picture 8"/>
             <wp:cNvGraphicFramePr>
               <a:graphicFrameLocks xmlns:a="http://schemas.openxmlformats.org/drawingml/2006/main" noChangeAspect="1"/>
             </wp:cNvGraphicFramePr>
@@ -5966,13 +5997,13 @@
               <a:graphicData uri="http://schemas.openxmlformats.org/drawingml/2006/picture">
                 <pic:pic xmlns:pic="http://schemas.openxmlformats.org/drawingml/2006/picture">
                   <pic:nvPicPr>
-                    <pic:cNvPr id="0" name="Picture 10" descr="C:\Users\mateo\Desktop\Trabajo\Documentacion\Pantallazos\UserEditar.png"/>
+                    <pic:cNvPr id="6" name="Picture 8"/>
                     <pic:cNvPicPr>
                       <a:picLocks noChangeAspect="1" noChangeArrowheads="1"/>
                     </pic:cNvPicPr>
                   </pic:nvPicPr>
                   <pic:blipFill>
-                    <a:blip r:embed="rId24">
+                    <a:blip r:embed="rId23">
                       <a:extLst>
                         <a:ext uri="{28A0092B-C50C-407E-A947-70E740481C1C}">
                           <a14:useLocalDpi xmlns:a14="http://schemas.microsoft.com/office/drawing/2010/main" val="0"/>
@@ -5987,17 +6018,22 @@
                   <pic:spPr bwMode="auto">
                     <a:xfrm>
                       <a:off x="0" y="0"/>
-                      <a:ext cx="5441596" cy="3400997"/>
+                      <a:ext cx="5400040" cy="2229457"/>
                     </a:xfrm>
                     <a:prstGeom prst="rect">
                       <a:avLst/>
                     </a:prstGeom>
                     <a:noFill/>
                     <a:ln>
-                      <a:solidFill>
-                        <a:schemeClr val="tx1"/>
-                      </a:solidFill>
+                      <a:noFill/>
                     </a:ln>
+                    <a:effectLst>
+                      <a:outerShdw blurRad="50800" dist="38100" dir="2700000" algn="tl" rotWithShape="0">
+                        <a:srgbClr val="000000">
+                          <a:alpha val="43000"/>
+                        </a:srgbClr>
+                      </a:outerShdw>
+                    </a:effectLst>
                   </pic:spPr>
                 </pic:pic>
               </a:graphicData>
@@ -6010,60 +6046,6 @@
       <w:pPr>
         <w:jc w:val="both"/>
         <w:rPr>
-          <w:rFonts w:cstheme="minorHAnsi"/>
-          <w:sz w:val="24"/>
-          <w:szCs w:val="24"/>
-        </w:rPr>
-      </w:pPr>
-      <w:r>
-        <w:rPr>
-          <w:rFonts w:cstheme="minorHAnsi"/>
-          <w:sz w:val="24"/>
-          <w:szCs w:val="24"/>
-        </w:rPr>
-        <w:t xml:space="preserve">El usuario diligencia el formulario de actualización de datos y haciendo </w:t>
-      </w:r>
-      <w:proofErr w:type="spellStart"/>
-      <w:r>
-        <w:rPr>
-          <w:rFonts w:cstheme="minorHAnsi"/>
-          <w:sz w:val="24"/>
-          <w:szCs w:val="24"/>
-        </w:rPr>
-        <w:t>click</w:t>
-      </w:r>
-      <w:proofErr w:type="spellEnd"/>
-      <w:r>
-        <w:rPr>
-          <w:rFonts w:cstheme="minorHAnsi"/>
-          <w:sz w:val="24"/>
-          <w:szCs w:val="24"/>
-        </w:rPr>
-        <w:t xml:space="preserve"> en el botón “</w:t>
-      </w:r>
-      <w:proofErr w:type="spellStart"/>
-      <w:r>
-        <w:rPr>
-          <w:rFonts w:cstheme="minorHAnsi"/>
-          <w:sz w:val="24"/>
-          <w:szCs w:val="24"/>
-        </w:rPr>
-        <w:t>Update</w:t>
-      </w:r>
-      <w:proofErr w:type="spellEnd"/>
-      <w:r>
-        <w:rPr>
-          <w:rFonts w:cstheme="minorHAnsi"/>
-          <w:sz w:val="24"/>
-          <w:szCs w:val="24"/>
-        </w:rPr>
-        <w:t>” se actualiza la información en el sistema.</w:t>
-      </w:r>
-    </w:p>
-    <w:p>
-      <w:pPr>
-        <w:jc w:val="center"/>
-        <w:rPr>
           <w:rFonts w:ascii="Arial" w:hAnsi="Arial" w:cs="Arial"/>
           <w:color w:val="008080"/>
           <w:sz w:val="28"/>
@@ -6072,112 +6054,49 @@
       </w:pPr>
       <w:r>
         <w:rPr>
-          <w:rFonts w:ascii="Arial" w:hAnsi="Arial" w:cs="Arial"/>
-          <w:noProof/>
-          <w:color w:val="008080"/>
-          <w:sz w:val="28"/>
-          <w:szCs w:val="28"/>
-          <w:lang w:eastAsia="es-ES"/>
-        </w:rPr>
-        <w:drawing>
-          <wp:inline distT="0" distB="0" distL="0" distR="0" wp14:anchorId="2B99C7F6" wp14:editId="459901D5">
-            <wp:extent cx="3143250" cy="2286000"/>
-            <wp:effectExtent l="19050" t="19050" r="19050" b="19050"/>
-            <wp:docPr id="27" name="Imagen 27"/>
-            <wp:cNvGraphicFramePr>
-              <a:graphicFrameLocks xmlns:a="http://schemas.openxmlformats.org/drawingml/2006/main" noChangeAspect="1"/>
-            </wp:cNvGraphicFramePr>
-            <a:graphic xmlns:a="http://schemas.openxmlformats.org/drawingml/2006/main">
-              <a:graphicData uri="http://schemas.openxmlformats.org/drawingml/2006/picture">
-                <pic:pic xmlns:pic="http://schemas.openxmlformats.org/drawingml/2006/picture">
-                  <pic:nvPicPr>
-                    <pic:cNvPr id="0" name="Picture 11"/>
-                    <pic:cNvPicPr>
-                      <a:picLocks noChangeAspect="1" noChangeArrowheads="1"/>
-                    </pic:cNvPicPr>
-                  </pic:nvPicPr>
-                  <pic:blipFill>
-                    <a:blip r:embed="rId25">
-                      <a:extLst>
-                        <a:ext uri="{28A0092B-C50C-407E-A947-70E740481C1C}">
-                          <a14:useLocalDpi xmlns:a14="http://schemas.microsoft.com/office/drawing/2010/main" val="0"/>
-                        </a:ext>
-                      </a:extLst>
-                    </a:blip>
-                    <a:srcRect/>
-                    <a:stretch>
-                      <a:fillRect/>
-                    </a:stretch>
-                  </pic:blipFill>
-                  <pic:spPr bwMode="auto">
-                    <a:xfrm>
-                      <a:off x="0" y="0"/>
-                      <a:ext cx="3143250" cy="2286000"/>
-                    </a:xfrm>
-                    <a:prstGeom prst="rect">
-                      <a:avLst/>
-                    </a:prstGeom>
-                    <a:noFill/>
-                    <a:ln>
-                      <a:solidFill>
-                        <a:schemeClr val="tx1"/>
-                      </a:solidFill>
-                    </a:ln>
-                  </pic:spPr>
-                </pic:pic>
-              </a:graphicData>
-            </a:graphic>
-          </wp:inline>
-        </w:drawing>
-      </w:r>
-    </w:p>
-    <w:p>
-      <w:pPr>
-        <w:jc w:val="center"/>
+          <w:rFonts w:cstheme="minorHAnsi"/>
+          <w:sz w:val="24"/>
+          <w:szCs w:val="24"/>
+        </w:rPr>
+        <w:t>El usuario diligencia el formulario de actuali</w:t>
+      </w:r>
+      <w:r>
+        <w:rPr>
+          <w:rFonts w:cstheme="minorHAnsi"/>
+          <w:sz w:val="24"/>
+          <w:szCs w:val="24"/>
+        </w:rPr>
+        <w:t>zación de datos y haciendo clic en el botón “Actualizar”,</w:t>
+      </w:r>
+      <w:r>
+        <w:rPr>
+          <w:rFonts w:cstheme="minorHAnsi"/>
+          <w:sz w:val="24"/>
+          <w:szCs w:val="24"/>
+        </w:rPr>
+        <w:t xml:space="preserve"> se actualiza la información en el sistema</w:t>
+      </w:r>
+      <w:r>
+        <w:rPr>
+          <w:rFonts w:cstheme="minorHAnsi"/>
+          <w:sz w:val="24"/>
+          <w:szCs w:val="24"/>
+        </w:rPr>
+        <w:t>.</w:t>
+      </w:r>
+      <w:r>
         <w:rPr>
           <w:rFonts w:ascii="Arial" w:hAnsi="Arial" w:cs="Arial"/>
           <w:color w:val="008080"/>
           <w:sz w:val="28"/>
           <w:szCs w:val="28"/>
         </w:rPr>
-      </w:pPr>
-    </w:p>
-    <w:p>
-      <w:pPr>
-        <w:jc w:val="center"/>
-        <w:rPr>
-          <w:rFonts w:ascii="Arial" w:hAnsi="Arial" w:cs="Arial"/>
-          <w:color w:val="008080"/>
-          <w:sz w:val="28"/>
-          <w:szCs w:val="28"/>
-        </w:rPr>
-      </w:pPr>
-    </w:p>
-    <w:p>
-      <w:pPr>
-        <w:jc w:val="center"/>
-        <w:rPr>
-          <w:rFonts w:ascii="Arial" w:hAnsi="Arial" w:cs="Arial"/>
-          <w:color w:val="008080"/>
-          <w:sz w:val="28"/>
-          <w:szCs w:val="28"/>
-        </w:rPr>
-      </w:pPr>
-    </w:p>
-    <w:p>
-      <w:pPr>
-        <w:jc w:val="center"/>
-        <w:rPr>
-          <w:rFonts w:ascii="Arial" w:hAnsi="Arial" w:cs="Arial"/>
-          <w:color w:val="008080"/>
-          <w:sz w:val="28"/>
-          <w:szCs w:val="28"/>
-        </w:rPr>
-      </w:pPr>
-    </w:p>
-    <w:p>
-      <w:pPr>
-        <w:pStyle w:val="Prrafodelista"/>
+        <w:t xml:space="preserve"> </w:t>
+      </w:r>
+    </w:p>
+    <w:p>
+      <w:pPr>
+        <w:pStyle w:val="ListParagraph"/>
         <w:numPr>
           <w:ilvl w:val="1"/>
           <w:numId w:val="19"/>
@@ -6196,11 +6115,10 @@
           <w:color w:val="FF0000"/>
           <w:sz w:val="32"/>
           <w:szCs w:val="32"/>
-          <w:lang w:eastAsia="es-ES"/>
-        </w:rPr>
-        <w:lastRenderedPageBreak/>
+          <w:lang w:val="en-US"/>
+        </w:rPr>
         <w:drawing>
-          <wp:anchor distT="0" distB="0" distL="114300" distR="114300" simplePos="0" relativeHeight="251684864" behindDoc="1" locked="0" layoutInCell="1" allowOverlap="1" wp14:anchorId="4F0BE2BF" wp14:editId="16069D7E">
+          <wp:anchor distT="0" distB="0" distL="114300" distR="114300" simplePos="0" relativeHeight="251684864" behindDoc="1" locked="0" layoutInCell="1" allowOverlap="1" wp14:anchorId="37BD98E3" wp14:editId="7F9F0E6F">
             <wp:simplePos x="0" y="0"/>
             <wp:positionH relativeFrom="column">
               <wp:posOffset>-760730</wp:posOffset>
@@ -6274,7 +6192,7 @@
     </w:p>
     <w:p>
       <w:pPr>
-        <w:pStyle w:val="Prrafodelista"/>
+        <w:pStyle w:val="ListParagraph"/>
         <w:ind w:left="405"/>
         <w:jc w:val="both"/>
         <w:rPr>
@@ -6289,18 +6207,16 @@
           <w:sz w:val="24"/>
           <w:szCs w:val="24"/>
         </w:rPr>
-        <w:t xml:space="preserve">A esta página se accede haciendo </w:t>
-      </w:r>
-      <w:proofErr w:type="spellStart"/>
-      <w:r>
-        <w:rPr>
-          <w:rFonts w:cstheme="minorHAnsi"/>
-          <w:sz w:val="24"/>
-          <w:szCs w:val="24"/>
-        </w:rPr>
-        <w:t>click</w:t>
-      </w:r>
-      <w:proofErr w:type="spellEnd"/>
+        <w:t>A esta</w:t>
+      </w:r>
+      <w:r>
+        <w:rPr>
+          <w:rFonts w:cstheme="minorHAnsi"/>
+          <w:sz w:val="24"/>
+          <w:szCs w:val="24"/>
+        </w:rPr>
+        <w:t xml:space="preserve"> página se accede haciendo clic</w:t>
+      </w:r>
       <w:r>
         <w:rPr>
           <w:rFonts w:cstheme="minorHAnsi"/>
@@ -6324,13 +6240,13 @@
           <w:noProof/>
           <w:sz w:val="28"/>
           <w:szCs w:val="28"/>
-          <w:lang w:eastAsia="es-ES"/>
+          <w:lang w:val="en-US"/>
         </w:rPr>
         <w:drawing>
-          <wp:inline distT="0" distB="0" distL="0" distR="0" wp14:anchorId="4E08B297" wp14:editId="3EB83255">
-            <wp:extent cx="5383987" cy="3364992"/>
-            <wp:effectExtent l="19050" t="19050" r="26670" b="26035"/>
-            <wp:docPr id="28" name="Imagen 28" descr="C:\Users\mateo\Desktop\Trabajo\Documentacion\Pantallazos\Colegios.png"/>
+          <wp:inline distT="0" distB="0" distL="0" distR="0" wp14:anchorId="2B60501F" wp14:editId="0E08EFED">
+            <wp:extent cx="5400040" cy="2955853"/>
+            <wp:effectExtent l="25400" t="25400" r="111760" b="92710"/>
+            <wp:docPr id="49" name="Picture 9"/>
             <wp:cNvGraphicFramePr>
               <a:graphicFrameLocks xmlns:a="http://schemas.openxmlformats.org/drawingml/2006/main" noChangeAspect="1"/>
             </wp:cNvGraphicFramePr>
@@ -6338,13 +6254,13 @@
               <a:graphicData uri="http://schemas.openxmlformats.org/drawingml/2006/picture">
                 <pic:pic xmlns:pic="http://schemas.openxmlformats.org/drawingml/2006/picture">
                   <pic:nvPicPr>
-                    <pic:cNvPr id="0" name="Picture 12" descr="C:\Users\mateo\Desktop\Trabajo\Documentacion\Pantallazos\Colegios.png"/>
+                    <pic:cNvPr id="7" name="Picture 9"/>
                     <pic:cNvPicPr>
                       <a:picLocks noChangeAspect="1" noChangeArrowheads="1"/>
                     </pic:cNvPicPr>
                   </pic:nvPicPr>
                   <pic:blipFill>
-                    <a:blip r:embed="rId26">
+                    <a:blip r:embed="rId24">
                       <a:extLst>
                         <a:ext uri="{28A0092B-C50C-407E-A947-70E740481C1C}">
                           <a14:useLocalDpi xmlns:a14="http://schemas.microsoft.com/office/drawing/2010/main" val="0"/>
@@ -6359,17 +6275,22 @@
                   <pic:spPr bwMode="auto">
                     <a:xfrm>
                       <a:off x="0" y="0"/>
-                      <a:ext cx="5392085" cy="3370053"/>
+                      <a:ext cx="5400040" cy="2955853"/>
                     </a:xfrm>
                     <a:prstGeom prst="rect">
                       <a:avLst/>
                     </a:prstGeom>
                     <a:noFill/>
                     <a:ln>
-                      <a:solidFill>
-                        <a:schemeClr val="tx1"/>
-                      </a:solidFill>
+                      <a:noFill/>
                     </a:ln>
+                    <a:effectLst>
+                      <a:outerShdw blurRad="50800" dist="38100" dir="2700000" algn="tl" rotWithShape="0">
+                        <a:srgbClr val="000000">
+                          <a:alpha val="43000"/>
+                        </a:srgbClr>
+                      </a:outerShdw>
+                    </a:effectLst>
                   </pic:spPr>
                 </pic:pic>
               </a:graphicData>
@@ -6393,25 +6314,7 @@
           <w:sz w:val="24"/>
           <w:szCs w:val="24"/>
         </w:rPr>
-        <w:t xml:space="preserve">En esta página se puede generar un reporte de </w:t>
-      </w:r>
-      <w:proofErr w:type="spellStart"/>
-      <w:r>
-        <w:rPr>
-          <w:rFonts w:cstheme="minorHAnsi"/>
-          <w:sz w:val="24"/>
-          <w:szCs w:val="24"/>
-        </w:rPr>
-        <w:t>ranking</w:t>
-      </w:r>
-      <w:proofErr w:type="spellEnd"/>
-      <w:r>
-        <w:rPr>
-          <w:rFonts w:cstheme="minorHAnsi"/>
-          <w:sz w:val="24"/>
-          <w:szCs w:val="24"/>
-        </w:rPr>
-        <w:t xml:space="preserve"> de las instituciones y un reporte individual.</w:t>
+        <w:t>En esta página se puede generar un reporte de ranking de las instituciones y un reporte individual.</w:t>
       </w:r>
     </w:p>
     <w:p>
@@ -6437,205 +6340,6 @@
         <w:jc w:val="center"/>
         <w:rPr>
           <w:rFonts w:ascii="Arial" w:hAnsi="Arial" w:cs="Arial"/>
-          <w:sz w:val="28"/>
-          <w:szCs w:val="28"/>
-        </w:rPr>
-      </w:pPr>
-      <w:r>
-        <w:rPr>
-          <w:rFonts w:ascii="Arial" w:hAnsi="Arial" w:cs="Arial"/>
-          <w:noProof/>
-          <w:sz w:val="28"/>
-          <w:szCs w:val="28"/>
-          <w:lang w:eastAsia="es-ES"/>
-        </w:rPr>
-        <w:drawing>
-          <wp:inline distT="0" distB="0" distL="0" distR="0" wp14:anchorId="7721CE7E" wp14:editId="66FBAA7D">
-            <wp:extent cx="5400675" cy="809625"/>
-            <wp:effectExtent l="19050" t="19050" r="28575" b="28575"/>
-            <wp:docPr id="29" name="Imagen 29"/>
-            <wp:cNvGraphicFramePr>
-              <a:graphicFrameLocks xmlns:a="http://schemas.openxmlformats.org/drawingml/2006/main" noChangeAspect="1"/>
-            </wp:cNvGraphicFramePr>
-            <a:graphic xmlns:a="http://schemas.openxmlformats.org/drawingml/2006/main">
-              <a:graphicData uri="http://schemas.openxmlformats.org/drawingml/2006/picture">
-                <pic:pic xmlns:pic="http://schemas.openxmlformats.org/drawingml/2006/picture">
-                  <pic:nvPicPr>
-                    <pic:cNvPr id="0" name="Picture 13"/>
-                    <pic:cNvPicPr>
-                      <a:picLocks noChangeAspect="1" noChangeArrowheads="1"/>
-                    </pic:cNvPicPr>
-                  </pic:nvPicPr>
-                  <pic:blipFill>
-                    <a:blip r:embed="rId27">
-                      <a:extLst>
-                        <a:ext uri="{28A0092B-C50C-407E-A947-70E740481C1C}">
-                          <a14:useLocalDpi xmlns:a14="http://schemas.microsoft.com/office/drawing/2010/main" val="0"/>
-                        </a:ext>
-                      </a:extLst>
-                    </a:blip>
-                    <a:srcRect/>
-                    <a:stretch>
-                      <a:fillRect/>
-                    </a:stretch>
-                  </pic:blipFill>
-                  <pic:spPr bwMode="auto">
-                    <a:xfrm>
-                      <a:off x="0" y="0"/>
-                      <a:ext cx="5400675" cy="809625"/>
-                    </a:xfrm>
-                    <a:prstGeom prst="rect">
-                      <a:avLst/>
-                    </a:prstGeom>
-                    <a:noFill/>
-                    <a:ln>
-                      <a:solidFill>
-                        <a:schemeClr val="tx1"/>
-                      </a:solidFill>
-                    </a:ln>
-                  </pic:spPr>
-                </pic:pic>
-              </a:graphicData>
-            </a:graphic>
-          </wp:inline>
-        </w:drawing>
-      </w:r>
-    </w:p>
-    <w:p>
-      <w:pPr>
-        <w:rPr>
-          <w:rFonts w:cstheme="minorHAnsi"/>
-          <w:sz w:val="24"/>
-          <w:szCs w:val="24"/>
-        </w:rPr>
-      </w:pPr>
-      <w:r>
-        <w:rPr>
-          <w:rFonts w:cstheme="minorHAnsi"/>
-          <w:sz w:val="24"/>
-          <w:szCs w:val="24"/>
-        </w:rPr>
-        <w:t xml:space="preserve">Para generar el </w:t>
-      </w:r>
-      <w:proofErr w:type="spellStart"/>
-      <w:r>
-        <w:rPr>
-          <w:rFonts w:cstheme="minorHAnsi"/>
-          <w:sz w:val="24"/>
-          <w:szCs w:val="24"/>
-        </w:rPr>
-        <w:t>ranking</w:t>
-      </w:r>
-      <w:proofErr w:type="spellEnd"/>
-      <w:r>
-        <w:rPr>
-          <w:rFonts w:cstheme="minorHAnsi"/>
-          <w:sz w:val="24"/>
-          <w:szCs w:val="24"/>
-        </w:rPr>
-        <w:t xml:space="preserve"> de las instituciones educativas, el usuario debe hacer clic en el botón “Generar” que le concierne a esta funcionalidad. </w:t>
-      </w:r>
-    </w:p>
-    <w:p>
-      <w:pPr>
-        <w:jc w:val="both"/>
-        <w:rPr>
-          <w:rFonts w:ascii="Arial" w:hAnsi="Arial" w:cs="Arial"/>
-          <w:sz w:val="28"/>
-          <w:szCs w:val="28"/>
-        </w:rPr>
-      </w:pPr>
-      <w:r>
-        <w:rPr>
-          <w:rFonts w:ascii="Arial" w:hAnsi="Arial" w:cs="Arial"/>
-          <w:noProof/>
-          <w:sz w:val="28"/>
-          <w:szCs w:val="28"/>
-          <w:lang w:eastAsia="es-ES"/>
-        </w:rPr>
-        <w:drawing>
-          <wp:inline distT="0" distB="0" distL="0" distR="0" wp14:anchorId="5FC85AD8" wp14:editId="2451FDB7">
-            <wp:extent cx="5391150" cy="638175"/>
-            <wp:effectExtent l="19050" t="19050" r="19050" b="28575"/>
-            <wp:docPr id="30" name="Imagen 30"/>
-            <wp:cNvGraphicFramePr>
-              <a:graphicFrameLocks xmlns:a="http://schemas.openxmlformats.org/drawingml/2006/main" noChangeAspect="1"/>
-            </wp:cNvGraphicFramePr>
-            <a:graphic xmlns:a="http://schemas.openxmlformats.org/drawingml/2006/main">
-              <a:graphicData uri="http://schemas.openxmlformats.org/drawingml/2006/picture">
-                <pic:pic xmlns:pic="http://schemas.openxmlformats.org/drawingml/2006/picture">
-                  <pic:nvPicPr>
-                    <pic:cNvPr id="0" name="Picture 14"/>
-                    <pic:cNvPicPr>
-                      <a:picLocks noChangeAspect="1" noChangeArrowheads="1"/>
-                    </pic:cNvPicPr>
-                  </pic:nvPicPr>
-                  <pic:blipFill>
-                    <a:blip r:embed="rId28">
-                      <a:extLst>
-                        <a:ext uri="{28A0092B-C50C-407E-A947-70E740481C1C}">
-                          <a14:useLocalDpi xmlns:a14="http://schemas.microsoft.com/office/drawing/2010/main" val="0"/>
-                        </a:ext>
-                      </a:extLst>
-                    </a:blip>
-                    <a:srcRect/>
-                    <a:stretch>
-                      <a:fillRect/>
-                    </a:stretch>
-                  </pic:blipFill>
-                  <pic:spPr bwMode="auto">
-                    <a:xfrm>
-                      <a:off x="0" y="0"/>
-                      <a:ext cx="5391150" cy="638175"/>
-                    </a:xfrm>
-                    <a:prstGeom prst="rect">
-                      <a:avLst/>
-                    </a:prstGeom>
-                    <a:noFill/>
-                    <a:ln>
-                      <a:solidFill>
-                        <a:schemeClr val="tx1"/>
-                      </a:solidFill>
-                    </a:ln>
-                  </pic:spPr>
-                </pic:pic>
-              </a:graphicData>
-            </a:graphic>
-          </wp:inline>
-        </w:drawing>
-      </w:r>
-    </w:p>
-    <w:p>
-      <w:pPr>
-        <w:jc w:val="both"/>
-        <w:rPr>
-          <w:rFonts w:ascii="Arial" w:hAnsi="Arial" w:cs="Arial"/>
-          <w:sz w:val="28"/>
-          <w:szCs w:val="28"/>
-        </w:rPr>
-      </w:pPr>
-    </w:p>
-    <w:p>
-      <w:pPr>
-        <w:jc w:val="both"/>
-        <w:rPr>
-          <w:rFonts w:ascii="Arial" w:hAnsi="Arial" w:cs="Arial"/>
-          <w:sz w:val="28"/>
-          <w:szCs w:val="28"/>
-        </w:rPr>
-      </w:pPr>
-    </w:p>
-    <w:p>
-      <w:pPr>
-        <w:pStyle w:val="Prrafodelista"/>
-        <w:numPr>
-          <w:ilvl w:val="1"/>
-          <w:numId w:val="19"/>
-        </w:numPr>
-        <w:jc w:val="both"/>
-        <w:rPr>
-          <w:rFonts w:cstheme="minorHAnsi"/>
-          <w:color w:val="008080"/>
           <w:sz w:val="28"/>
           <w:szCs w:val="28"/>
         </w:rPr>
@@ -6647,17 +6351,17 @@
           <w:color w:val="FF0000"/>
           <w:sz w:val="32"/>
           <w:szCs w:val="32"/>
-          <w:lang w:eastAsia="es-ES"/>
+          <w:lang w:val="en-US"/>
         </w:rPr>
         <w:lastRenderedPageBreak/>
         <w:drawing>
-          <wp:anchor distT="0" distB="0" distL="114300" distR="114300" simplePos="0" relativeHeight="251686912" behindDoc="1" locked="0" layoutInCell="1" allowOverlap="1" wp14:anchorId="3A1E3A33" wp14:editId="34AB7D7C">
+          <wp:anchor distT="0" distB="0" distL="114300" distR="114300" simplePos="0" relativeHeight="251686912" behindDoc="1" locked="0" layoutInCell="1" allowOverlap="1" wp14:anchorId="0DD769CA" wp14:editId="4E0E4195">
             <wp:simplePos x="0" y="0"/>
             <wp:positionH relativeFrom="column">
-              <wp:posOffset>-748030</wp:posOffset>
+              <wp:posOffset>-800100</wp:posOffset>
             </wp:positionH>
             <wp:positionV relativeFrom="paragraph">
-              <wp:posOffset>-208915</wp:posOffset>
+              <wp:posOffset>-228600</wp:posOffset>
             </wp:positionV>
             <wp:extent cx="6927850" cy="9144000"/>
             <wp:effectExtent l="0" t="0" r="6350" b="0"/>
@@ -6713,45 +6417,19 @@
           </wp:anchor>
         </w:drawing>
       </w:r>
-      <w:proofErr w:type="spellStart"/>
-      <w:r>
-        <w:rPr>
-          <w:rFonts w:cstheme="minorHAnsi"/>
-          <w:color w:val="008080"/>
+      <w:r>
+        <w:rPr>
+          <w:rFonts w:ascii="Arial" w:hAnsi="Arial" w:cs="Arial"/>
+          <w:noProof/>
           <w:sz w:val="28"/>
           <w:szCs w:val="28"/>
-        </w:rPr>
-        <w:t>Ranking</w:t>
-      </w:r>
-      <w:proofErr w:type="spellEnd"/>
-      <w:r>
-        <w:rPr>
-          <w:rFonts w:cstheme="minorHAnsi"/>
-          <w:color w:val="008080"/>
-          <w:sz w:val="28"/>
-          <w:szCs w:val="28"/>
-        </w:rPr>
-        <w:t xml:space="preserve"> instituciones educativas</w:t>
-      </w:r>
-    </w:p>
-    <w:p>
-      <w:pPr>
-        <w:jc w:val="both"/>
-      </w:pPr>
-      <w:r>
-        <w:rPr>
-          <w:rFonts w:ascii="Arial" w:hAnsi="Arial" w:cs="Arial"/>
-          <w:noProof/>
-          <w:color w:val="008080"/>
-          <w:sz w:val="28"/>
-          <w:szCs w:val="28"/>
-          <w:lang w:eastAsia="es-ES"/>
+          <w:lang w:val="en-US"/>
         </w:rPr>
         <w:drawing>
-          <wp:inline distT="0" distB="0" distL="0" distR="0" wp14:anchorId="447836C4" wp14:editId="52D9D9BD">
-            <wp:extent cx="6048375" cy="3543300"/>
-            <wp:effectExtent l="19050" t="19050" r="28575" b="19050"/>
-            <wp:docPr id="6" name="Imagen 6" descr="C:\Users\mateo\Desktop\Trabajo\Documentacion\Pantallazos\reportes_ranking_new.png"/>
+          <wp:inline distT="0" distB="0" distL="0" distR="0" wp14:anchorId="50B0A614" wp14:editId="14BD4418">
+            <wp:extent cx="5400040" cy="1107400"/>
+            <wp:effectExtent l="0" t="0" r="0" b="10795"/>
+            <wp:docPr id="51" name="Picture 11"/>
             <wp:cNvGraphicFramePr>
               <a:graphicFrameLocks xmlns:a="http://schemas.openxmlformats.org/drawingml/2006/main" noChangeAspect="1"/>
             </wp:cNvGraphicFramePr>
@@ -6759,13 +6437,13 @@
               <a:graphicData uri="http://schemas.openxmlformats.org/drawingml/2006/picture">
                 <pic:pic xmlns:pic="http://schemas.openxmlformats.org/drawingml/2006/picture">
                   <pic:nvPicPr>
-                    <pic:cNvPr id="0" name="Picture 2" descr="C:\Users\mateo\Desktop\Trabajo\Documentacion\Pantallazos\reportes_ranking_new.png"/>
+                    <pic:cNvPr id="0" name="Picture 11"/>
                     <pic:cNvPicPr>
                       <a:picLocks noChangeAspect="1" noChangeArrowheads="1"/>
                     </pic:cNvPicPr>
                   </pic:nvPicPr>
                   <pic:blipFill>
-                    <a:blip r:embed="rId29">
+                    <a:blip r:embed="rId25">
                       <a:extLst>
                         <a:ext uri="{28A0092B-C50C-407E-A947-70E740481C1C}">
                           <a14:useLocalDpi xmlns:a14="http://schemas.microsoft.com/office/drawing/2010/main" val="0"/>
@@ -6780,16 +6458,14 @@
                   <pic:spPr bwMode="auto">
                     <a:xfrm>
                       <a:off x="0" y="0"/>
-                      <a:ext cx="6054070" cy="3546636"/>
+                      <a:ext cx="5400040" cy="1107400"/>
                     </a:xfrm>
                     <a:prstGeom prst="rect">
                       <a:avLst/>
                     </a:prstGeom>
                     <a:noFill/>
                     <a:ln>
-                      <a:solidFill>
-                        <a:schemeClr val="tx1"/>
-                      </a:solidFill>
+                      <a:noFill/>
                     </a:ln>
                   </pic:spPr>
                 </pic:pic>
@@ -6801,6 +6477,212 @@
     </w:p>
     <w:p>
       <w:pPr>
+        <w:rPr>
+          <w:rFonts w:cstheme="minorHAnsi"/>
+          <w:sz w:val="24"/>
+          <w:szCs w:val="24"/>
+        </w:rPr>
+      </w:pPr>
+      <w:r>
+        <w:rPr>
+          <w:rFonts w:cstheme="minorHAnsi"/>
+          <w:sz w:val="24"/>
+          <w:szCs w:val="24"/>
+        </w:rPr>
+        <w:t xml:space="preserve">Para generar el ranking de las instituciones educativas, el usuario debe hacer clic en el botón “Generar” que le concierne a esta funcionalidad. </w:t>
+      </w:r>
+    </w:p>
+    <w:p>
+      <w:pPr>
+        <w:jc w:val="both"/>
+        <w:rPr>
+          <w:rFonts w:ascii="Arial" w:hAnsi="Arial" w:cs="Arial"/>
+          <w:sz w:val="28"/>
+          <w:szCs w:val="28"/>
+        </w:rPr>
+      </w:pPr>
+      <w:r>
+        <w:rPr>
+          <w:rFonts w:ascii="Arial" w:hAnsi="Arial" w:cs="Arial"/>
+          <w:noProof/>
+          <w:sz w:val="28"/>
+          <w:szCs w:val="28"/>
+          <w:lang w:val="en-US"/>
+        </w:rPr>
+        <w:drawing>
+          <wp:inline distT="0" distB="0" distL="0" distR="0" wp14:anchorId="1CDAB768" wp14:editId="6EC24959">
+            <wp:extent cx="5400040" cy="1078488"/>
+            <wp:effectExtent l="0" t="0" r="10160" b="0"/>
+            <wp:docPr id="52" name="Picture 12"/>
+            <wp:cNvGraphicFramePr>
+              <a:graphicFrameLocks xmlns:a="http://schemas.openxmlformats.org/drawingml/2006/main" noChangeAspect="1"/>
+            </wp:cNvGraphicFramePr>
+            <a:graphic xmlns:a="http://schemas.openxmlformats.org/drawingml/2006/main">
+              <a:graphicData uri="http://schemas.openxmlformats.org/drawingml/2006/picture">
+                <pic:pic xmlns:pic="http://schemas.openxmlformats.org/drawingml/2006/picture">
+                  <pic:nvPicPr>
+                    <pic:cNvPr id="0" name="Picture 12"/>
+                    <pic:cNvPicPr>
+                      <a:picLocks noChangeAspect="1" noChangeArrowheads="1"/>
+                    </pic:cNvPicPr>
+                  </pic:nvPicPr>
+                  <pic:blipFill>
+                    <a:blip r:embed="rId26">
+                      <a:extLst>
+                        <a:ext uri="{28A0092B-C50C-407E-A947-70E740481C1C}">
+                          <a14:useLocalDpi xmlns:a14="http://schemas.microsoft.com/office/drawing/2010/main" val="0"/>
+                        </a:ext>
+                      </a:extLst>
+                    </a:blip>
+                    <a:srcRect/>
+                    <a:stretch>
+                      <a:fillRect/>
+                    </a:stretch>
+                  </pic:blipFill>
+                  <pic:spPr bwMode="auto">
+                    <a:xfrm>
+                      <a:off x="0" y="0"/>
+                      <a:ext cx="5400040" cy="1078488"/>
+                    </a:xfrm>
+                    <a:prstGeom prst="rect">
+                      <a:avLst/>
+                    </a:prstGeom>
+                    <a:noFill/>
+                    <a:ln>
+                      <a:noFill/>
+                    </a:ln>
+                  </pic:spPr>
+                </pic:pic>
+              </a:graphicData>
+            </a:graphic>
+          </wp:inline>
+        </w:drawing>
+      </w:r>
+    </w:p>
+    <w:p>
+      <w:pPr>
+        <w:jc w:val="both"/>
+        <w:rPr>
+          <w:rFonts w:ascii="Arial" w:hAnsi="Arial" w:cs="Arial"/>
+          <w:sz w:val="28"/>
+          <w:szCs w:val="28"/>
+        </w:rPr>
+      </w:pPr>
+    </w:p>
+    <w:p>
+      <w:pPr>
+        <w:jc w:val="both"/>
+        <w:rPr>
+          <w:rFonts w:ascii="Arial" w:hAnsi="Arial" w:cs="Arial"/>
+          <w:sz w:val="28"/>
+          <w:szCs w:val="28"/>
+        </w:rPr>
+      </w:pPr>
+    </w:p>
+    <w:p>
+      <w:pPr>
+        <w:pStyle w:val="ListParagraph"/>
+        <w:numPr>
+          <w:ilvl w:val="1"/>
+          <w:numId w:val="19"/>
+        </w:numPr>
+        <w:jc w:val="both"/>
+        <w:rPr>
+          <w:rFonts w:cstheme="minorHAnsi"/>
+          <w:color w:val="008080"/>
+          <w:sz w:val="28"/>
+          <w:szCs w:val="28"/>
+        </w:rPr>
+      </w:pPr>
+      <w:r>
+        <w:rPr>
+          <w:rFonts w:cstheme="minorHAnsi"/>
+          <w:color w:val="008080"/>
+          <w:sz w:val="28"/>
+          <w:szCs w:val="28"/>
+        </w:rPr>
+        <w:t>Ranking institucio</w:t>
+      </w:r>
+      <w:bookmarkStart w:id="0" w:name="_GoBack"/>
+      <w:bookmarkEnd w:id="0"/>
+      <w:r>
+        <w:rPr>
+          <w:rFonts w:cstheme="minorHAnsi"/>
+          <w:color w:val="008080"/>
+          <w:sz w:val="28"/>
+          <w:szCs w:val="28"/>
+        </w:rPr>
+        <w:t>nes educativas</w:t>
+      </w:r>
+    </w:p>
+    <w:p>
+      <w:pPr>
+        <w:jc w:val="both"/>
+      </w:pPr>
+      <w:r>
+        <w:rPr>
+          <w:noProof/>
+          <w:lang w:val="en-US"/>
+        </w:rPr>
+        <w:drawing>
+          <wp:inline distT="0" distB="0" distL="0" distR="0" wp14:anchorId="255C37CD" wp14:editId="38A49AE7">
+            <wp:extent cx="5400040" cy="2997962"/>
+            <wp:effectExtent l="25400" t="25400" r="111760" b="100965"/>
+            <wp:docPr id="54" name="Picture 14"/>
+            <wp:cNvGraphicFramePr>
+              <a:graphicFrameLocks xmlns:a="http://schemas.openxmlformats.org/drawingml/2006/main" noChangeAspect="1"/>
+            </wp:cNvGraphicFramePr>
+            <a:graphic xmlns:a="http://schemas.openxmlformats.org/drawingml/2006/main">
+              <a:graphicData uri="http://schemas.openxmlformats.org/drawingml/2006/picture">
+                <pic:pic xmlns:pic="http://schemas.openxmlformats.org/drawingml/2006/picture">
+                  <pic:nvPicPr>
+                    <pic:cNvPr id="9" name="Picture 14"/>
+                    <pic:cNvPicPr>
+                      <a:picLocks noChangeAspect="1" noChangeArrowheads="1"/>
+                    </pic:cNvPicPr>
+                  </pic:nvPicPr>
+                  <pic:blipFill>
+                    <a:blip r:embed="rId27">
+                      <a:extLst>
+                        <a:ext uri="{28A0092B-C50C-407E-A947-70E740481C1C}">
+                          <a14:useLocalDpi xmlns:a14="http://schemas.microsoft.com/office/drawing/2010/main" val="0"/>
+                        </a:ext>
+                      </a:extLst>
+                    </a:blip>
+                    <a:srcRect/>
+                    <a:stretch>
+                      <a:fillRect/>
+                    </a:stretch>
+                  </pic:blipFill>
+                  <pic:spPr bwMode="auto">
+                    <a:xfrm>
+                      <a:off x="0" y="0"/>
+                      <a:ext cx="5400040" cy="2997962"/>
+                    </a:xfrm>
+                    <a:prstGeom prst="rect">
+                      <a:avLst/>
+                    </a:prstGeom>
+                    <a:noFill/>
+                    <a:ln>
+                      <a:noFill/>
+                    </a:ln>
+                    <a:effectLst>
+                      <a:outerShdw blurRad="50800" dist="38100" dir="2700000" algn="tl" rotWithShape="0">
+                        <a:srgbClr val="000000">
+                          <a:alpha val="43000"/>
+                        </a:srgbClr>
+                      </a:outerShdw>
+                    </a:effectLst>
+                  </pic:spPr>
+                </pic:pic>
+              </a:graphicData>
+            </a:graphic>
+          </wp:inline>
+        </w:drawing>
+      </w:r>
+    </w:p>
+    <w:p>
+      <w:pPr>
         <w:jc w:val="both"/>
         <w:rPr>
           <w:rFonts w:ascii="Arial" w:hAnsi="Arial" w:cs="Arial"/>
@@ -6814,29 +6696,11 @@
           <w:sz w:val="24"/>
           <w:szCs w:val="24"/>
         </w:rPr>
-        <w:t xml:space="preserve">En esta pantalla se puede ver el </w:t>
-      </w:r>
-      <w:proofErr w:type="spellStart"/>
-      <w:r>
-        <w:rPr>
-          <w:sz w:val="24"/>
-          <w:szCs w:val="24"/>
-        </w:rPr>
-        <w:t>ranking</w:t>
-      </w:r>
-      <w:proofErr w:type="spellEnd"/>
-      <w:r>
-        <w:rPr>
-          <w:sz w:val="24"/>
-          <w:szCs w:val="24"/>
-        </w:rPr>
-        <w:t xml:space="preserve"> de cada una de las instituciones con respecto a los ítems: ambiente escolar, rendimiento y progreso.</w:t>
-      </w:r>
-    </w:p>
-    <w:p>
-      <w:pPr>
-        <w:pStyle w:val="Prrafodelista"/>
-        <w:ind w:left="405"/>
+        <w:t>En esta pantalla se puede ver el ranking de cada una de las instituciones con respecto a los ítems: ambiente escolar, rendimiento y progreso.</w:t>
+      </w:r>
+    </w:p>
+    <w:p>
+      <w:pPr>
         <w:rPr>
           <w:rFonts w:ascii="Arial" w:hAnsi="Arial" w:cs="Arial"/>
           <w:color w:val="008080"/>
@@ -6847,211 +6711,7 @@
     </w:p>
     <w:p>
       <w:pPr>
-        <w:pStyle w:val="Prrafodelista"/>
-        <w:ind w:left="405"/>
-        <w:rPr>
-          <w:rFonts w:ascii="Arial" w:hAnsi="Arial" w:cs="Arial"/>
-          <w:color w:val="008080"/>
-          <w:sz w:val="28"/>
-          <w:szCs w:val="28"/>
-        </w:rPr>
-      </w:pPr>
-    </w:p>
-    <w:p>
-      <w:pPr>
-        <w:pStyle w:val="Prrafodelista"/>
-        <w:ind w:left="405"/>
-        <w:rPr>
-          <w:rFonts w:ascii="Arial" w:hAnsi="Arial" w:cs="Arial"/>
-          <w:color w:val="008080"/>
-          <w:sz w:val="28"/>
-          <w:szCs w:val="28"/>
-        </w:rPr>
-      </w:pPr>
-    </w:p>
-    <w:p>
-      <w:pPr>
-        <w:pStyle w:val="Prrafodelista"/>
-        <w:ind w:left="405"/>
-        <w:rPr>
-          <w:rFonts w:ascii="Arial" w:hAnsi="Arial" w:cs="Arial"/>
-          <w:color w:val="008080"/>
-          <w:sz w:val="28"/>
-          <w:szCs w:val="28"/>
-        </w:rPr>
-      </w:pPr>
-    </w:p>
-    <w:p>
-      <w:pPr>
-        <w:pStyle w:val="Prrafodelista"/>
-        <w:ind w:left="405"/>
-        <w:rPr>
-          <w:rFonts w:ascii="Arial" w:hAnsi="Arial" w:cs="Arial"/>
-          <w:color w:val="008080"/>
-          <w:sz w:val="28"/>
-          <w:szCs w:val="28"/>
-        </w:rPr>
-      </w:pPr>
-    </w:p>
-    <w:p>
-      <w:pPr>
-        <w:pStyle w:val="Prrafodelista"/>
-        <w:ind w:left="405"/>
-        <w:rPr>
-          <w:rFonts w:ascii="Arial" w:hAnsi="Arial" w:cs="Arial"/>
-          <w:color w:val="008080"/>
-          <w:sz w:val="28"/>
-          <w:szCs w:val="28"/>
-        </w:rPr>
-      </w:pPr>
-    </w:p>
-    <w:p>
-      <w:pPr>
-        <w:pStyle w:val="Prrafodelista"/>
-        <w:ind w:left="405"/>
-        <w:rPr>
-          <w:rFonts w:ascii="Arial" w:hAnsi="Arial" w:cs="Arial"/>
-          <w:color w:val="008080"/>
-          <w:sz w:val="28"/>
-          <w:szCs w:val="28"/>
-        </w:rPr>
-      </w:pPr>
-    </w:p>
-    <w:p>
-      <w:pPr>
-        <w:pStyle w:val="Prrafodelista"/>
-        <w:ind w:left="405"/>
-        <w:rPr>
-          <w:rFonts w:ascii="Arial" w:hAnsi="Arial" w:cs="Arial"/>
-          <w:color w:val="008080"/>
-          <w:sz w:val="28"/>
-          <w:szCs w:val="28"/>
-        </w:rPr>
-      </w:pPr>
-    </w:p>
-    <w:p>
-      <w:pPr>
-        <w:pStyle w:val="Prrafodelista"/>
-        <w:ind w:left="405"/>
-        <w:rPr>
-          <w:rFonts w:ascii="Arial" w:hAnsi="Arial" w:cs="Arial"/>
-          <w:color w:val="008080"/>
-          <w:sz w:val="28"/>
-          <w:szCs w:val="28"/>
-        </w:rPr>
-      </w:pPr>
-    </w:p>
-    <w:p>
-      <w:pPr>
-        <w:pStyle w:val="Prrafodelista"/>
-        <w:ind w:left="405"/>
-        <w:rPr>
-          <w:rFonts w:ascii="Arial" w:hAnsi="Arial" w:cs="Arial"/>
-          <w:color w:val="008080"/>
-          <w:sz w:val="28"/>
-          <w:szCs w:val="28"/>
-        </w:rPr>
-      </w:pPr>
-    </w:p>
-    <w:p>
-      <w:pPr>
-        <w:pStyle w:val="Prrafodelista"/>
-        <w:ind w:left="405"/>
-        <w:rPr>
-          <w:rFonts w:ascii="Arial" w:hAnsi="Arial" w:cs="Arial"/>
-          <w:color w:val="008080"/>
-          <w:sz w:val="28"/>
-          <w:szCs w:val="28"/>
-        </w:rPr>
-      </w:pPr>
-    </w:p>
-    <w:p>
-      <w:pPr>
-        <w:pStyle w:val="Prrafodelista"/>
-        <w:ind w:left="405"/>
-        <w:rPr>
-          <w:rFonts w:ascii="Arial" w:hAnsi="Arial" w:cs="Arial"/>
-          <w:color w:val="008080"/>
-          <w:sz w:val="28"/>
-          <w:szCs w:val="28"/>
-        </w:rPr>
-      </w:pPr>
-    </w:p>
-    <w:p>
-      <w:pPr>
-        <w:pStyle w:val="Prrafodelista"/>
-        <w:ind w:left="405"/>
-        <w:rPr>
-          <w:rFonts w:ascii="Arial" w:hAnsi="Arial" w:cs="Arial"/>
-          <w:color w:val="008080"/>
-          <w:sz w:val="28"/>
-          <w:szCs w:val="28"/>
-        </w:rPr>
-      </w:pPr>
-    </w:p>
-    <w:p>
-      <w:pPr>
-        <w:pStyle w:val="Prrafodelista"/>
-        <w:ind w:left="405"/>
-        <w:rPr>
-          <w:rFonts w:ascii="Arial" w:hAnsi="Arial" w:cs="Arial"/>
-          <w:color w:val="008080"/>
-          <w:sz w:val="28"/>
-          <w:szCs w:val="28"/>
-        </w:rPr>
-      </w:pPr>
-    </w:p>
-    <w:p>
-      <w:pPr>
-        <w:pStyle w:val="Prrafodelista"/>
-        <w:ind w:left="405"/>
-        <w:rPr>
-          <w:rFonts w:ascii="Arial" w:hAnsi="Arial" w:cs="Arial"/>
-          <w:color w:val="008080"/>
-          <w:sz w:val="28"/>
-          <w:szCs w:val="28"/>
-        </w:rPr>
-      </w:pPr>
-    </w:p>
-    <w:p>
-      <w:pPr>
-        <w:pStyle w:val="Prrafodelista"/>
-        <w:ind w:left="405"/>
-        <w:rPr>
-          <w:rFonts w:ascii="Arial" w:hAnsi="Arial" w:cs="Arial"/>
-          <w:color w:val="008080"/>
-          <w:sz w:val="28"/>
-          <w:szCs w:val="28"/>
-        </w:rPr>
-      </w:pPr>
-    </w:p>
-    <w:p>
-      <w:pPr>
-        <w:pStyle w:val="Prrafodelista"/>
-        <w:ind w:left="405"/>
-        <w:rPr>
-          <w:rFonts w:ascii="Arial" w:hAnsi="Arial" w:cs="Arial"/>
-          <w:color w:val="008080"/>
-          <w:sz w:val="28"/>
-          <w:szCs w:val="28"/>
-        </w:rPr>
-      </w:pPr>
-    </w:p>
-    <w:p>
-      <w:pPr>
-        <w:pStyle w:val="Prrafodelista"/>
-        <w:ind w:left="405"/>
-        <w:rPr>
-          <w:rFonts w:ascii="Arial" w:hAnsi="Arial" w:cs="Arial"/>
-          <w:color w:val="008080"/>
-          <w:sz w:val="28"/>
-          <w:szCs w:val="28"/>
-        </w:rPr>
-      </w:pPr>
-    </w:p>
-    <w:p>
-      <w:pPr>
-        <w:pStyle w:val="Prrafodelista"/>
+        <w:pStyle w:val="ListParagraph"/>
         <w:numPr>
           <w:ilvl w:val="1"/>
           <w:numId w:val="19"/>
@@ -7063,7 +6723,6 @@
           <w:szCs w:val="28"/>
         </w:rPr>
       </w:pPr>
-      <w:bookmarkStart w:id="0" w:name="_GoBack"/>
       <w:r>
         <w:rPr>
           <w:rFonts w:ascii="Arial" w:hAnsi="Arial" w:cs="Arial"/>
@@ -7071,17 +6730,16 @@
           <w:color w:val="FF0000"/>
           <w:sz w:val="32"/>
           <w:szCs w:val="32"/>
-          <w:lang w:eastAsia="es-ES"/>
-        </w:rPr>
-        <w:lastRenderedPageBreak/>
+          <w:lang w:val="en-US"/>
+        </w:rPr>
         <w:drawing>
-          <wp:anchor distT="0" distB="0" distL="114300" distR="114300" simplePos="0" relativeHeight="251688960" behindDoc="1" locked="0" layoutInCell="1" allowOverlap="1" wp14:anchorId="1D3FE0C2" wp14:editId="369E3C82">
+          <wp:anchor distT="0" distB="0" distL="114300" distR="114300" simplePos="0" relativeHeight="251688960" behindDoc="1" locked="0" layoutInCell="1" allowOverlap="1" wp14:anchorId="71F328C9" wp14:editId="0B1A39B4">
             <wp:simplePos x="0" y="0"/>
             <wp:positionH relativeFrom="column">
-              <wp:posOffset>-750315</wp:posOffset>
+              <wp:posOffset>-800100</wp:posOffset>
             </wp:positionH>
             <wp:positionV relativeFrom="paragraph">
-              <wp:posOffset>19224</wp:posOffset>
+              <wp:posOffset>-228600</wp:posOffset>
             </wp:positionV>
             <wp:extent cx="6927892" cy="8911771"/>
             <wp:effectExtent l="0" t="0" r="6350" b="3810"/>
@@ -7137,7 +6795,6 @@
           </wp:anchor>
         </w:drawing>
       </w:r>
-      <w:bookmarkEnd w:id="0"/>
       <w:r>
         <w:rPr>
           <w:rFonts w:cstheme="minorHAnsi"/>
@@ -7171,13 +6828,14 @@
           <w:noProof/>
           <w:sz w:val="28"/>
           <w:szCs w:val="28"/>
-          <w:lang w:eastAsia="es-ES"/>
-        </w:rPr>
+          <w:lang w:val="en-US"/>
+        </w:rPr>
+        <w:lastRenderedPageBreak/>
         <w:drawing>
-          <wp:inline distT="0" distB="0" distL="0" distR="0" wp14:anchorId="0A830E04" wp14:editId="60BD6793">
-            <wp:extent cx="5434148" cy="3396343"/>
-            <wp:effectExtent l="19050" t="19050" r="14605" b="13970"/>
-            <wp:docPr id="2" name="Imagen 2" descr="C:\Users\mateo\Desktop\Trabajo\Documentacion\Pantallazos\reportes_colegio_new.png"/>
+          <wp:inline distT="0" distB="0" distL="0" distR="0" wp14:anchorId="088B2CF7" wp14:editId="4B48DC23">
+            <wp:extent cx="5400040" cy="2997983"/>
+            <wp:effectExtent l="25400" t="25400" r="111760" b="100965"/>
+            <wp:docPr id="53" name="Picture 13"/>
             <wp:cNvGraphicFramePr>
               <a:graphicFrameLocks xmlns:a="http://schemas.openxmlformats.org/drawingml/2006/main" noChangeAspect="1"/>
             </wp:cNvGraphicFramePr>
@@ -7185,13 +6843,13 @@
               <a:graphicData uri="http://schemas.openxmlformats.org/drawingml/2006/picture">
                 <pic:pic xmlns:pic="http://schemas.openxmlformats.org/drawingml/2006/picture">
                   <pic:nvPicPr>
-                    <pic:cNvPr id="0" name="Picture 1" descr="C:\Users\mateo\Desktop\Trabajo\Documentacion\Pantallazos\reportes_colegio_new.png"/>
+                    <pic:cNvPr id="8" name="Picture 13"/>
                     <pic:cNvPicPr>
                       <a:picLocks noChangeAspect="1" noChangeArrowheads="1"/>
                     </pic:cNvPicPr>
                   </pic:nvPicPr>
                   <pic:blipFill>
-                    <a:blip r:embed="rId30">
+                    <a:blip r:embed="rId28">
                       <a:extLst>
                         <a:ext uri="{28A0092B-C50C-407E-A947-70E740481C1C}">
                           <a14:useLocalDpi xmlns:a14="http://schemas.microsoft.com/office/drawing/2010/main" val="0"/>
@@ -7206,17 +6864,22 @@
                   <pic:spPr bwMode="auto">
                     <a:xfrm>
                       <a:off x="0" y="0"/>
-                      <a:ext cx="5436334" cy="3397709"/>
+                      <a:ext cx="5400040" cy="2997983"/>
                     </a:xfrm>
                     <a:prstGeom prst="rect">
                       <a:avLst/>
                     </a:prstGeom>
                     <a:noFill/>
                     <a:ln>
-                      <a:solidFill>
-                        <a:schemeClr val="tx1"/>
-                      </a:solidFill>
+                      <a:noFill/>
                     </a:ln>
+                    <a:effectLst>
+                      <a:outerShdw blurRad="50800" dist="38100" dir="2700000" algn="tl" rotWithShape="0">
+                        <a:srgbClr val="000000">
+                          <a:alpha val="43000"/>
+                        </a:srgbClr>
+                      </a:outerShdw>
+                    </a:effectLst>
                   </pic:spPr>
                 </pic:pic>
               </a:graphicData>
@@ -7244,8 +6907,8 @@
       </w:r>
     </w:p>
     <w:sectPr>
-      <w:headerReference w:type="default" r:id="rId31"/>
-      <w:footerReference w:type="default" r:id="rId32"/>
+      <w:headerReference w:type="default" r:id="rId29"/>
+      <w:footerReference w:type="default" r:id="rId30"/>
       <w:pgSz w:w="11906" w:h="16838"/>
       <w:pgMar w:top="1417" w:right="1701" w:bottom="1417" w:left="1701" w:header="709" w:footer="709" w:gutter="0"/>
       <w:pgBorders w:display="notFirstPage" w:offsetFrom="page">
@@ -7264,7 +6927,7 @@
 </file>
 
 <file path=word/endnotes.xml><?xml version="1.0" encoding="utf-8"?>
-<w:endnotes xmlns:wpc="http://schemas.microsoft.com/office/word/2010/wordprocessingCanvas" xmlns:mc="http://schemas.openxmlformats.org/markup-compatibility/2006" xmlns:o="urn:schemas-microsoft-com:office:office" xmlns:r="http://schemas.openxmlformats.org/officeDocument/2006/relationships" xmlns:m="http://schemas.openxmlformats.org/officeDocument/2006/math" xmlns:v="urn:schemas-microsoft-com:vml" xmlns:wp14="http://schemas.microsoft.com/office/word/2010/wordprocessingDrawing" xmlns:wp="http://schemas.openxmlformats.org/drawingml/2006/wordprocessingDrawing" xmlns:w10="urn:schemas-microsoft-com:office:word" xmlns:w="http://schemas.openxmlformats.org/wordprocessingml/2006/main" xmlns:w14="http://schemas.microsoft.com/office/word/2010/wordml" xmlns:wpg="http://schemas.microsoft.com/office/word/2010/wordprocessingGroup" xmlns:wpi="http://schemas.microsoft.com/office/word/2010/wordprocessingInk" xmlns:wne="http://schemas.microsoft.com/office/word/2006/wordml" xmlns:wps="http://schemas.microsoft.com/office/word/2010/wordprocessingShape" mc:Ignorable="w14 wp14">
+<w:endnotes xmlns:wpc="http://schemas.microsoft.com/office/word/2010/wordprocessingCanvas" xmlns:mo="http://schemas.microsoft.com/office/mac/office/2008/main" xmlns:mc="http://schemas.openxmlformats.org/markup-compatibility/2006" xmlns:mv="urn:schemas-microsoft-com:mac:vml" xmlns:o="urn:schemas-microsoft-com:office:office" xmlns:r="http://schemas.openxmlformats.org/officeDocument/2006/relationships" xmlns:m="http://schemas.openxmlformats.org/officeDocument/2006/math" xmlns:v="urn:schemas-microsoft-com:vml" xmlns:wp14="http://schemas.microsoft.com/office/word/2010/wordprocessingDrawing" xmlns:wp="http://schemas.openxmlformats.org/drawingml/2006/wordprocessingDrawing" xmlns:w10="urn:schemas-microsoft-com:office:word" xmlns:w="http://schemas.openxmlformats.org/wordprocessingml/2006/main" xmlns:w14="http://schemas.microsoft.com/office/word/2010/wordml" xmlns:wpg="http://schemas.microsoft.com/office/word/2010/wordprocessingGroup" xmlns:wpi="http://schemas.microsoft.com/office/word/2010/wordprocessingInk" xmlns:wne="http://schemas.microsoft.com/office/word/2006/wordml" xmlns:wps="http://schemas.microsoft.com/office/word/2010/wordprocessingShape" mc:Ignorable="w14 wp14">
   <w:endnote w:type="separator" w:id="-1">
     <w:p>
       <w:pPr>
@@ -7289,7 +6952,7 @@
 </file>
 
 <file path=word/footer1.xml><?xml version="1.0" encoding="utf-8"?>
-<w:ftr xmlns:wpc="http://schemas.microsoft.com/office/word/2010/wordprocessingCanvas" xmlns:mc="http://schemas.openxmlformats.org/markup-compatibility/2006" xmlns:o="urn:schemas-microsoft-com:office:office" xmlns:r="http://schemas.openxmlformats.org/officeDocument/2006/relationships" xmlns:m="http://schemas.openxmlformats.org/officeDocument/2006/math" xmlns:v="urn:schemas-microsoft-com:vml" xmlns:wp14="http://schemas.microsoft.com/office/word/2010/wordprocessingDrawing" xmlns:wp="http://schemas.openxmlformats.org/drawingml/2006/wordprocessingDrawing" xmlns:w10="urn:schemas-microsoft-com:office:word" xmlns:w="http://schemas.openxmlformats.org/wordprocessingml/2006/main" xmlns:w14="http://schemas.microsoft.com/office/word/2010/wordml" xmlns:wpg="http://schemas.microsoft.com/office/word/2010/wordprocessingGroup" xmlns:wpi="http://schemas.microsoft.com/office/word/2010/wordprocessingInk" xmlns:wne="http://schemas.microsoft.com/office/word/2006/wordml" xmlns:wps="http://schemas.microsoft.com/office/word/2010/wordprocessingShape" mc:Ignorable="w14 wp14">
+<w:ftr xmlns:wpc="http://schemas.microsoft.com/office/word/2010/wordprocessingCanvas" xmlns:mo="http://schemas.microsoft.com/office/mac/office/2008/main" xmlns:mc="http://schemas.openxmlformats.org/markup-compatibility/2006" xmlns:mv="urn:schemas-microsoft-com:mac:vml" xmlns:o="urn:schemas-microsoft-com:office:office" xmlns:r="http://schemas.openxmlformats.org/officeDocument/2006/relationships" xmlns:m="http://schemas.openxmlformats.org/officeDocument/2006/math" xmlns:v="urn:schemas-microsoft-com:vml" xmlns:wp14="http://schemas.microsoft.com/office/word/2010/wordprocessingDrawing" xmlns:wp="http://schemas.openxmlformats.org/drawingml/2006/wordprocessingDrawing" xmlns:w10="urn:schemas-microsoft-com:office:word" xmlns:w="http://schemas.openxmlformats.org/wordprocessingml/2006/main" xmlns:w14="http://schemas.microsoft.com/office/word/2010/wordml" xmlns:wpg="http://schemas.microsoft.com/office/word/2010/wordprocessingGroup" xmlns:wpi="http://schemas.microsoft.com/office/word/2010/wordprocessingInk" xmlns:wne="http://schemas.microsoft.com/office/word/2006/wordml" xmlns:wps="http://schemas.microsoft.com/office/word/2010/wordprocessingShape" mc:Ignorable="w14 wp14">
   <w:sdt>
     <w:sdtPr>
       <w:id w:val="1440866708"/>
@@ -7298,11 +6961,10 @@
         <w:docPartUnique/>
       </w:docPartObj>
     </w:sdtPr>
-    <w:sdtEndPr/>
     <w:sdtContent>
       <w:p>
         <w:pPr>
-          <w:pStyle w:val="Piedepgina"/>
+          <w:pStyle w:val="Footer"/>
           <w:jc w:val="center"/>
         </w:pPr>
         <w:r>
@@ -7318,7 +6980,7 @@
           <w:rPr>
             <w:noProof/>
           </w:rPr>
-          <w:t>12</w:t>
+          <w:t>10</w:t>
         </w:r>
         <w:r>
           <w:fldChar w:fldCharType="end"/>
@@ -7328,14 +6990,14 @@
   </w:sdt>
   <w:p>
     <w:pPr>
-      <w:pStyle w:val="Piedepgina"/>
+      <w:pStyle w:val="Footer"/>
     </w:pPr>
   </w:p>
 </w:ftr>
 </file>
 
 <file path=word/footnotes.xml><?xml version="1.0" encoding="utf-8"?>
-<w:footnotes xmlns:wpc="http://schemas.microsoft.com/office/word/2010/wordprocessingCanvas" xmlns:mc="http://schemas.openxmlformats.org/markup-compatibility/2006" xmlns:o="urn:schemas-microsoft-com:office:office" xmlns:r="http://schemas.openxmlformats.org/officeDocument/2006/relationships" xmlns:m="http://schemas.openxmlformats.org/officeDocument/2006/math" xmlns:v="urn:schemas-microsoft-com:vml" xmlns:wp14="http://schemas.microsoft.com/office/word/2010/wordprocessingDrawing" xmlns:wp="http://schemas.openxmlformats.org/drawingml/2006/wordprocessingDrawing" xmlns:w10="urn:schemas-microsoft-com:office:word" xmlns:w="http://schemas.openxmlformats.org/wordprocessingml/2006/main" xmlns:w14="http://schemas.microsoft.com/office/word/2010/wordml" xmlns:wpg="http://schemas.microsoft.com/office/word/2010/wordprocessingGroup" xmlns:wpi="http://schemas.microsoft.com/office/word/2010/wordprocessingInk" xmlns:wne="http://schemas.microsoft.com/office/word/2006/wordml" xmlns:wps="http://schemas.microsoft.com/office/word/2010/wordprocessingShape" mc:Ignorable="w14 wp14">
+<w:footnotes xmlns:wpc="http://schemas.microsoft.com/office/word/2010/wordprocessingCanvas" xmlns:mo="http://schemas.microsoft.com/office/mac/office/2008/main" xmlns:mc="http://schemas.openxmlformats.org/markup-compatibility/2006" xmlns:mv="urn:schemas-microsoft-com:mac:vml" xmlns:o="urn:schemas-microsoft-com:office:office" xmlns:r="http://schemas.openxmlformats.org/officeDocument/2006/relationships" xmlns:m="http://schemas.openxmlformats.org/officeDocument/2006/math" xmlns:v="urn:schemas-microsoft-com:vml" xmlns:wp14="http://schemas.microsoft.com/office/word/2010/wordprocessingDrawing" xmlns:wp="http://schemas.openxmlformats.org/drawingml/2006/wordprocessingDrawing" xmlns:w10="urn:schemas-microsoft-com:office:word" xmlns:w="http://schemas.openxmlformats.org/wordprocessingml/2006/main" xmlns:w14="http://schemas.microsoft.com/office/word/2010/wordml" xmlns:wpg="http://schemas.microsoft.com/office/word/2010/wordprocessingGroup" xmlns:wpi="http://schemas.microsoft.com/office/word/2010/wordprocessingInk" xmlns:wne="http://schemas.microsoft.com/office/word/2006/wordml" xmlns:wps="http://schemas.microsoft.com/office/word/2010/wordprocessingShape" mc:Ignorable="w14 wp14">
   <w:footnote w:type="separator" w:id="-1">
     <w:p>
       <w:pPr>
@@ -7360,7 +7022,7 @@
 </file>
 
 <file path=word/header1.xml><?xml version="1.0" encoding="utf-8"?>
-<w:hdr xmlns:wpc="http://schemas.microsoft.com/office/word/2010/wordprocessingCanvas" xmlns:mc="http://schemas.openxmlformats.org/markup-compatibility/2006" xmlns:o="urn:schemas-microsoft-com:office:office" xmlns:r="http://schemas.openxmlformats.org/officeDocument/2006/relationships" xmlns:m="http://schemas.openxmlformats.org/officeDocument/2006/math" xmlns:v="urn:schemas-microsoft-com:vml" xmlns:wp14="http://schemas.microsoft.com/office/word/2010/wordprocessingDrawing" xmlns:wp="http://schemas.openxmlformats.org/drawingml/2006/wordprocessingDrawing" xmlns:w10="urn:schemas-microsoft-com:office:word" xmlns:w="http://schemas.openxmlformats.org/wordprocessingml/2006/main" xmlns:w14="http://schemas.microsoft.com/office/word/2010/wordml" xmlns:wpg="http://schemas.microsoft.com/office/word/2010/wordprocessingGroup" xmlns:wpi="http://schemas.microsoft.com/office/word/2010/wordprocessingInk" xmlns:wne="http://schemas.microsoft.com/office/word/2006/wordml" xmlns:wps="http://schemas.microsoft.com/office/word/2010/wordprocessingShape" mc:Ignorable="w14 wp14">
+<w:hdr xmlns:wpc="http://schemas.microsoft.com/office/word/2010/wordprocessingCanvas" xmlns:mo="http://schemas.microsoft.com/office/mac/office/2008/main" xmlns:mc="http://schemas.openxmlformats.org/markup-compatibility/2006" xmlns:mv="urn:schemas-microsoft-com:mac:vml" xmlns:o="urn:schemas-microsoft-com:office:office" xmlns:r="http://schemas.openxmlformats.org/officeDocument/2006/relationships" xmlns:m="http://schemas.openxmlformats.org/officeDocument/2006/math" xmlns:v="urn:schemas-microsoft-com:vml" xmlns:wp14="http://schemas.microsoft.com/office/word/2010/wordprocessingDrawing" xmlns:wp="http://schemas.openxmlformats.org/drawingml/2006/wordprocessingDrawing" xmlns:w10="urn:schemas-microsoft-com:office:word" xmlns:w="http://schemas.openxmlformats.org/wordprocessingml/2006/main" xmlns:w14="http://schemas.microsoft.com/office/word/2010/wordml" xmlns:wpg="http://schemas.microsoft.com/office/word/2010/wordprocessingGroup" xmlns:wpi="http://schemas.microsoft.com/office/word/2010/wordprocessingInk" xmlns:wne="http://schemas.microsoft.com/office/word/2006/wordml" xmlns:wps="http://schemas.microsoft.com/office/word/2010/wordprocessingShape" mc:Ignorable="w14 wp14">
   <w:p>
     <w:pPr>
       <w:rPr>
@@ -7378,7 +7040,7 @@
 </file>
 
 <file path=word/numbering.xml><?xml version="1.0" encoding="utf-8"?>
-<w:numbering xmlns:wpc="http://schemas.microsoft.com/office/word/2010/wordprocessingCanvas" xmlns:mc="http://schemas.openxmlformats.org/markup-compatibility/2006" xmlns:o="urn:schemas-microsoft-com:office:office" xmlns:r="http://schemas.openxmlformats.org/officeDocument/2006/relationships" xmlns:m="http://schemas.openxmlformats.org/officeDocument/2006/math" xmlns:v="urn:schemas-microsoft-com:vml" xmlns:wp14="http://schemas.microsoft.com/office/word/2010/wordprocessingDrawing" xmlns:wp="http://schemas.openxmlformats.org/drawingml/2006/wordprocessingDrawing" xmlns:w10="urn:schemas-microsoft-com:office:word" xmlns:w="http://schemas.openxmlformats.org/wordprocessingml/2006/main" xmlns:w14="http://schemas.microsoft.com/office/word/2010/wordml" xmlns:wpg="http://schemas.microsoft.com/office/word/2010/wordprocessingGroup" xmlns:wpi="http://schemas.microsoft.com/office/word/2010/wordprocessingInk" xmlns:wne="http://schemas.microsoft.com/office/word/2006/wordml" xmlns:wps="http://schemas.microsoft.com/office/word/2010/wordprocessingShape" mc:Ignorable="w14 wp14">
+<w:numbering xmlns:wpc="http://schemas.microsoft.com/office/word/2010/wordprocessingCanvas" xmlns:mo="http://schemas.microsoft.com/office/mac/office/2008/main" xmlns:mc="http://schemas.openxmlformats.org/markup-compatibility/2006" xmlns:mv="urn:schemas-microsoft-com:mac:vml" xmlns:o="urn:schemas-microsoft-com:office:office" xmlns:r="http://schemas.openxmlformats.org/officeDocument/2006/relationships" xmlns:m="http://schemas.openxmlformats.org/officeDocument/2006/math" xmlns:v="urn:schemas-microsoft-com:vml" xmlns:wp14="http://schemas.microsoft.com/office/word/2010/wordprocessingDrawing" xmlns:wp="http://schemas.openxmlformats.org/drawingml/2006/wordprocessingDrawing" xmlns:w10="urn:schemas-microsoft-com:office:word" xmlns:w="http://schemas.openxmlformats.org/wordprocessingml/2006/main" xmlns:w14="http://schemas.microsoft.com/office/word/2010/wordml" xmlns:wpg="http://schemas.microsoft.com/office/word/2010/wordprocessingGroup" xmlns:wpi="http://schemas.microsoft.com/office/word/2010/wordprocessingInk" xmlns:wne="http://schemas.microsoft.com/office/word/2006/wordml" xmlns:wps="http://schemas.microsoft.com/office/word/2010/wordprocessingShape" mc:Ignorable="w14 wp14">
   <w:abstractNum w:abstractNumId="0">
     <w:nsid w:val="05C32BAC"/>
     <w:multiLevelType w:val="hybridMultilevel"/>
@@ -9525,7 +9187,7 @@
       </w:pPr>
     </w:pPrDefault>
   </w:docDefaults>
-  <w:latentStyles w:defLockedState="0" w:defUIPriority="99" w:defSemiHidden="1" w:defUnhideWhenUsed="1" w:defQFormat="0" w:count="267">
+  <w:latentStyles w:defLockedState="0" w:defUIPriority="99" w:defSemiHidden="1" w:defUnhideWhenUsed="1" w:defQFormat="0" w:count="276">
     <w:lsdException w:name="Normal" w:semiHidden="0" w:uiPriority="0" w:unhideWhenUsed="0" w:qFormat="1"/>
     <w:lsdException w:name="heading 1" w:semiHidden="0" w:uiPriority="9" w:unhideWhenUsed="0" w:qFormat="1"/>
     <w:lsdException w:name="heading 2" w:uiPriority="9" w:qFormat="1"/>
@@ -9668,13 +9330,12 @@
     <w:name w:val="Normal"/>
     <w:qFormat/>
   </w:style>
-  <w:style w:type="character" w:default="1" w:styleId="Fuentedeprrafopredeter">
+  <w:style w:type="character" w:default="1" w:styleId="DefaultParagraphFont">
     <w:name w:val="Default Paragraph Font"/>
     <w:uiPriority w:val="1"/>
-    <w:semiHidden/>
     <w:unhideWhenUsed/>
   </w:style>
-  <w:style w:type="table" w:default="1" w:styleId="Tablanormal">
+  <w:style w:type="table" w:default="1" w:styleId="TableNormal">
     <w:name w:val="Normal Table"/>
     <w:uiPriority w:val="99"/>
     <w:semiHidden/>
@@ -9689,16 +9350,16 @@
       </w:tblCellMar>
     </w:tblPr>
   </w:style>
-  <w:style w:type="numbering" w:default="1" w:styleId="Sinlista">
+  <w:style w:type="numbering" w:default="1" w:styleId="NoList">
     <w:name w:val="No List"/>
     <w:uiPriority w:val="99"/>
     <w:semiHidden/>
     <w:unhideWhenUsed/>
   </w:style>
-  <w:style w:type="paragraph" w:styleId="Encabezado">
+  <w:style w:type="paragraph" w:styleId="Header">
     <w:name w:val="header"/>
     <w:basedOn w:val="Normal"/>
-    <w:link w:val="EncabezadoCar"/>
+    <w:link w:val="HeaderChar"/>
     <w:uiPriority w:val="99"/>
     <w:unhideWhenUsed/>
     <w:rsid w:val="001D6313"/>
@@ -9710,17 +9371,17 @@
       <w:spacing w:after="0" w:line="240" w:lineRule="auto"/>
     </w:pPr>
   </w:style>
-  <w:style w:type="character" w:customStyle="1" w:styleId="EncabezadoCar">
-    <w:name w:val="Encabezado Car"/>
-    <w:basedOn w:val="Fuentedeprrafopredeter"/>
-    <w:link w:val="Encabezado"/>
+  <w:style w:type="character" w:customStyle="1" w:styleId="HeaderChar">
+    <w:name w:val="Header Char"/>
+    <w:basedOn w:val="DefaultParagraphFont"/>
+    <w:link w:val="Header"/>
     <w:uiPriority w:val="99"/>
     <w:rsid w:val="001D6313"/>
   </w:style>
-  <w:style w:type="paragraph" w:styleId="Piedepgina">
+  <w:style w:type="paragraph" w:styleId="Footer">
     <w:name w:val="footer"/>
     <w:basedOn w:val="Normal"/>
-    <w:link w:val="PiedepginaCar"/>
+    <w:link w:val="FooterChar"/>
     <w:uiPriority w:val="99"/>
     <w:unhideWhenUsed/>
     <w:rsid w:val="001D6313"/>
@@ -9732,16 +9393,16 @@
       <w:spacing w:after="0" w:line="240" w:lineRule="auto"/>
     </w:pPr>
   </w:style>
-  <w:style w:type="character" w:customStyle="1" w:styleId="PiedepginaCar">
-    <w:name w:val="Pie de página Car"/>
-    <w:basedOn w:val="Fuentedeprrafopredeter"/>
-    <w:link w:val="Piedepgina"/>
+  <w:style w:type="character" w:customStyle="1" w:styleId="FooterChar">
+    <w:name w:val="Footer Char"/>
+    <w:basedOn w:val="DefaultParagraphFont"/>
+    <w:link w:val="Footer"/>
     <w:uiPriority w:val="99"/>
     <w:rsid w:val="001D6313"/>
   </w:style>
-  <w:style w:type="table" w:styleId="Tablaconcuadrcula">
+  <w:style w:type="table" w:styleId="TableGrid">
     <w:name w:val="Table Grid"/>
-    <w:basedOn w:val="Tablanormal"/>
+    <w:basedOn w:val="TableNormal"/>
     <w:uiPriority w:val="59"/>
     <w:rsid w:val="003906EB"/>
     <w:pPr>
@@ -9765,9 +9426,9 @@
       </w:tblCellMar>
     </w:tblPr>
   </w:style>
-  <w:style w:type="table" w:styleId="Sombreadoclaro">
+  <w:style w:type="table" w:styleId="LightShading">
     <w:name w:val="Light Shading"/>
-    <w:basedOn w:val="Tablanormal"/>
+    <w:basedOn w:val="TableNormal"/>
     <w:uiPriority w:val="60"/>
     <w:rsid w:val="003906EB"/>
     <w:pPr>
@@ -9868,9 +9529,9 @@
       </w:tcPr>
     </w:tblStylePr>
   </w:style>
-  <w:style w:type="table" w:styleId="Listavistosa-nfasis6">
+  <w:style w:type="table" w:styleId="ColorfulList-Accent6">
     <w:name w:val="Colorful List Accent 6"/>
-    <w:basedOn w:val="Tablanormal"/>
+    <w:basedOn w:val="TableNormal"/>
     <w:uiPriority w:val="72"/>
     <w:rsid w:val="003906EB"/>
     <w:pPr>
@@ -9954,10 +9615,10 @@
       </w:tcPr>
     </w:tblStylePr>
   </w:style>
-  <w:style w:type="paragraph" w:styleId="Textodeglobo">
+  <w:style w:type="paragraph" w:styleId="BalloonText">
     <w:name w:val="Balloon Text"/>
     <w:basedOn w:val="Normal"/>
-    <w:link w:val="TextodegloboCar"/>
+    <w:link w:val="BalloonTextChar"/>
     <w:uiPriority w:val="99"/>
     <w:semiHidden/>
     <w:unhideWhenUsed/>
@@ -9971,10 +9632,10 @@
       <w:szCs w:val="16"/>
     </w:rPr>
   </w:style>
-  <w:style w:type="character" w:customStyle="1" w:styleId="TextodegloboCar">
-    <w:name w:val="Texto de globo Car"/>
-    <w:basedOn w:val="Fuentedeprrafopredeter"/>
-    <w:link w:val="Textodeglobo"/>
+  <w:style w:type="character" w:customStyle="1" w:styleId="BalloonTextChar">
+    <w:name w:val="Balloon Text Char"/>
+    <w:basedOn w:val="DefaultParagraphFont"/>
+    <w:link w:val="BalloonText"/>
     <w:uiPriority w:val="99"/>
     <w:semiHidden/>
     <w:rsid w:val="008B1B06"/>
@@ -9984,7 +9645,7 @@
       <w:szCs w:val="16"/>
     </w:rPr>
   </w:style>
-  <w:style w:type="paragraph" w:styleId="Prrafodelista">
+  <w:style w:type="paragraph" w:styleId="ListParagraph">
     <w:name w:val="List Paragraph"/>
     <w:basedOn w:val="Normal"/>
     <w:uiPriority w:val="34"/>
@@ -9995,9 +9656,9 @@
       <w:contextualSpacing/>
     </w:pPr>
   </w:style>
-  <w:style w:type="paragraph" w:styleId="Sinespaciado">
+  <w:style w:type="paragraph" w:styleId="NoSpacing">
     <w:name w:val="No Spacing"/>
-    <w:link w:val="SinespaciadoCar"/>
+    <w:link w:val="NoSpacingChar"/>
     <w:uiPriority w:val="1"/>
     <w:qFormat/>
     <w:rsid w:val="002379EE"/>
@@ -10009,10 +9670,10 @@
       <w:lang w:eastAsia="es-ES"/>
     </w:rPr>
   </w:style>
-  <w:style w:type="character" w:customStyle="1" w:styleId="SinespaciadoCar">
-    <w:name w:val="Sin espaciado Car"/>
-    <w:basedOn w:val="Fuentedeprrafopredeter"/>
-    <w:link w:val="Sinespaciado"/>
+  <w:style w:type="character" w:customStyle="1" w:styleId="NoSpacingChar">
+    <w:name w:val="No Spacing Char"/>
+    <w:basedOn w:val="DefaultParagraphFont"/>
+    <w:link w:val="NoSpacing"/>
     <w:uiPriority w:val="1"/>
     <w:rsid w:val="002379EE"/>
     <w:rPr>
@@ -10024,7 +9685,7 @@
 </file>
 
 <file path=word/stylesWithEffects.xml><?xml version="1.0" encoding="utf-8"?>
-<w:styles xmlns:wpc="http://schemas.microsoft.com/office/word/2010/wordprocessingCanvas" xmlns:mc="http://schemas.openxmlformats.org/markup-compatibility/2006" xmlns:o="urn:schemas-microsoft-com:office:office" xmlns:r="http://schemas.openxmlformats.org/officeDocument/2006/relationships" xmlns:m="http://schemas.openxmlformats.org/officeDocument/2006/math" xmlns:v="urn:schemas-microsoft-com:vml" xmlns:wp14="http://schemas.microsoft.com/office/word/2010/wordprocessingDrawing" xmlns:wp="http://schemas.openxmlformats.org/drawingml/2006/wordprocessingDrawing" xmlns:w10="urn:schemas-microsoft-com:office:word" xmlns:w="http://schemas.openxmlformats.org/wordprocessingml/2006/main" xmlns:w14="http://schemas.microsoft.com/office/word/2010/wordml" xmlns:wpg="http://schemas.microsoft.com/office/word/2010/wordprocessingGroup" xmlns:wpi="http://schemas.microsoft.com/office/word/2010/wordprocessingInk" xmlns:wne="http://schemas.microsoft.com/office/word/2006/wordml" xmlns:wps="http://schemas.microsoft.com/office/word/2010/wordprocessingShape" mc:Ignorable="w14 wp14">
+<w:styles xmlns:wpc="http://schemas.microsoft.com/office/word/2010/wordprocessingCanvas" xmlns:mo="http://schemas.microsoft.com/office/mac/office/2008/main" xmlns:mc="http://schemas.openxmlformats.org/markup-compatibility/2006" xmlns:mv="urn:schemas-microsoft-com:mac:vml" xmlns:o="urn:schemas-microsoft-com:office:office" xmlns:r="http://schemas.openxmlformats.org/officeDocument/2006/relationships" xmlns:m="http://schemas.openxmlformats.org/officeDocument/2006/math" xmlns:v="urn:schemas-microsoft-com:vml" xmlns:wp14="http://schemas.microsoft.com/office/word/2010/wordprocessingDrawing" xmlns:wp="http://schemas.openxmlformats.org/drawingml/2006/wordprocessingDrawing" xmlns:w10="urn:schemas-microsoft-com:office:word" xmlns:w="http://schemas.openxmlformats.org/wordprocessingml/2006/main" xmlns:w14="http://schemas.microsoft.com/office/word/2010/wordml" xmlns:wpg="http://schemas.microsoft.com/office/word/2010/wordprocessingGroup" xmlns:wpi="http://schemas.microsoft.com/office/word/2010/wordprocessingInk" xmlns:wne="http://schemas.microsoft.com/office/word/2006/wordml" xmlns:wps="http://schemas.microsoft.com/office/word/2010/wordprocessingShape" mc:Ignorable="w14 wp14">
   <w:docDefaults>
     <w:rPrDefault>
       <w:rPr>
@@ -10040,7 +9701,7 @@
       </w:pPr>
     </w:pPrDefault>
   </w:docDefaults>
-  <w:latentStyles w:defLockedState="0" w:defUIPriority="99" w:defSemiHidden="1" w:defUnhideWhenUsed="1" w:defQFormat="0" w:count="267">
+  <w:latentStyles w:defLockedState="0" w:defUIPriority="99" w:defSemiHidden="1" w:defUnhideWhenUsed="1" w:defQFormat="0" w:count="276">
     <w:lsdException w:name="Normal" w:semiHidden="0" w:uiPriority="0" w:unhideWhenUsed="0" w:qFormat="1"/>
     <w:lsdException w:name="heading 1" w:semiHidden="0" w:uiPriority="9" w:unhideWhenUsed="0" w:qFormat="1"/>
     <w:lsdException w:name="heading 2" w:uiPriority="9" w:qFormat="1"/>
@@ -10183,13 +9844,12 @@
     <w:name w:val="Normal"/>
     <w:qFormat/>
   </w:style>
-  <w:style w:type="character" w:default="1" w:styleId="Fuentedeprrafopredeter">
+  <w:style w:type="character" w:default="1" w:styleId="DefaultParagraphFont">
     <w:name w:val="Default Paragraph Font"/>
     <w:uiPriority w:val="1"/>
-    <w:semiHidden/>
     <w:unhideWhenUsed/>
   </w:style>
-  <w:style w:type="table" w:default="1" w:styleId="Tablanormal">
+  <w:style w:type="table" w:default="1" w:styleId="TableNormal">
     <w:name w:val="Normal Table"/>
     <w:uiPriority w:val="99"/>
     <w:semiHidden/>
@@ -10204,16 +9864,16 @@
       </w:tblCellMar>
     </w:tblPr>
   </w:style>
-  <w:style w:type="numbering" w:default="1" w:styleId="Sinlista">
+  <w:style w:type="numbering" w:default="1" w:styleId="NoList">
     <w:name w:val="No List"/>
     <w:uiPriority w:val="99"/>
     <w:semiHidden/>
     <w:unhideWhenUsed/>
   </w:style>
-  <w:style w:type="paragraph" w:styleId="Encabezado">
+  <w:style w:type="paragraph" w:styleId="Header">
     <w:name w:val="header"/>
     <w:basedOn w:val="Normal"/>
-    <w:link w:val="EncabezadoCar"/>
+    <w:link w:val="HeaderChar"/>
     <w:uiPriority w:val="99"/>
     <w:unhideWhenUsed/>
     <w:rsid w:val="001D6313"/>
@@ -10225,17 +9885,17 @@
       <w:spacing w:after="0" w:line="240" w:lineRule="auto"/>
     </w:pPr>
   </w:style>
-  <w:style w:type="character" w:customStyle="1" w:styleId="EncabezadoCar">
-    <w:name w:val="Encabezado Car"/>
-    <w:basedOn w:val="Fuentedeprrafopredeter"/>
-    <w:link w:val="Encabezado"/>
+  <w:style w:type="character" w:customStyle="1" w:styleId="HeaderChar">
+    <w:name w:val="Header Char"/>
+    <w:basedOn w:val="DefaultParagraphFont"/>
+    <w:link w:val="Header"/>
     <w:uiPriority w:val="99"/>
     <w:rsid w:val="001D6313"/>
   </w:style>
-  <w:style w:type="paragraph" w:styleId="Piedepgina">
+  <w:style w:type="paragraph" w:styleId="Footer">
     <w:name w:val="footer"/>
     <w:basedOn w:val="Normal"/>
-    <w:link w:val="PiedepginaCar"/>
+    <w:link w:val="FooterChar"/>
     <w:uiPriority w:val="99"/>
     <w:unhideWhenUsed/>
     <w:rsid w:val="001D6313"/>
@@ -10247,16 +9907,16 @@
       <w:spacing w:after="0" w:line="240" w:lineRule="auto"/>
     </w:pPr>
   </w:style>
-  <w:style w:type="character" w:customStyle="1" w:styleId="PiedepginaCar">
-    <w:name w:val="Pie de página Car"/>
-    <w:basedOn w:val="Fuentedeprrafopredeter"/>
-    <w:link w:val="Piedepgina"/>
+  <w:style w:type="character" w:customStyle="1" w:styleId="FooterChar">
+    <w:name w:val="Footer Char"/>
+    <w:basedOn w:val="DefaultParagraphFont"/>
+    <w:link w:val="Footer"/>
     <w:uiPriority w:val="99"/>
     <w:rsid w:val="001D6313"/>
   </w:style>
-  <w:style w:type="table" w:styleId="Tablaconcuadrcula">
+  <w:style w:type="table" w:styleId="TableGrid">
     <w:name w:val="Table Grid"/>
-    <w:basedOn w:val="Tablanormal"/>
+    <w:basedOn w:val="TableNormal"/>
     <w:uiPriority w:val="59"/>
     <w:rsid w:val="003906EB"/>
     <w:pPr>
@@ -10280,9 +9940,9 @@
       </w:tblCellMar>
     </w:tblPr>
   </w:style>
-  <w:style w:type="table" w:styleId="Sombreadoclaro">
+  <w:style w:type="table" w:styleId="LightShading">
     <w:name w:val="Light Shading"/>
-    <w:basedOn w:val="Tablanormal"/>
+    <w:basedOn w:val="TableNormal"/>
     <w:uiPriority w:val="60"/>
     <w:rsid w:val="003906EB"/>
     <w:pPr>
@@ -10383,9 +10043,9 @@
       </w:tcPr>
     </w:tblStylePr>
   </w:style>
-  <w:style w:type="table" w:styleId="Listavistosa-nfasis6">
+  <w:style w:type="table" w:styleId="ColorfulList-Accent6">
     <w:name w:val="Colorful List Accent 6"/>
-    <w:basedOn w:val="Tablanormal"/>
+    <w:basedOn w:val="TableNormal"/>
     <w:uiPriority w:val="72"/>
     <w:rsid w:val="003906EB"/>
     <w:pPr>
@@ -10469,10 +10129,10 @@
       </w:tcPr>
     </w:tblStylePr>
   </w:style>
-  <w:style w:type="paragraph" w:styleId="Textodeglobo">
+  <w:style w:type="paragraph" w:styleId="BalloonText">
     <w:name w:val="Balloon Text"/>
     <w:basedOn w:val="Normal"/>
-    <w:link w:val="TextodegloboCar"/>
+    <w:link w:val="BalloonTextChar"/>
     <w:uiPriority w:val="99"/>
     <w:semiHidden/>
     <w:unhideWhenUsed/>
@@ -10486,10 +10146,10 @@
       <w:szCs w:val="16"/>
     </w:rPr>
   </w:style>
-  <w:style w:type="character" w:customStyle="1" w:styleId="TextodegloboCar">
-    <w:name w:val="Texto de globo Car"/>
-    <w:basedOn w:val="Fuentedeprrafopredeter"/>
-    <w:link w:val="Textodeglobo"/>
+  <w:style w:type="character" w:customStyle="1" w:styleId="BalloonTextChar">
+    <w:name w:val="Balloon Text Char"/>
+    <w:basedOn w:val="DefaultParagraphFont"/>
+    <w:link w:val="BalloonText"/>
     <w:uiPriority w:val="99"/>
     <w:semiHidden/>
     <w:rsid w:val="008B1B06"/>
@@ -10499,7 +10159,7 @@
       <w:szCs w:val="16"/>
     </w:rPr>
   </w:style>
-  <w:style w:type="paragraph" w:styleId="Prrafodelista">
+  <w:style w:type="paragraph" w:styleId="ListParagraph">
     <w:name w:val="List Paragraph"/>
     <w:basedOn w:val="Normal"/>
     <w:uiPriority w:val="34"/>
@@ -10510,9 +10170,9 @@
       <w:contextualSpacing/>
     </w:pPr>
   </w:style>
-  <w:style w:type="paragraph" w:styleId="Sinespaciado">
+  <w:style w:type="paragraph" w:styleId="NoSpacing">
     <w:name w:val="No Spacing"/>
-    <w:link w:val="SinespaciadoCar"/>
+    <w:link w:val="NoSpacingChar"/>
     <w:uiPriority w:val="1"/>
     <w:qFormat/>
     <w:rsid w:val="002379EE"/>
@@ -10524,10 +10184,10 @@
       <w:lang w:eastAsia="es-ES"/>
     </w:rPr>
   </w:style>
-  <w:style w:type="character" w:customStyle="1" w:styleId="SinespaciadoCar">
-    <w:name w:val="Sin espaciado Car"/>
-    <w:basedOn w:val="Fuentedeprrafopredeter"/>
-    <w:link w:val="Sinespaciado"/>
+  <w:style w:type="character" w:customStyle="1" w:styleId="NoSpacingChar">
+    <w:name w:val="No Spacing Char"/>
+    <w:basedOn w:val="DefaultParagraphFont"/>
+    <w:link w:val="NoSpacing"/>
     <w:uiPriority w:val="1"/>
     <w:rsid w:val="002379EE"/>
     <w:rPr>
@@ -10539,41 +10199,7 @@
 </file>
 
 <file path=word/glossary/document.xml><?xml version="1.0" encoding="utf-8"?>
-<w:glossaryDocument xmlns:wpc="http://schemas.microsoft.com/office/word/2010/wordprocessingCanvas" xmlns:mc="http://schemas.openxmlformats.org/markup-compatibility/2006" xmlns:o="urn:schemas-microsoft-com:office:office" xmlns:r="http://schemas.openxmlformats.org/officeDocument/2006/relationships" xmlns:m="http://schemas.openxmlformats.org/officeDocument/2006/math" xmlns:v="urn:schemas-microsoft-com:vml" xmlns:wp14="http://schemas.microsoft.com/office/word/2010/wordprocessingDrawing" xmlns:wp="http://schemas.openxmlformats.org/drawingml/2006/wordprocessingDrawing" xmlns:w10="urn:schemas-microsoft-com:office:word" xmlns:w="http://schemas.openxmlformats.org/wordprocessingml/2006/main" xmlns:w14="http://schemas.microsoft.com/office/word/2010/wordml" xmlns:wpg="http://schemas.microsoft.com/office/word/2010/wordprocessingGroup" xmlns:wpi="http://schemas.microsoft.com/office/word/2010/wordprocessingInk" xmlns:wne="http://schemas.microsoft.com/office/word/2006/wordml" xmlns:wps="http://schemas.microsoft.com/office/word/2010/wordprocessingShape" mc:Ignorable="w14 wp14">
-  <w:docParts>
-    <w:docPart>
-      <w:docPartPr>
-        <w:name w:val="944389AC6C014566B422664023C884F8"/>
-        <w:category>
-          <w:name w:val="General"/>
-          <w:gallery w:val="placeholder"/>
-        </w:category>
-        <w:types>
-          <w:type w:val="bbPlcHdr"/>
-        </w:types>
-        <w:behaviors>
-          <w:behavior w:val="content"/>
-        </w:behaviors>
-        <w:guid w:val="{9ABA74B3-71C1-486B-BF0F-CC8D7497C22F}"/>
-      </w:docPartPr>
-      <w:docPartBody>
-        <w:p>
-          <w:pPr>
-            <w:pStyle w:val="944389AC6C014566B422664023C884F8"/>
-          </w:pPr>
-          <w:r>
-            <w:rPr>
-              <w:rFonts w:asciiTheme="majorHAnsi" w:eastAsiaTheme="majorEastAsia" w:hAnsiTheme="majorHAnsi" w:cstheme="majorBidi"/>
-              <w:sz w:val="72"/>
-              <w:szCs w:val="72"/>
-            </w:rPr>
-            <w:t>[Escriba el título del documento]</w:t>
-          </w:r>
-        </w:p>
-      </w:docPartBody>
-    </w:docPart>
-  </w:docParts>
-</w:glossaryDocument>
+<w:glossaryDocument xmlns:wpc="http://schemas.microsoft.com/office/word/2010/wordprocessingCanvas" xmlns:mo="http://schemas.microsoft.com/office/mac/office/2008/main" xmlns:mc="http://schemas.openxmlformats.org/markup-compatibility/2006" xmlns:mv="urn:schemas-microsoft-com:mac:vml" xmlns:o="urn:schemas-microsoft-com:office:office" xmlns:r="http://schemas.openxmlformats.org/officeDocument/2006/relationships" xmlns:m="http://schemas.openxmlformats.org/officeDocument/2006/math" xmlns:v="urn:schemas-microsoft-com:vml" xmlns:wp14="http://schemas.microsoft.com/office/word/2010/wordprocessingDrawing" xmlns:wp="http://schemas.openxmlformats.org/drawingml/2006/wordprocessingDrawing" xmlns:w10="urn:schemas-microsoft-com:office:word" xmlns:w="http://schemas.openxmlformats.org/wordprocessingml/2006/main" xmlns:w14="http://schemas.microsoft.com/office/word/2010/wordml" xmlns:wpg="http://schemas.microsoft.com/office/word/2010/wordprocessingGroup" xmlns:wpi="http://schemas.microsoft.com/office/word/2010/wordprocessingInk" xmlns:wne="http://schemas.microsoft.com/office/word/2006/wordml" xmlns:wps="http://schemas.microsoft.com/office/word/2010/wordprocessingShape" mc:Ignorable="w14 wp14"/>
 </file>
 
 <file path=word/glossary/fontTable.xml><?xml version="1.0" encoding="utf-8"?>
@@ -10588,59 +10214,70 @@
   <w:font w:name="Calibri">
     <w:panose1 w:val="020F0502020204030204"/>
     <w:charset w:val="00"/>
-    <w:family w:val="swiss"/>
+    <w:family w:val="auto"/>
     <w:pitch w:val="variable"/>
     <w:sig w:usb0="E10002FF" w:usb1="4000ACFF" w:usb2="00000009" w:usb3="00000000" w:csb0="0000019F" w:csb1="00000000"/>
   </w:font>
   <w:font w:name="Arial">
     <w:panose1 w:val="020B0604020202020204"/>
     <w:charset w:val="00"/>
-    <w:family w:val="swiss"/>
+    <w:family w:val="auto"/>
     <w:pitch w:val="variable"/>
     <w:sig w:usb0="E0002AFF" w:usb1="C0007843" w:usb2="00000009" w:usb3="00000000" w:csb0="000001FF" w:csb1="00000000"/>
   </w:font>
   <w:font w:name="Courier New">
     <w:panose1 w:val="02070309020205020404"/>
     <w:charset w:val="00"/>
-    <w:family w:val="modern"/>
-    <w:pitch w:val="fixed"/>
+    <w:family w:val="auto"/>
+    <w:pitch w:val="variable"/>
     <w:sig w:usb0="E0002AFF" w:usb1="C0007843" w:usb2="00000009" w:usb3="00000000" w:csb0="000001FF" w:csb1="00000000"/>
   </w:font>
   <w:font w:name="Times New Roman">
     <w:panose1 w:val="02020603050405020304"/>
     <w:charset w:val="00"/>
-    <w:family w:val="roman"/>
+    <w:family w:val="auto"/>
     <w:pitch w:val="variable"/>
     <w:sig w:usb0="E0002AFF" w:usb1="C0007841" w:usb2="00000009" w:usb3="00000000" w:csb0="000001FF" w:csb1="00000000"/>
   </w:font>
   <w:font w:name="Symbol">
-    <w:panose1 w:val="05050102010706020507"/>
+    <w:panose1 w:val="00000000000000000000"/>
     <w:charset w:val="02"/>
-    <w:family w:val="roman"/>
+    <w:family w:val="auto"/>
     <w:pitch w:val="variable"/>
     <w:sig w:usb0="00000000" w:usb1="10000000" w:usb2="00000000" w:usb3="00000000" w:csb0="80000000" w:csb1="00000000"/>
   </w:font>
   <w:font w:name="Tahoma">
     <w:panose1 w:val="020B0604030504040204"/>
     <w:charset w:val="00"/>
-    <w:family w:val="swiss"/>
-    <w:notTrueType/>
+    <w:family w:val="auto"/>
     <w:pitch w:val="variable"/>
     <w:sig w:usb0="00000003" w:usb1="00000000" w:usb2="00000000" w:usb3="00000000" w:csb0="00000001" w:csb1="00000000"/>
+  </w:font>
+  <w:font w:name="ＭＳ 明朝">
+    <w:charset w:val="4E"/>
+    <w:family w:val="auto"/>
+    <w:pitch w:val="variable"/>
+    <w:sig w:usb0="00000001" w:usb1="08070000" w:usb2="00000010" w:usb3="00000000" w:csb0="00020000" w:csb1="00000000"/>
   </w:font>
   <w:font w:name="Cambria">
     <w:panose1 w:val="02040503050406030204"/>
     <w:charset w:val="00"/>
-    <w:family w:val="roman"/>
+    <w:family w:val="auto"/>
     <w:pitch w:val="variable"/>
-    <w:sig w:usb0="E00002FF" w:usb1="4000045F" w:usb2="00000000" w:usb3="00000000" w:csb0="0000019F" w:csb1="00000000"/>
+    <w:sig w:usb0="E00002FF" w:usb1="400004FF" w:usb2="00000000" w:usb3="00000000" w:csb0="0000019F" w:csb1="00000000"/>
+  </w:font>
+  <w:font w:name="ＭＳ ゴシック">
+    <w:charset w:val="4E"/>
+    <w:family w:val="auto"/>
+    <w:pitch w:val="variable"/>
+    <w:sig w:usb0="00000001" w:usb1="08070000" w:usb2="00000010" w:usb3="00000000" w:csb0="00020000" w:csb1="00000000"/>
   </w:font>
   <w:font w:name="Helvetica">
-    <w:panose1 w:val="020B0604020202020204"/>
+    <w:panose1 w:val="00000000000000000000"/>
     <w:charset w:val="00"/>
-    <w:family w:val="swiss"/>
+    <w:family w:val="auto"/>
     <w:pitch w:val="variable"/>
-    <w:sig w:usb0="E0002AFF" w:usb1="C0007843" w:usb2="00000009" w:usb3="00000000" w:csb0="000001FF" w:csb1="00000000"/>
+    <w:sig w:usb0="E00002FF" w:usb1="5000785B" w:usb2="00000000" w:usb3="00000000" w:csb0="0000019F" w:csb1="00000000"/>
   </w:font>
 </w:fonts>
 </file>
@@ -10661,6 +10298,7 @@
   <w:rsids>
     <w:rsidRoot w:val="000737D1"/>
     <w:rsid w:val="000737D1"/>
+    <w:rsid w:val="000779D4"/>
     <w:rsid w:val="006B7B3B"/>
     <w:rsid w:val="009B782D"/>
     <w:rsid w:val="00F54865"/>
@@ -10678,8 +10316,9 @@
     <m:intLim m:val="subSup"/>
     <m:naryLim m:val="undOvr"/>
   </m:mathPr>
-  <w:themeFontLang w:val="es-ES"/>
+  <w:themeFontLang w:val="es-ES" w:eastAsia="ja-JP"/>
   <w:clrSchemeMapping w:bg1="light1" w:t1="dark1" w:bg2="light2" w:t2="dark2" w:accent1="accent1" w:accent2="accent2" w:accent3="accent3" w:accent4="accent4" w:accent5="accent5" w:accent6="accent6" w:hyperlink="hyperlink" w:followedHyperlink="followedHyperlink"/>
+  <w:doNotAutoCompressPictures/>
   <w:decimalSymbol w:val=","/>
   <w:listSeparator w:val=";"/>
 </w:settings>
@@ -10702,7 +10341,7 @@
       </w:pPr>
     </w:pPrDefault>
   </w:docDefaults>
-  <w:latentStyles w:defLockedState="0" w:defUIPriority="99" w:defSemiHidden="1" w:defUnhideWhenUsed="1" w:defQFormat="0" w:count="267">
+  <w:latentStyles w:defLockedState="0" w:defUIPriority="99" w:defSemiHidden="1" w:defUnhideWhenUsed="1" w:defQFormat="0" w:count="276">
     <w:lsdException w:name="Normal" w:semiHidden="0" w:uiPriority="0" w:unhideWhenUsed="0" w:qFormat="1"/>
     <w:lsdException w:name="heading 1" w:semiHidden="0" w:uiPriority="9" w:unhideWhenUsed="0" w:qFormat="1"/>
     <w:lsdException w:name="heading 2" w:uiPriority="9" w:qFormat="1"/>
@@ -10845,13 +10484,13 @@
     <w:name w:val="Normal"/>
     <w:qFormat/>
   </w:style>
-  <w:style w:type="character" w:default="1" w:styleId="Fuentedeprrafopredeter">
+  <w:style w:type="character" w:default="1" w:styleId="DefaultParagraphFont">
     <w:name w:val="Default Paragraph Font"/>
     <w:uiPriority w:val="1"/>
     <w:semiHidden/>
     <w:unhideWhenUsed/>
   </w:style>
-  <w:style w:type="table" w:default="1" w:styleId="Tablanormal">
+  <w:style w:type="table" w:default="1" w:styleId="TableNormal">
     <w:name w:val="Normal Table"/>
     <w:uiPriority w:val="99"/>
     <w:semiHidden/>
@@ -10866,7 +10505,7 @@
       </w:tblCellMar>
     </w:tblPr>
   </w:style>
-  <w:style w:type="numbering" w:default="1" w:styleId="Sinlista">
+  <w:style w:type="numbering" w:default="1" w:styleId="NoList">
     <w:name w:val="No List"/>
     <w:uiPriority w:val="99"/>
     <w:semiHidden/>
@@ -10896,7 +10535,7 @@
 </file>
 
 <file path=word/glossary/stylesWithEffects.xml><?xml version="1.0" encoding="utf-8"?>
-<w:styles xmlns:wpc="http://schemas.microsoft.com/office/word/2010/wordprocessingCanvas" xmlns:mc="http://schemas.openxmlformats.org/markup-compatibility/2006" xmlns:o="urn:schemas-microsoft-com:office:office" xmlns:r="http://schemas.openxmlformats.org/officeDocument/2006/relationships" xmlns:m="http://schemas.openxmlformats.org/officeDocument/2006/math" xmlns:v="urn:schemas-microsoft-com:vml" xmlns:wp14="http://schemas.microsoft.com/office/word/2010/wordprocessingDrawing" xmlns:wp="http://schemas.openxmlformats.org/drawingml/2006/wordprocessingDrawing" xmlns:w10="urn:schemas-microsoft-com:office:word" xmlns:w="http://schemas.openxmlformats.org/wordprocessingml/2006/main" xmlns:w14="http://schemas.microsoft.com/office/word/2010/wordml" xmlns:wpg="http://schemas.microsoft.com/office/word/2010/wordprocessingGroup" xmlns:wpi="http://schemas.microsoft.com/office/word/2010/wordprocessingInk" xmlns:wne="http://schemas.microsoft.com/office/word/2006/wordml" xmlns:wps="http://schemas.microsoft.com/office/word/2010/wordprocessingShape" mc:Ignorable="w14 wp14">
+<w:styles xmlns:wpc="http://schemas.microsoft.com/office/word/2010/wordprocessingCanvas" xmlns:mo="http://schemas.microsoft.com/office/mac/office/2008/main" xmlns:mc="http://schemas.openxmlformats.org/markup-compatibility/2006" xmlns:mv="urn:schemas-microsoft-com:mac:vml" xmlns:o="urn:schemas-microsoft-com:office:office" xmlns:r="http://schemas.openxmlformats.org/officeDocument/2006/relationships" xmlns:m="http://schemas.openxmlformats.org/officeDocument/2006/math" xmlns:v="urn:schemas-microsoft-com:vml" xmlns:wp14="http://schemas.microsoft.com/office/word/2010/wordprocessingDrawing" xmlns:wp="http://schemas.openxmlformats.org/drawingml/2006/wordprocessingDrawing" xmlns:w10="urn:schemas-microsoft-com:office:word" xmlns:w="http://schemas.openxmlformats.org/wordprocessingml/2006/main" xmlns:w14="http://schemas.microsoft.com/office/word/2010/wordml" xmlns:wpg="http://schemas.microsoft.com/office/word/2010/wordprocessingGroup" xmlns:wpi="http://schemas.microsoft.com/office/word/2010/wordprocessingInk" xmlns:wne="http://schemas.microsoft.com/office/word/2006/wordml" xmlns:wps="http://schemas.microsoft.com/office/word/2010/wordprocessingShape" mc:Ignorable="w14 wp14">
   <w:docDefaults>
     <w:rPrDefault>
       <w:rPr>
@@ -10912,7 +10551,7 @@
       </w:pPr>
     </w:pPrDefault>
   </w:docDefaults>
-  <w:latentStyles w:defLockedState="0" w:defUIPriority="99" w:defSemiHidden="1" w:defUnhideWhenUsed="1" w:defQFormat="0" w:count="267">
+  <w:latentStyles w:defLockedState="0" w:defUIPriority="99" w:defSemiHidden="1" w:defUnhideWhenUsed="1" w:defQFormat="0" w:count="276">
     <w:lsdException w:name="Normal" w:semiHidden="0" w:uiPriority="0" w:unhideWhenUsed="0" w:qFormat="1"/>
     <w:lsdException w:name="heading 1" w:semiHidden="0" w:uiPriority="9" w:unhideWhenUsed="0" w:qFormat="1"/>
     <w:lsdException w:name="heading 2" w:uiPriority="9" w:qFormat="1"/>
@@ -11055,13 +10694,13 @@
     <w:name w:val="Normal"/>
     <w:qFormat/>
   </w:style>
-  <w:style w:type="character" w:default="1" w:styleId="Fuentedeprrafopredeter">
+  <w:style w:type="character" w:default="1" w:styleId="DefaultParagraphFont">
     <w:name w:val="Default Paragraph Font"/>
     <w:uiPriority w:val="1"/>
     <w:semiHidden/>
     <w:unhideWhenUsed/>
   </w:style>
-  <w:style w:type="table" w:default="1" w:styleId="Tablanormal">
+  <w:style w:type="table" w:default="1" w:styleId="TableNormal">
     <w:name w:val="Normal Table"/>
     <w:uiPriority w:val="99"/>
     <w:semiHidden/>
@@ -11076,7 +10715,7 @@
       </w:tblCellMar>
     </w:tblPr>
   </w:style>
-  <w:style w:type="numbering" w:default="1" w:styleId="Sinlista">
+  <w:style w:type="numbering" w:default="1" w:styleId="NoList">
     <w:name w:val="No List"/>
     <w:uiPriority w:val="99"/>
     <w:semiHidden/>
@@ -11109,6 +10748,7 @@
 <w:webSettings xmlns:mc="http://schemas.openxmlformats.org/markup-compatibility/2006" xmlns:r="http://schemas.openxmlformats.org/officeDocument/2006/relationships" xmlns:w="http://schemas.openxmlformats.org/wordprocessingml/2006/main" xmlns:w14="http://schemas.microsoft.com/office/word/2010/wordml" mc:Ignorable="w14">
   <w:optimizeForBrowser/>
   <w:allowPNG/>
+  <w:doNotSaveAsSingleFile/>
 </w:webSettings>
 </file>
 
@@ -11402,7 +11042,7 @@
 </file>
 
 <file path=customXml/itemProps1.xml><?xml version="1.0" encoding="utf-8"?>
-<ds:datastoreItem xmlns:ds="http://schemas.openxmlformats.org/officeDocument/2006/customXml" ds:itemID="{F3C91B65-A8C1-4C5C-9052-3E2E416041D0}">
+<ds:datastoreItem xmlns:ds="http://schemas.openxmlformats.org/officeDocument/2006/customXml" ds:itemID="{D1EA3899-07EB-5643-B858-DEFF673F3171}">
   <ds:schemaRefs>
     <ds:schemaRef ds:uri="http://schemas.openxmlformats.org/officeDocument/2006/bibliography"/>
   </ds:schemaRefs>

</xml_diff>

<commit_message>
actualizacion manual de administrador
</commit_message>
<xml_diff>
--- a/Documentacion/Documentos/Manual de usuario.docx
+++ b/Documentacion/Documentos/Manual de usuario.docx
@@ -39,7 +39,7 @@
             <mc:AlternateContent>
               <mc:Choice Requires="wps">
                 <w:drawing>
-                  <wp:anchor distT="0" distB="0" distL="114300" distR="114300" simplePos="0" relativeHeight="251660288" behindDoc="0" locked="0" layoutInCell="0" allowOverlap="1" wp14:anchorId="5224F56E" wp14:editId="6EE8535A">
+                  <wp:anchor distT="0" distB="0" distL="114300" distR="114300" simplePos="0" relativeHeight="251660288" behindDoc="0" locked="0" layoutInCell="0" allowOverlap="1" wp14:anchorId="5224F56E" wp14:editId="51CA4F3E">
                     <wp:simplePos x="0" y="0"/>
                     <wp:positionH relativeFrom="page">
                       <wp:align>center</wp:align>
@@ -48,7 +48,7 @@
                       <wp:align>top</wp:align>
                     </wp:positionV>
                     <wp:extent cx="8161020" cy="2057400"/>
-                    <wp:effectExtent l="0" t="0" r="24765" b="19050"/>
+                    <wp:effectExtent l="0" t="0" r="37465" b="25400"/>
                     <wp:wrapNone/>
                     <wp:docPr id="10" name="Rectángulo 3"/>
                     <wp:cNvGraphicFramePr>
@@ -80,6 +80,15 @@
                               <a:tailEnd/>
                             </a:ln>
                           </wps:spPr>
+                          <wps:txbx>
+                            <w:txbxContent>
+                              <w:p>
+                                <w:pPr>
+                                  <w:jc w:val="center"/>
+                                </w:pPr>
+                              </w:p>
+                            </w:txbxContent>
+                          </wps:txbx>
                           <wps:bodyPr rot="0" vert="horz" wrap="square" lIns="91440" tIns="45720" rIns="91440" bIns="45720" anchor="t" anchorCtr="0" upright="1">
                             <a:noAutofit/>
                           </wps:bodyPr>
@@ -97,7 +106,16 @@
               </mc:Choice>
               <mc:Fallback>
                 <w:pict>
-                  <v:rect id="Rectángulo 3" o:spid="_x0000_s1026" style="position:absolute;margin-left:0;margin-top:0;width:642.6pt;height:162pt;z-index:251660288;visibility:visible;mso-wrap-style:square;mso-width-percent:1050;mso-height-percent:0;mso-wrap-distance-left:9pt;mso-wrap-distance-top:0;mso-wrap-distance-right:9pt;mso-wrap-distance-bottom:0;mso-position-horizontal:center;mso-position-horizontal-relative:page;mso-position-vertical:top;mso-position-vertical-relative:top-margin-area;mso-width-percent:1050;mso-height-percent:0;mso-width-relative:page;mso-height-relative:top-margin-area;v-text-anchor:top" o:gfxdata="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" o:allowincell="f" fillcolor="teal" strokecolor="#4f81bd [3204]">
+                  <v:rect id="Rectángulo 3" o:spid="_x0000_s1026" style="position:absolute;margin-left:0;margin-top:0;width:642.6pt;height:162pt;z-index:251660288;visibility:visible;mso-wrap-style:square;mso-width-percent:1050;mso-height-percent:0;mso-wrap-distance-left:9pt;mso-wrap-distance-top:0;mso-wrap-distance-right:9pt;mso-wrap-distance-bottom:0;mso-position-horizontal:center;mso-position-horizontal-relative:page;mso-position-vertical:top;mso-position-vertical-relative:top-margin-area;mso-width-percent:1050;mso-height-percent:0;mso-width-relative:page;mso-height-relative:top-margin-area;v-text-anchor:top" o:gfxdata="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" o:allowincell="f" fillcolor="teal" strokecolor="#4f81bd [3204]">
+                    <v:textbox>
+                      <w:txbxContent>
+                        <w:p>
+                          <w:pPr>
+                            <w:jc w:val="center"/>
+                          </w:pPr>
+                        </w:p>
+                      </w:txbxContent>
+                    </v:textbox>
                     <w10:wrap anchorx="page" anchory="margin"/>
                   </v:rect>
                 </w:pict>
@@ -371,12 +389,10 @@
             </w:rPr>
             <w:alias w:val="Título"/>
             <w:id w:val="14700071"/>
-            <w:placeholder>
-              <w:docPart w:val="944389AC6C014566B422664023C884F8"/>
-            </w:placeholder>
             <w:dataBinding w:prefixMappings="xmlns:ns0='http://schemas.openxmlformats.org/package/2006/metadata/core-properties' xmlns:ns1='http://purl.org/dc/elements/1.1/'" w:xpath="/ns0:coreProperties[1]/ns1:title[1]" w:storeItemID="{6C3C8BC8-F283-45AE-878A-BAB7291924A1}"/>
             <w:text/>
           </w:sdtPr>
+          <w:sdtEndPr/>
           <w:sdtContent>
             <w:p>
               <w:pPr>
@@ -413,6 +429,7 @@
             <w:dataBinding w:prefixMappings="xmlns:ns0='http://schemas.openxmlformats.org/package/2006/metadata/core-properties' xmlns:ns1='http://purl.org/dc/elements/1.1/'" w:xpath="/ns0:coreProperties[1]/ns1:subject[1]" w:storeItemID="{6C3C8BC8-F283-45AE-878A-BAB7291924A1}"/>
             <w:text/>
           </w:sdtPr>
+          <w:sdtEndPr/>
           <w:sdtContent>
             <w:p>
               <w:pPr>
@@ -619,7 +636,80 @@
             </w:drawing>
           </w:r>
           <w:r>
-            <w:t xml:space="preserve">          </w:t>
+            <w:t xml:space="preserve">  </w:t>
+          </w:r>
+          <w:r>
+            <w:t xml:space="preserve">       </w:t>
+          </w:r>
+          <w:bookmarkStart w:id="0" w:name="_GoBack"/>
+          <w:bookmarkEnd w:id="0"/>
+          <w:r>
+            <w:t xml:space="preserve">   </w:t>
+          </w:r>
+          <w:r>
+            <w:rPr>
+              <w:rFonts w:ascii="Arial" w:hAnsi="Arial" w:cs="Arial"/>
+              <w:noProof/>
+              <w:sz w:val="72"/>
+              <w:szCs w:val="72"/>
+              <w:lang w:val="en-US"/>
+            </w:rPr>
+            <w:drawing>
+              <wp:inline distT="0" distB="0" distL="0" distR="0" wp14:anchorId="113B9173" wp14:editId="3547A9AB">
+                <wp:extent cx="1140498" cy="1036304"/>
+                <wp:effectExtent l="0" t="0" r="2540" b="5715"/>
+                <wp:docPr id="74" name="Picture 23"/>
+                <wp:cNvGraphicFramePr>
+                  <a:graphicFrameLocks xmlns:a="http://schemas.openxmlformats.org/drawingml/2006/main" noChangeAspect="1"/>
+                </wp:cNvGraphicFramePr>
+                <a:graphic xmlns:a="http://schemas.openxmlformats.org/drawingml/2006/main">
+                  <a:graphicData uri="http://schemas.openxmlformats.org/drawingml/2006/picture">
+                    <pic:pic xmlns:pic="http://schemas.openxmlformats.org/drawingml/2006/picture">
+                      <pic:nvPicPr>
+                        <pic:cNvPr id="0" name="Picture 23"/>
+                        <pic:cNvPicPr>
+                          <a:picLocks noChangeAspect="1" noChangeArrowheads="1"/>
+                        </pic:cNvPicPr>
+                      </pic:nvPicPr>
+                      <pic:blipFill>
+                        <a:blip r:embed="rId12">
+                          <a:extLst>
+                            <a:ext uri="{28A0092B-C50C-407E-A947-70E740481C1C}">
+                              <a14:useLocalDpi xmlns:a14="http://schemas.microsoft.com/office/drawing/2010/main" val="0"/>
+                            </a:ext>
+                          </a:extLst>
+                        </a:blip>
+                        <a:srcRect/>
+                        <a:stretch>
+                          <a:fillRect/>
+                        </a:stretch>
+                      </pic:blipFill>
+                      <pic:spPr bwMode="auto">
+                        <a:xfrm>
+                          <a:off x="0" y="0"/>
+                          <a:ext cx="1140862" cy="1036635"/>
+                        </a:xfrm>
+                        <a:prstGeom prst="rect">
+                          <a:avLst/>
+                        </a:prstGeom>
+                        <a:noFill/>
+                        <a:ln>
+                          <a:noFill/>
+                        </a:ln>
+                      </pic:spPr>
+                    </pic:pic>
+                  </a:graphicData>
+                </a:graphic>
+              </wp:inline>
+            </w:drawing>
+          </w:r>
+        </w:p>
+        <w:p>
+          <w:pPr>
+            <w:jc w:val="center"/>
+          </w:pPr>
+          <w:r>
+            <w:t xml:space="preserve">     </w:t>
           </w:r>
           <w:r>
             <w:rPr>
@@ -647,7 +737,7 @@
                         </pic:cNvPicPr>
                       </pic:nvPicPr>
                       <pic:blipFill>
-                        <a:blip r:embed="rId12">
+                        <a:blip r:embed="rId13">
                           <a:extLst>
                             <a:ext uri="{28A0092B-C50C-407E-A947-70E740481C1C}">
                               <a14:useLocalDpi xmlns:a14="http://schemas.microsoft.com/office/drawing/2010/main" val="0"/>
@@ -790,7 +880,7 @@
         </w:rPr>
         <w:lastRenderedPageBreak/>
         <w:drawing>
-          <wp:anchor distT="0" distB="0" distL="114300" distR="114300" simplePos="0" relativeHeight="251666432" behindDoc="1" locked="0" layoutInCell="1" allowOverlap="1" wp14:anchorId="33846CC5" wp14:editId="7A4D85F9">
+          <wp:anchor distT="0" distB="0" distL="114300" distR="114300" simplePos="0" relativeHeight="251666432" behindDoc="1" locked="0" layoutInCell="1" allowOverlap="1" wp14:anchorId="33846CC5" wp14:editId="6A83C614">
             <wp:simplePos x="0" y="0"/>
             <wp:positionH relativeFrom="column">
               <wp:posOffset>-768408</wp:posOffset>
@@ -1014,61 +1104,7 @@
             <w:sz w:val="24"/>
             <w:szCs w:val="24"/>
           </w:rPr>
-          <w:fldChar w:fldCharType="begin"/>
-        </w:r>
-        <w:r>
-          <w:rPr>
-            <w:rFonts w:cstheme="minorHAnsi"/>
-            <w:noProof/>
-            <w:webHidden/>
-            <w:color w:val="000000" w:themeColor="text1"/>
-            <w:sz w:val="24"/>
-            <w:szCs w:val="24"/>
-          </w:rPr>
-          <w:instrText xml:space="preserve"> PAGEREF _Toc318154180 \h </w:instrText>
-        </w:r>
-        <w:r>
-          <w:rPr>
-            <w:rFonts w:cstheme="minorHAnsi"/>
-            <w:noProof/>
-            <w:webHidden/>
-            <w:color w:val="000000" w:themeColor="text1"/>
-            <w:sz w:val="24"/>
-            <w:szCs w:val="24"/>
-          </w:rPr>
-        </w:r>
-        <w:r>
-          <w:rPr>
-            <w:rFonts w:cstheme="minorHAnsi"/>
-            <w:noProof/>
-            <w:webHidden/>
-            <w:color w:val="000000" w:themeColor="text1"/>
-            <w:sz w:val="24"/>
-            <w:szCs w:val="24"/>
-          </w:rPr>
-          <w:fldChar w:fldCharType="separate"/>
-        </w:r>
-        <w:r>
-          <w:rPr>
-            <w:rFonts w:cstheme="minorHAnsi"/>
-            <w:noProof/>
-            <w:webHidden/>
-            <w:color w:val="000000" w:themeColor="text1"/>
-            <w:sz w:val="24"/>
-            <w:szCs w:val="24"/>
-          </w:rPr>
-          <w:t>3</w:t>
-        </w:r>
-        <w:r>
-          <w:rPr>
-            <w:rFonts w:cstheme="minorHAnsi"/>
-            <w:noProof/>
-            <w:webHidden/>
-            <w:color w:val="000000" w:themeColor="text1"/>
-            <w:sz w:val="24"/>
-            <w:szCs w:val="24"/>
-          </w:rPr>
-          <w:fldChar w:fldCharType="end"/>
+          <w:t>2</w:t>
         </w:r>
       </w:hyperlink>
     </w:p>
@@ -1141,61 +1177,7 @@
             <w:sz w:val="24"/>
             <w:szCs w:val="24"/>
           </w:rPr>
-          <w:fldChar w:fldCharType="begin"/>
-        </w:r>
-        <w:r>
-          <w:rPr>
-            <w:rFonts w:cstheme="minorHAnsi"/>
-            <w:noProof/>
-            <w:webHidden/>
-            <w:color w:val="000000" w:themeColor="text1"/>
-            <w:sz w:val="24"/>
-            <w:szCs w:val="24"/>
-          </w:rPr>
-          <w:instrText xml:space="preserve"> PAGEREF _Toc318154181 \h </w:instrText>
-        </w:r>
-        <w:r>
-          <w:rPr>
-            <w:rFonts w:cstheme="minorHAnsi"/>
-            <w:noProof/>
-            <w:webHidden/>
-            <w:color w:val="000000" w:themeColor="text1"/>
-            <w:sz w:val="24"/>
-            <w:szCs w:val="24"/>
-          </w:rPr>
-        </w:r>
-        <w:r>
-          <w:rPr>
-            <w:rFonts w:cstheme="minorHAnsi"/>
-            <w:noProof/>
-            <w:webHidden/>
-            <w:color w:val="000000" w:themeColor="text1"/>
-            <w:sz w:val="24"/>
-            <w:szCs w:val="24"/>
-          </w:rPr>
-          <w:fldChar w:fldCharType="separate"/>
-        </w:r>
-        <w:r>
-          <w:rPr>
-            <w:rFonts w:cstheme="minorHAnsi"/>
-            <w:noProof/>
-            <w:webHidden/>
-            <w:color w:val="000000" w:themeColor="text1"/>
-            <w:sz w:val="24"/>
-            <w:szCs w:val="24"/>
-          </w:rPr>
-          <w:t>4</w:t>
-        </w:r>
-        <w:r>
-          <w:rPr>
-            <w:rFonts w:cstheme="minorHAnsi"/>
-            <w:noProof/>
-            <w:webHidden/>
-            <w:color w:val="000000" w:themeColor="text1"/>
-            <w:sz w:val="24"/>
-            <w:szCs w:val="24"/>
-          </w:rPr>
-          <w:fldChar w:fldCharType="end"/>
+          <w:t>3</w:t>
         </w:r>
       </w:hyperlink>
     </w:p>
@@ -1268,61 +1250,7 @@
             <w:sz w:val="24"/>
             <w:szCs w:val="24"/>
           </w:rPr>
-          <w:fldChar w:fldCharType="begin"/>
-        </w:r>
-        <w:r>
-          <w:rPr>
-            <w:rFonts w:cstheme="minorHAnsi"/>
-            <w:noProof/>
-            <w:webHidden/>
-            <w:color w:val="000000" w:themeColor="text1"/>
-            <w:sz w:val="24"/>
-            <w:szCs w:val="24"/>
-          </w:rPr>
-          <w:instrText xml:space="preserve"> PAGEREF _Toc318154182 \h </w:instrText>
-        </w:r>
-        <w:r>
-          <w:rPr>
-            <w:rFonts w:cstheme="minorHAnsi"/>
-            <w:noProof/>
-            <w:webHidden/>
-            <w:color w:val="000000" w:themeColor="text1"/>
-            <w:sz w:val="24"/>
-            <w:szCs w:val="24"/>
-          </w:rPr>
-        </w:r>
-        <w:r>
-          <w:rPr>
-            <w:rFonts w:cstheme="minorHAnsi"/>
-            <w:noProof/>
-            <w:webHidden/>
-            <w:color w:val="000000" w:themeColor="text1"/>
-            <w:sz w:val="24"/>
-            <w:szCs w:val="24"/>
-          </w:rPr>
-          <w:fldChar w:fldCharType="separate"/>
-        </w:r>
-        <w:r>
-          <w:rPr>
-            <w:rFonts w:cstheme="minorHAnsi"/>
-            <w:noProof/>
-            <w:webHidden/>
-            <w:color w:val="000000" w:themeColor="text1"/>
-            <w:sz w:val="24"/>
-            <w:szCs w:val="24"/>
-          </w:rPr>
-          <w:t>5</w:t>
-        </w:r>
-        <w:r>
-          <w:rPr>
-            <w:rFonts w:cstheme="minorHAnsi"/>
-            <w:noProof/>
-            <w:webHidden/>
-            <w:color w:val="000000" w:themeColor="text1"/>
-            <w:sz w:val="24"/>
-            <w:szCs w:val="24"/>
-          </w:rPr>
-          <w:fldChar w:fldCharType="end"/>
+          <w:t>4</w:t>
         </w:r>
       </w:hyperlink>
     </w:p>
@@ -1395,61 +1323,7 @@
             <w:sz w:val="24"/>
             <w:szCs w:val="24"/>
           </w:rPr>
-          <w:fldChar w:fldCharType="begin"/>
-        </w:r>
-        <w:r>
-          <w:rPr>
-            <w:rFonts w:cstheme="minorHAnsi"/>
-            <w:noProof/>
-            <w:webHidden/>
-            <w:color w:val="000000" w:themeColor="text1"/>
-            <w:sz w:val="24"/>
-            <w:szCs w:val="24"/>
-          </w:rPr>
-          <w:instrText xml:space="preserve"> PAGEREF _Toc318154183 \h </w:instrText>
-        </w:r>
-        <w:r>
-          <w:rPr>
-            <w:rFonts w:cstheme="minorHAnsi"/>
-            <w:noProof/>
-            <w:webHidden/>
-            <w:color w:val="000000" w:themeColor="text1"/>
-            <w:sz w:val="24"/>
-            <w:szCs w:val="24"/>
-          </w:rPr>
-        </w:r>
-        <w:r>
-          <w:rPr>
-            <w:rFonts w:cstheme="minorHAnsi"/>
-            <w:noProof/>
-            <w:webHidden/>
-            <w:color w:val="000000" w:themeColor="text1"/>
-            <w:sz w:val="24"/>
-            <w:szCs w:val="24"/>
-          </w:rPr>
-          <w:fldChar w:fldCharType="separate"/>
-        </w:r>
-        <w:r>
-          <w:rPr>
-            <w:rFonts w:cstheme="minorHAnsi"/>
-            <w:noProof/>
-            <w:webHidden/>
-            <w:color w:val="000000" w:themeColor="text1"/>
-            <w:sz w:val="24"/>
-            <w:szCs w:val="24"/>
-          </w:rPr>
-          <w:t>6</w:t>
-        </w:r>
-        <w:r>
-          <w:rPr>
-            <w:rFonts w:cstheme="minorHAnsi"/>
-            <w:noProof/>
-            <w:webHidden/>
-            <w:color w:val="000000" w:themeColor="text1"/>
-            <w:sz w:val="24"/>
-            <w:szCs w:val="24"/>
-          </w:rPr>
-          <w:fldChar w:fldCharType="end"/>
+          <w:t>5</w:t>
         </w:r>
       </w:hyperlink>
     </w:p>
@@ -1479,18 +1353,8 @@
             <w:sz w:val="24"/>
             <w:szCs w:val="24"/>
           </w:rPr>
-          <w:t>5</w:t>
-        </w:r>
-        <w:r>
-          <w:rPr>
-            <w:rFonts w:eastAsiaTheme="minorEastAsia" w:cstheme="minorHAnsi"/>
-            <w:noProof/>
-            <w:color w:val="000000" w:themeColor="text1"/>
-            <w:sz w:val="24"/>
-            <w:szCs w:val="24"/>
-            <w:lang w:val="es-CO" w:eastAsia="es-CO"/>
-          </w:rPr>
           <w:tab/>
+          <w:t xml:space="preserve">4.1 </w:t>
         </w:r>
         <w:r>
           <w:rPr>
@@ -1522,61 +1386,7 @@
             <w:sz w:val="24"/>
             <w:szCs w:val="24"/>
           </w:rPr>
-          <w:fldChar w:fldCharType="begin"/>
-        </w:r>
-        <w:r>
-          <w:rPr>
-            <w:rFonts w:cstheme="minorHAnsi"/>
-            <w:noProof/>
-            <w:webHidden/>
-            <w:color w:val="000000" w:themeColor="text1"/>
-            <w:sz w:val="24"/>
-            <w:szCs w:val="24"/>
-          </w:rPr>
-          <w:instrText xml:space="preserve"> PAGEREF _Toc318154184 \h </w:instrText>
-        </w:r>
-        <w:r>
-          <w:rPr>
-            <w:rFonts w:cstheme="minorHAnsi"/>
-            <w:noProof/>
-            <w:webHidden/>
-            <w:color w:val="000000" w:themeColor="text1"/>
-            <w:sz w:val="24"/>
-            <w:szCs w:val="24"/>
-          </w:rPr>
-        </w:r>
-        <w:r>
-          <w:rPr>
-            <w:rFonts w:cstheme="minorHAnsi"/>
-            <w:noProof/>
-            <w:webHidden/>
-            <w:color w:val="000000" w:themeColor="text1"/>
-            <w:sz w:val="24"/>
-            <w:szCs w:val="24"/>
-          </w:rPr>
-          <w:fldChar w:fldCharType="separate"/>
-        </w:r>
-        <w:r>
-          <w:rPr>
-            <w:rFonts w:cstheme="minorHAnsi"/>
-            <w:noProof/>
-            <w:webHidden/>
-            <w:color w:val="000000" w:themeColor="text1"/>
-            <w:sz w:val="24"/>
-            <w:szCs w:val="24"/>
-          </w:rPr>
-          <w:t>6</w:t>
-        </w:r>
-        <w:r>
-          <w:rPr>
-            <w:rFonts w:cstheme="minorHAnsi"/>
-            <w:noProof/>
-            <w:webHidden/>
-            <w:color w:val="000000" w:themeColor="text1"/>
-            <w:sz w:val="24"/>
-            <w:szCs w:val="24"/>
-          </w:rPr>
-          <w:fldChar w:fldCharType="end"/>
+          <w:t>5</w:t>
         </w:r>
       </w:hyperlink>
     </w:p>
@@ -1606,18 +1416,8 @@
             <w:sz w:val="24"/>
             <w:szCs w:val="24"/>
           </w:rPr>
-          <w:t>6</w:t>
-        </w:r>
-        <w:r>
-          <w:rPr>
-            <w:rFonts w:eastAsiaTheme="minorEastAsia" w:cstheme="minorHAnsi"/>
-            <w:noProof/>
-            <w:color w:val="000000" w:themeColor="text1"/>
-            <w:sz w:val="24"/>
-            <w:szCs w:val="24"/>
-            <w:lang w:val="es-CO" w:eastAsia="es-CO"/>
-          </w:rPr>
           <w:tab/>
+          <w:t xml:space="preserve">4.2 </w:t>
         </w:r>
         <w:r>
           <w:rPr>
@@ -1649,72 +1449,17 @@
             <w:sz w:val="24"/>
             <w:szCs w:val="24"/>
           </w:rPr>
-          <w:fldChar w:fldCharType="begin"/>
-        </w:r>
-        <w:r>
-          <w:rPr>
-            <w:rFonts w:cstheme="minorHAnsi"/>
-            <w:noProof/>
-            <w:webHidden/>
-            <w:color w:val="000000" w:themeColor="text1"/>
-            <w:sz w:val="24"/>
-            <w:szCs w:val="24"/>
-          </w:rPr>
-          <w:instrText xml:space="preserve"> PAGEREF _Toc318154185 \h </w:instrText>
-        </w:r>
-        <w:r>
-          <w:rPr>
-            <w:rFonts w:cstheme="minorHAnsi"/>
-            <w:noProof/>
-            <w:webHidden/>
-            <w:color w:val="000000" w:themeColor="text1"/>
-            <w:sz w:val="24"/>
-            <w:szCs w:val="24"/>
-          </w:rPr>
-        </w:r>
-        <w:r>
-          <w:rPr>
-            <w:rFonts w:cstheme="minorHAnsi"/>
-            <w:noProof/>
-            <w:webHidden/>
-            <w:color w:val="000000" w:themeColor="text1"/>
-            <w:sz w:val="24"/>
-            <w:szCs w:val="24"/>
-          </w:rPr>
-          <w:fldChar w:fldCharType="separate"/>
-        </w:r>
-        <w:r>
-          <w:rPr>
-            <w:rFonts w:cstheme="minorHAnsi"/>
-            <w:noProof/>
-            <w:webHidden/>
-            <w:color w:val="000000" w:themeColor="text1"/>
-            <w:sz w:val="24"/>
-            <w:szCs w:val="24"/>
-          </w:rPr>
-          <w:t>6</w:t>
-        </w:r>
-        <w:r>
-          <w:rPr>
-            <w:rFonts w:cstheme="minorHAnsi"/>
-            <w:noProof/>
-            <w:webHidden/>
-            <w:color w:val="000000" w:themeColor="text1"/>
-            <w:sz w:val="24"/>
-            <w:szCs w:val="24"/>
-          </w:rPr>
-          <w:fldChar w:fldCharType="end"/>
+          <w:t>5</w:t>
         </w:r>
       </w:hyperlink>
     </w:p>
     <w:p>
       <w:pPr>
         <w:tabs>
-          <w:tab w:val="left" w:pos="880"/>
+          <w:tab w:val="left" w:pos="440"/>
           <w:tab w:val="right" w:leader="dot" w:pos="8494"/>
         </w:tabs>
         <w:spacing w:after="100"/>
-        <w:ind w:left="220"/>
         <w:jc w:val="both"/>
         <w:rPr>
           <w:rFonts w:cstheme="minorHAnsi"/>
@@ -1724,6 +1469,18 @@
           <w:szCs w:val="24"/>
         </w:rPr>
       </w:pPr>
+      <w:r>
+        <w:rPr>
+          <w:rFonts w:eastAsiaTheme="minorEastAsia" w:cstheme="minorHAnsi"/>
+          <w:noProof/>
+          <w:color w:val="000000" w:themeColor="text1"/>
+          <w:sz w:val="24"/>
+          <w:szCs w:val="24"/>
+          <w:lang w:val="es-CO" w:eastAsia="es-CO"/>
+        </w:rPr>
+        <w:tab/>
+        <w:t xml:space="preserve">4.3 </w:t>
+      </w:r>
       <w:hyperlink w:anchor="_Toc318154186" w:history="1">
         <w:r>
           <w:rPr>
@@ -1733,17 +1490,6 @@
             <w:sz w:val="24"/>
             <w:szCs w:val="24"/>
           </w:rPr>
-          <w:t>6.1</w:t>
-        </w:r>
-        <w:r>
-          <w:rPr>
-            <w:rFonts w:cstheme="minorHAnsi"/>
-            <w:noProof/>
-            <w:color w:val="000000" w:themeColor="text1"/>
-            <w:sz w:val="24"/>
-            <w:szCs w:val="24"/>
-          </w:rPr>
-          <w:tab/>
           <w:t>Footer</w:t>
         </w:r>
         <w:r>
@@ -1766,72 +1512,17 @@
             <w:sz w:val="24"/>
             <w:szCs w:val="24"/>
           </w:rPr>
-          <w:fldChar w:fldCharType="begin"/>
-        </w:r>
-        <w:r>
-          <w:rPr>
-            <w:rFonts w:cstheme="minorHAnsi"/>
-            <w:noProof/>
-            <w:webHidden/>
-            <w:color w:val="000000" w:themeColor="text1"/>
-            <w:sz w:val="24"/>
-            <w:szCs w:val="24"/>
-          </w:rPr>
-          <w:instrText xml:space="preserve"> PAGEREF _Toc318154186 \h </w:instrText>
-        </w:r>
-        <w:r>
-          <w:rPr>
-            <w:rFonts w:cstheme="minorHAnsi"/>
-            <w:noProof/>
-            <w:webHidden/>
-            <w:color w:val="000000" w:themeColor="text1"/>
-            <w:sz w:val="24"/>
-            <w:szCs w:val="24"/>
-          </w:rPr>
-        </w:r>
-        <w:r>
-          <w:rPr>
-            <w:rFonts w:cstheme="minorHAnsi"/>
-            <w:noProof/>
-            <w:webHidden/>
-            <w:color w:val="000000" w:themeColor="text1"/>
-            <w:sz w:val="24"/>
-            <w:szCs w:val="24"/>
-          </w:rPr>
-          <w:fldChar w:fldCharType="separate"/>
-        </w:r>
-        <w:r>
-          <w:rPr>
-            <w:rFonts w:cstheme="minorHAnsi"/>
-            <w:noProof/>
-            <w:webHidden/>
-            <w:color w:val="000000" w:themeColor="text1"/>
-            <w:sz w:val="24"/>
-            <w:szCs w:val="24"/>
-          </w:rPr>
-          <w:t>7</w:t>
-        </w:r>
-        <w:r>
-          <w:rPr>
-            <w:rFonts w:cstheme="minorHAnsi"/>
-            <w:noProof/>
-            <w:webHidden/>
-            <w:color w:val="000000" w:themeColor="text1"/>
-            <w:sz w:val="24"/>
-            <w:szCs w:val="24"/>
-          </w:rPr>
-          <w:fldChar w:fldCharType="end"/>
+          <w:t>6</w:t>
         </w:r>
       </w:hyperlink>
     </w:p>
     <w:p>
       <w:pPr>
         <w:tabs>
-          <w:tab w:val="left" w:pos="880"/>
+          <w:tab w:val="left" w:pos="440"/>
           <w:tab w:val="right" w:leader="dot" w:pos="8494"/>
         </w:tabs>
         <w:spacing w:after="100"/>
-        <w:ind w:left="220"/>
         <w:jc w:val="both"/>
         <w:rPr>
           <w:rFonts w:cstheme="minorHAnsi"/>
@@ -1841,6 +1532,17 @@
           <w:szCs w:val="24"/>
         </w:rPr>
       </w:pPr>
+      <w:r>
+        <w:rPr>
+          <w:rFonts w:cstheme="minorHAnsi"/>
+          <w:noProof/>
+          <w:color w:val="000000" w:themeColor="text1"/>
+          <w:sz w:val="24"/>
+          <w:szCs w:val="24"/>
+        </w:rPr>
+        <w:tab/>
+        <w:t xml:space="preserve">4.4 </w:t>
+      </w:r>
       <w:hyperlink w:anchor="_Toc318154187" w:history="1">
         <w:r>
           <w:rPr>
@@ -1850,17 +1552,6 @@
             <w:sz w:val="24"/>
             <w:szCs w:val="24"/>
           </w:rPr>
-          <w:t>6.2</w:t>
-        </w:r>
-        <w:r>
-          <w:rPr>
-            <w:rFonts w:cstheme="minorHAnsi"/>
-            <w:noProof/>
-            <w:color w:val="000000" w:themeColor="text1"/>
-            <w:sz w:val="24"/>
-            <w:szCs w:val="24"/>
-          </w:rPr>
-          <w:tab/>
           <w:t>Páginas footer</w:t>
         </w:r>
         <w:r>
@@ -1883,72 +1574,17 @@
             <w:sz w:val="24"/>
             <w:szCs w:val="24"/>
           </w:rPr>
-          <w:fldChar w:fldCharType="begin"/>
-        </w:r>
-        <w:r>
-          <w:rPr>
-            <w:rFonts w:cstheme="minorHAnsi"/>
-            <w:noProof/>
-            <w:webHidden/>
-            <w:color w:val="000000" w:themeColor="text1"/>
-            <w:sz w:val="24"/>
-            <w:szCs w:val="24"/>
-          </w:rPr>
-          <w:instrText xml:space="preserve"> PAGEREF _Toc318154187 \h </w:instrText>
-        </w:r>
-        <w:r>
-          <w:rPr>
-            <w:rFonts w:cstheme="minorHAnsi"/>
-            <w:noProof/>
-            <w:webHidden/>
-            <w:color w:val="000000" w:themeColor="text1"/>
-            <w:sz w:val="24"/>
-            <w:szCs w:val="24"/>
-          </w:rPr>
-        </w:r>
-        <w:r>
-          <w:rPr>
-            <w:rFonts w:cstheme="minorHAnsi"/>
-            <w:noProof/>
-            <w:webHidden/>
-            <w:color w:val="000000" w:themeColor="text1"/>
-            <w:sz w:val="24"/>
-            <w:szCs w:val="24"/>
-          </w:rPr>
-          <w:fldChar w:fldCharType="separate"/>
-        </w:r>
-        <w:r>
-          <w:rPr>
-            <w:rFonts w:cstheme="minorHAnsi"/>
-            <w:noProof/>
-            <w:webHidden/>
-            <w:color w:val="000000" w:themeColor="text1"/>
-            <w:sz w:val="24"/>
-            <w:szCs w:val="24"/>
-          </w:rPr>
-          <w:t>7</w:t>
-        </w:r>
-        <w:r>
-          <w:rPr>
-            <w:rFonts w:cstheme="minorHAnsi"/>
-            <w:noProof/>
-            <w:webHidden/>
-            <w:color w:val="000000" w:themeColor="text1"/>
-            <w:sz w:val="24"/>
-            <w:szCs w:val="24"/>
-          </w:rPr>
-          <w:fldChar w:fldCharType="end"/>
+          <w:t>6</w:t>
         </w:r>
       </w:hyperlink>
     </w:p>
     <w:p>
       <w:pPr>
         <w:tabs>
-          <w:tab w:val="left" w:pos="880"/>
+          <w:tab w:val="left" w:pos="440"/>
           <w:tab w:val="right" w:leader="dot" w:pos="8494"/>
         </w:tabs>
         <w:spacing w:after="100"/>
-        <w:ind w:left="220"/>
         <w:jc w:val="both"/>
         <w:rPr>
           <w:rFonts w:cstheme="minorHAnsi"/>
@@ -1958,6 +1594,17 @@
           <w:szCs w:val="24"/>
         </w:rPr>
       </w:pPr>
+      <w:r>
+        <w:rPr>
+          <w:rFonts w:cstheme="minorHAnsi"/>
+          <w:noProof/>
+          <w:color w:val="000000" w:themeColor="text1"/>
+          <w:sz w:val="24"/>
+          <w:szCs w:val="24"/>
+        </w:rPr>
+        <w:tab/>
+        <w:t xml:space="preserve">4.5 </w:t>
+      </w:r>
       <w:hyperlink w:anchor="_Toc318154188" w:history="1">
         <w:r>
           <w:rPr>
@@ -1967,18 +1614,7 @@
             <w:sz w:val="24"/>
             <w:szCs w:val="24"/>
           </w:rPr>
-          <w:t>6.3</w:t>
-        </w:r>
-        <w:r>
-          <w:rPr>
-            <w:rFonts w:cstheme="minorHAnsi"/>
-            <w:noProof/>
-            <w:color w:val="000000" w:themeColor="text1"/>
-            <w:sz w:val="24"/>
-            <w:szCs w:val="24"/>
-          </w:rPr>
-          <w:tab/>
-          <w:t>Página de Sign in</w:t>
+          <w:t>Registro en la plataforma</w:t>
         </w:r>
         <w:r>
           <w:rPr>
@@ -2000,72 +1636,17 @@
             <w:sz w:val="24"/>
             <w:szCs w:val="24"/>
           </w:rPr>
-          <w:fldChar w:fldCharType="begin"/>
-        </w:r>
-        <w:r>
-          <w:rPr>
-            <w:rFonts w:cstheme="minorHAnsi"/>
-            <w:noProof/>
-            <w:webHidden/>
-            <w:color w:val="000000" w:themeColor="text1"/>
-            <w:sz w:val="24"/>
-            <w:szCs w:val="24"/>
-          </w:rPr>
-          <w:instrText xml:space="preserve"> PAGEREF _Toc318154188 \h </w:instrText>
-        </w:r>
-        <w:r>
-          <w:rPr>
-            <w:rFonts w:cstheme="minorHAnsi"/>
-            <w:noProof/>
-            <w:webHidden/>
-            <w:color w:val="000000" w:themeColor="text1"/>
-            <w:sz w:val="24"/>
-            <w:szCs w:val="24"/>
-          </w:rPr>
-        </w:r>
-        <w:r>
-          <w:rPr>
-            <w:rFonts w:cstheme="minorHAnsi"/>
-            <w:noProof/>
-            <w:webHidden/>
-            <w:color w:val="000000" w:themeColor="text1"/>
-            <w:sz w:val="24"/>
-            <w:szCs w:val="24"/>
-          </w:rPr>
-          <w:fldChar w:fldCharType="separate"/>
-        </w:r>
-        <w:r>
-          <w:rPr>
-            <w:rFonts w:cstheme="minorHAnsi"/>
-            <w:noProof/>
-            <w:webHidden/>
-            <w:color w:val="000000" w:themeColor="text1"/>
-            <w:sz w:val="24"/>
-            <w:szCs w:val="24"/>
-          </w:rPr>
-          <w:t>8</w:t>
-        </w:r>
-        <w:r>
-          <w:rPr>
-            <w:rFonts w:cstheme="minorHAnsi"/>
-            <w:noProof/>
-            <w:webHidden/>
-            <w:color w:val="000000" w:themeColor="text1"/>
-            <w:sz w:val="24"/>
-            <w:szCs w:val="24"/>
-          </w:rPr>
-          <w:fldChar w:fldCharType="end"/>
+          <w:t>6</w:t>
         </w:r>
       </w:hyperlink>
     </w:p>
     <w:p>
       <w:pPr>
         <w:tabs>
-          <w:tab w:val="left" w:pos="880"/>
+          <w:tab w:val="left" w:pos="440"/>
           <w:tab w:val="right" w:leader="dot" w:pos="8494"/>
         </w:tabs>
         <w:spacing w:after="100"/>
-        <w:ind w:left="220"/>
         <w:jc w:val="both"/>
         <w:rPr>
           <w:rFonts w:cstheme="minorHAnsi"/>
@@ -2075,6 +1656,45 @@
           <w:szCs w:val="24"/>
         </w:rPr>
       </w:pPr>
+      <w:r>
+        <w:rPr>
+          <w:rFonts w:cstheme="minorHAnsi"/>
+          <w:noProof/>
+          <w:color w:val="000000" w:themeColor="text1"/>
+          <w:sz w:val="24"/>
+          <w:szCs w:val="24"/>
+        </w:rPr>
+        <w:tab/>
+        <w:t>4.6 Página de ingreso…………………………………………………………………………………………….7</w:t>
+      </w:r>
+    </w:p>
+    <w:p>
+      <w:pPr>
+        <w:tabs>
+          <w:tab w:val="left" w:pos="440"/>
+          <w:tab w:val="right" w:leader="dot" w:pos="8494"/>
+        </w:tabs>
+        <w:spacing w:after="100"/>
+        <w:jc w:val="both"/>
+        <w:rPr>
+          <w:rFonts w:cstheme="minorHAnsi"/>
+          <w:noProof/>
+          <w:color w:val="000000" w:themeColor="text1"/>
+          <w:sz w:val="24"/>
+          <w:szCs w:val="24"/>
+        </w:rPr>
+      </w:pPr>
+      <w:r>
+        <w:rPr>
+          <w:rFonts w:cstheme="minorHAnsi"/>
+          <w:noProof/>
+          <w:color w:val="000000" w:themeColor="text1"/>
+          <w:sz w:val="24"/>
+          <w:szCs w:val="24"/>
+        </w:rPr>
+        <w:tab/>
+        <w:t xml:space="preserve">4.7 </w:t>
+      </w:r>
       <w:hyperlink w:anchor="_Toc318154189" w:history="1">
         <w:r>
           <w:rPr>
@@ -2084,17 +1704,6 @@
             <w:sz w:val="24"/>
             <w:szCs w:val="24"/>
           </w:rPr>
-          <w:t>6.4</w:t>
-        </w:r>
-        <w:r>
-          <w:rPr>
-            <w:rFonts w:cstheme="minorHAnsi"/>
-            <w:noProof/>
-            <w:color w:val="000000" w:themeColor="text1"/>
-            <w:sz w:val="24"/>
-            <w:szCs w:val="24"/>
-          </w:rPr>
-          <w:tab/>
           <w:t>Perfil de usuario</w:t>
         </w:r>
         <w:r>
@@ -2117,72 +1726,17 @@
             <w:sz w:val="24"/>
             <w:szCs w:val="24"/>
           </w:rPr>
-          <w:fldChar w:fldCharType="begin"/>
-        </w:r>
-        <w:r>
-          <w:rPr>
-            <w:rFonts w:cstheme="minorHAnsi"/>
-            <w:noProof/>
-            <w:webHidden/>
-            <w:color w:val="000000" w:themeColor="text1"/>
-            <w:sz w:val="24"/>
-            <w:szCs w:val="24"/>
-          </w:rPr>
-          <w:instrText xml:space="preserve"> PAGEREF _Toc318154189 \h </w:instrText>
-        </w:r>
-        <w:r>
-          <w:rPr>
-            <w:rFonts w:cstheme="minorHAnsi"/>
-            <w:noProof/>
-            <w:webHidden/>
-            <w:color w:val="000000" w:themeColor="text1"/>
-            <w:sz w:val="24"/>
-            <w:szCs w:val="24"/>
-          </w:rPr>
-        </w:r>
-        <w:r>
-          <w:rPr>
-            <w:rFonts w:cstheme="minorHAnsi"/>
-            <w:noProof/>
-            <w:webHidden/>
-            <w:color w:val="000000" w:themeColor="text1"/>
-            <w:sz w:val="24"/>
-            <w:szCs w:val="24"/>
-          </w:rPr>
-          <w:fldChar w:fldCharType="separate"/>
-        </w:r>
-        <w:r>
-          <w:rPr>
-            <w:rFonts w:cstheme="minorHAnsi"/>
-            <w:noProof/>
-            <w:webHidden/>
-            <w:color w:val="000000" w:themeColor="text1"/>
-            <w:sz w:val="24"/>
-            <w:szCs w:val="24"/>
-          </w:rPr>
-          <w:t>9</w:t>
-        </w:r>
-        <w:r>
-          <w:rPr>
-            <w:rFonts w:cstheme="minorHAnsi"/>
-            <w:noProof/>
-            <w:webHidden/>
-            <w:color w:val="000000" w:themeColor="text1"/>
-            <w:sz w:val="24"/>
-            <w:szCs w:val="24"/>
-          </w:rPr>
-          <w:fldChar w:fldCharType="end"/>
+          <w:t>8</w:t>
         </w:r>
       </w:hyperlink>
     </w:p>
     <w:p>
       <w:pPr>
         <w:tabs>
-          <w:tab w:val="left" w:pos="880"/>
+          <w:tab w:val="left" w:pos="440"/>
           <w:tab w:val="right" w:leader="dot" w:pos="8494"/>
         </w:tabs>
         <w:spacing w:after="100"/>
-        <w:ind w:left="220"/>
         <w:jc w:val="both"/>
         <w:rPr>
           <w:rFonts w:cstheme="minorHAnsi"/>
@@ -2192,6 +1746,17 @@
           <w:szCs w:val="24"/>
         </w:rPr>
       </w:pPr>
+      <w:r>
+        <w:rPr>
+          <w:rFonts w:cstheme="minorHAnsi"/>
+          <w:noProof/>
+          <w:color w:val="000000" w:themeColor="text1"/>
+          <w:sz w:val="24"/>
+          <w:szCs w:val="24"/>
+        </w:rPr>
+        <w:tab/>
+        <w:t xml:space="preserve">4.8 </w:t>
+      </w:r>
       <w:hyperlink w:anchor="_Toc318154190" w:history="1">
         <w:r>
           <w:rPr>
@@ -2201,17 +1766,6 @@
             <w:sz w:val="24"/>
             <w:szCs w:val="24"/>
           </w:rPr>
-          <w:t>6.5</w:t>
-        </w:r>
-        <w:r>
-          <w:rPr>
-            <w:rFonts w:cstheme="minorHAnsi"/>
-            <w:noProof/>
-            <w:color w:val="000000" w:themeColor="text1"/>
-            <w:sz w:val="24"/>
-            <w:szCs w:val="24"/>
-          </w:rPr>
-          <w:tab/>
           <w:t>Actualizar datos</w:t>
         </w:r>
         <w:r>
@@ -2234,72 +1788,17 @@
             <w:sz w:val="24"/>
             <w:szCs w:val="24"/>
           </w:rPr>
-          <w:fldChar w:fldCharType="begin"/>
-        </w:r>
-        <w:r>
-          <w:rPr>
-            <w:rFonts w:cstheme="minorHAnsi"/>
-            <w:noProof/>
-            <w:webHidden/>
-            <w:color w:val="000000" w:themeColor="text1"/>
-            <w:sz w:val="24"/>
-            <w:szCs w:val="24"/>
-          </w:rPr>
-          <w:instrText xml:space="preserve"> PAGEREF _Toc318154190 \h </w:instrText>
-        </w:r>
-        <w:r>
-          <w:rPr>
-            <w:rFonts w:cstheme="minorHAnsi"/>
-            <w:noProof/>
-            <w:webHidden/>
-            <w:color w:val="000000" w:themeColor="text1"/>
-            <w:sz w:val="24"/>
-            <w:szCs w:val="24"/>
-          </w:rPr>
-        </w:r>
-        <w:r>
-          <w:rPr>
-            <w:rFonts w:cstheme="minorHAnsi"/>
-            <w:noProof/>
-            <w:webHidden/>
-            <w:color w:val="000000" w:themeColor="text1"/>
-            <w:sz w:val="24"/>
-            <w:szCs w:val="24"/>
-          </w:rPr>
-          <w:fldChar w:fldCharType="separate"/>
-        </w:r>
-        <w:r>
-          <w:rPr>
-            <w:rFonts w:cstheme="minorHAnsi"/>
-            <w:noProof/>
-            <w:webHidden/>
-            <w:color w:val="000000" w:themeColor="text1"/>
-            <w:sz w:val="24"/>
-            <w:szCs w:val="24"/>
-          </w:rPr>
-          <w:t>10</w:t>
-        </w:r>
-        <w:r>
-          <w:rPr>
-            <w:rFonts w:cstheme="minorHAnsi"/>
-            <w:noProof/>
-            <w:webHidden/>
-            <w:color w:val="000000" w:themeColor="text1"/>
-            <w:sz w:val="24"/>
-            <w:szCs w:val="24"/>
-          </w:rPr>
-          <w:fldChar w:fldCharType="end"/>
+          <w:t>9</w:t>
         </w:r>
       </w:hyperlink>
     </w:p>
     <w:p>
       <w:pPr>
         <w:tabs>
-          <w:tab w:val="left" w:pos="880"/>
+          <w:tab w:val="left" w:pos="440"/>
           <w:tab w:val="right" w:leader="dot" w:pos="8494"/>
         </w:tabs>
         <w:spacing w:after="100"/>
-        <w:ind w:left="220"/>
         <w:jc w:val="both"/>
         <w:rPr>
           <w:rFonts w:cstheme="minorHAnsi"/>
@@ -2309,6 +1808,17 @@
           <w:szCs w:val="24"/>
         </w:rPr>
       </w:pPr>
+      <w:r>
+        <w:rPr>
+          <w:rFonts w:cstheme="minorHAnsi"/>
+          <w:noProof/>
+          <w:color w:val="000000" w:themeColor="text1"/>
+          <w:sz w:val="24"/>
+          <w:szCs w:val="24"/>
+        </w:rPr>
+        <w:tab/>
+        <w:t xml:space="preserve">4.9 </w:t>
+      </w:r>
       <w:hyperlink w:anchor="_Toc318154191" w:history="1">
         <w:r>
           <w:rPr>
@@ -2318,17 +1828,6 @@
             <w:sz w:val="24"/>
             <w:szCs w:val="24"/>
           </w:rPr>
-          <w:t>6.6</w:t>
-        </w:r>
-        <w:r>
-          <w:rPr>
-            <w:rFonts w:cstheme="minorHAnsi"/>
-            <w:noProof/>
-            <w:color w:val="000000" w:themeColor="text1"/>
-            <w:sz w:val="24"/>
-            <w:szCs w:val="24"/>
-          </w:rPr>
-          <w:tab/>
           <w:t>Reportes – Instituciones Educativas</w:t>
         </w:r>
         <w:r>
@@ -2351,72 +1850,17 @@
             <w:sz w:val="24"/>
             <w:szCs w:val="24"/>
           </w:rPr>
-          <w:fldChar w:fldCharType="begin"/>
-        </w:r>
-        <w:r>
-          <w:rPr>
-            <w:rFonts w:cstheme="minorHAnsi"/>
-            <w:noProof/>
-            <w:webHidden/>
-            <w:color w:val="000000" w:themeColor="text1"/>
-            <w:sz w:val="24"/>
-            <w:szCs w:val="24"/>
-          </w:rPr>
-          <w:instrText xml:space="preserve"> PAGEREF _Toc318154191 \h </w:instrText>
-        </w:r>
-        <w:r>
-          <w:rPr>
-            <w:rFonts w:cstheme="minorHAnsi"/>
-            <w:noProof/>
-            <w:webHidden/>
-            <w:color w:val="000000" w:themeColor="text1"/>
-            <w:sz w:val="24"/>
-            <w:szCs w:val="24"/>
-          </w:rPr>
-        </w:r>
-        <w:r>
-          <w:rPr>
-            <w:rFonts w:cstheme="minorHAnsi"/>
-            <w:noProof/>
-            <w:webHidden/>
-            <w:color w:val="000000" w:themeColor="text1"/>
-            <w:sz w:val="24"/>
-            <w:szCs w:val="24"/>
-          </w:rPr>
-          <w:fldChar w:fldCharType="separate"/>
-        </w:r>
-        <w:r>
-          <w:rPr>
-            <w:rFonts w:cstheme="minorHAnsi"/>
-            <w:noProof/>
-            <w:webHidden/>
-            <w:color w:val="000000" w:themeColor="text1"/>
-            <w:sz w:val="24"/>
-            <w:szCs w:val="24"/>
-          </w:rPr>
-          <w:t>11</w:t>
-        </w:r>
-        <w:r>
-          <w:rPr>
-            <w:rFonts w:cstheme="minorHAnsi"/>
-            <w:noProof/>
-            <w:webHidden/>
-            <w:color w:val="000000" w:themeColor="text1"/>
-            <w:sz w:val="24"/>
-            <w:szCs w:val="24"/>
-          </w:rPr>
-          <w:fldChar w:fldCharType="end"/>
+          <w:t>9</w:t>
         </w:r>
       </w:hyperlink>
     </w:p>
     <w:p>
       <w:pPr>
         <w:tabs>
-          <w:tab w:val="left" w:pos="880"/>
+          <w:tab w:val="left" w:pos="440"/>
           <w:tab w:val="right" w:leader="dot" w:pos="8494"/>
         </w:tabs>
         <w:spacing w:after="100"/>
-        <w:ind w:left="220"/>
         <w:jc w:val="both"/>
         <w:rPr>
           <w:rFonts w:cstheme="minorHAnsi"/>
@@ -2426,6 +1870,17 @@
           <w:szCs w:val="24"/>
         </w:rPr>
       </w:pPr>
+      <w:r>
+        <w:rPr>
+          <w:rFonts w:cstheme="minorHAnsi"/>
+          <w:noProof/>
+          <w:color w:val="000000" w:themeColor="text1"/>
+          <w:sz w:val="24"/>
+          <w:szCs w:val="24"/>
+        </w:rPr>
+        <w:tab/>
+        <w:t xml:space="preserve">4.10 </w:t>
+      </w:r>
       <w:hyperlink w:anchor="_Toc318154192" w:history="1">
         <w:r>
           <w:rPr>
@@ -2435,17 +1890,6 @@
             <w:sz w:val="24"/>
             <w:szCs w:val="24"/>
           </w:rPr>
-          <w:t>6.7</w:t>
-        </w:r>
-        <w:r>
-          <w:rPr>
-            <w:rFonts w:cstheme="minorHAnsi"/>
-            <w:noProof/>
-            <w:color w:val="000000" w:themeColor="text1"/>
-            <w:sz w:val="24"/>
-            <w:szCs w:val="24"/>
-          </w:rPr>
-          <w:tab/>
           <w:t>Ranking instituciones educativas</w:t>
         </w:r>
         <w:r>
@@ -2511,7 +1955,18 @@
             <w:sz w:val="24"/>
             <w:szCs w:val="24"/>
           </w:rPr>
-          <w:t>12</w:t>
+          <w:t>1</w:t>
+        </w:r>
+        <w:r>
+          <w:rPr>
+            <w:rFonts w:cstheme="minorHAnsi"/>
+            <w:noProof/>
+            <w:webHidden/>
+            <w:color w:val="000000" w:themeColor="text1"/>
+            <w:sz w:val="24"/>
+            <w:szCs w:val="24"/>
+          </w:rPr>
+          <w:t>0</w:t>
         </w:r>
         <w:r>
           <w:rPr>
@@ -2529,11 +1984,10 @@
     <w:p>
       <w:pPr>
         <w:tabs>
-          <w:tab w:val="left" w:pos="880"/>
+          <w:tab w:val="left" w:pos="440"/>
           <w:tab w:val="right" w:leader="dot" w:pos="8494"/>
         </w:tabs>
         <w:spacing w:after="100"/>
-        <w:ind w:left="220"/>
         <w:jc w:val="both"/>
         <w:rPr>
           <w:rFonts w:cstheme="minorHAnsi"/>
@@ -2543,6 +1997,17 @@
           <w:szCs w:val="24"/>
         </w:rPr>
       </w:pPr>
+      <w:r>
+        <w:rPr>
+          <w:rFonts w:cstheme="minorHAnsi"/>
+          <w:noProof/>
+          <w:color w:val="000000" w:themeColor="text1"/>
+          <w:sz w:val="24"/>
+          <w:szCs w:val="24"/>
+        </w:rPr>
+        <w:tab/>
+        <w:t xml:space="preserve">4.11 </w:t>
+      </w:r>
       <w:hyperlink w:anchor="_Toc318154193" w:history="1">
         <w:r>
           <w:rPr>
@@ -2552,17 +2017,6 @@
             <w:sz w:val="24"/>
             <w:szCs w:val="24"/>
           </w:rPr>
-          <w:t>6.8</w:t>
-        </w:r>
-        <w:r>
-          <w:rPr>
-            <w:rFonts w:cstheme="minorHAnsi"/>
-            <w:noProof/>
-            <w:color w:val="000000" w:themeColor="text1"/>
-            <w:sz w:val="24"/>
-            <w:szCs w:val="24"/>
-          </w:rPr>
-          <w:tab/>
           <w:t>Generación de reporte individual</w:t>
         </w:r>
         <w:r>
@@ -2628,7 +2082,18 @@
             <w:sz w:val="24"/>
             <w:szCs w:val="24"/>
           </w:rPr>
-          <w:t>13</w:t>
+          <w:t>1</w:t>
+        </w:r>
+        <w:r>
+          <w:rPr>
+            <w:rFonts w:cstheme="minorHAnsi"/>
+            <w:noProof/>
+            <w:webHidden/>
+            <w:color w:val="000000" w:themeColor="text1"/>
+            <w:sz w:val="24"/>
+            <w:szCs w:val="24"/>
+          </w:rPr>
+          <w:t>1</w:t>
         </w:r>
         <w:r>
           <w:rPr>
@@ -2741,6 +2206,78 @@
           <w:szCs w:val="32"/>
         </w:rPr>
       </w:pPr>
+      <w:r>
+        <w:rPr>
+          <w:rFonts w:ascii="Arial" w:hAnsi="Arial" w:cs="Arial"/>
+          <w:noProof/>
+          <w:color w:val="FF0000"/>
+          <w:sz w:val="32"/>
+          <w:szCs w:val="32"/>
+          <w:lang w:val="en-US"/>
+        </w:rPr>
+        <w:drawing>
+          <wp:anchor distT="0" distB="0" distL="114300" distR="114300" simplePos="0" relativeHeight="251686912" behindDoc="1" locked="0" layoutInCell="1" allowOverlap="1" wp14:anchorId="0DD769CA" wp14:editId="7E361A23">
+            <wp:simplePos x="0" y="0"/>
+            <wp:positionH relativeFrom="column">
+              <wp:posOffset>-800100</wp:posOffset>
+            </wp:positionH>
+            <wp:positionV relativeFrom="paragraph">
+              <wp:posOffset>10594340</wp:posOffset>
+            </wp:positionV>
+            <wp:extent cx="6927850" cy="9144000"/>
+            <wp:effectExtent l="0" t="0" r="6350" b="0"/>
+            <wp:wrapNone/>
+            <wp:docPr id="38" name="Imagen 38" descr="C:\Users\mateo\Desktop\Trabajo\SE\app\assets\images\fondo.gif"/>
+            <wp:cNvGraphicFramePr>
+              <a:graphicFrameLocks xmlns:a="http://schemas.openxmlformats.org/drawingml/2006/main" noChangeAspect="1"/>
+            </wp:cNvGraphicFramePr>
+            <a:graphic xmlns:a="http://schemas.openxmlformats.org/drawingml/2006/main">
+              <a:graphicData uri="http://schemas.openxmlformats.org/drawingml/2006/picture">
+                <pic:pic xmlns:pic="http://schemas.openxmlformats.org/drawingml/2006/picture">
+                  <pic:nvPicPr>
+                    <pic:cNvPr id="0" name="Picture 8" descr="C:\Users\mateo\Desktop\Trabajo\SE\app\assets\images\fondo.gif"/>
+                    <pic:cNvPicPr>
+                      <a:picLocks noChangeAspect="1" noChangeArrowheads="1"/>
+                    </pic:cNvPicPr>
+                  </pic:nvPicPr>
+                  <pic:blipFill>
+                    <a:blip r:embed="rId9" cstate="print">
+                      <a:extLst>
+                        <a:ext uri="{28A0092B-C50C-407E-A947-70E740481C1C}">
+                          <a14:useLocalDpi xmlns:a14="http://schemas.microsoft.com/office/drawing/2010/main" val="0"/>
+                        </a:ext>
+                      </a:extLst>
+                    </a:blip>
+                    <a:srcRect/>
+                    <a:stretch>
+                      <a:fillRect/>
+                    </a:stretch>
+                  </pic:blipFill>
+                  <pic:spPr bwMode="auto">
+                    <a:xfrm>
+                      <a:off x="0" y="0"/>
+                      <a:ext cx="6927850" cy="9144000"/>
+                    </a:xfrm>
+                    <a:prstGeom prst="rect">
+                      <a:avLst/>
+                    </a:prstGeom>
+                    <a:noFill/>
+                    <a:ln>
+                      <a:noFill/>
+                    </a:ln>
+                  </pic:spPr>
+                </pic:pic>
+              </a:graphicData>
+            </a:graphic>
+            <wp14:sizeRelH relativeFrom="page">
+              <wp14:pctWidth>0</wp14:pctWidth>
+            </wp14:sizeRelH>
+            <wp14:sizeRelV relativeFrom="page">
+              <wp14:pctHeight>0</wp14:pctHeight>
+            </wp14:sizeRelV>
+          </wp:anchor>
+        </w:drawing>
+      </w:r>
     </w:p>
     <w:p>
       <w:pPr>
@@ -3711,7 +3248,7 @@
                     </pic:cNvPicPr>
                   </pic:nvPicPr>
                   <pic:blipFill>
-                    <a:blip r:embed="rId13">
+                    <a:blip r:embed="rId14">
                       <a:extLst>
                         <a:ext uri="{28A0092B-C50C-407E-A947-70E740481C1C}">
                           <a14:useLocalDpi xmlns:a14="http://schemas.microsoft.com/office/drawing/2010/main" val="0"/>
@@ -4234,7 +3771,7 @@
                     </pic:cNvPicPr>
                   </pic:nvPicPr>
                   <pic:blipFill>
-                    <a:blip r:embed="rId14">
+                    <a:blip r:embed="rId15">
                       <a:extLst>
                         <a:ext uri="{28A0092B-C50C-407E-A947-70E740481C1C}">
                           <a14:useLocalDpi xmlns:a14="http://schemas.microsoft.com/office/drawing/2010/main" val="0"/>
@@ -4324,7 +3861,7 @@
                     <pic:cNvPicPr/>
                   </pic:nvPicPr>
                   <pic:blipFill>
-                    <a:blip r:embed="rId15">
+                    <a:blip r:embed="rId16">
                       <a:extLst>
                         <a:ext uri="{28A0092B-C50C-407E-A947-70E740481C1C}">
                           <a14:useLocalDpi xmlns:a14="http://schemas.microsoft.com/office/drawing/2010/main" val="0"/>
@@ -4404,7 +3941,7 @@
                     </pic:cNvPicPr>
                   </pic:nvPicPr>
                   <pic:blipFill>
-                    <a:blip r:embed="rId16">
+                    <a:blip r:embed="rId17">
                       <a:extLst>
                         <a:ext uri="{28A0092B-C50C-407E-A947-70E740481C1C}">
                           <a14:useLocalDpi xmlns:a14="http://schemas.microsoft.com/office/drawing/2010/main" val="0"/>
@@ -4691,7 +4228,7 @@
                     </pic:cNvPicPr>
                   </pic:nvPicPr>
                   <pic:blipFill>
-                    <a:blip r:embed="rId17">
+                    <a:blip r:embed="rId18">
                       <a:extLst>
                         <a:ext uri="{28A0092B-C50C-407E-A947-70E740481C1C}">
                           <a14:useLocalDpi xmlns:a14="http://schemas.microsoft.com/office/drawing/2010/main" val="0"/>
@@ -4936,7 +4473,7 @@
                     </pic:cNvPicPr>
                   </pic:nvPicPr>
                   <pic:blipFill>
-                    <a:blip r:embed="rId18">
+                    <a:blip r:embed="rId19">
                       <a:extLst>
                         <a:ext uri="{28A0092B-C50C-407E-A947-70E740481C1C}">
                           <a14:useLocalDpi xmlns:a14="http://schemas.microsoft.com/office/drawing/2010/main" val="0"/>
@@ -5138,7 +4675,7 @@
                     </pic:cNvPicPr>
                   </pic:nvPicPr>
                   <pic:blipFill>
-                    <a:blip r:embed="rId19">
+                    <a:blip r:embed="rId20">
                       <a:extLst>
                         <a:ext uri="{28A0092B-C50C-407E-A947-70E740481C1C}">
                           <a14:useLocalDpi xmlns:a14="http://schemas.microsoft.com/office/drawing/2010/main" val="0"/>
@@ -5212,7 +4749,7 @@
                     </pic:cNvPicPr>
                   </pic:nvPicPr>
                   <pic:blipFill>
-                    <a:blip r:embed="rId20">
+                    <a:blip r:embed="rId21">
                       <a:extLst>
                         <a:ext uri="{28A0092B-C50C-407E-A947-70E740481C1C}">
                           <a14:useLocalDpi xmlns:a14="http://schemas.microsoft.com/office/drawing/2010/main" val="0"/>
@@ -5656,7 +5193,7 @@
                     </pic:cNvPicPr>
                   </pic:nvPicPr>
                   <pic:blipFill>
-                    <a:blip r:embed="rId21">
+                    <a:blip r:embed="rId22">
                       <a:extLst>
                         <a:ext uri="{28A0092B-C50C-407E-A947-70E740481C1C}">
                           <a14:useLocalDpi xmlns:a14="http://schemas.microsoft.com/office/drawing/2010/main" val="0"/>
@@ -5739,7 +5276,7 @@
                     </pic:cNvPicPr>
                   </pic:nvPicPr>
                   <pic:blipFill>
-                    <a:blip r:embed="rId22">
+                    <a:blip r:embed="rId23">
                       <a:extLst>
                         <a:ext uri="{28A0092B-C50C-407E-A947-70E740481C1C}">
                           <a14:useLocalDpi xmlns:a14="http://schemas.microsoft.com/office/drawing/2010/main" val="0"/>
@@ -6003,7 +5540,7 @@
                     </pic:cNvPicPr>
                   </pic:nvPicPr>
                   <pic:blipFill>
-                    <a:blip r:embed="rId23">
+                    <a:blip r:embed="rId24">
                       <a:extLst>
                         <a:ext uri="{28A0092B-C50C-407E-A947-70E740481C1C}">
                           <a14:useLocalDpi xmlns:a14="http://schemas.microsoft.com/office/drawing/2010/main" val="0"/>
@@ -6110,78 +5647,6 @@
       </w:pPr>
       <w:r>
         <w:rPr>
-          <w:rFonts w:ascii="Arial" w:hAnsi="Arial" w:cs="Arial"/>
-          <w:noProof/>
-          <w:color w:val="FF0000"/>
-          <w:sz w:val="32"/>
-          <w:szCs w:val="32"/>
-          <w:lang w:val="en-US"/>
-        </w:rPr>
-        <w:drawing>
-          <wp:anchor distT="0" distB="0" distL="114300" distR="114300" simplePos="0" relativeHeight="251684864" behindDoc="1" locked="0" layoutInCell="1" allowOverlap="1" wp14:anchorId="37BD98E3" wp14:editId="7F9F0E6F">
-            <wp:simplePos x="0" y="0"/>
-            <wp:positionH relativeFrom="column">
-              <wp:posOffset>-760730</wp:posOffset>
-            </wp:positionH>
-            <wp:positionV relativeFrom="paragraph">
-              <wp:posOffset>-212090</wp:posOffset>
-            </wp:positionV>
-            <wp:extent cx="6927850" cy="8983980"/>
-            <wp:effectExtent l="0" t="0" r="6350" b="7620"/>
-            <wp:wrapNone/>
-            <wp:docPr id="37" name="Imagen 37" descr="C:\Users\mateo\Desktop\Trabajo\SE\app\assets\images\fondo.gif"/>
-            <wp:cNvGraphicFramePr>
-              <a:graphicFrameLocks xmlns:a="http://schemas.openxmlformats.org/drawingml/2006/main" noChangeAspect="1"/>
-            </wp:cNvGraphicFramePr>
-            <a:graphic xmlns:a="http://schemas.openxmlformats.org/drawingml/2006/main">
-              <a:graphicData uri="http://schemas.openxmlformats.org/drawingml/2006/picture">
-                <pic:pic xmlns:pic="http://schemas.openxmlformats.org/drawingml/2006/picture">
-                  <pic:nvPicPr>
-                    <pic:cNvPr id="0" name="Picture 8" descr="C:\Users\mateo\Desktop\Trabajo\SE\app\assets\images\fondo.gif"/>
-                    <pic:cNvPicPr>
-                      <a:picLocks noChangeAspect="1" noChangeArrowheads="1"/>
-                    </pic:cNvPicPr>
-                  </pic:nvPicPr>
-                  <pic:blipFill>
-                    <a:blip r:embed="rId9" cstate="print">
-                      <a:extLst>
-                        <a:ext uri="{28A0092B-C50C-407E-A947-70E740481C1C}">
-                          <a14:useLocalDpi xmlns:a14="http://schemas.microsoft.com/office/drawing/2010/main" val="0"/>
-                        </a:ext>
-                      </a:extLst>
-                    </a:blip>
-                    <a:srcRect/>
-                    <a:stretch>
-                      <a:fillRect/>
-                    </a:stretch>
-                  </pic:blipFill>
-                  <pic:spPr bwMode="auto">
-                    <a:xfrm>
-                      <a:off x="0" y="0"/>
-                      <a:ext cx="6927850" cy="8983980"/>
-                    </a:xfrm>
-                    <a:prstGeom prst="rect">
-                      <a:avLst/>
-                    </a:prstGeom>
-                    <a:noFill/>
-                    <a:ln>
-                      <a:noFill/>
-                    </a:ln>
-                  </pic:spPr>
-                </pic:pic>
-              </a:graphicData>
-            </a:graphic>
-            <wp14:sizeRelH relativeFrom="page">
-              <wp14:pctWidth>0</wp14:pctWidth>
-            </wp14:sizeRelH>
-            <wp14:sizeRelV relativeFrom="page">
-              <wp14:pctHeight>0</wp14:pctHeight>
-            </wp14:sizeRelV>
-          </wp:anchor>
-        </w:drawing>
-      </w:r>
-      <w:r>
-        <w:rPr>
           <w:rFonts w:cstheme="minorHAnsi"/>
           <w:color w:val="008080"/>
           <w:sz w:val="28"/>
@@ -6260,7 +5725,7 @@
                     </pic:cNvPicPr>
                   </pic:nvPicPr>
                   <pic:blipFill>
-                    <a:blip r:embed="rId24">
+                    <a:blip r:embed="rId25">
                       <a:extLst>
                         <a:ext uri="{28A0092B-C50C-407E-A947-70E740481C1C}">
                           <a14:useLocalDpi xmlns:a14="http://schemas.microsoft.com/office/drawing/2010/main" val="0"/>
@@ -6348,83 +5813,11 @@
         <w:rPr>
           <w:rFonts w:ascii="Arial" w:hAnsi="Arial" w:cs="Arial"/>
           <w:noProof/>
-          <w:color w:val="FF0000"/>
-          <w:sz w:val="32"/>
-          <w:szCs w:val="32"/>
-          <w:lang w:val="en-US"/>
-        </w:rPr>
-        <w:lastRenderedPageBreak/>
-        <w:drawing>
-          <wp:anchor distT="0" distB="0" distL="114300" distR="114300" simplePos="0" relativeHeight="251686912" behindDoc="1" locked="0" layoutInCell="1" allowOverlap="1" wp14:anchorId="0DD769CA" wp14:editId="4E0E4195">
-            <wp:simplePos x="0" y="0"/>
-            <wp:positionH relativeFrom="column">
-              <wp:posOffset>-800100</wp:posOffset>
-            </wp:positionH>
-            <wp:positionV relativeFrom="paragraph">
-              <wp:posOffset>-228600</wp:posOffset>
-            </wp:positionV>
-            <wp:extent cx="6927850" cy="9144000"/>
-            <wp:effectExtent l="0" t="0" r="6350" b="0"/>
-            <wp:wrapNone/>
-            <wp:docPr id="38" name="Imagen 38" descr="C:\Users\mateo\Desktop\Trabajo\SE\app\assets\images\fondo.gif"/>
-            <wp:cNvGraphicFramePr>
-              <a:graphicFrameLocks xmlns:a="http://schemas.openxmlformats.org/drawingml/2006/main" noChangeAspect="1"/>
-            </wp:cNvGraphicFramePr>
-            <a:graphic xmlns:a="http://schemas.openxmlformats.org/drawingml/2006/main">
-              <a:graphicData uri="http://schemas.openxmlformats.org/drawingml/2006/picture">
-                <pic:pic xmlns:pic="http://schemas.openxmlformats.org/drawingml/2006/picture">
-                  <pic:nvPicPr>
-                    <pic:cNvPr id="0" name="Picture 8" descr="C:\Users\mateo\Desktop\Trabajo\SE\app\assets\images\fondo.gif"/>
-                    <pic:cNvPicPr>
-                      <a:picLocks noChangeAspect="1" noChangeArrowheads="1"/>
-                    </pic:cNvPicPr>
-                  </pic:nvPicPr>
-                  <pic:blipFill>
-                    <a:blip r:embed="rId9" cstate="print">
-                      <a:extLst>
-                        <a:ext uri="{28A0092B-C50C-407E-A947-70E740481C1C}">
-                          <a14:useLocalDpi xmlns:a14="http://schemas.microsoft.com/office/drawing/2010/main" val="0"/>
-                        </a:ext>
-                      </a:extLst>
-                    </a:blip>
-                    <a:srcRect/>
-                    <a:stretch>
-                      <a:fillRect/>
-                    </a:stretch>
-                  </pic:blipFill>
-                  <pic:spPr bwMode="auto">
-                    <a:xfrm>
-                      <a:off x="0" y="0"/>
-                      <a:ext cx="6927850" cy="9144000"/>
-                    </a:xfrm>
-                    <a:prstGeom prst="rect">
-                      <a:avLst/>
-                    </a:prstGeom>
-                    <a:noFill/>
-                    <a:ln>
-                      <a:noFill/>
-                    </a:ln>
-                  </pic:spPr>
-                </pic:pic>
-              </a:graphicData>
-            </a:graphic>
-            <wp14:sizeRelH relativeFrom="page">
-              <wp14:pctWidth>0</wp14:pctWidth>
-            </wp14:sizeRelH>
-            <wp14:sizeRelV relativeFrom="page">
-              <wp14:pctHeight>0</wp14:pctHeight>
-            </wp14:sizeRelV>
-          </wp:anchor>
-        </w:drawing>
-      </w:r>
-      <w:r>
-        <w:rPr>
-          <w:rFonts w:ascii="Arial" w:hAnsi="Arial" w:cs="Arial"/>
-          <w:noProof/>
           <w:sz w:val="28"/>
           <w:szCs w:val="28"/>
           <w:lang w:val="en-US"/>
         </w:rPr>
+        <w:lastRenderedPageBreak/>
         <w:drawing>
           <wp:inline distT="0" distB="0" distL="0" distR="0" wp14:anchorId="50B0A614" wp14:editId="14BD4418">
             <wp:extent cx="5400040" cy="1107400"/>
@@ -6443,7 +5836,7 @@
                     </pic:cNvPicPr>
                   </pic:nvPicPr>
                   <pic:blipFill>
-                    <a:blip r:embed="rId25">
+                    <a:blip r:embed="rId26">
                       <a:extLst>
                         <a:ext uri="{28A0092B-C50C-407E-A947-70E740481C1C}">
                           <a14:useLocalDpi xmlns:a14="http://schemas.microsoft.com/office/drawing/2010/main" val="0"/>
@@ -6527,7 +5920,7 @@
                     </pic:cNvPicPr>
                   </pic:nvPicPr>
                   <pic:blipFill>
-                    <a:blip r:embed="rId26">
+                    <a:blip r:embed="rId27">
                       <a:extLst>
                         <a:ext uri="{28A0092B-C50C-407E-A947-70E740481C1C}">
                           <a14:useLocalDpi xmlns:a14="http://schemas.microsoft.com/office/drawing/2010/main" val="0"/>
@@ -6561,26 +5954,6 @@
     </w:p>
     <w:p>
       <w:pPr>
-        <w:jc w:val="both"/>
-        <w:rPr>
-          <w:rFonts w:ascii="Arial" w:hAnsi="Arial" w:cs="Arial"/>
-          <w:sz w:val="28"/>
-          <w:szCs w:val="28"/>
-        </w:rPr>
-      </w:pPr>
-    </w:p>
-    <w:p>
-      <w:pPr>
-        <w:jc w:val="both"/>
-        <w:rPr>
-          <w:rFonts w:ascii="Arial" w:hAnsi="Arial" w:cs="Arial"/>
-          <w:sz w:val="28"/>
-          <w:szCs w:val="28"/>
-        </w:rPr>
-      </w:pPr>
-    </w:p>
-    <w:p>
-      <w:pPr>
         <w:pStyle w:val="ListParagraph"/>
         <w:numPr>
           <w:ilvl w:val="1"/>
@@ -6601,18 +5974,7 @@
           <w:sz w:val="28"/>
           <w:szCs w:val="28"/>
         </w:rPr>
-        <w:t>Ranking institucio</w:t>
-      </w:r>
-      <w:bookmarkStart w:id="0" w:name="_GoBack"/>
-      <w:bookmarkEnd w:id="0"/>
-      <w:r>
-        <w:rPr>
-          <w:rFonts w:cstheme="minorHAnsi"/>
-          <w:color w:val="008080"/>
-          <w:sz w:val="28"/>
-          <w:szCs w:val="28"/>
-        </w:rPr>
-        <w:t>nes educativas</w:t>
+        <w:t>Ranking instituciones educativas</w:t>
       </w:r>
     </w:p>
     <w:p>
@@ -6642,7 +6004,7 @@
                     </pic:cNvPicPr>
                   </pic:nvPicPr>
                   <pic:blipFill>
-                    <a:blip r:embed="rId27">
+                    <a:blip r:embed="rId28">
                       <a:extLst>
                         <a:ext uri="{28A0092B-C50C-407E-A947-70E740481C1C}">
                           <a14:useLocalDpi xmlns:a14="http://schemas.microsoft.com/office/drawing/2010/main" val="0"/>
@@ -6685,8 +6047,6 @@
       <w:pPr>
         <w:jc w:val="both"/>
         <w:rPr>
-          <w:rFonts w:ascii="Arial" w:hAnsi="Arial" w:cs="Arial"/>
-          <w:color w:val="008080"/>
           <w:sz w:val="24"/>
           <w:szCs w:val="24"/>
         </w:rPr>
@@ -6698,6 +6058,44 @@
         </w:rPr>
         <w:t>En esta pantalla se puede ver el ranking de cada una de las instituciones con respecto a los ítems: ambiente escolar, rendimiento y progreso.</w:t>
       </w:r>
+    </w:p>
+    <w:p>
+      <w:pPr>
+        <w:jc w:val="both"/>
+        <w:rPr>
+          <w:sz w:val="24"/>
+          <w:szCs w:val="24"/>
+        </w:rPr>
+      </w:pPr>
+    </w:p>
+    <w:p>
+      <w:pPr>
+        <w:jc w:val="both"/>
+        <w:rPr>
+          <w:sz w:val="24"/>
+          <w:szCs w:val="24"/>
+        </w:rPr>
+      </w:pPr>
+    </w:p>
+    <w:p>
+      <w:pPr>
+        <w:jc w:val="both"/>
+        <w:rPr>
+          <w:sz w:val="24"/>
+          <w:szCs w:val="24"/>
+        </w:rPr>
+      </w:pPr>
+    </w:p>
+    <w:p>
+      <w:pPr>
+        <w:jc w:val="both"/>
+        <w:rPr>
+          <w:rFonts w:ascii="Arial" w:hAnsi="Arial" w:cs="Arial"/>
+          <w:color w:val="008080"/>
+          <w:sz w:val="24"/>
+          <w:szCs w:val="24"/>
+        </w:rPr>
+      </w:pPr>
     </w:p>
     <w:p>
       <w:pPr>
@@ -6732,6 +6130,7 @@
           <w:szCs w:val="32"/>
           <w:lang w:val="en-US"/>
         </w:rPr>
+        <w:lastRenderedPageBreak/>
         <w:drawing>
           <wp:anchor distT="0" distB="0" distL="114300" distR="114300" simplePos="0" relativeHeight="251688960" behindDoc="1" locked="0" layoutInCell="1" allowOverlap="1" wp14:anchorId="71F328C9" wp14:editId="0B1A39B4">
             <wp:simplePos x="0" y="0"/>
@@ -6830,7 +6229,6 @@
           <w:szCs w:val="28"/>
           <w:lang w:val="en-US"/>
         </w:rPr>
-        <w:lastRenderedPageBreak/>
         <w:drawing>
           <wp:inline distT="0" distB="0" distL="0" distR="0" wp14:anchorId="088B2CF7" wp14:editId="4B48DC23">
             <wp:extent cx="5400040" cy="2997983"/>
@@ -6849,7 +6247,7 @@
                     </pic:cNvPicPr>
                   </pic:nvPicPr>
                   <pic:blipFill>
-                    <a:blip r:embed="rId28">
+                    <a:blip r:embed="rId29">
                       <a:extLst>
                         <a:ext uri="{28A0092B-C50C-407E-A947-70E740481C1C}">
                           <a14:useLocalDpi xmlns:a14="http://schemas.microsoft.com/office/drawing/2010/main" val="0"/>
@@ -6907,8 +6305,8 @@
       </w:r>
     </w:p>
     <w:sectPr>
-      <w:headerReference w:type="default" r:id="rId29"/>
-      <w:footerReference w:type="default" r:id="rId30"/>
+      <w:headerReference w:type="default" r:id="rId30"/>
+      <w:footerReference w:type="default" r:id="rId31"/>
       <w:pgSz w:w="11906" w:h="16838"/>
       <w:pgMar w:top="1417" w:right="1701" w:bottom="1417" w:left="1701" w:header="709" w:footer="709" w:gutter="0"/>
       <w:pgBorders w:display="notFirstPage" w:offsetFrom="page">
@@ -6961,6 +6359,7 @@
         <w:docPartUnique/>
       </w:docPartObj>
     </w:sdtPr>
+    <w:sdtEndPr/>
     <w:sdtContent>
       <w:p>
         <w:pPr>
@@ -6980,7 +6379,7 @@
           <w:rPr>
             <w:noProof/>
           </w:rPr>
-          <w:t>10</w:t>
+          <w:t>1</w:t>
         </w:r>
         <w:r>
           <w:fldChar w:fldCharType="end"/>
@@ -9179,1160 +8578,6 @@
         <w:sz w:val="22"/>
         <w:szCs w:val="22"/>
         <w:lang w:val="es-ES" w:eastAsia="en-US" w:bidi="ar-SA"/>
-      </w:rPr>
-    </w:rPrDefault>
-    <w:pPrDefault>
-      <w:pPr>
-        <w:spacing w:after="200" w:line="276" w:lineRule="auto"/>
-      </w:pPr>
-    </w:pPrDefault>
-  </w:docDefaults>
-  <w:latentStyles w:defLockedState="0" w:defUIPriority="99" w:defSemiHidden="1" w:defUnhideWhenUsed="1" w:defQFormat="0" w:count="276">
-    <w:lsdException w:name="Normal" w:semiHidden="0" w:uiPriority="0" w:unhideWhenUsed="0" w:qFormat="1"/>
-    <w:lsdException w:name="heading 1" w:semiHidden="0" w:uiPriority="9" w:unhideWhenUsed="0" w:qFormat="1"/>
-    <w:lsdException w:name="heading 2" w:uiPriority="9" w:qFormat="1"/>
-    <w:lsdException w:name="heading 3" w:uiPriority="9" w:qFormat="1"/>
-    <w:lsdException w:name="heading 4" w:uiPriority="9" w:qFormat="1"/>
-    <w:lsdException w:name="heading 5" w:uiPriority="9" w:qFormat="1"/>
-    <w:lsdException w:name="heading 6" w:uiPriority="9" w:qFormat="1"/>
-    <w:lsdException w:name="heading 7" w:uiPriority="9" w:qFormat="1"/>
-    <w:lsdException w:name="heading 8" w:uiPriority="9" w:qFormat="1"/>
-    <w:lsdException w:name="heading 9" w:uiPriority="9" w:qFormat="1"/>
-    <w:lsdException w:name="toc 1" w:uiPriority="39"/>
-    <w:lsdException w:name="toc 2" w:uiPriority="39"/>
-    <w:lsdException w:name="toc 3" w:uiPriority="39"/>
-    <w:lsdException w:name="toc 4" w:uiPriority="39"/>
-    <w:lsdException w:name="toc 5" w:uiPriority="39"/>
-    <w:lsdException w:name="toc 6" w:uiPriority="39"/>
-    <w:lsdException w:name="toc 7" w:uiPriority="39"/>
-    <w:lsdException w:name="toc 8" w:uiPriority="39"/>
-    <w:lsdException w:name="toc 9" w:uiPriority="39"/>
-    <w:lsdException w:name="caption" w:uiPriority="35" w:qFormat="1"/>
-    <w:lsdException w:name="Title" w:semiHidden="0" w:uiPriority="10" w:unhideWhenUsed="0" w:qFormat="1"/>
-    <w:lsdException w:name="Default Paragraph Font" w:uiPriority="1"/>
-    <w:lsdException w:name="Subtitle" w:semiHidden="0" w:uiPriority="11" w:unhideWhenUsed="0" w:qFormat="1"/>
-    <w:lsdException w:name="Strong" w:semiHidden="0" w:uiPriority="22" w:unhideWhenUsed="0" w:qFormat="1"/>
-    <w:lsdException w:name="Emphasis" w:semiHidden="0" w:uiPriority="20" w:unhideWhenUsed="0" w:qFormat="1"/>
-    <w:lsdException w:name="Table Grid" w:semiHidden="0" w:uiPriority="59" w:unhideWhenUsed="0"/>
-    <w:lsdException w:name="Placeholder Text" w:unhideWhenUsed="0"/>
-    <w:lsdException w:name="No Spacing" w:semiHidden="0" w:uiPriority="1" w:unhideWhenUsed="0" w:qFormat="1"/>
-    <w:lsdException w:name="Light Shading" w:semiHidden="0" w:uiPriority="60" w:unhideWhenUsed="0"/>
-    <w:lsdException w:name="Light List" w:semiHidden="0" w:uiPriority="61" w:unhideWhenUsed="0"/>
-    <w:lsdException w:name="Light Grid" w:semiHidden="0" w:uiPriority="62" w:unhideWhenUsed="0"/>
-    <w:lsdException w:name="Medium Shading 1" w:semiHidden="0" w:uiPriority="63" w:unhideWhenUsed="0"/>
-    <w:lsdException w:name="Medium Shading 2" w:semiHidden="0" w:uiPriority="64" w:unhideWhenUsed="0"/>
-    <w:lsdException w:name="Medium List 1" w:semiHidden="0" w:uiPriority="65" w:unhideWhenUsed="0"/>
-    <w:lsdException w:name="Medium List 2" w:semiHidden="0" w:uiPriority="66" w:unhideWhenUsed="0"/>
-    <w:lsdException w:name="Medium Grid 1" w:semiHidden="0" w:uiPriority="67" w:unhideWhenUsed="0"/>
-    <w:lsdException w:name="Medium Grid 2" w:semiHidden="0" w:uiPriority="68" w:unhideWhenUsed="0"/>
-    <w:lsdException w:name="Medium Grid 3" w:semiHidden="0" w:uiPriority="69" w:unhideWhenUsed="0"/>
-    <w:lsdException w:name="Dark List" w:semiHidden="0" w:uiPriority="70" w:unhideWhenUsed="0"/>
-    <w:lsdException w:name="Colorful Shading" w:semiHidden="0" w:uiPriority="71" w:unhideWhenUsed="0"/>
-    <w:lsdException w:name="Colorful List" w:semiHidden="0" w:uiPriority="72" w:unhideWhenUsed="0"/>
-    <w:lsdException w:name="Colorful Grid" w:semiHidden="0" w:uiPriority="73" w:unhideWhenUsed="0"/>
-    <w:lsdException w:name="Light Shading Accent 1" w:semiHidden="0" w:uiPriority="60" w:unhideWhenUsed="0"/>
-    <w:lsdException w:name="Light List Accent 1" w:semiHidden="0" w:uiPriority="61" w:unhideWhenUsed="0"/>
-    <w:lsdException w:name="Light Grid Accent 1" w:semiHidden="0" w:uiPriority="62" w:unhideWhenUsed="0"/>
-    <w:lsdException w:name="Medium Shading 1 Accent 1" w:semiHidden="0" w:uiPriority="63" w:unhideWhenUsed="0"/>
-    <w:lsdException w:name="Medium Shading 2 Accent 1" w:semiHidden="0" w:uiPriority="64" w:unhideWhenUsed="0"/>
-    <w:lsdException w:name="Medium List 1 Accent 1" w:semiHidden="0" w:uiPriority="65" w:unhideWhenUsed="0"/>
-    <w:lsdException w:name="Revision" w:unhideWhenUsed="0"/>
-    <w:lsdException w:name="List Paragraph" w:semiHidden="0" w:uiPriority="34" w:unhideWhenUsed="0" w:qFormat="1"/>
-    <w:lsdException w:name="Quote" w:semiHidden="0" w:uiPriority="29" w:unhideWhenUsed="0" w:qFormat="1"/>
-    <w:lsdException w:name="Intense Quote" w:semiHidden="0" w:uiPriority="30" w:unhideWhenUsed="0" w:qFormat="1"/>
-    <w:lsdException w:name="Medium List 2 Accent 1" w:semiHidden="0" w:uiPriority="66" w:unhideWhenUsed="0"/>
-    <w:lsdException w:name="Medium Grid 1 Accent 1" w:semiHidden="0" w:uiPriority="67" w:unhideWhenUsed="0"/>
-    <w:lsdException w:name="Medium Grid 2 Accent 1" w:semiHidden="0" w:uiPriority="68" w:unhideWhenUsed="0"/>
-    <w:lsdException w:name="Medium Grid 3 Accent 1" w:semiHidden="0" w:uiPriority="69" w:unhideWhenUsed="0"/>
-    <w:lsdException w:name="Dark List Accent 1" w:semiHidden="0" w:uiPriority="70" w:unhideWhenUsed="0"/>
-    <w:lsdException w:name="Colorful Shading Accent 1" w:semiHidden="0" w:uiPriority="71" w:unhideWhenUsed="0"/>
-    <w:lsdException w:name="Colorful List Accent 1" w:semiHidden="0" w:uiPriority="72" w:unhideWhenUsed="0"/>
-    <w:lsdException w:name="Colorful Grid Accent 1" w:semiHidden="0" w:uiPriority="73" w:unhideWhenUsed="0"/>
-    <w:lsdException w:name="Light Shading Accent 2" w:semiHidden="0" w:uiPriority="60" w:unhideWhenUsed="0"/>
-    <w:lsdException w:name="Light List Accent 2" w:semiHidden="0" w:uiPriority="61" w:unhideWhenUsed="0"/>
-    <w:lsdException w:name="Light Grid Accent 2" w:semiHidden="0" w:uiPriority="62" w:unhideWhenUsed="0"/>
-    <w:lsdException w:name="Medium Shading 1 Accent 2" w:semiHidden="0" w:uiPriority="63" w:unhideWhenUsed="0"/>
-    <w:lsdException w:name="Medium Shading 2 Accent 2" w:semiHidden="0" w:uiPriority="64" w:unhideWhenUsed="0"/>
-    <w:lsdException w:name="Medium List 1 Accent 2" w:semiHidden="0" w:uiPriority="65" w:unhideWhenUsed="0"/>
-    <w:lsdException w:name="Medium List 2 Accent 2" w:semiHidden="0" w:uiPriority="66" w:unhideWhenUsed="0"/>
-    <w:lsdException w:name="Medium Grid 1 Accent 2" w:semiHidden="0" w:uiPriority="67" w:unhideWhenUsed="0"/>
-    <w:lsdException w:name="Medium Grid 2 Accent 2" w:semiHidden="0" w:uiPriority="68" w:unhideWhenUsed="0"/>
-    <w:lsdException w:name="Medium Grid 3 Accent 2" w:semiHidden="0" w:uiPriority="69" w:unhideWhenUsed="0"/>
-    <w:lsdException w:name="Dark List Accent 2" w:semiHidden="0" w:uiPriority="70" w:unhideWhenUsed="0"/>
-    <w:lsdException w:name="Colorful Shading Accent 2" w:semiHidden="0" w:uiPriority="71" w:unhideWhenUsed="0"/>
-    <w:lsdException w:name="Colorful List Accent 2" w:semiHidden="0" w:uiPriority="72" w:unhideWhenUsed="0"/>
-    <w:lsdException w:name="Colorful Grid Accent 2" w:semiHidden="0" w:uiPriority="73" w:unhideWhenUsed="0"/>
-    <w:lsdException w:name="Light Shading Accent 3" w:semiHidden="0" w:uiPriority="60" w:unhideWhenUsed="0"/>
-    <w:lsdException w:name="Light List Accent 3" w:semiHidden="0" w:uiPriority="61" w:unhideWhenUsed="0"/>
-    <w:lsdException w:name="Light Grid Accent 3" w:semiHidden="0" w:uiPriority="62" w:unhideWhenUsed="0"/>
-    <w:lsdException w:name="Medium Shading 1 Accent 3" w:semiHidden="0" w:uiPriority="63" w:unhideWhenUsed="0"/>
-    <w:lsdException w:name="Medium Shading 2 Accent 3" w:semiHidden="0" w:uiPriority="64" w:unhideWhenUsed="0"/>
-    <w:lsdException w:name="Medium List 1 Accent 3" w:semiHidden="0" w:uiPriority="65" w:unhideWhenUsed="0"/>
-    <w:lsdException w:name="Medium List 2 Accent 3" w:semiHidden="0" w:uiPriority="66" w:unhideWhenUsed="0"/>
-    <w:lsdException w:name="Medium Grid 1 Accent 3" w:semiHidden="0" w:uiPriority="67" w:unhideWhenUsed="0"/>
-    <w:lsdException w:name="Medium Grid 2 Accent 3" w:semiHidden="0" w:uiPriority="68" w:unhideWhenUsed="0"/>
-    <w:lsdException w:name="Medium Grid 3 Accent 3" w:semiHidden="0" w:uiPriority="69" w:unhideWhenUsed="0"/>
-    <w:lsdException w:name="Dark List Accent 3" w:semiHidden="0" w:uiPriority="70" w:unhideWhenUsed="0"/>
-    <w:lsdException w:name="Colorful Shading Accent 3" w:semiHidden="0" w:uiPriority="71" w:unhideWhenUsed="0"/>
-    <w:lsdException w:name="Colorful List Accent 3" w:semiHidden="0" w:uiPriority="72" w:unhideWhenUsed="0"/>
-    <w:lsdException w:name="Colorful Grid Accent 3" w:semiHidden="0" w:uiPriority="73" w:unhideWhenUsed="0"/>
-    <w:lsdException w:name="Light Shading Accent 4" w:semiHidden="0" w:uiPriority="60" w:unhideWhenUsed="0"/>
-    <w:lsdException w:name="Light List Accent 4" w:semiHidden="0" w:uiPriority="61" w:unhideWhenUsed="0"/>
-    <w:lsdException w:name="Light Grid Accent 4" w:semiHidden="0" w:uiPriority="62" w:unhideWhenUsed="0"/>
-    <w:lsdException w:name="Medium Shading 1 Accent 4" w:semiHidden="0" w:uiPriority="63" w:unhideWhenUsed="0"/>
-    <w:lsdException w:name="Medium Shading 2 Accent 4" w:semiHidden="0" w:uiPriority="64" w:unhideWhenUsed="0"/>
-    <w:lsdException w:name="Medium List 1 Accent 4" w:semiHidden="0" w:uiPriority="65" w:unhideWhenUsed="0"/>
-    <w:lsdException w:name="Medium List 2 Accent 4" w:semiHidden="0" w:uiPriority="66" w:unhideWhenUsed="0"/>
-    <w:lsdException w:name="Medium Grid 1 Accent 4" w:semiHidden="0" w:uiPriority="67" w:unhideWhenUsed="0"/>
-    <w:lsdException w:name="Medium Grid 2 Accent 4" w:semiHidden="0" w:uiPriority="68" w:unhideWhenUsed="0"/>
-    <w:lsdException w:name="Medium Grid 3 Accent 4" w:semiHidden="0" w:uiPriority="69" w:unhideWhenUsed="0"/>
-    <w:lsdException w:name="Dark List Accent 4" w:semiHidden="0" w:uiPriority="70" w:unhideWhenUsed="0"/>
-    <w:lsdException w:name="Colorful Shading Accent 4" w:semiHidden="0" w:uiPriority="71" w:unhideWhenUsed="0"/>
-    <w:lsdException w:name="Colorful List Accent 4" w:semiHidden="0" w:uiPriority="72" w:unhideWhenUsed="0"/>
-    <w:lsdException w:name="Colorful Grid Accent 4" w:semiHidden="0" w:uiPriority="73" w:unhideWhenUsed="0"/>
-    <w:lsdException w:name="Light Shading Accent 5" w:semiHidden="0" w:uiPriority="60" w:unhideWhenUsed="0"/>
-    <w:lsdException w:name="Light List Accent 5" w:semiHidden="0" w:uiPriority="61" w:unhideWhenUsed="0"/>
-    <w:lsdException w:name="Light Grid Accent 5" w:semiHidden="0" w:uiPriority="62" w:unhideWhenUsed="0"/>
-    <w:lsdException w:name="Medium Shading 1 Accent 5" w:semiHidden="0" w:uiPriority="63" w:unhideWhenUsed="0"/>
-    <w:lsdException w:name="Medium Shading 2 Accent 5" w:semiHidden="0" w:uiPriority="64" w:unhideWhenUsed="0"/>
-    <w:lsdException w:name="Medium List 1 Accent 5" w:semiHidden="0" w:uiPriority="65" w:unhideWhenUsed="0"/>
-    <w:lsdException w:name="Medium List 2 Accent 5" w:semiHidden="0" w:uiPriority="66" w:unhideWhenUsed="0"/>
-    <w:lsdException w:name="Medium Grid 1 Accent 5" w:semiHidden="0" w:uiPriority="67" w:unhideWhenUsed="0"/>
-    <w:lsdException w:name="Medium Grid 2 Accent 5" w:semiHidden="0" w:uiPriority="68" w:unhideWhenUsed="0"/>
-    <w:lsdException w:name="Medium Grid 3 Accent 5" w:semiHidden="0" w:uiPriority="69" w:unhideWhenUsed="0"/>
-    <w:lsdException w:name="Dark List Accent 5" w:semiHidden="0" w:uiPriority="70" w:unhideWhenUsed="0"/>
-    <w:lsdException w:name="Colorful Shading Accent 5" w:semiHidden="0" w:uiPriority="71" w:unhideWhenUsed="0"/>
-    <w:lsdException w:name="Colorful List Accent 5" w:semiHidden="0" w:uiPriority="72" w:unhideWhenUsed="0"/>
-    <w:lsdException w:name="Colorful Grid Accent 5" w:semiHidden="0" w:uiPriority="73" w:unhideWhenUsed="0"/>
-    <w:lsdException w:name="Light Shading Accent 6" w:semiHidden="0" w:uiPriority="60" w:unhideWhenUsed="0"/>
-    <w:lsdException w:name="Light List Accent 6" w:semiHidden="0" w:uiPriority="61" w:unhideWhenUsed="0"/>
-    <w:lsdException w:name="Light Grid Accent 6" w:semiHidden="0" w:uiPriority="62" w:unhideWhenUsed="0"/>
-    <w:lsdException w:name="Medium Shading 1 Accent 6" w:semiHidden="0" w:uiPriority="63" w:unhideWhenUsed="0"/>
-    <w:lsdException w:name="Medium Shading 2 Accent 6" w:semiHidden="0" w:uiPriority="64" w:unhideWhenUsed="0"/>
-    <w:lsdException w:name="Medium List 1 Accent 6" w:semiHidden="0" w:uiPriority="65" w:unhideWhenUsed="0"/>
-    <w:lsdException w:name="Medium List 2 Accent 6" w:semiHidden="0" w:uiPriority="66" w:unhideWhenUsed="0"/>
-    <w:lsdException w:name="Medium Grid 1 Accent 6" w:semiHidden="0" w:uiPriority="67" w:unhideWhenUsed="0"/>
-    <w:lsdException w:name="Medium Grid 2 Accent 6" w:semiHidden="0" w:uiPriority="68" w:unhideWhenUsed="0"/>
-    <w:lsdException w:name="Medium Grid 3 Accent 6" w:semiHidden="0" w:uiPriority="69" w:unhideWhenUsed="0"/>
-    <w:lsdException w:name="Dark List Accent 6" w:semiHidden="0" w:uiPriority="70" w:unhideWhenUsed="0"/>
-    <w:lsdException w:name="Colorful Shading Accent 6" w:semiHidden="0" w:uiPriority="71" w:unhideWhenUsed="0"/>
-    <w:lsdException w:name="Colorful List Accent 6" w:semiHidden="0" w:uiPriority="72" w:unhideWhenUsed="0"/>
-    <w:lsdException w:name="Colorful Grid Accent 6" w:semiHidden="0" w:uiPriority="73" w:unhideWhenUsed="0"/>
-    <w:lsdException w:name="Subtle Emphasis" w:semiHidden="0" w:uiPriority="19" w:unhideWhenUsed="0" w:qFormat="1"/>
-    <w:lsdException w:name="Intense Emphasis" w:semiHidden="0" w:uiPriority="21" w:unhideWhenUsed="0" w:qFormat="1"/>
-    <w:lsdException w:name="Subtle Reference" w:semiHidden="0" w:uiPriority="31" w:unhideWhenUsed="0" w:qFormat="1"/>
-    <w:lsdException w:name="Intense Reference" w:semiHidden="0" w:uiPriority="32" w:unhideWhenUsed="0" w:qFormat="1"/>
-    <w:lsdException w:name="Book Title" w:semiHidden="0" w:uiPriority="33" w:unhideWhenUsed="0" w:qFormat="1"/>
-    <w:lsdException w:name="Bibliography" w:uiPriority="37"/>
-    <w:lsdException w:name="TOC Heading" w:uiPriority="39" w:qFormat="1"/>
-  </w:latentStyles>
-  <w:style w:type="paragraph" w:default="1" w:styleId="Normal">
-    <w:name w:val="Normal"/>
-    <w:qFormat/>
-  </w:style>
-  <w:style w:type="character" w:default="1" w:styleId="DefaultParagraphFont">
-    <w:name w:val="Default Paragraph Font"/>
-    <w:uiPriority w:val="1"/>
-    <w:unhideWhenUsed/>
-  </w:style>
-  <w:style w:type="table" w:default="1" w:styleId="TableNormal">
-    <w:name w:val="Normal Table"/>
-    <w:uiPriority w:val="99"/>
-    <w:semiHidden/>
-    <w:unhideWhenUsed/>
-    <w:tblPr>
-      <w:tblInd w:w="0" w:type="dxa"/>
-      <w:tblCellMar>
-        <w:top w:w="0" w:type="dxa"/>
-        <w:left w:w="108" w:type="dxa"/>
-        <w:bottom w:w="0" w:type="dxa"/>
-        <w:right w:w="108" w:type="dxa"/>
-      </w:tblCellMar>
-    </w:tblPr>
-  </w:style>
-  <w:style w:type="numbering" w:default="1" w:styleId="NoList">
-    <w:name w:val="No List"/>
-    <w:uiPriority w:val="99"/>
-    <w:semiHidden/>
-    <w:unhideWhenUsed/>
-  </w:style>
-  <w:style w:type="paragraph" w:styleId="Header">
-    <w:name w:val="header"/>
-    <w:basedOn w:val="Normal"/>
-    <w:link w:val="HeaderChar"/>
-    <w:uiPriority w:val="99"/>
-    <w:unhideWhenUsed/>
-    <w:rsid w:val="001D6313"/>
-    <w:pPr>
-      <w:tabs>
-        <w:tab w:val="center" w:pos="4252"/>
-        <w:tab w:val="right" w:pos="8504"/>
-      </w:tabs>
-      <w:spacing w:after="0" w:line="240" w:lineRule="auto"/>
-    </w:pPr>
-  </w:style>
-  <w:style w:type="character" w:customStyle="1" w:styleId="HeaderChar">
-    <w:name w:val="Header Char"/>
-    <w:basedOn w:val="DefaultParagraphFont"/>
-    <w:link w:val="Header"/>
-    <w:uiPriority w:val="99"/>
-    <w:rsid w:val="001D6313"/>
-  </w:style>
-  <w:style w:type="paragraph" w:styleId="Footer">
-    <w:name w:val="footer"/>
-    <w:basedOn w:val="Normal"/>
-    <w:link w:val="FooterChar"/>
-    <w:uiPriority w:val="99"/>
-    <w:unhideWhenUsed/>
-    <w:rsid w:val="001D6313"/>
-    <w:pPr>
-      <w:tabs>
-        <w:tab w:val="center" w:pos="4252"/>
-        <w:tab w:val="right" w:pos="8504"/>
-      </w:tabs>
-      <w:spacing w:after="0" w:line="240" w:lineRule="auto"/>
-    </w:pPr>
-  </w:style>
-  <w:style w:type="character" w:customStyle="1" w:styleId="FooterChar">
-    <w:name w:val="Footer Char"/>
-    <w:basedOn w:val="DefaultParagraphFont"/>
-    <w:link w:val="Footer"/>
-    <w:uiPriority w:val="99"/>
-    <w:rsid w:val="001D6313"/>
-  </w:style>
-  <w:style w:type="table" w:styleId="TableGrid">
-    <w:name w:val="Table Grid"/>
-    <w:basedOn w:val="TableNormal"/>
-    <w:uiPriority w:val="59"/>
-    <w:rsid w:val="003906EB"/>
-    <w:pPr>
-      <w:spacing w:after="0" w:line="240" w:lineRule="auto"/>
-    </w:pPr>
-    <w:tblPr>
-      <w:tblInd w:w="0" w:type="dxa"/>
-      <w:tblBorders>
-        <w:top w:val="single" w:sz="4" w:space="0" w:color="auto"/>
-        <w:left w:val="single" w:sz="4" w:space="0" w:color="auto"/>
-        <w:bottom w:val="single" w:sz="4" w:space="0" w:color="auto"/>
-        <w:right w:val="single" w:sz="4" w:space="0" w:color="auto"/>
-        <w:insideH w:val="single" w:sz="4" w:space="0" w:color="auto"/>
-        <w:insideV w:val="single" w:sz="4" w:space="0" w:color="auto"/>
-      </w:tblBorders>
-      <w:tblCellMar>
-        <w:top w:w="0" w:type="dxa"/>
-        <w:left w:w="108" w:type="dxa"/>
-        <w:bottom w:w="0" w:type="dxa"/>
-        <w:right w:w="108" w:type="dxa"/>
-      </w:tblCellMar>
-    </w:tblPr>
-  </w:style>
-  <w:style w:type="table" w:styleId="LightShading">
-    <w:name w:val="Light Shading"/>
-    <w:basedOn w:val="TableNormal"/>
-    <w:uiPriority w:val="60"/>
-    <w:rsid w:val="003906EB"/>
-    <w:pPr>
-      <w:spacing w:after="0" w:line="240" w:lineRule="auto"/>
-    </w:pPr>
-    <w:rPr>
-      <w:color w:val="000000" w:themeColor="text1" w:themeShade="BF"/>
-    </w:rPr>
-    <w:tblPr>
-      <w:tblStyleRowBandSize w:val="1"/>
-      <w:tblStyleColBandSize w:val="1"/>
-      <w:tblInd w:w="0" w:type="dxa"/>
-      <w:tblBorders>
-        <w:top w:val="single" w:sz="8" w:space="0" w:color="000000" w:themeColor="text1"/>
-        <w:bottom w:val="single" w:sz="8" w:space="0" w:color="000000" w:themeColor="text1"/>
-      </w:tblBorders>
-      <w:tblCellMar>
-        <w:top w:w="0" w:type="dxa"/>
-        <w:left w:w="108" w:type="dxa"/>
-        <w:bottom w:w="0" w:type="dxa"/>
-        <w:right w:w="108" w:type="dxa"/>
-      </w:tblCellMar>
-    </w:tblPr>
-    <w:tblStylePr w:type="firstRow">
-      <w:pPr>
-        <w:spacing w:before="0" w:after="0" w:line="240" w:lineRule="auto"/>
-      </w:pPr>
-      <w:rPr>
-        <w:b/>
-        <w:bCs/>
-      </w:rPr>
-      <w:tblPr/>
-      <w:tcPr>
-        <w:tcBorders>
-          <w:top w:val="single" w:sz="8" w:space="0" w:color="000000" w:themeColor="text1"/>
-          <w:left w:val="nil"/>
-          <w:bottom w:val="single" w:sz="8" w:space="0" w:color="000000" w:themeColor="text1"/>
-          <w:right w:val="nil"/>
-          <w:insideH w:val="nil"/>
-          <w:insideV w:val="nil"/>
-        </w:tcBorders>
-      </w:tcPr>
-    </w:tblStylePr>
-    <w:tblStylePr w:type="lastRow">
-      <w:pPr>
-        <w:spacing w:before="0" w:after="0" w:line="240" w:lineRule="auto"/>
-      </w:pPr>
-      <w:rPr>
-        <w:b/>
-        <w:bCs/>
-      </w:rPr>
-      <w:tblPr/>
-      <w:tcPr>
-        <w:tcBorders>
-          <w:top w:val="single" w:sz="8" w:space="0" w:color="000000" w:themeColor="text1"/>
-          <w:left w:val="nil"/>
-          <w:bottom w:val="single" w:sz="8" w:space="0" w:color="000000" w:themeColor="text1"/>
-          <w:right w:val="nil"/>
-          <w:insideH w:val="nil"/>
-          <w:insideV w:val="nil"/>
-        </w:tcBorders>
-      </w:tcPr>
-    </w:tblStylePr>
-    <w:tblStylePr w:type="firstCol">
-      <w:rPr>
-        <w:b/>
-        <w:bCs/>
-      </w:rPr>
-    </w:tblStylePr>
-    <w:tblStylePr w:type="lastCol">
-      <w:rPr>
-        <w:b/>
-        <w:bCs/>
-      </w:rPr>
-    </w:tblStylePr>
-    <w:tblStylePr w:type="band1Vert">
-      <w:tblPr/>
-      <w:tcPr>
-        <w:tcBorders>
-          <w:left w:val="nil"/>
-          <w:right w:val="nil"/>
-          <w:insideH w:val="nil"/>
-          <w:insideV w:val="nil"/>
-        </w:tcBorders>
-        <w:shd w:val="clear" w:color="auto" w:fill="C0C0C0" w:themeFill="text1" w:themeFillTint="3F"/>
-      </w:tcPr>
-    </w:tblStylePr>
-    <w:tblStylePr w:type="band1Horz">
-      <w:tblPr/>
-      <w:tcPr>
-        <w:tcBorders>
-          <w:left w:val="nil"/>
-          <w:right w:val="nil"/>
-          <w:insideH w:val="nil"/>
-          <w:insideV w:val="nil"/>
-        </w:tcBorders>
-        <w:shd w:val="clear" w:color="auto" w:fill="C0C0C0" w:themeFill="text1" w:themeFillTint="3F"/>
-      </w:tcPr>
-    </w:tblStylePr>
-  </w:style>
-  <w:style w:type="table" w:styleId="ColorfulList-Accent6">
-    <w:name w:val="Colorful List Accent 6"/>
-    <w:basedOn w:val="TableNormal"/>
-    <w:uiPriority w:val="72"/>
-    <w:rsid w:val="003906EB"/>
-    <w:pPr>
-      <w:spacing w:after="0" w:line="240" w:lineRule="auto"/>
-    </w:pPr>
-    <w:rPr>
-      <w:color w:val="000000" w:themeColor="text1"/>
-    </w:rPr>
-    <w:tblPr>
-      <w:tblStyleRowBandSize w:val="1"/>
-      <w:tblStyleColBandSize w:val="1"/>
-      <w:tblInd w:w="0" w:type="dxa"/>
-      <w:tblCellMar>
-        <w:top w:w="0" w:type="dxa"/>
-        <w:left w:w="108" w:type="dxa"/>
-        <w:bottom w:w="0" w:type="dxa"/>
-        <w:right w:w="108" w:type="dxa"/>
-      </w:tblCellMar>
-    </w:tblPr>
-    <w:tcPr>
-      <w:shd w:val="clear" w:color="auto" w:fill="FEF4EC" w:themeFill="accent6" w:themeFillTint="19"/>
-    </w:tcPr>
-    <w:tblStylePr w:type="firstRow">
-      <w:rPr>
-        <w:b/>
-        <w:bCs/>
-        <w:color w:val="FFFFFF" w:themeColor="background1"/>
-      </w:rPr>
-      <w:tblPr/>
-      <w:tcPr>
-        <w:tcBorders>
-          <w:bottom w:val="single" w:sz="12" w:space="0" w:color="FFFFFF" w:themeColor="background1"/>
-        </w:tcBorders>
-        <w:shd w:val="clear" w:color="auto" w:fill="348DA5" w:themeFill="accent5" w:themeFillShade="CC"/>
-      </w:tcPr>
-    </w:tblStylePr>
-    <w:tblStylePr w:type="lastRow">
-      <w:rPr>
-        <w:b/>
-        <w:bCs/>
-        <w:color w:val="348DA5" w:themeColor="accent5" w:themeShade="CC"/>
-      </w:rPr>
-      <w:tblPr/>
-      <w:tcPr>
-        <w:tcBorders>
-          <w:top w:val="single" w:sz="12" w:space="0" w:color="000000" w:themeColor="text1"/>
-        </w:tcBorders>
-        <w:shd w:val="clear" w:color="auto" w:fill="FFFFFF" w:themeFill="background1"/>
-      </w:tcPr>
-    </w:tblStylePr>
-    <w:tblStylePr w:type="firstCol">
-      <w:rPr>
-        <w:b/>
-        <w:bCs/>
-      </w:rPr>
-    </w:tblStylePr>
-    <w:tblStylePr w:type="lastCol">
-      <w:rPr>
-        <w:b/>
-        <w:bCs/>
-      </w:rPr>
-    </w:tblStylePr>
-    <w:tblStylePr w:type="band1Vert">
-      <w:tblPr/>
-      <w:tcPr>
-        <w:tcBorders>
-          <w:top w:val="nil"/>
-          <w:left w:val="nil"/>
-          <w:bottom w:val="nil"/>
-          <w:right w:val="nil"/>
-          <w:insideH w:val="nil"/>
-          <w:insideV w:val="nil"/>
-        </w:tcBorders>
-        <w:shd w:val="clear" w:color="auto" w:fill="FDE4D0" w:themeFill="accent6" w:themeFillTint="3F"/>
-      </w:tcPr>
-    </w:tblStylePr>
-    <w:tblStylePr w:type="band1Horz">
-      <w:tblPr/>
-      <w:tcPr>
-        <w:shd w:val="clear" w:color="auto" w:fill="FDE9D9" w:themeFill="accent6" w:themeFillTint="33"/>
-      </w:tcPr>
-    </w:tblStylePr>
-  </w:style>
-  <w:style w:type="paragraph" w:styleId="BalloonText">
-    <w:name w:val="Balloon Text"/>
-    <w:basedOn w:val="Normal"/>
-    <w:link w:val="BalloonTextChar"/>
-    <w:uiPriority w:val="99"/>
-    <w:semiHidden/>
-    <w:unhideWhenUsed/>
-    <w:rsid w:val="008B1B06"/>
-    <w:pPr>
-      <w:spacing w:after="0" w:line="240" w:lineRule="auto"/>
-    </w:pPr>
-    <w:rPr>
-      <w:rFonts w:ascii="Tahoma" w:hAnsi="Tahoma" w:cs="Tahoma"/>
-      <w:sz w:val="16"/>
-      <w:szCs w:val="16"/>
-    </w:rPr>
-  </w:style>
-  <w:style w:type="character" w:customStyle="1" w:styleId="BalloonTextChar">
-    <w:name w:val="Balloon Text Char"/>
-    <w:basedOn w:val="DefaultParagraphFont"/>
-    <w:link w:val="BalloonText"/>
-    <w:uiPriority w:val="99"/>
-    <w:semiHidden/>
-    <w:rsid w:val="008B1B06"/>
-    <w:rPr>
-      <w:rFonts w:ascii="Tahoma" w:hAnsi="Tahoma" w:cs="Tahoma"/>
-      <w:sz w:val="16"/>
-      <w:szCs w:val="16"/>
-    </w:rPr>
-  </w:style>
-  <w:style w:type="paragraph" w:styleId="ListParagraph">
-    <w:name w:val="List Paragraph"/>
-    <w:basedOn w:val="Normal"/>
-    <w:uiPriority w:val="34"/>
-    <w:qFormat/>
-    <w:rsid w:val="00F42067"/>
-    <w:pPr>
-      <w:ind w:left="720"/>
-      <w:contextualSpacing/>
-    </w:pPr>
-  </w:style>
-  <w:style w:type="paragraph" w:styleId="NoSpacing">
-    <w:name w:val="No Spacing"/>
-    <w:link w:val="NoSpacingChar"/>
-    <w:uiPriority w:val="1"/>
-    <w:qFormat/>
-    <w:rsid w:val="002379EE"/>
-    <w:pPr>
-      <w:spacing w:after="0" w:line="240" w:lineRule="auto"/>
-    </w:pPr>
-    <w:rPr>
-      <w:rFonts w:eastAsiaTheme="minorEastAsia"/>
-      <w:lang w:eastAsia="es-ES"/>
-    </w:rPr>
-  </w:style>
-  <w:style w:type="character" w:customStyle="1" w:styleId="NoSpacingChar">
-    <w:name w:val="No Spacing Char"/>
-    <w:basedOn w:val="DefaultParagraphFont"/>
-    <w:link w:val="NoSpacing"/>
-    <w:uiPriority w:val="1"/>
-    <w:rsid w:val="002379EE"/>
-    <w:rPr>
-      <w:rFonts w:eastAsiaTheme="minorEastAsia"/>
-      <w:lang w:eastAsia="es-ES"/>
-    </w:rPr>
-  </w:style>
-</w:styles>
-</file>
-
-<file path=word/stylesWithEffects.xml><?xml version="1.0" encoding="utf-8"?>
-<w:styles xmlns:wpc="http://schemas.microsoft.com/office/word/2010/wordprocessingCanvas" xmlns:mo="http://schemas.microsoft.com/office/mac/office/2008/main" xmlns:mc="http://schemas.openxmlformats.org/markup-compatibility/2006" xmlns:mv="urn:schemas-microsoft-com:mac:vml" xmlns:o="urn:schemas-microsoft-com:office:office" xmlns:r="http://schemas.openxmlformats.org/officeDocument/2006/relationships" xmlns:m="http://schemas.openxmlformats.org/officeDocument/2006/math" xmlns:v="urn:schemas-microsoft-com:vml" xmlns:wp14="http://schemas.microsoft.com/office/word/2010/wordprocessingDrawing" xmlns:wp="http://schemas.openxmlformats.org/drawingml/2006/wordprocessingDrawing" xmlns:w10="urn:schemas-microsoft-com:office:word" xmlns:w="http://schemas.openxmlformats.org/wordprocessingml/2006/main" xmlns:w14="http://schemas.microsoft.com/office/word/2010/wordml" xmlns:wpg="http://schemas.microsoft.com/office/word/2010/wordprocessingGroup" xmlns:wpi="http://schemas.microsoft.com/office/word/2010/wordprocessingInk" xmlns:wne="http://schemas.microsoft.com/office/word/2006/wordml" xmlns:wps="http://schemas.microsoft.com/office/word/2010/wordprocessingShape" mc:Ignorable="w14 wp14">
-  <w:docDefaults>
-    <w:rPrDefault>
-      <w:rPr>
-        <w:rFonts w:asciiTheme="minorHAnsi" w:eastAsiaTheme="minorHAnsi" w:hAnsiTheme="minorHAnsi" w:cstheme="minorBidi"/>
-        <w:sz w:val="22"/>
-        <w:szCs w:val="22"/>
-        <w:lang w:val="es-ES" w:eastAsia="en-US" w:bidi="ar-SA"/>
-      </w:rPr>
-    </w:rPrDefault>
-    <w:pPrDefault>
-      <w:pPr>
-        <w:spacing w:after="200" w:line="276" w:lineRule="auto"/>
-      </w:pPr>
-    </w:pPrDefault>
-  </w:docDefaults>
-  <w:latentStyles w:defLockedState="0" w:defUIPriority="99" w:defSemiHidden="1" w:defUnhideWhenUsed="1" w:defQFormat="0" w:count="276">
-    <w:lsdException w:name="Normal" w:semiHidden="0" w:uiPriority="0" w:unhideWhenUsed="0" w:qFormat="1"/>
-    <w:lsdException w:name="heading 1" w:semiHidden="0" w:uiPriority="9" w:unhideWhenUsed="0" w:qFormat="1"/>
-    <w:lsdException w:name="heading 2" w:uiPriority="9" w:qFormat="1"/>
-    <w:lsdException w:name="heading 3" w:uiPriority="9" w:qFormat="1"/>
-    <w:lsdException w:name="heading 4" w:uiPriority="9" w:qFormat="1"/>
-    <w:lsdException w:name="heading 5" w:uiPriority="9" w:qFormat="1"/>
-    <w:lsdException w:name="heading 6" w:uiPriority="9" w:qFormat="1"/>
-    <w:lsdException w:name="heading 7" w:uiPriority="9" w:qFormat="1"/>
-    <w:lsdException w:name="heading 8" w:uiPriority="9" w:qFormat="1"/>
-    <w:lsdException w:name="heading 9" w:uiPriority="9" w:qFormat="1"/>
-    <w:lsdException w:name="toc 1" w:uiPriority="39"/>
-    <w:lsdException w:name="toc 2" w:uiPriority="39"/>
-    <w:lsdException w:name="toc 3" w:uiPriority="39"/>
-    <w:lsdException w:name="toc 4" w:uiPriority="39"/>
-    <w:lsdException w:name="toc 5" w:uiPriority="39"/>
-    <w:lsdException w:name="toc 6" w:uiPriority="39"/>
-    <w:lsdException w:name="toc 7" w:uiPriority="39"/>
-    <w:lsdException w:name="toc 8" w:uiPriority="39"/>
-    <w:lsdException w:name="toc 9" w:uiPriority="39"/>
-    <w:lsdException w:name="caption" w:uiPriority="35" w:qFormat="1"/>
-    <w:lsdException w:name="Title" w:semiHidden="0" w:uiPriority="10" w:unhideWhenUsed="0" w:qFormat="1"/>
-    <w:lsdException w:name="Default Paragraph Font" w:uiPriority="1"/>
-    <w:lsdException w:name="Subtitle" w:semiHidden="0" w:uiPriority="11" w:unhideWhenUsed="0" w:qFormat="1"/>
-    <w:lsdException w:name="Strong" w:semiHidden="0" w:uiPriority="22" w:unhideWhenUsed="0" w:qFormat="1"/>
-    <w:lsdException w:name="Emphasis" w:semiHidden="0" w:uiPriority="20" w:unhideWhenUsed="0" w:qFormat="1"/>
-    <w:lsdException w:name="Table Grid" w:semiHidden="0" w:uiPriority="59" w:unhideWhenUsed="0"/>
-    <w:lsdException w:name="Placeholder Text" w:unhideWhenUsed="0"/>
-    <w:lsdException w:name="No Spacing" w:semiHidden="0" w:uiPriority="1" w:unhideWhenUsed="0" w:qFormat="1"/>
-    <w:lsdException w:name="Light Shading" w:semiHidden="0" w:uiPriority="60" w:unhideWhenUsed="0"/>
-    <w:lsdException w:name="Light List" w:semiHidden="0" w:uiPriority="61" w:unhideWhenUsed="0"/>
-    <w:lsdException w:name="Light Grid" w:semiHidden="0" w:uiPriority="62" w:unhideWhenUsed="0"/>
-    <w:lsdException w:name="Medium Shading 1" w:semiHidden="0" w:uiPriority="63" w:unhideWhenUsed="0"/>
-    <w:lsdException w:name="Medium Shading 2" w:semiHidden="0" w:uiPriority="64" w:unhideWhenUsed="0"/>
-    <w:lsdException w:name="Medium List 1" w:semiHidden="0" w:uiPriority="65" w:unhideWhenUsed="0"/>
-    <w:lsdException w:name="Medium List 2" w:semiHidden="0" w:uiPriority="66" w:unhideWhenUsed="0"/>
-    <w:lsdException w:name="Medium Grid 1" w:semiHidden="0" w:uiPriority="67" w:unhideWhenUsed="0"/>
-    <w:lsdException w:name="Medium Grid 2" w:semiHidden="0" w:uiPriority="68" w:unhideWhenUsed="0"/>
-    <w:lsdException w:name="Medium Grid 3" w:semiHidden="0" w:uiPriority="69" w:unhideWhenUsed="0"/>
-    <w:lsdException w:name="Dark List" w:semiHidden="0" w:uiPriority="70" w:unhideWhenUsed="0"/>
-    <w:lsdException w:name="Colorful Shading" w:semiHidden="0" w:uiPriority="71" w:unhideWhenUsed="0"/>
-    <w:lsdException w:name="Colorful List" w:semiHidden="0" w:uiPriority="72" w:unhideWhenUsed="0"/>
-    <w:lsdException w:name="Colorful Grid" w:semiHidden="0" w:uiPriority="73" w:unhideWhenUsed="0"/>
-    <w:lsdException w:name="Light Shading Accent 1" w:semiHidden="0" w:uiPriority="60" w:unhideWhenUsed="0"/>
-    <w:lsdException w:name="Light List Accent 1" w:semiHidden="0" w:uiPriority="61" w:unhideWhenUsed="0"/>
-    <w:lsdException w:name="Light Grid Accent 1" w:semiHidden="0" w:uiPriority="62" w:unhideWhenUsed="0"/>
-    <w:lsdException w:name="Medium Shading 1 Accent 1" w:semiHidden="0" w:uiPriority="63" w:unhideWhenUsed="0"/>
-    <w:lsdException w:name="Medium Shading 2 Accent 1" w:semiHidden="0" w:uiPriority="64" w:unhideWhenUsed="0"/>
-    <w:lsdException w:name="Medium List 1 Accent 1" w:semiHidden="0" w:uiPriority="65" w:unhideWhenUsed="0"/>
-    <w:lsdException w:name="Revision" w:unhideWhenUsed="0"/>
-    <w:lsdException w:name="List Paragraph" w:semiHidden="0" w:uiPriority="34" w:unhideWhenUsed="0" w:qFormat="1"/>
-    <w:lsdException w:name="Quote" w:semiHidden="0" w:uiPriority="29" w:unhideWhenUsed="0" w:qFormat="1"/>
-    <w:lsdException w:name="Intense Quote" w:semiHidden="0" w:uiPriority="30" w:unhideWhenUsed="0" w:qFormat="1"/>
-    <w:lsdException w:name="Medium List 2 Accent 1" w:semiHidden="0" w:uiPriority="66" w:unhideWhenUsed="0"/>
-    <w:lsdException w:name="Medium Grid 1 Accent 1" w:semiHidden="0" w:uiPriority="67" w:unhideWhenUsed="0"/>
-    <w:lsdException w:name="Medium Grid 2 Accent 1" w:semiHidden="0" w:uiPriority="68" w:unhideWhenUsed="0"/>
-    <w:lsdException w:name="Medium Grid 3 Accent 1" w:semiHidden="0" w:uiPriority="69" w:unhideWhenUsed="0"/>
-    <w:lsdException w:name="Dark List Accent 1" w:semiHidden="0" w:uiPriority="70" w:unhideWhenUsed="0"/>
-    <w:lsdException w:name="Colorful Shading Accent 1" w:semiHidden="0" w:uiPriority="71" w:unhideWhenUsed="0"/>
-    <w:lsdException w:name="Colorful List Accent 1" w:semiHidden="0" w:uiPriority="72" w:unhideWhenUsed="0"/>
-    <w:lsdException w:name="Colorful Grid Accent 1" w:semiHidden="0" w:uiPriority="73" w:unhideWhenUsed="0"/>
-    <w:lsdException w:name="Light Shading Accent 2" w:semiHidden="0" w:uiPriority="60" w:unhideWhenUsed="0"/>
-    <w:lsdException w:name="Light List Accent 2" w:semiHidden="0" w:uiPriority="61" w:unhideWhenUsed="0"/>
-    <w:lsdException w:name="Light Grid Accent 2" w:semiHidden="0" w:uiPriority="62" w:unhideWhenUsed="0"/>
-    <w:lsdException w:name="Medium Shading 1 Accent 2" w:semiHidden="0" w:uiPriority="63" w:unhideWhenUsed="0"/>
-    <w:lsdException w:name="Medium Shading 2 Accent 2" w:semiHidden="0" w:uiPriority="64" w:unhideWhenUsed="0"/>
-    <w:lsdException w:name="Medium List 1 Accent 2" w:semiHidden="0" w:uiPriority="65" w:unhideWhenUsed="0"/>
-    <w:lsdException w:name="Medium List 2 Accent 2" w:semiHidden="0" w:uiPriority="66" w:unhideWhenUsed="0"/>
-    <w:lsdException w:name="Medium Grid 1 Accent 2" w:semiHidden="0" w:uiPriority="67" w:unhideWhenUsed="0"/>
-    <w:lsdException w:name="Medium Grid 2 Accent 2" w:semiHidden="0" w:uiPriority="68" w:unhideWhenUsed="0"/>
-    <w:lsdException w:name="Medium Grid 3 Accent 2" w:semiHidden="0" w:uiPriority="69" w:unhideWhenUsed="0"/>
-    <w:lsdException w:name="Dark List Accent 2" w:semiHidden="0" w:uiPriority="70" w:unhideWhenUsed="0"/>
-    <w:lsdException w:name="Colorful Shading Accent 2" w:semiHidden="0" w:uiPriority="71" w:unhideWhenUsed="0"/>
-    <w:lsdException w:name="Colorful List Accent 2" w:semiHidden="0" w:uiPriority="72" w:unhideWhenUsed="0"/>
-    <w:lsdException w:name="Colorful Grid Accent 2" w:semiHidden="0" w:uiPriority="73" w:unhideWhenUsed="0"/>
-    <w:lsdException w:name="Light Shading Accent 3" w:semiHidden="0" w:uiPriority="60" w:unhideWhenUsed="0"/>
-    <w:lsdException w:name="Light List Accent 3" w:semiHidden="0" w:uiPriority="61" w:unhideWhenUsed="0"/>
-    <w:lsdException w:name="Light Grid Accent 3" w:semiHidden="0" w:uiPriority="62" w:unhideWhenUsed="0"/>
-    <w:lsdException w:name="Medium Shading 1 Accent 3" w:semiHidden="0" w:uiPriority="63" w:unhideWhenUsed="0"/>
-    <w:lsdException w:name="Medium Shading 2 Accent 3" w:semiHidden="0" w:uiPriority="64" w:unhideWhenUsed="0"/>
-    <w:lsdException w:name="Medium List 1 Accent 3" w:semiHidden="0" w:uiPriority="65" w:unhideWhenUsed="0"/>
-    <w:lsdException w:name="Medium List 2 Accent 3" w:semiHidden="0" w:uiPriority="66" w:unhideWhenUsed="0"/>
-    <w:lsdException w:name="Medium Grid 1 Accent 3" w:semiHidden="0" w:uiPriority="67" w:unhideWhenUsed="0"/>
-    <w:lsdException w:name="Medium Grid 2 Accent 3" w:semiHidden="0" w:uiPriority="68" w:unhideWhenUsed="0"/>
-    <w:lsdException w:name="Medium Grid 3 Accent 3" w:semiHidden="0" w:uiPriority="69" w:unhideWhenUsed="0"/>
-    <w:lsdException w:name="Dark List Accent 3" w:semiHidden="0" w:uiPriority="70" w:unhideWhenUsed="0"/>
-    <w:lsdException w:name="Colorful Shading Accent 3" w:semiHidden="0" w:uiPriority="71" w:unhideWhenUsed="0"/>
-    <w:lsdException w:name="Colorful List Accent 3" w:semiHidden="0" w:uiPriority="72" w:unhideWhenUsed="0"/>
-    <w:lsdException w:name="Colorful Grid Accent 3" w:semiHidden="0" w:uiPriority="73" w:unhideWhenUsed="0"/>
-    <w:lsdException w:name="Light Shading Accent 4" w:semiHidden="0" w:uiPriority="60" w:unhideWhenUsed="0"/>
-    <w:lsdException w:name="Light List Accent 4" w:semiHidden="0" w:uiPriority="61" w:unhideWhenUsed="0"/>
-    <w:lsdException w:name="Light Grid Accent 4" w:semiHidden="0" w:uiPriority="62" w:unhideWhenUsed="0"/>
-    <w:lsdException w:name="Medium Shading 1 Accent 4" w:semiHidden="0" w:uiPriority="63" w:unhideWhenUsed="0"/>
-    <w:lsdException w:name="Medium Shading 2 Accent 4" w:semiHidden="0" w:uiPriority="64" w:unhideWhenUsed="0"/>
-    <w:lsdException w:name="Medium List 1 Accent 4" w:semiHidden="0" w:uiPriority="65" w:unhideWhenUsed="0"/>
-    <w:lsdException w:name="Medium List 2 Accent 4" w:semiHidden="0" w:uiPriority="66" w:unhideWhenUsed="0"/>
-    <w:lsdException w:name="Medium Grid 1 Accent 4" w:semiHidden="0" w:uiPriority="67" w:unhideWhenUsed="0"/>
-    <w:lsdException w:name="Medium Grid 2 Accent 4" w:semiHidden="0" w:uiPriority="68" w:unhideWhenUsed="0"/>
-    <w:lsdException w:name="Medium Grid 3 Accent 4" w:semiHidden="0" w:uiPriority="69" w:unhideWhenUsed="0"/>
-    <w:lsdException w:name="Dark List Accent 4" w:semiHidden="0" w:uiPriority="70" w:unhideWhenUsed="0"/>
-    <w:lsdException w:name="Colorful Shading Accent 4" w:semiHidden="0" w:uiPriority="71" w:unhideWhenUsed="0"/>
-    <w:lsdException w:name="Colorful List Accent 4" w:semiHidden="0" w:uiPriority="72" w:unhideWhenUsed="0"/>
-    <w:lsdException w:name="Colorful Grid Accent 4" w:semiHidden="0" w:uiPriority="73" w:unhideWhenUsed="0"/>
-    <w:lsdException w:name="Light Shading Accent 5" w:semiHidden="0" w:uiPriority="60" w:unhideWhenUsed="0"/>
-    <w:lsdException w:name="Light List Accent 5" w:semiHidden="0" w:uiPriority="61" w:unhideWhenUsed="0"/>
-    <w:lsdException w:name="Light Grid Accent 5" w:semiHidden="0" w:uiPriority="62" w:unhideWhenUsed="0"/>
-    <w:lsdException w:name="Medium Shading 1 Accent 5" w:semiHidden="0" w:uiPriority="63" w:unhideWhenUsed="0"/>
-    <w:lsdException w:name="Medium Shading 2 Accent 5" w:semiHidden="0" w:uiPriority="64" w:unhideWhenUsed="0"/>
-    <w:lsdException w:name="Medium List 1 Accent 5" w:semiHidden="0" w:uiPriority="65" w:unhideWhenUsed="0"/>
-    <w:lsdException w:name="Medium List 2 Accent 5" w:semiHidden="0" w:uiPriority="66" w:unhideWhenUsed="0"/>
-    <w:lsdException w:name="Medium Grid 1 Accent 5" w:semiHidden="0" w:uiPriority="67" w:unhideWhenUsed="0"/>
-    <w:lsdException w:name="Medium Grid 2 Accent 5" w:semiHidden="0" w:uiPriority="68" w:unhideWhenUsed="0"/>
-    <w:lsdException w:name="Medium Grid 3 Accent 5" w:semiHidden="0" w:uiPriority="69" w:unhideWhenUsed="0"/>
-    <w:lsdException w:name="Dark List Accent 5" w:semiHidden="0" w:uiPriority="70" w:unhideWhenUsed="0"/>
-    <w:lsdException w:name="Colorful Shading Accent 5" w:semiHidden="0" w:uiPriority="71" w:unhideWhenUsed="0"/>
-    <w:lsdException w:name="Colorful List Accent 5" w:semiHidden="0" w:uiPriority="72" w:unhideWhenUsed="0"/>
-    <w:lsdException w:name="Colorful Grid Accent 5" w:semiHidden="0" w:uiPriority="73" w:unhideWhenUsed="0"/>
-    <w:lsdException w:name="Light Shading Accent 6" w:semiHidden="0" w:uiPriority="60" w:unhideWhenUsed="0"/>
-    <w:lsdException w:name="Light List Accent 6" w:semiHidden="0" w:uiPriority="61" w:unhideWhenUsed="0"/>
-    <w:lsdException w:name="Light Grid Accent 6" w:semiHidden="0" w:uiPriority="62" w:unhideWhenUsed="0"/>
-    <w:lsdException w:name="Medium Shading 1 Accent 6" w:semiHidden="0" w:uiPriority="63" w:unhideWhenUsed="0"/>
-    <w:lsdException w:name="Medium Shading 2 Accent 6" w:semiHidden="0" w:uiPriority="64" w:unhideWhenUsed="0"/>
-    <w:lsdException w:name="Medium List 1 Accent 6" w:semiHidden="0" w:uiPriority="65" w:unhideWhenUsed="0"/>
-    <w:lsdException w:name="Medium List 2 Accent 6" w:semiHidden="0" w:uiPriority="66" w:unhideWhenUsed="0"/>
-    <w:lsdException w:name="Medium Grid 1 Accent 6" w:semiHidden="0" w:uiPriority="67" w:unhideWhenUsed="0"/>
-    <w:lsdException w:name="Medium Grid 2 Accent 6" w:semiHidden="0" w:uiPriority="68" w:unhideWhenUsed="0"/>
-    <w:lsdException w:name="Medium Grid 3 Accent 6" w:semiHidden="0" w:uiPriority="69" w:unhideWhenUsed="0"/>
-    <w:lsdException w:name="Dark List Accent 6" w:semiHidden="0" w:uiPriority="70" w:unhideWhenUsed="0"/>
-    <w:lsdException w:name="Colorful Shading Accent 6" w:semiHidden="0" w:uiPriority="71" w:unhideWhenUsed="0"/>
-    <w:lsdException w:name="Colorful List Accent 6" w:semiHidden="0" w:uiPriority="72" w:unhideWhenUsed="0"/>
-    <w:lsdException w:name="Colorful Grid Accent 6" w:semiHidden="0" w:uiPriority="73" w:unhideWhenUsed="0"/>
-    <w:lsdException w:name="Subtle Emphasis" w:semiHidden="0" w:uiPriority="19" w:unhideWhenUsed="0" w:qFormat="1"/>
-    <w:lsdException w:name="Intense Emphasis" w:semiHidden="0" w:uiPriority="21" w:unhideWhenUsed="0" w:qFormat="1"/>
-    <w:lsdException w:name="Subtle Reference" w:semiHidden="0" w:uiPriority="31" w:unhideWhenUsed="0" w:qFormat="1"/>
-    <w:lsdException w:name="Intense Reference" w:semiHidden="0" w:uiPriority="32" w:unhideWhenUsed="0" w:qFormat="1"/>
-    <w:lsdException w:name="Book Title" w:semiHidden="0" w:uiPriority="33" w:unhideWhenUsed="0" w:qFormat="1"/>
-    <w:lsdException w:name="Bibliography" w:uiPriority="37"/>
-    <w:lsdException w:name="TOC Heading" w:uiPriority="39" w:qFormat="1"/>
-  </w:latentStyles>
-  <w:style w:type="paragraph" w:default="1" w:styleId="Normal">
-    <w:name w:val="Normal"/>
-    <w:qFormat/>
-  </w:style>
-  <w:style w:type="character" w:default="1" w:styleId="DefaultParagraphFont">
-    <w:name w:val="Default Paragraph Font"/>
-    <w:uiPriority w:val="1"/>
-    <w:unhideWhenUsed/>
-  </w:style>
-  <w:style w:type="table" w:default="1" w:styleId="TableNormal">
-    <w:name w:val="Normal Table"/>
-    <w:uiPriority w:val="99"/>
-    <w:semiHidden/>
-    <w:unhideWhenUsed/>
-    <w:tblPr>
-      <w:tblInd w:w="0" w:type="dxa"/>
-      <w:tblCellMar>
-        <w:top w:w="0" w:type="dxa"/>
-        <w:left w:w="108" w:type="dxa"/>
-        <w:bottom w:w="0" w:type="dxa"/>
-        <w:right w:w="108" w:type="dxa"/>
-      </w:tblCellMar>
-    </w:tblPr>
-  </w:style>
-  <w:style w:type="numbering" w:default="1" w:styleId="NoList">
-    <w:name w:val="No List"/>
-    <w:uiPriority w:val="99"/>
-    <w:semiHidden/>
-    <w:unhideWhenUsed/>
-  </w:style>
-  <w:style w:type="paragraph" w:styleId="Header">
-    <w:name w:val="header"/>
-    <w:basedOn w:val="Normal"/>
-    <w:link w:val="HeaderChar"/>
-    <w:uiPriority w:val="99"/>
-    <w:unhideWhenUsed/>
-    <w:rsid w:val="001D6313"/>
-    <w:pPr>
-      <w:tabs>
-        <w:tab w:val="center" w:pos="4252"/>
-        <w:tab w:val="right" w:pos="8504"/>
-      </w:tabs>
-      <w:spacing w:after="0" w:line="240" w:lineRule="auto"/>
-    </w:pPr>
-  </w:style>
-  <w:style w:type="character" w:customStyle="1" w:styleId="HeaderChar">
-    <w:name w:val="Header Char"/>
-    <w:basedOn w:val="DefaultParagraphFont"/>
-    <w:link w:val="Header"/>
-    <w:uiPriority w:val="99"/>
-    <w:rsid w:val="001D6313"/>
-  </w:style>
-  <w:style w:type="paragraph" w:styleId="Footer">
-    <w:name w:val="footer"/>
-    <w:basedOn w:val="Normal"/>
-    <w:link w:val="FooterChar"/>
-    <w:uiPriority w:val="99"/>
-    <w:unhideWhenUsed/>
-    <w:rsid w:val="001D6313"/>
-    <w:pPr>
-      <w:tabs>
-        <w:tab w:val="center" w:pos="4252"/>
-        <w:tab w:val="right" w:pos="8504"/>
-      </w:tabs>
-      <w:spacing w:after="0" w:line="240" w:lineRule="auto"/>
-    </w:pPr>
-  </w:style>
-  <w:style w:type="character" w:customStyle="1" w:styleId="FooterChar">
-    <w:name w:val="Footer Char"/>
-    <w:basedOn w:val="DefaultParagraphFont"/>
-    <w:link w:val="Footer"/>
-    <w:uiPriority w:val="99"/>
-    <w:rsid w:val="001D6313"/>
-  </w:style>
-  <w:style w:type="table" w:styleId="TableGrid">
-    <w:name w:val="Table Grid"/>
-    <w:basedOn w:val="TableNormal"/>
-    <w:uiPriority w:val="59"/>
-    <w:rsid w:val="003906EB"/>
-    <w:pPr>
-      <w:spacing w:after="0" w:line="240" w:lineRule="auto"/>
-    </w:pPr>
-    <w:tblPr>
-      <w:tblInd w:w="0" w:type="dxa"/>
-      <w:tblBorders>
-        <w:top w:val="single" w:sz="4" w:space="0" w:color="auto"/>
-        <w:left w:val="single" w:sz="4" w:space="0" w:color="auto"/>
-        <w:bottom w:val="single" w:sz="4" w:space="0" w:color="auto"/>
-        <w:right w:val="single" w:sz="4" w:space="0" w:color="auto"/>
-        <w:insideH w:val="single" w:sz="4" w:space="0" w:color="auto"/>
-        <w:insideV w:val="single" w:sz="4" w:space="0" w:color="auto"/>
-      </w:tblBorders>
-      <w:tblCellMar>
-        <w:top w:w="0" w:type="dxa"/>
-        <w:left w:w="108" w:type="dxa"/>
-        <w:bottom w:w="0" w:type="dxa"/>
-        <w:right w:w="108" w:type="dxa"/>
-      </w:tblCellMar>
-    </w:tblPr>
-  </w:style>
-  <w:style w:type="table" w:styleId="LightShading">
-    <w:name w:val="Light Shading"/>
-    <w:basedOn w:val="TableNormal"/>
-    <w:uiPriority w:val="60"/>
-    <w:rsid w:val="003906EB"/>
-    <w:pPr>
-      <w:spacing w:after="0" w:line="240" w:lineRule="auto"/>
-    </w:pPr>
-    <w:rPr>
-      <w:color w:val="000000" w:themeColor="text1" w:themeShade="BF"/>
-    </w:rPr>
-    <w:tblPr>
-      <w:tblStyleRowBandSize w:val="1"/>
-      <w:tblStyleColBandSize w:val="1"/>
-      <w:tblInd w:w="0" w:type="dxa"/>
-      <w:tblBorders>
-        <w:top w:val="single" w:sz="8" w:space="0" w:color="000000" w:themeColor="text1"/>
-        <w:bottom w:val="single" w:sz="8" w:space="0" w:color="000000" w:themeColor="text1"/>
-      </w:tblBorders>
-      <w:tblCellMar>
-        <w:top w:w="0" w:type="dxa"/>
-        <w:left w:w="108" w:type="dxa"/>
-        <w:bottom w:w="0" w:type="dxa"/>
-        <w:right w:w="108" w:type="dxa"/>
-      </w:tblCellMar>
-    </w:tblPr>
-    <w:tblStylePr w:type="firstRow">
-      <w:pPr>
-        <w:spacing w:before="0" w:after="0" w:line="240" w:lineRule="auto"/>
-      </w:pPr>
-      <w:rPr>
-        <w:b/>
-        <w:bCs/>
-      </w:rPr>
-      <w:tblPr/>
-      <w:tcPr>
-        <w:tcBorders>
-          <w:top w:val="single" w:sz="8" w:space="0" w:color="000000" w:themeColor="text1"/>
-          <w:left w:val="nil"/>
-          <w:bottom w:val="single" w:sz="8" w:space="0" w:color="000000" w:themeColor="text1"/>
-          <w:right w:val="nil"/>
-          <w:insideH w:val="nil"/>
-          <w:insideV w:val="nil"/>
-        </w:tcBorders>
-      </w:tcPr>
-    </w:tblStylePr>
-    <w:tblStylePr w:type="lastRow">
-      <w:pPr>
-        <w:spacing w:before="0" w:after="0" w:line="240" w:lineRule="auto"/>
-      </w:pPr>
-      <w:rPr>
-        <w:b/>
-        <w:bCs/>
-      </w:rPr>
-      <w:tblPr/>
-      <w:tcPr>
-        <w:tcBorders>
-          <w:top w:val="single" w:sz="8" w:space="0" w:color="000000" w:themeColor="text1"/>
-          <w:left w:val="nil"/>
-          <w:bottom w:val="single" w:sz="8" w:space="0" w:color="000000" w:themeColor="text1"/>
-          <w:right w:val="nil"/>
-          <w:insideH w:val="nil"/>
-          <w:insideV w:val="nil"/>
-        </w:tcBorders>
-      </w:tcPr>
-    </w:tblStylePr>
-    <w:tblStylePr w:type="firstCol">
-      <w:rPr>
-        <w:b/>
-        <w:bCs/>
-      </w:rPr>
-    </w:tblStylePr>
-    <w:tblStylePr w:type="lastCol">
-      <w:rPr>
-        <w:b/>
-        <w:bCs/>
-      </w:rPr>
-    </w:tblStylePr>
-    <w:tblStylePr w:type="band1Vert">
-      <w:tblPr/>
-      <w:tcPr>
-        <w:tcBorders>
-          <w:left w:val="nil"/>
-          <w:right w:val="nil"/>
-          <w:insideH w:val="nil"/>
-          <w:insideV w:val="nil"/>
-        </w:tcBorders>
-        <w:shd w:val="clear" w:color="auto" w:fill="C0C0C0" w:themeFill="text1" w:themeFillTint="3F"/>
-      </w:tcPr>
-    </w:tblStylePr>
-    <w:tblStylePr w:type="band1Horz">
-      <w:tblPr/>
-      <w:tcPr>
-        <w:tcBorders>
-          <w:left w:val="nil"/>
-          <w:right w:val="nil"/>
-          <w:insideH w:val="nil"/>
-          <w:insideV w:val="nil"/>
-        </w:tcBorders>
-        <w:shd w:val="clear" w:color="auto" w:fill="C0C0C0" w:themeFill="text1" w:themeFillTint="3F"/>
-      </w:tcPr>
-    </w:tblStylePr>
-  </w:style>
-  <w:style w:type="table" w:styleId="ColorfulList-Accent6">
-    <w:name w:val="Colorful List Accent 6"/>
-    <w:basedOn w:val="TableNormal"/>
-    <w:uiPriority w:val="72"/>
-    <w:rsid w:val="003906EB"/>
-    <w:pPr>
-      <w:spacing w:after="0" w:line="240" w:lineRule="auto"/>
-    </w:pPr>
-    <w:rPr>
-      <w:color w:val="000000" w:themeColor="text1"/>
-    </w:rPr>
-    <w:tblPr>
-      <w:tblStyleRowBandSize w:val="1"/>
-      <w:tblStyleColBandSize w:val="1"/>
-      <w:tblInd w:w="0" w:type="dxa"/>
-      <w:tblCellMar>
-        <w:top w:w="0" w:type="dxa"/>
-        <w:left w:w="108" w:type="dxa"/>
-        <w:bottom w:w="0" w:type="dxa"/>
-        <w:right w:w="108" w:type="dxa"/>
-      </w:tblCellMar>
-    </w:tblPr>
-    <w:tcPr>
-      <w:shd w:val="clear" w:color="auto" w:fill="FEF4EC" w:themeFill="accent6" w:themeFillTint="19"/>
-    </w:tcPr>
-    <w:tblStylePr w:type="firstRow">
-      <w:rPr>
-        <w:b/>
-        <w:bCs/>
-        <w:color w:val="FFFFFF" w:themeColor="background1"/>
-      </w:rPr>
-      <w:tblPr/>
-      <w:tcPr>
-        <w:tcBorders>
-          <w:bottom w:val="single" w:sz="12" w:space="0" w:color="FFFFFF" w:themeColor="background1"/>
-        </w:tcBorders>
-        <w:shd w:val="clear" w:color="auto" w:fill="348DA5" w:themeFill="accent5" w:themeFillShade="CC"/>
-      </w:tcPr>
-    </w:tblStylePr>
-    <w:tblStylePr w:type="lastRow">
-      <w:rPr>
-        <w:b/>
-        <w:bCs/>
-        <w:color w:val="348DA5" w:themeColor="accent5" w:themeShade="CC"/>
-      </w:rPr>
-      <w:tblPr/>
-      <w:tcPr>
-        <w:tcBorders>
-          <w:top w:val="single" w:sz="12" w:space="0" w:color="000000" w:themeColor="text1"/>
-        </w:tcBorders>
-        <w:shd w:val="clear" w:color="auto" w:fill="FFFFFF" w:themeFill="background1"/>
-      </w:tcPr>
-    </w:tblStylePr>
-    <w:tblStylePr w:type="firstCol">
-      <w:rPr>
-        <w:b/>
-        <w:bCs/>
-      </w:rPr>
-    </w:tblStylePr>
-    <w:tblStylePr w:type="lastCol">
-      <w:rPr>
-        <w:b/>
-        <w:bCs/>
-      </w:rPr>
-    </w:tblStylePr>
-    <w:tblStylePr w:type="band1Vert">
-      <w:tblPr/>
-      <w:tcPr>
-        <w:tcBorders>
-          <w:top w:val="nil"/>
-          <w:left w:val="nil"/>
-          <w:bottom w:val="nil"/>
-          <w:right w:val="nil"/>
-          <w:insideH w:val="nil"/>
-          <w:insideV w:val="nil"/>
-        </w:tcBorders>
-        <w:shd w:val="clear" w:color="auto" w:fill="FDE4D0" w:themeFill="accent6" w:themeFillTint="3F"/>
-      </w:tcPr>
-    </w:tblStylePr>
-    <w:tblStylePr w:type="band1Horz">
-      <w:tblPr/>
-      <w:tcPr>
-        <w:shd w:val="clear" w:color="auto" w:fill="FDE9D9" w:themeFill="accent6" w:themeFillTint="33"/>
-      </w:tcPr>
-    </w:tblStylePr>
-  </w:style>
-  <w:style w:type="paragraph" w:styleId="BalloonText">
-    <w:name w:val="Balloon Text"/>
-    <w:basedOn w:val="Normal"/>
-    <w:link w:val="BalloonTextChar"/>
-    <w:uiPriority w:val="99"/>
-    <w:semiHidden/>
-    <w:unhideWhenUsed/>
-    <w:rsid w:val="008B1B06"/>
-    <w:pPr>
-      <w:spacing w:after="0" w:line="240" w:lineRule="auto"/>
-    </w:pPr>
-    <w:rPr>
-      <w:rFonts w:ascii="Tahoma" w:hAnsi="Tahoma" w:cs="Tahoma"/>
-      <w:sz w:val="16"/>
-      <w:szCs w:val="16"/>
-    </w:rPr>
-  </w:style>
-  <w:style w:type="character" w:customStyle="1" w:styleId="BalloonTextChar">
-    <w:name w:val="Balloon Text Char"/>
-    <w:basedOn w:val="DefaultParagraphFont"/>
-    <w:link w:val="BalloonText"/>
-    <w:uiPriority w:val="99"/>
-    <w:semiHidden/>
-    <w:rsid w:val="008B1B06"/>
-    <w:rPr>
-      <w:rFonts w:ascii="Tahoma" w:hAnsi="Tahoma" w:cs="Tahoma"/>
-      <w:sz w:val="16"/>
-      <w:szCs w:val="16"/>
-    </w:rPr>
-  </w:style>
-  <w:style w:type="paragraph" w:styleId="ListParagraph">
-    <w:name w:val="List Paragraph"/>
-    <w:basedOn w:val="Normal"/>
-    <w:uiPriority w:val="34"/>
-    <w:qFormat/>
-    <w:rsid w:val="00F42067"/>
-    <w:pPr>
-      <w:ind w:left="720"/>
-      <w:contextualSpacing/>
-    </w:pPr>
-  </w:style>
-  <w:style w:type="paragraph" w:styleId="NoSpacing">
-    <w:name w:val="No Spacing"/>
-    <w:link w:val="NoSpacingChar"/>
-    <w:uiPriority w:val="1"/>
-    <w:qFormat/>
-    <w:rsid w:val="002379EE"/>
-    <w:pPr>
-      <w:spacing w:after="0" w:line="240" w:lineRule="auto"/>
-    </w:pPr>
-    <w:rPr>
-      <w:rFonts w:eastAsiaTheme="minorEastAsia"/>
-      <w:lang w:eastAsia="es-ES"/>
-    </w:rPr>
-  </w:style>
-  <w:style w:type="character" w:customStyle="1" w:styleId="NoSpacingChar">
-    <w:name w:val="No Spacing Char"/>
-    <w:basedOn w:val="DefaultParagraphFont"/>
-    <w:link w:val="NoSpacing"/>
-    <w:uiPriority w:val="1"/>
-    <w:rsid w:val="002379EE"/>
-    <w:rPr>
-      <w:rFonts w:eastAsiaTheme="minorEastAsia"/>
-      <w:lang w:eastAsia="es-ES"/>
-    </w:rPr>
-  </w:style>
-</w:styles>
-</file>
-
-<file path=word/glossary/document.xml><?xml version="1.0" encoding="utf-8"?>
-<w:glossaryDocument xmlns:wpc="http://schemas.microsoft.com/office/word/2010/wordprocessingCanvas" xmlns:mo="http://schemas.microsoft.com/office/mac/office/2008/main" xmlns:mc="http://schemas.openxmlformats.org/markup-compatibility/2006" xmlns:mv="urn:schemas-microsoft-com:mac:vml" xmlns:o="urn:schemas-microsoft-com:office:office" xmlns:r="http://schemas.openxmlformats.org/officeDocument/2006/relationships" xmlns:m="http://schemas.openxmlformats.org/officeDocument/2006/math" xmlns:v="urn:schemas-microsoft-com:vml" xmlns:wp14="http://schemas.microsoft.com/office/word/2010/wordprocessingDrawing" xmlns:wp="http://schemas.openxmlformats.org/drawingml/2006/wordprocessingDrawing" xmlns:w10="urn:schemas-microsoft-com:office:word" xmlns:w="http://schemas.openxmlformats.org/wordprocessingml/2006/main" xmlns:w14="http://schemas.microsoft.com/office/word/2010/wordml" xmlns:wpg="http://schemas.microsoft.com/office/word/2010/wordprocessingGroup" xmlns:wpi="http://schemas.microsoft.com/office/word/2010/wordprocessingInk" xmlns:wne="http://schemas.microsoft.com/office/word/2006/wordml" xmlns:wps="http://schemas.microsoft.com/office/word/2010/wordprocessingShape" mc:Ignorable="w14 wp14"/>
-</file>
-
-<file path=word/glossary/fontTable.xml><?xml version="1.0" encoding="utf-8"?>
-<w:fonts xmlns:mc="http://schemas.openxmlformats.org/markup-compatibility/2006" xmlns:r="http://schemas.openxmlformats.org/officeDocument/2006/relationships" xmlns:w="http://schemas.openxmlformats.org/wordprocessingml/2006/main" xmlns:w14="http://schemas.microsoft.com/office/word/2010/wordml" mc:Ignorable="w14">
-  <w:font w:name="Wingdings">
-    <w:panose1 w:val="05000000000000000000"/>
-    <w:charset w:val="02"/>
-    <w:family w:val="auto"/>
-    <w:pitch w:val="variable"/>
-    <w:sig w:usb0="00000000" w:usb1="10000000" w:usb2="00000000" w:usb3="00000000" w:csb0="80000000" w:csb1="00000000"/>
-  </w:font>
-  <w:font w:name="Calibri">
-    <w:panose1 w:val="020F0502020204030204"/>
-    <w:charset w:val="00"/>
-    <w:family w:val="auto"/>
-    <w:pitch w:val="variable"/>
-    <w:sig w:usb0="E10002FF" w:usb1="4000ACFF" w:usb2="00000009" w:usb3="00000000" w:csb0="0000019F" w:csb1="00000000"/>
-  </w:font>
-  <w:font w:name="Arial">
-    <w:panose1 w:val="020B0604020202020204"/>
-    <w:charset w:val="00"/>
-    <w:family w:val="auto"/>
-    <w:pitch w:val="variable"/>
-    <w:sig w:usb0="E0002AFF" w:usb1="C0007843" w:usb2="00000009" w:usb3="00000000" w:csb0="000001FF" w:csb1="00000000"/>
-  </w:font>
-  <w:font w:name="Courier New">
-    <w:panose1 w:val="02070309020205020404"/>
-    <w:charset w:val="00"/>
-    <w:family w:val="auto"/>
-    <w:pitch w:val="variable"/>
-    <w:sig w:usb0="E0002AFF" w:usb1="C0007843" w:usb2="00000009" w:usb3="00000000" w:csb0="000001FF" w:csb1="00000000"/>
-  </w:font>
-  <w:font w:name="Times New Roman">
-    <w:panose1 w:val="02020603050405020304"/>
-    <w:charset w:val="00"/>
-    <w:family w:val="auto"/>
-    <w:pitch w:val="variable"/>
-    <w:sig w:usb0="E0002AFF" w:usb1="C0007841" w:usb2="00000009" w:usb3="00000000" w:csb0="000001FF" w:csb1="00000000"/>
-  </w:font>
-  <w:font w:name="Symbol">
-    <w:panose1 w:val="00000000000000000000"/>
-    <w:charset w:val="02"/>
-    <w:family w:val="auto"/>
-    <w:pitch w:val="variable"/>
-    <w:sig w:usb0="00000000" w:usb1="10000000" w:usb2="00000000" w:usb3="00000000" w:csb0="80000000" w:csb1="00000000"/>
-  </w:font>
-  <w:font w:name="Tahoma">
-    <w:panose1 w:val="020B0604030504040204"/>
-    <w:charset w:val="00"/>
-    <w:family w:val="auto"/>
-    <w:pitch w:val="variable"/>
-    <w:sig w:usb0="00000003" w:usb1="00000000" w:usb2="00000000" w:usb3="00000000" w:csb0="00000001" w:csb1="00000000"/>
-  </w:font>
-  <w:font w:name="ＭＳ 明朝">
-    <w:charset w:val="4E"/>
-    <w:family w:val="auto"/>
-    <w:pitch w:val="variable"/>
-    <w:sig w:usb0="00000001" w:usb1="08070000" w:usb2="00000010" w:usb3="00000000" w:csb0="00020000" w:csb1="00000000"/>
-  </w:font>
-  <w:font w:name="Cambria">
-    <w:panose1 w:val="02040503050406030204"/>
-    <w:charset w:val="00"/>
-    <w:family w:val="auto"/>
-    <w:pitch w:val="variable"/>
-    <w:sig w:usb0="E00002FF" w:usb1="400004FF" w:usb2="00000000" w:usb3="00000000" w:csb0="0000019F" w:csb1="00000000"/>
-  </w:font>
-  <w:font w:name="ＭＳ ゴシック">
-    <w:charset w:val="4E"/>
-    <w:family w:val="auto"/>
-    <w:pitch w:val="variable"/>
-    <w:sig w:usb0="00000001" w:usb1="08070000" w:usb2="00000010" w:usb3="00000000" w:csb0="00020000" w:csb1="00000000"/>
-  </w:font>
-  <w:font w:name="Helvetica">
-    <w:panose1 w:val="00000000000000000000"/>
-    <w:charset w:val="00"/>
-    <w:family w:val="auto"/>
-    <w:pitch w:val="variable"/>
-    <w:sig w:usb0="E00002FF" w:usb1="5000785B" w:usb2="00000000" w:usb3="00000000" w:csb0="0000019F" w:csb1="00000000"/>
-  </w:font>
-</w:fonts>
-</file>
-
-<file path=word/glossary/settings.xml><?xml version="1.0" encoding="utf-8"?>
-<w:settings xmlns:mc="http://schemas.openxmlformats.org/markup-compatibility/2006" xmlns:o="urn:schemas-microsoft-com:office:office" xmlns:r="http://schemas.openxmlformats.org/officeDocument/2006/relationships" xmlns:m="http://schemas.openxmlformats.org/officeDocument/2006/math" xmlns:v="urn:schemas-microsoft-com:vml" xmlns:w10="urn:schemas-microsoft-com:office:word" xmlns:w="http://schemas.openxmlformats.org/wordprocessingml/2006/main" xmlns:w14="http://schemas.microsoft.com/office/word/2010/wordml" xmlns:sl="http://schemas.openxmlformats.org/schemaLibrary/2006/main" mc:Ignorable="w14">
-  <w:view w:val="normal"/>
-  <w:defaultTabStop w:val="708"/>
-  <w:hyphenationZone w:val="425"/>
-  <w:characterSpacingControl w:val="doNotCompress"/>
-  <w:compat>
-    <w:useFELayout/>
-    <w:compatSetting w:name="compatibilityMode" w:uri="http://schemas.microsoft.com/office/word" w:val="14"/>
-    <w:compatSetting w:name="overrideTableStyleFontSizeAndJustification" w:uri="http://schemas.microsoft.com/office/word" w:val="1"/>
-    <w:compatSetting w:name="enableOpenTypeFeatures" w:uri="http://schemas.microsoft.com/office/word" w:val="1"/>
-    <w:compatSetting w:name="doNotFlipMirrorIndents" w:uri="http://schemas.microsoft.com/office/word" w:val="1"/>
-  </w:compat>
-  <w:rsids>
-    <w:rsidRoot w:val="000737D1"/>
-    <w:rsid w:val="000737D1"/>
-    <w:rsid w:val="000779D4"/>
-    <w:rsid w:val="006B7B3B"/>
-    <w:rsid w:val="009B782D"/>
-    <w:rsid w:val="00F54865"/>
-  </w:rsids>
-  <m:mathPr>
-    <m:mathFont m:val="Cambria Math"/>
-    <m:brkBin m:val="before"/>
-    <m:brkBinSub m:val="--"/>
-    <m:smallFrac m:val="0"/>
-    <m:dispDef/>
-    <m:lMargin m:val="0"/>
-    <m:rMargin m:val="0"/>
-    <m:defJc m:val="centerGroup"/>
-    <m:wrapIndent m:val="1440"/>
-    <m:intLim m:val="subSup"/>
-    <m:naryLim m:val="undOvr"/>
-  </m:mathPr>
-  <w:themeFontLang w:val="es-ES" w:eastAsia="ja-JP"/>
-  <w:clrSchemeMapping w:bg1="light1" w:t1="dark1" w:bg2="light2" w:t2="dark2" w:accent1="accent1" w:accent2="accent2" w:accent3="accent3" w:accent4="accent4" w:accent5="accent5" w:accent6="accent6" w:hyperlink="hyperlink" w:followedHyperlink="followedHyperlink"/>
-  <w:doNotAutoCompressPictures/>
-  <w:decimalSymbol w:val=","/>
-  <w:listSeparator w:val=";"/>
-</w:settings>
-</file>
-
-<file path=word/glossary/styles.xml><?xml version="1.0" encoding="utf-8"?>
-<w:styles xmlns:mc="http://schemas.openxmlformats.org/markup-compatibility/2006" xmlns:r="http://schemas.openxmlformats.org/officeDocument/2006/relationships" xmlns:w="http://schemas.openxmlformats.org/wordprocessingml/2006/main" xmlns:w14="http://schemas.microsoft.com/office/word/2010/wordml" mc:Ignorable="w14">
-  <w:docDefaults>
-    <w:rPrDefault>
-      <w:rPr>
-        <w:rFonts w:asciiTheme="minorHAnsi" w:eastAsiaTheme="minorEastAsia" w:hAnsiTheme="minorHAnsi" w:cstheme="minorBidi"/>
-        <w:sz w:val="22"/>
-        <w:szCs w:val="22"/>
-        <w:lang w:val="es-ES" w:eastAsia="es-ES" w:bidi="ar-SA"/>
       </w:rPr>
     </w:rPrDefault>
     <w:pPrDefault>
@@ -10511,38 +8756,343 @@
     <w:semiHidden/>
     <w:unhideWhenUsed/>
   </w:style>
-  <w:style w:type="paragraph" w:customStyle="1" w:styleId="944389AC6C014566B422664023C884F8">
-    <w:name w:val="944389AC6C014566B422664023C884F8"/>
-    <w:rsid w:val="000737D1"/>
+  <w:style w:type="paragraph" w:styleId="Header">
+    <w:name w:val="header"/>
+    <w:basedOn w:val="Normal"/>
+    <w:link w:val="HeaderChar"/>
+    <w:uiPriority w:val="99"/>
+    <w:unhideWhenUsed/>
+    <w:rsid w:val="001D6313"/>
+    <w:pPr>
+      <w:tabs>
+        <w:tab w:val="center" w:pos="4252"/>
+        <w:tab w:val="right" w:pos="8504"/>
+      </w:tabs>
+      <w:spacing w:after="0" w:line="240" w:lineRule="auto"/>
+    </w:pPr>
   </w:style>
-  <w:style w:type="paragraph" w:customStyle="1" w:styleId="0A991ACEE249458FA070F75DD01B8D3A">
-    <w:name w:val="0A991ACEE249458FA070F75DD01B8D3A"/>
-    <w:rsid w:val="000737D1"/>
+  <w:style w:type="character" w:customStyle="1" w:styleId="HeaderChar">
+    <w:name w:val="Header Char"/>
+    <w:basedOn w:val="DefaultParagraphFont"/>
+    <w:link w:val="Header"/>
+    <w:uiPriority w:val="99"/>
+    <w:rsid w:val="001D6313"/>
   </w:style>
-  <w:style w:type="paragraph" w:customStyle="1" w:styleId="8AB71BD4FBFE4976B42338FF13660A83">
-    <w:name w:val="8AB71BD4FBFE4976B42338FF13660A83"/>
-    <w:rsid w:val="000737D1"/>
+  <w:style w:type="paragraph" w:styleId="Footer">
+    <w:name w:val="footer"/>
+    <w:basedOn w:val="Normal"/>
+    <w:link w:val="FooterChar"/>
+    <w:uiPriority w:val="99"/>
+    <w:unhideWhenUsed/>
+    <w:rsid w:val="001D6313"/>
+    <w:pPr>
+      <w:tabs>
+        <w:tab w:val="center" w:pos="4252"/>
+        <w:tab w:val="right" w:pos="8504"/>
+      </w:tabs>
+      <w:spacing w:after="0" w:line="240" w:lineRule="auto"/>
+    </w:pPr>
   </w:style>
-  <w:style w:type="paragraph" w:customStyle="1" w:styleId="431A9569EE6449B7AE18C8FD2325C386">
-    <w:name w:val="431A9569EE6449B7AE18C8FD2325C386"/>
-    <w:rsid w:val="000737D1"/>
+  <w:style w:type="character" w:customStyle="1" w:styleId="FooterChar">
+    <w:name w:val="Footer Char"/>
+    <w:basedOn w:val="DefaultParagraphFont"/>
+    <w:link w:val="Footer"/>
+    <w:uiPriority w:val="99"/>
+    <w:rsid w:val="001D6313"/>
   </w:style>
-  <w:style w:type="paragraph" w:customStyle="1" w:styleId="C10C90A9255D4ED087D27B96AE3DD4FB">
-    <w:name w:val="C10C90A9255D4ED087D27B96AE3DD4FB"/>
-    <w:rsid w:val="000737D1"/>
+  <w:style w:type="table" w:styleId="TableGrid">
+    <w:name w:val="Table Grid"/>
+    <w:basedOn w:val="TableNormal"/>
+    <w:uiPriority w:val="59"/>
+    <w:rsid w:val="003906EB"/>
+    <w:pPr>
+      <w:spacing w:after="0" w:line="240" w:lineRule="auto"/>
+    </w:pPr>
+    <w:tblPr>
+      <w:tblInd w:w="0" w:type="dxa"/>
+      <w:tblBorders>
+        <w:top w:val="single" w:sz="4" w:space="0" w:color="auto"/>
+        <w:left w:val="single" w:sz="4" w:space="0" w:color="auto"/>
+        <w:bottom w:val="single" w:sz="4" w:space="0" w:color="auto"/>
+        <w:right w:val="single" w:sz="4" w:space="0" w:color="auto"/>
+        <w:insideH w:val="single" w:sz="4" w:space="0" w:color="auto"/>
+        <w:insideV w:val="single" w:sz="4" w:space="0" w:color="auto"/>
+      </w:tblBorders>
+      <w:tblCellMar>
+        <w:top w:w="0" w:type="dxa"/>
+        <w:left w:w="108" w:type="dxa"/>
+        <w:bottom w:w="0" w:type="dxa"/>
+        <w:right w:w="108" w:type="dxa"/>
+      </w:tblCellMar>
+    </w:tblPr>
+  </w:style>
+  <w:style w:type="table" w:styleId="LightShading">
+    <w:name w:val="Light Shading"/>
+    <w:basedOn w:val="TableNormal"/>
+    <w:uiPriority w:val="60"/>
+    <w:rsid w:val="003906EB"/>
+    <w:pPr>
+      <w:spacing w:after="0" w:line="240" w:lineRule="auto"/>
+    </w:pPr>
+    <w:rPr>
+      <w:color w:val="000000" w:themeColor="text1" w:themeShade="BF"/>
+    </w:rPr>
+    <w:tblPr>
+      <w:tblStyleRowBandSize w:val="1"/>
+      <w:tblStyleColBandSize w:val="1"/>
+      <w:tblInd w:w="0" w:type="dxa"/>
+      <w:tblBorders>
+        <w:top w:val="single" w:sz="8" w:space="0" w:color="000000" w:themeColor="text1"/>
+        <w:bottom w:val="single" w:sz="8" w:space="0" w:color="000000" w:themeColor="text1"/>
+      </w:tblBorders>
+      <w:tblCellMar>
+        <w:top w:w="0" w:type="dxa"/>
+        <w:left w:w="108" w:type="dxa"/>
+        <w:bottom w:w="0" w:type="dxa"/>
+        <w:right w:w="108" w:type="dxa"/>
+      </w:tblCellMar>
+    </w:tblPr>
+    <w:tblStylePr w:type="firstRow">
+      <w:pPr>
+        <w:spacing w:before="0" w:after="0" w:line="240" w:lineRule="auto"/>
+      </w:pPr>
+      <w:rPr>
+        <w:b/>
+        <w:bCs/>
+      </w:rPr>
+      <w:tblPr/>
+      <w:tcPr>
+        <w:tcBorders>
+          <w:top w:val="single" w:sz="8" w:space="0" w:color="000000" w:themeColor="text1"/>
+          <w:left w:val="nil"/>
+          <w:bottom w:val="single" w:sz="8" w:space="0" w:color="000000" w:themeColor="text1"/>
+          <w:right w:val="nil"/>
+          <w:insideH w:val="nil"/>
+          <w:insideV w:val="nil"/>
+        </w:tcBorders>
+      </w:tcPr>
+    </w:tblStylePr>
+    <w:tblStylePr w:type="lastRow">
+      <w:pPr>
+        <w:spacing w:before="0" w:after="0" w:line="240" w:lineRule="auto"/>
+      </w:pPr>
+      <w:rPr>
+        <w:b/>
+        <w:bCs/>
+      </w:rPr>
+      <w:tblPr/>
+      <w:tcPr>
+        <w:tcBorders>
+          <w:top w:val="single" w:sz="8" w:space="0" w:color="000000" w:themeColor="text1"/>
+          <w:left w:val="nil"/>
+          <w:bottom w:val="single" w:sz="8" w:space="0" w:color="000000" w:themeColor="text1"/>
+          <w:right w:val="nil"/>
+          <w:insideH w:val="nil"/>
+          <w:insideV w:val="nil"/>
+        </w:tcBorders>
+      </w:tcPr>
+    </w:tblStylePr>
+    <w:tblStylePr w:type="firstCol">
+      <w:rPr>
+        <w:b/>
+        <w:bCs/>
+      </w:rPr>
+    </w:tblStylePr>
+    <w:tblStylePr w:type="lastCol">
+      <w:rPr>
+        <w:b/>
+        <w:bCs/>
+      </w:rPr>
+    </w:tblStylePr>
+    <w:tblStylePr w:type="band1Vert">
+      <w:tblPr/>
+      <w:tcPr>
+        <w:tcBorders>
+          <w:left w:val="nil"/>
+          <w:right w:val="nil"/>
+          <w:insideH w:val="nil"/>
+          <w:insideV w:val="nil"/>
+        </w:tcBorders>
+        <w:shd w:val="clear" w:color="auto" w:fill="C0C0C0" w:themeFill="text1" w:themeFillTint="3F"/>
+      </w:tcPr>
+    </w:tblStylePr>
+    <w:tblStylePr w:type="band1Horz">
+      <w:tblPr/>
+      <w:tcPr>
+        <w:tcBorders>
+          <w:left w:val="nil"/>
+          <w:right w:val="nil"/>
+          <w:insideH w:val="nil"/>
+          <w:insideV w:val="nil"/>
+        </w:tcBorders>
+        <w:shd w:val="clear" w:color="auto" w:fill="C0C0C0" w:themeFill="text1" w:themeFillTint="3F"/>
+      </w:tcPr>
+    </w:tblStylePr>
+  </w:style>
+  <w:style w:type="table" w:styleId="ColorfulList-Accent6">
+    <w:name w:val="Colorful List Accent 6"/>
+    <w:basedOn w:val="TableNormal"/>
+    <w:uiPriority w:val="72"/>
+    <w:rsid w:val="003906EB"/>
+    <w:pPr>
+      <w:spacing w:after="0" w:line="240" w:lineRule="auto"/>
+    </w:pPr>
+    <w:rPr>
+      <w:color w:val="000000" w:themeColor="text1"/>
+    </w:rPr>
+    <w:tblPr>
+      <w:tblStyleRowBandSize w:val="1"/>
+      <w:tblStyleColBandSize w:val="1"/>
+      <w:tblInd w:w="0" w:type="dxa"/>
+      <w:tblCellMar>
+        <w:top w:w="0" w:type="dxa"/>
+        <w:left w:w="108" w:type="dxa"/>
+        <w:bottom w:w="0" w:type="dxa"/>
+        <w:right w:w="108" w:type="dxa"/>
+      </w:tblCellMar>
+    </w:tblPr>
+    <w:tcPr>
+      <w:shd w:val="clear" w:color="auto" w:fill="FEF4EC" w:themeFill="accent6" w:themeFillTint="19"/>
+    </w:tcPr>
+    <w:tblStylePr w:type="firstRow">
+      <w:rPr>
+        <w:b/>
+        <w:bCs/>
+        <w:color w:val="FFFFFF" w:themeColor="background1"/>
+      </w:rPr>
+      <w:tblPr/>
+      <w:tcPr>
+        <w:tcBorders>
+          <w:bottom w:val="single" w:sz="12" w:space="0" w:color="FFFFFF" w:themeColor="background1"/>
+        </w:tcBorders>
+        <w:shd w:val="clear" w:color="auto" w:fill="348DA5" w:themeFill="accent5" w:themeFillShade="CC"/>
+      </w:tcPr>
+    </w:tblStylePr>
+    <w:tblStylePr w:type="lastRow">
+      <w:rPr>
+        <w:b/>
+        <w:bCs/>
+        <w:color w:val="348DA5" w:themeColor="accent5" w:themeShade="CC"/>
+      </w:rPr>
+      <w:tblPr/>
+      <w:tcPr>
+        <w:tcBorders>
+          <w:top w:val="single" w:sz="12" w:space="0" w:color="000000" w:themeColor="text1"/>
+        </w:tcBorders>
+        <w:shd w:val="clear" w:color="auto" w:fill="FFFFFF" w:themeFill="background1"/>
+      </w:tcPr>
+    </w:tblStylePr>
+    <w:tblStylePr w:type="firstCol">
+      <w:rPr>
+        <w:b/>
+        <w:bCs/>
+      </w:rPr>
+    </w:tblStylePr>
+    <w:tblStylePr w:type="lastCol">
+      <w:rPr>
+        <w:b/>
+        <w:bCs/>
+      </w:rPr>
+    </w:tblStylePr>
+    <w:tblStylePr w:type="band1Vert">
+      <w:tblPr/>
+      <w:tcPr>
+        <w:tcBorders>
+          <w:top w:val="nil"/>
+          <w:left w:val="nil"/>
+          <w:bottom w:val="nil"/>
+          <w:right w:val="nil"/>
+          <w:insideH w:val="nil"/>
+          <w:insideV w:val="nil"/>
+        </w:tcBorders>
+        <w:shd w:val="clear" w:color="auto" w:fill="FDE4D0" w:themeFill="accent6" w:themeFillTint="3F"/>
+      </w:tcPr>
+    </w:tblStylePr>
+    <w:tblStylePr w:type="band1Horz">
+      <w:tblPr/>
+      <w:tcPr>
+        <w:shd w:val="clear" w:color="auto" w:fill="FDE9D9" w:themeFill="accent6" w:themeFillTint="33"/>
+      </w:tcPr>
+    </w:tblStylePr>
+  </w:style>
+  <w:style w:type="paragraph" w:styleId="BalloonText">
+    <w:name w:val="Balloon Text"/>
+    <w:basedOn w:val="Normal"/>
+    <w:link w:val="BalloonTextChar"/>
+    <w:uiPriority w:val="99"/>
+    <w:semiHidden/>
+    <w:unhideWhenUsed/>
+    <w:rsid w:val="008B1B06"/>
+    <w:pPr>
+      <w:spacing w:after="0" w:line="240" w:lineRule="auto"/>
+    </w:pPr>
+    <w:rPr>
+      <w:rFonts w:ascii="Tahoma" w:hAnsi="Tahoma" w:cs="Tahoma"/>
+      <w:sz w:val="16"/>
+      <w:szCs w:val="16"/>
+    </w:rPr>
+  </w:style>
+  <w:style w:type="character" w:customStyle="1" w:styleId="BalloonTextChar">
+    <w:name w:val="Balloon Text Char"/>
+    <w:basedOn w:val="DefaultParagraphFont"/>
+    <w:link w:val="BalloonText"/>
+    <w:uiPriority w:val="99"/>
+    <w:semiHidden/>
+    <w:rsid w:val="008B1B06"/>
+    <w:rPr>
+      <w:rFonts w:ascii="Tahoma" w:hAnsi="Tahoma" w:cs="Tahoma"/>
+      <w:sz w:val="16"/>
+      <w:szCs w:val="16"/>
+    </w:rPr>
+  </w:style>
+  <w:style w:type="paragraph" w:styleId="ListParagraph">
+    <w:name w:val="List Paragraph"/>
+    <w:basedOn w:val="Normal"/>
+    <w:uiPriority w:val="34"/>
+    <w:qFormat/>
+    <w:rsid w:val="00F42067"/>
+    <w:pPr>
+      <w:ind w:left="720"/>
+      <w:contextualSpacing/>
+    </w:pPr>
+  </w:style>
+  <w:style w:type="paragraph" w:styleId="NoSpacing">
+    <w:name w:val="No Spacing"/>
+    <w:link w:val="NoSpacingChar"/>
+    <w:uiPriority w:val="1"/>
+    <w:qFormat/>
+    <w:rsid w:val="002379EE"/>
+    <w:pPr>
+      <w:spacing w:after="0" w:line="240" w:lineRule="auto"/>
+    </w:pPr>
+    <w:rPr>
+      <w:rFonts w:eastAsiaTheme="minorEastAsia"/>
+      <w:lang w:eastAsia="es-ES"/>
+    </w:rPr>
+  </w:style>
+  <w:style w:type="character" w:customStyle="1" w:styleId="NoSpacingChar">
+    <w:name w:val="No Spacing Char"/>
+    <w:basedOn w:val="DefaultParagraphFont"/>
+    <w:link w:val="NoSpacing"/>
+    <w:uiPriority w:val="1"/>
+    <w:rsid w:val="002379EE"/>
+    <w:rPr>
+      <w:rFonts w:eastAsiaTheme="minorEastAsia"/>
+      <w:lang w:eastAsia="es-ES"/>
+    </w:rPr>
   </w:style>
 </w:styles>
 </file>
 
-<file path=word/glossary/stylesWithEffects.xml><?xml version="1.0" encoding="utf-8"?>
+<file path=word/stylesWithEffects.xml><?xml version="1.0" encoding="utf-8"?>
 <w:styles xmlns:wpc="http://schemas.microsoft.com/office/word/2010/wordprocessingCanvas" xmlns:mo="http://schemas.microsoft.com/office/mac/office/2008/main" xmlns:mc="http://schemas.openxmlformats.org/markup-compatibility/2006" xmlns:mv="urn:schemas-microsoft-com:mac:vml" xmlns:o="urn:schemas-microsoft-com:office:office" xmlns:r="http://schemas.openxmlformats.org/officeDocument/2006/relationships" xmlns:m="http://schemas.openxmlformats.org/officeDocument/2006/math" xmlns:v="urn:schemas-microsoft-com:vml" xmlns:wp14="http://schemas.microsoft.com/office/word/2010/wordprocessingDrawing" xmlns:wp="http://schemas.openxmlformats.org/drawingml/2006/wordprocessingDrawing" xmlns:w10="urn:schemas-microsoft-com:office:word" xmlns:w="http://schemas.openxmlformats.org/wordprocessingml/2006/main" xmlns:w14="http://schemas.microsoft.com/office/word/2010/wordml" xmlns:wpg="http://schemas.microsoft.com/office/word/2010/wordprocessingGroup" xmlns:wpi="http://schemas.microsoft.com/office/word/2010/wordprocessingInk" xmlns:wne="http://schemas.microsoft.com/office/word/2006/wordml" xmlns:wps="http://schemas.microsoft.com/office/word/2010/wordprocessingShape" mc:Ignorable="w14 wp14">
   <w:docDefaults>
     <w:rPrDefault>
       <w:rPr>
-        <w:rFonts w:asciiTheme="minorHAnsi" w:eastAsiaTheme="minorEastAsia" w:hAnsiTheme="minorHAnsi" w:cstheme="minorBidi"/>
+        <w:rFonts w:asciiTheme="minorHAnsi" w:eastAsiaTheme="minorHAnsi" w:hAnsiTheme="minorHAnsi" w:cstheme="minorBidi"/>
         <w:sz w:val="22"/>
         <w:szCs w:val="22"/>
-        <w:lang w:val="es-ES" w:eastAsia="es-ES" w:bidi="ar-SA"/>
+        <w:lang w:val="es-ES" w:eastAsia="en-US" w:bidi="ar-SA"/>
       </w:rPr>
     </w:rPrDefault>
     <w:pPrDefault>
@@ -10721,35 +9271,332 @@
     <w:semiHidden/>
     <w:unhideWhenUsed/>
   </w:style>
-  <w:style w:type="paragraph" w:customStyle="1" w:styleId="944389AC6C014566B422664023C884F8">
-    <w:name w:val="944389AC6C014566B422664023C884F8"/>
-    <w:rsid w:val="000737D1"/>
+  <w:style w:type="paragraph" w:styleId="Header">
+    <w:name w:val="header"/>
+    <w:basedOn w:val="Normal"/>
+    <w:link w:val="HeaderChar"/>
+    <w:uiPriority w:val="99"/>
+    <w:unhideWhenUsed/>
+    <w:rsid w:val="001D6313"/>
+    <w:pPr>
+      <w:tabs>
+        <w:tab w:val="center" w:pos="4252"/>
+        <w:tab w:val="right" w:pos="8504"/>
+      </w:tabs>
+      <w:spacing w:after="0" w:line="240" w:lineRule="auto"/>
+    </w:pPr>
   </w:style>
-  <w:style w:type="paragraph" w:customStyle="1" w:styleId="0A991ACEE249458FA070F75DD01B8D3A">
-    <w:name w:val="0A991ACEE249458FA070F75DD01B8D3A"/>
-    <w:rsid w:val="000737D1"/>
+  <w:style w:type="character" w:customStyle="1" w:styleId="HeaderChar">
+    <w:name w:val="Header Char"/>
+    <w:basedOn w:val="DefaultParagraphFont"/>
+    <w:link w:val="Header"/>
+    <w:uiPriority w:val="99"/>
+    <w:rsid w:val="001D6313"/>
   </w:style>
-  <w:style w:type="paragraph" w:customStyle="1" w:styleId="8AB71BD4FBFE4976B42338FF13660A83">
-    <w:name w:val="8AB71BD4FBFE4976B42338FF13660A83"/>
-    <w:rsid w:val="000737D1"/>
+  <w:style w:type="paragraph" w:styleId="Footer">
+    <w:name w:val="footer"/>
+    <w:basedOn w:val="Normal"/>
+    <w:link w:val="FooterChar"/>
+    <w:uiPriority w:val="99"/>
+    <w:unhideWhenUsed/>
+    <w:rsid w:val="001D6313"/>
+    <w:pPr>
+      <w:tabs>
+        <w:tab w:val="center" w:pos="4252"/>
+        <w:tab w:val="right" w:pos="8504"/>
+      </w:tabs>
+      <w:spacing w:after="0" w:line="240" w:lineRule="auto"/>
+    </w:pPr>
   </w:style>
-  <w:style w:type="paragraph" w:customStyle="1" w:styleId="431A9569EE6449B7AE18C8FD2325C386">
-    <w:name w:val="431A9569EE6449B7AE18C8FD2325C386"/>
-    <w:rsid w:val="000737D1"/>
+  <w:style w:type="character" w:customStyle="1" w:styleId="FooterChar">
+    <w:name w:val="Footer Char"/>
+    <w:basedOn w:val="DefaultParagraphFont"/>
+    <w:link w:val="Footer"/>
+    <w:uiPriority w:val="99"/>
+    <w:rsid w:val="001D6313"/>
   </w:style>
-  <w:style w:type="paragraph" w:customStyle="1" w:styleId="C10C90A9255D4ED087D27B96AE3DD4FB">
-    <w:name w:val="C10C90A9255D4ED087D27B96AE3DD4FB"/>
-    <w:rsid w:val="000737D1"/>
+  <w:style w:type="table" w:styleId="TableGrid">
+    <w:name w:val="Table Grid"/>
+    <w:basedOn w:val="TableNormal"/>
+    <w:uiPriority w:val="59"/>
+    <w:rsid w:val="003906EB"/>
+    <w:pPr>
+      <w:spacing w:after="0" w:line="240" w:lineRule="auto"/>
+    </w:pPr>
+    <w:tblPr>
+      <w:tblInd w:w="0" w:type="dxa"/>
+      <w:tblBorders>
+        <w:top w:val="single" w:sz="4" w:space="0" w:color="auto"/>
+        <w:left w:val="single" w:sz="4" w:space="0" w:color="auto"/>
+        <w:bottom w:val="single" w:sz="4" w:space="0" w:color="auto"/>
+        <w:right w:val="single" w:sz="4" w:space="0" w:color="auto"/>
+        <w:insideH w:val="single" w:sz="4" w:space="0" w:color="auto"/>
+        <w:insideV w:val="single" w:sz="4" w:space="0" w:color="auto"/>
+      </w:tblBorders>
+      <w:tblCellMar>
+        <w:top w:w="0" w:type="dxa"/>
+        <w:left w:w="108" w:type="dxa"/>
+        <w:bottom w:w="0" w:type="dxa"/>
+        <w:right w:w="108" w:type="dxa"/>
+      </w:tblCellMar>
+    </w:tblPr>
+  </w:style>
+  <w:style w:type="table" w:styleId="LightShading">
+    <w:name w:val="Light Shading"/>
+    <w:basedOn w:val="TableNormal"/>
+    <w:uiPriority w:val="60"/>
+    <w:rsid w:val="003906EB"/>
+    <w:pPr>
+      <w:spacing w:after="0" w:line="240" w:lineRule="auto"/>
+    </w:pPr>
+    <w:rPr>
+      <w:color w:val="000000" w:themeColor="text1" w:themeShade="BF"/>
+    </w:rPr>
+    <w:tblPr>
+      <w:tblStyleRowBandSize w:val="1"/>
+      <w:tblStyleColBandSize w:val="1"/>
+      <w:tblInd w:w="0" w:type="dxa"/>
+      <w:tblBorders>
+        <w:top w:val="single" w:sz="8" w:space="0" w:color="000000" w:themeColor="text1"/>
+        <w:bottom w:val="single" w:sz="8" w:space="0" w:color="000000" w:themeColor="text1"/>
+      </w:tblBorders>
+      <w:tblCellMar>
+        <w:top w:w="0" w:type="dxa"/>
+        <w:left w:w="108" w:type="dxa"/>
+        <w:bottom w:w="0" w:type="dxa"/>
+        <w:right w:w="108" w:type="dxa"/>
+      </w:tblCellMar>
+    </w:tblPr>
+    <w:tblStylePr w:type="firstRow">
+      <w:pPr>
+        <w:spacing w:before="0" w:after="0" w:line="240" w:lineRule="auto"/>
+      </w:pPr>
+      <w:rPr>
+        <w:b/>
+        <w:bCs/>
+      </w:rPr>
+      <w:tblPr/>
+      <w:tcPr>
+        <w:tcBorders>
+          <w:top w:val="single" w:sz="8" w:space="0" w:color="000000" w:themeColor="text1"/>
+          <w:left w:val="nil"/>
+          <w:bottom w:val="single" w:sz="8" w:space="0" w:color="000000" w:themeColor="text1"/>
+          <w:right w:val="nil"/>
+          <w:insideH w:val="nil"/>
+          <w:insideV w:val="nil"/>
+        </w:tcBorders>
+      </w:tcPr>
+    </w:tblStylePr>
+    <w:tblStylePr w:type="lastRow">
+      <w:pPr>
+        <w:spacing w:before="0" w:after="0" w:line="240" w:lineRule="auto"/>
+      </w:pPr>
+      <w:rPr>
+        <w:b/>
+        <w:bCs/>
+      </w:rPr>
+      <w:tblPr/>
+      <w:tcPr>
+        <w:tcBorders>
+          <w:top w:val="single" w:sz="8" w:space="0" w:color="000000" w:themeColor="text1"/>
+          <w:left w:val="nil"/>
+          <w:bottom w:val="single" w:sz="8" w:space="0" w:color="000000" w:themeColor="text1"/>
+          <w:right w:val="nil"/>
+          <w:insideH w:val="nil"/>
+          <w:insideV w:val="nil"/>
+        </w:tcBorders>
+      </w:tcPr>
+    </w:tblStylePr>
+    <w:tblStylePr w:type="firstCol">
+      <w:rPr>
+        <w:b/>
+        <w:bCs/>
+      </w:rPr>
+    </w:tblStylePr>
+    <w:tblStylePr w:type="lastCol">
+      <w:rPr>
+        <w:b/>
+        <w:bCs/>
+      </w:rPr>
+    </w:tblStylePr>
+    <w:tblStylePr w:type="band1Vert">
+      <w:tblPr/>
+      <w:tcPr>
+        <w:tcBorders>
+          <w:left w:val="nil"/>
+          <w:right w:val="nil"/>
+          <w:insideH w:val="nil"/>
+          <w:insideV w:val="nil"/>
+        </w:tcBorders>
+        <w:shd w:val="clear" w:color="auto" w:fill="C0C0C0" w:themeFill="text1" w:themeFillTint="3F"/>
+      </w:tcPr>
+    </w:tblStylePr>
+    <w:tblStylePr w:type="band1Horz">
+      <w:tblPr/>
+      <w:tcPr>
+        <w:tcBorders>
+          <w:left w:val="nil"/>
+          <w:right w:val="nil"/>
+          <w:insideH w:val="nil"/>
+          <w:insideV w:val="nil"/>
+        </w:tcBorders>
+        <w:shd w:val="clear" w:color="auto" w:fill="C0C0C0" w:themeFill="text1" w:themeFillTint="3F"/>
+      </w:tcPr>
+    </w:tblStylePr>
+  </w:style>
+  <w:style w:type="table" w:styleId="ColorfulList-Accent6">
+    <w:name w:val="Colorful List Accent 6"/>
+    <w:basedOn w:val="TableNormal"/>
+    <w:uiPriority w:val="72"/>
+    <w:rsid w:val="003906EB"/>
+    <w:pPr>
+      <w:spacing w:after="0" w:line="240" w:lineRule="auto"/>
+    </w:pPr>
+    <w:rPr>
+      <w:color w:val="000000" w:themeColor="text1"/>
+    </w:rPr>
+    <w:tblPr>
+      <w:tblStyleRowBandSize w:val="1"/>
+      <w:tblStyleColBandSize w:val="1"/>
+      <w:tblInd w:w="0" w:type="dxa"/>
+      <w:tblCellMar>
+        <w:top w:w="0" w:type="dxa"/>
+        <w:left w:w="108" w:type="dxa"/>
+        <w:bottom w:w="0" w:type="dxa"/>
+        <w:right w:w="108" w:type="dxa"/>
+      </w:tblCellMar>
+    </w:tblPr>
+    <w:tcPr>
+      <w:shd w:val="clear" w:color="auto" w:fill="FEF4EC" w:themeFill="accent6" w:themeFillTint="19"/>
+    </w:tcPr>
+    <w:tblStylePr w:type="firstRow">
+      <w:rPr>
+        <w:b/>
+        <w:bCs/>
+        <w:color w:val="FFFFFF" w:themeColor="background1"/>
+      </w:rPr>
+      <w:tblPr/>
+      <w:tcPr>
+        <w:tcBorders>
+          <w:bottom w:val="single" w:sz="12" w:space="0" w:color="FFFFFF" w:themeColor="background1"/>
+        </w:tcBorders>
+        <w:shd w:val="clear" w:color="auto" w:fill="348DA5" w:themeFill="accent5" w:themeFillShade="CC"/>
+      </w:tcPr>
+    </w:tblStylePr>
+    <w:tblStylePr w:type="lastRow">
+      <w:rPr>
+        <w:b/>
+        <w:bCs/>
+        <w:color w:val="348DA5" w:themeColor="accent5" w:themeShade="CC"/>
+      </w:rPr>
+      <w:tblPr/>
+      <w:tcPr>
+        <w:tcBorders>
+          <w:top w:val="single" w:sz="12" w:space="0" w:color="000000" w:themeColor="text1"/>
+        </w:tcBorders>
+        <w:shd w:val="clear" w:color="auto" w:fill="FFFFFF" w:themeFill="background1"/>
+      </w:tcPr>
+    </w:tblStylePr>
+    <w:tblStylePr w:type="firstCol">
+      <w:rPr>
+        <w:b/>
+        <w:bCs/>
+      </w:rPr>
+    </w:tblStylePr>
+    <w:tblStylePr w:type="lastCol">
+      <w:rPr>
+        <w:b/>
+        <w:bCs/>
+      </w:rPr>
+    </w:tblStylePr>
+    <w:tblStylePr w:type="band1Vert">
+      <w:tblPr/>
+      <w:tcPr>
+        <w:tcBorders>
+          <w:top w:val="nil"/>
+          <w:left w:val="nil"/>
+          <w:bottom w:val="nil"/>
+          <w:right w:val="nil"/>
+          <w:insideH w:val="nil"/>
+          <w:insideV w:val="nil"/>
+        </w:tcBorders>
+        <w:shd w:val="clear" w:color="auto" w:fill="FDE4D0" w:themeFill="accent6" w:themeFillTint="3F"/>
+      </w:tcPr>
+    </w:tblStylePr>
+    <w:tblStylePr w:type="band1Horz">
+      <w:tblPr/>
+      <w:tcPr>
+        <w:shd w:val="clear" w:color="auto" w:fill="FDE9D9" w:themeFill="accent6" w:themeFillTint="33"/>
+      </w:tcPr>
+    </w:tblStylePr>
+  </w:style>
+  <w:style w:type="paragraph" w:styleId="BalloonText">
+    <w:name w:val="Balloon Text"/>
+    <w:basedOn w:val="Normal"/>
+    <w:link w:val="BalloonTextChar"/>
+    <w:uiPriority w:val="99"/>
+    <w:semiHidden/>
+    <w:unhideWhenUsed/>
+    <w:rsid w:val="008B1B06"/>
+    <w:pPr>
+      <w:spacing w:after="0" w:line="240" w:lineRule="auto"/>
+    </w:pPr>
+    <w:rPr>
+      <w:rFonts w:ascii="Tahoma" w:hAnsi="Tahoma" w:cs="Tahoma"/>
+      <w:sz w:val="16"/>
+      <w:szCs w:val="16"/>
+    </w:rPr>
+  </w:style>
+  <w:style w:type="character" w:customStyle="1" w:styleId="BalloonTextChar">
+    <w:name w:val="Balloon Text Char"/>
+    <w:basedOn w:val="DefaultParagraphFont"/>
+    <w:link w:val="BalloonText"/>
+    <w:uiPriority w:val="99"/>
+    <w:semiHidden/>
+    <w:rsid w:val="008B1B06"/>
+    <w:rPr>
+      <w:rFonts w:ascii="Tahoma" w:hAnsi="Tahoma" w:cs="Tahoma"/>
+      <w:sz w:val="16"/>
+      <w:szCs w:val="16"/>
+    </w:rPr>
+  </w:style>
+  <w:style w:type="paragraph" w:styleId="ListParagraph">
+    <w:name w:val="List Paragraph"/>
+    <w:basedOn w:val="Normal"/>
+    <w:uiPriority w:val="34"/>
+    <w:qFormat/>
+    <w:rsid w:val="00F42067"/>
+    <w:pPr>
+      <w:ind w:left="720"/>
+      <w:contextualSpacing/>
+    </w:pPr>
+  </w:style>
+  <w:style w:type="paragraph" w:styleId="NoSpacing">
+    <w:name w:val="No Spacing"/>
+    <w:link w:val="NoSpacingChar"/>
+    <w:uiPriority w:val="1"/>
+    <w:qFormat/>
+    <w:rsid w:val="002379EE"/>
+    <w:pPr>
+      <w:spacing w:after="0" w:line="240" w:lineRule="auto"/>
+    </w:pPr>
+    <w:rPr>
+      <w:rFonts w:eastAsiaTheme="minorEastAsia"/>
+      <w:lang w:eastAsia="es-ES"/>
+    </w:rPr>
+  </w:style>
+  <w:style w:type="character" w:customStyle="1" w:styleId="NoSpacingChar">
+    <w:name w:val="No Spacing Char"/>
+    <w:basedOn w:val="DefaultParagraphFont"/>
+    <w:link w:val="NoSpacing"/>
+    <w:uiPriority w:val="1"/>
+    <w:rsid w:val="002379EE"/>
+    <w:rPr>
+      <w:rFonts w:eastAsiaTheme="minorEastAsia"/>
+      <w:lang w:eastAsia="es-ES"/>
+    </w:rPr>
   </w:style>
 </w:styles>
-</file>
-
-<file path=word/glossary/webSettings.xml><?xml version="1.0" encoding="utf-8"?>
-<w:webSettings xmlns:mc="http://schemas.openxmlformats.org/markup-compatibility/2006" xmlns:r="http://schemas.openxmlformats.org/officeDocument/2006/relationships" xmlns:w="http://schemas.openxmlformats.org/wordprocessingml/2006/main" xmlns:w14="http://schemas.microsoft.com/office/word/2010/wordml" mc:Ignorable="w14">
-  <w:optimizeForBrowser/>
-  <w:allowPNG/>
-  <w:doNotSaveAsSingleFile/>
-</w:webSettings>
 </file>
 
 <file path=word/theme/theme1.xml><?xml version="1.0" encoding="utf-8"?>
@@ -11042,7 +9889,7 @@
 </file>
 
 <file path=customXml/itemProps1.xml><?xml version="1.0" encoding="utf-8"?>
-<ds:datastoreItem xmlns:ds="http://schemas.openxmlformats.org/officeDocument/2006/customXml" ds:itemID="{D1EA3899-07EB-5643-B858-DEFF673F3171}">
+<ds:datastoreItem xmlns:ds="http://schemas.openxmlformats.org/officeDocument/2006/customXml" ds:itemID="{6A580BB6-407B-5B4B-BE3A-560C13BEEFDB}">
   <ds:schemaRefs>
     <ds:schemaRef ds:uri="http://schemas.openxmlformats.org/officeDocument/2006/bibliography"/>
   </ds:schemaRefs>

</xml_diff>